<commit_message>
all but intro and conclusion
</commit_message>
<xml_diff>
--- a/papers/focapd19/focapd19.docx
+++ b/papers/focapd19/focapd19.docx
@@ -1,6 +1,6 @@
 
 <file path=word/document.xml><?xml version="1.0" encoding="utf-8"?>
-<w:document xmlns:wpc="http://schemas.microsoft.com/office/word/2010/wordprocessingCanvas" xmlns:cx="http://schemas.microsoft.com/office/drawing/2014/chartex" xmlns:cx1="http://schemas.microsoft.com/office/drawing/2015/9/8/chartex" xmlns:cx2="http://schemas.microsoft.com/office/drawing/2015/10/21/chartex" xmlns:cx3="http://schemas.microsoft.com/office/drawing/2016/5/9/chartex" xmlns:cx4="http://schemas.microsoft.com/office/drawing/2016/5/10/chartex" xmlns:cx5="http://schemas.microsoft.com/office/drawing/2016/5/11/chartex" xmlns:cx6="http://schemas.microsoft.com/office/drawing/2016/5/12/chartex" xmlns:cx7="http://schemas.microsoft.com/office/drawing/2016/5/13/chartex" xmlns:cx8="http://schemas.microsoft.com/office/drawing/2016/5/14/chartex" xmlns:mc="http://schemas.openxmlformats.org/markup-compatibility/2006" xmlns:aink="http://schemas.microsoft.com/office/drawing/2016/ink" xmlns:am3d="http://schemas.microsoft.com/office/drawing/2017/model3d" xmlns:o="urn:schemas-microsoft-com:office:office" xmlns:r="http://schemas.openxmlformats.org/officeDocument/2006/relationships" xmlns:m="http://schemas.openxmlformats.org/officeDocument/2006/math" xmlns:v="urn:schemas-microsoft-com:vml" xmlns:wp14="http://schemas.microsoft.com/office/word/2010/wordprocessingDrawing" xmlns:wp="http://schemas.openxmlformats.org/drawingml/2006/wordprocessingDrawing" xmlns:w10="urn:schemas-microsoft-com:office:word" xmlns:w="http://schemas.openxmlformats.org/wordprocessingml/2006/main" xmlns:w14="http://schemas.microsoft.com/office/word/2010/wordml" xmlns:w15="http://schemas.microsoft.com/office/word/2012/wordml" xmlns:w16cid="http://schemas.microsoft.com/office/word/2016/wordml/cid" xmlns:w16se="http://schemas.microsoft.com/office/word/2015/wordml/symex" xmlns:wpg="http://schemas.microsoft.com/office/word/2010/wordprocessingGroup" xmlns:wpi="http://schemas.microsoft.com/office/word/2010/wordprocessingInk" xmlns:wne="http://schemas.microsoft.com/office/word/2006/wordml" xmlns:wps="http://schemas.microsoft.com/office/word/2010/wordprocessingShape" mc:Ignorable="w14 w15 w16se w16cid wp14">
+<w:document xmlns:wpc="http://schemas.microsoft.com/office/word/2010/wordprocessingCanvas" xmlns:mo="http://schemas.microsoft.com/office/mac/office/2008/main" xmlns:mc="http://schemas.openxmlformats.org/markup-compatibility/2006" xmlns:mv="urn:schemas-microsoft-com:mac:vml" xmlns:o="urn:schemas-microsoft-com:office:office" xmlns:r="http://schemas.openxmlformats.org/officeDocument/2006/relationships" xmlns:m="http://schemas.openxmlformats.org/officeDocument/2006/math" xmlns:v="urn:schemas-microsoft-com:vml" xmlns:wp14="http://schemas.microsoft.com/office/word/2010/wordprocessingDrawing" xmlns:wp="http://schemas.openxmlformats.org/drawingml/2006/wordprocessingDrawing" xmlns:w10="urn:schemas-microsoft-com:office:word" xmlns:w="http://schemas.openxmlformats.org/wordprocessingml/2006/main" xmlns:w14="http://schemas.microsoft.com/office/word/2010/wordml" xmlns:wpg="http://schemas.microsoft.com/office/word/2010/wordprocessingGroup" xmlns:wpi="http://schemas.microsoft.com/office/word/2010/wordprocessingInk" xmlns:wne="http://schemas.microsoft.com/office/word/2006/wordml" xmlns:wps="http://schemas.microsoft.com/office/word/2010/wordprocessingShape" mc:Ignorable="w14 wp14">
   <w:body>
     <w:p>
       <w:pPr>
@@ -96,12 +96,12 @@
       <w:pPr>
         <w:pStyle w:val="MainHeading"/>
         <w:sectPr>
-          <w:headerReference w:type="even" r:id="rId7"/>
-          <w:headerReference w:type="default" r:id="rId8"/>
-          <w:footerReference w:type="even" r:id="rId9"/>
-          <w:footerReference w:type="default" r:id="rId10"/>
-          <w:headerReference w:type="first" r:id="rId11"/>
-          <w:footerReference w:type="first" r:id="rId12"/>
+          <w:headerReference w:type="even" r:id="rId8"/>
+          <w:headerReference w:type="default" r:id="rId9"/>
+          <w:footerReference w:type="even" r:id="rId10"/>
+          <w:footerReference w:type="default" r:id="rId11"/>
+          <w:headerReference w:type="first" r:id="rId12"/>
+          <w:footerReference w:type="first" r:id="rId13"/>
           <w:type w:val="continuous"/>
           <w:pgSz w:w="12240" w:h="15840"/>
           <w:pgMar w:top="1080" w:right="1200" w:bottom="720" w:left="1200" w:header="720" w:footer="720" w:gutter="0"/>
@@ -124,6 +124,7 @@
         <w:rPr>
           <w:rFonts w:ascii="Times New Roman" w:hAnsi="Times New Roman"/>
         </w:rPr>
+        <w:lastRenderedPageBreak/>
         <w:t xml:space="preserve">The layout and style to be adopted in the preparation of your paper are described and illustrated through an example. </w:t>
       </w:r>
       <w:r>
@@ -280,6 +281,7 @@
         <w:outlineLvl w:val="0"/>
       </w:pPr>
       <w:r>
+        <w:lastRenderedPageBreak/>
         <w:t>Problem Statement</w:t>
       </w:r>
       <w:r>
@@ -413,13 +415,7 @@
           <w:rPr>
             <w:rFonts w:ascii="Cambria Math" w:hAnsi="Cambria Math"/>
           </w:rPr>
-          <m:t>|s,a</m:t>
-        </m:r>
-        <m:r>
-          <w:rPr>
-            <w:rFonts w:ascii="Cambria Math" w:hAnsi="Cambria Math"/>
-          </w:rPr>
-          <m:t>)</m:t>
+          <m:t>|s,a)</m:t>
         </m:r>
       </m:oMath>
       <w:r>
@@ -473,7 +469,7 @@
           <w:rPr>
             <w:rFonts w:ascii="Cambria Math" w:hAnsi="Cambria Math"/>
           </w:rPr>
-          <m:t>R:S↦</m:t>
+          <m:t>R:S</m:t>
         </m:r>
         <m:r>
           <m:rPr>
@@ -482,7 +478,7 @@
           <w:rPr>
             <w:rFonts w:ascii="Cambria Math" w:hAnsi="Cambria Math"/>
           </w:rPr>
-          <m:t>R</m:t>
+          <m:t>↦R</m:t>
         </m:r>
       </m:oMath>
       <w:r>
@@ -566,13 +562,7 @@
           <w:rPr>
             <w:rFonts w:ascii="Cambria Math" w:hAnsi="Cambria Math"/>
           </w:rPr>
-          <m:t xml:space="preserve"> (</m:t>
-        </m:r>
-        <m:r>
-          <w:rPr>
-            <w:rFonts w:ascii="Cambria Math" w:hAnsi="Cambria Math"/>
-          </w:rPr>
-          <m:t>R</m:t>
+          <m:t xml:space="preserve"> (R</m:t>
         </m:r>
         <m:d>
           <m:dPr>
@@ -878,7 +868,19 @@
         <w:rPr>
           <w:rFonts w:ascii="Times New Roman" w:hAnsi="Times New Roman"/>
         </w:rPr>
-        <w:t xml:space="preserve"> are best reviewed in Sutton and </w:t>
+        <w:t xml:space="preserve"> </w:t>
+      </w:r>
+      <w:r>
+        <w:rPr>
+          <w:rFonts w:ascii="Times New Roman" w:hAnsi="Times New Roman"/>
+        </w:rPr>
+        <w:t xml:space="preserve">and other reinforcement learning fundamentals </w:t>
+      </w:r>
+      <w:r>
+        <w:rPr>
+          <w:rFonts w:ascii="Times New Roman" w:hAnsi="Times New Roman"/>
+        </w:rPr>
+        <w:t xml:space="preserve">are best reviewed in Sutton and </w:t>
       </w:r>
       <w:proofErr w:type="spellStart"/>
       <w:r>
@@ -950,7 +952,19 @@
         <w:rPr>
           <w:rFonts w:ascii="Times New Roman" w:hAnsi="Times New Roman"/>
         </w:rPr>
-        <w:t xml:space="preserve">produce a policy capable of playing many Atari games at a super-human level.  </w:t>
+        <w:t xml:space="preserve">produce </w:t>
+      </w:r>
+      <w:r>
+        <w:rPr>
+          <w:rFonts w:ascii="Times New Roman" w:hAnsi="Times New Roman"/>
+        </w:rPr>
+        <w:t>policies</w:t>
+      </w:r>
+      <w:r>
+        <w:rPr>
+          <w:rFonts w:ascii="Times New Roman" w:hAnsi="Times New Roman"/>
+        </w:rPr>
+        <w:t xml:space="preserve"> capable of playing many Atari games at a super-human level.  </w:t>
       </w:r>
       <w:r>
         <w:rPr>
@@ -998,24 +1012,13 @@
         <w:rPr>
           <w:rFonts w:ascii="Times New Roman" w:hAnsi="Times New Roman"/>
         </w:rPr>
-        <w:t xml:space="preserve"> (for </w:t>
-      </w:r>
-      <w:proofErr w:type="gramStart"/>
-      <w:r>
-        <w:rPr>
-          <w:rFonts w:ascii="Times New Roman" w:hAnsi="Times New Roman"/>
-        </w:rPr>
-        <w:t xml:space="preserve">example, </w:t>
+        <w:t xml:space="preserve"> (for example,</w:t>
       </w:r>
       <w:r>
         <w:t xml:space="preserve"> </w:t>
       </w:r>
       <w:r>
-        <w:t>Shulman</w:t>
-      </w:r>
-      <w:proofErr w:type="gramEnd"/>
-      <w:r>
-        <w:t xml:space="preserve"> et al., 2015</w:t>
+        <w:t>Shulman et al., 2015</w:t>
       </w:r>
       <w:r>
         <w:t xml:space="preserve"> and 2017; </w:t>
@@ -1053,14 +1056,154 @@
       </w:r>
     </w:p>
     <w:p>
-      <w:r>
-        <w:rPr>
-          <w:rFonts w:ascii="Times New Roman" w:hAnsi="Times New Roman"/>
-        </w:rPr>
-        <w:t>The Bellman equation was introduced in the late 195</w:t>
-      </w:r>
-      <w:r>
-        <w:t xml:space="preserve"> </w:t>
+      <w:pPr>
+        <w:rPr>
+          <w:rFonts w:ascii="Times New Roman" w:hAnsi="Times New Roman"/>
+        </w:rPr>
+      </w:pPr>
+      <w:r>
+        <w:rPr>
+          <w:rFonts w:ascii="Times New Roman" w:hAnsi="Times New Roman"/>
+        </w:rPr>
+        <w:t xml:space="preserve">RL has several advantages to traditional control theory in many types of problems.  The biggest advantage to the RL approach to control is the fact that accurate modeling of the system is unnecessary.  For example, in the bicycle-riding task described earlier in this paper, at no </w:t>
+      </w:r>
+      <w:r>
+        <w:rPr>
+          <w:rFonts w:ascii="Times New Roman" w:hAnsi="Times New Roman"/>
+        </w:rPr>
+        <w:lastRenderedPageBreak/>
+        <w:t xml:space="preserve">point does the scientist have to model any of the forces acting upon the bicycle.  </w:t>
+      </w:r>
+      <w:r>
+        <w:rPr>
+          <w:rFonts w:ascii="Times New Roman" w:hAnsi="Times New Roman"/>
+        </w:rPr>
+        <w:t>This can provide several benefits.  First, it allows for control of difficult-to-understand systems</w:t>
+      </w:r>
+      <w:r>
+        <w:rPr>
+          <w:rFonts w:ascii="Times New Roman" w:hAnsi="Times New Roman"/>
+        </w:rPr>
+        <w:t xml:space="preserve"> (this is illustrated in related successes in language comprehension and computer vision)</w:t>
+      </w:r>
+      <w:r>
+        <w:rPr>
+          <w:rFonts w:ascii="Times New Roman" w:hAnsi="Times New Roman"/>
+        </w:rPr>
+        <w:t xml:space="preserve">.  Second, </w:t>
+      </w:r>
+      <w:r>
+        <w:rPr>
+          <w:rFonts w:ascii="Times New Roman" w:hAnsi="Times New Roman"/>
+        </w:rPr>
+        <w:t xml:space="preserve">there is no danger of an insufficiently accurate or detailed model resulting in a poor controller.  </w:t>
+      </w:r>
+      <w:r>
+        <w:rPr>
+          <w:rFonts w:ascii="Times New Roman" w:hAnsi="Times New Roman"/>
+        </w:rPr>
+        <w:t>Finally</w:t>
+      </w:r>
+      <w:r>
+        <w:rPr>
+          <w:rFonts w:ascii="Times New Roman" w:hAnsi="Times New Roman"/>
+        </w:rPr>
+        <w:t>, if an RL agent can learn an effective controller without the effort of modeling, then human effort can be conserved.</w:t>
+      </w:r>
+    </w:p>
+    <w:p>
+      <w:pPr>
+        <w:rPr>
+          <w:rFonts w:ascii="Times New Roman" w:hAnsi="Times New Roman"/>
+        </w:rPr>
+      </w:pPr>
+      <w:r>
+        <w:rPr>
+          <w:rFonts w:ascii="Times New Roman" w:hAnsi="Times New Roman"/>
+        </w:rPr>
+        <w:t xml:space="preserve">A second advantage of RL is that of providing unforeseen solutions.  This is perhaps best illustrated by the </w:t>
+      </w:r>
+      <w:r>
+        <w:rPr>
+          <w:rFonts w:ascii="Times New Roman" w:hAnsi="Times New Roman"/>
+        </w:rPr>
+        <w:t>newest</w:t>
+      </w:r>
+      <w:r>
+        <w:rPr>
+          <w:rFonts w:ascii="Times New Roman" w:hAnsi="Times New Roman"/>
+        </w:rPr>
+        <w:t xml:space="preserve"> successes of RL in games such as Go and chess</w:t>
+      </w:r>
+      <w:r>
+        <w:rPr>
+          <w:rFonts w:ascii="Times New Roman" w:hAnsi="Times New Roman"/>
+        </w:rPr>
+        <w:t xml:space="preserve"> (Silver et al., 2018)</w:t>
+      </w:r>
+      <w:r>
+        <w:rPr>
+          <w:rFonts w:ascii="Times New Roman" w:hAnsi="Times New Roman"/>
+        </w:rPr>
+        <w:t xml:space="preserve">.  These RL agents are trained with no human input, instead allowing an </w:t>
+      </w:r>
+      <w:proofErr w:type="gramStart"/>
+      <w:r>
+        <w:rPr>
+          <w:rFonts w:ascii="Times New Roman" w:hAnsi="Times New Roman"/>
+        </w:rPr>
+        <w:t>increasingly-adept</w:t>
+      </w:r>
+      <w:proofErr w:type="gramEnd"/>
+      <w:r>
+        <w:rPr>
+          <w:rFonts w:ascii="Times New Roman" w:hAnsi="Times New Roman"/>
+        </w:rPr>
+        <w:t xml:space="preserve"> agent to play against</w:t>
+      </w:r>
+      <w:r>
+        <w:rPr>
+          <w:rFonts w:ascii="Times New Roman" w:hAnsi="Times New Roman"/>
+        </w:rPr>
+        <w:t>, and learn from,</w:t>
+      </w:r>
+      <w:r>
+        <w:rPr>
+          <w:rFonts w:ascii="Times New Roman" w:hAnsi="Times New Roman"/>
+        </w:rPr>
+        <w:t xml:space="preserve"> itself</w:t>
+      </w:r>
+      <w:r>
+        <w:rPr>
+          <w:rFonts w:ascii="Times New Roman" w:hAnsi="Times New Roman"/>
+        </w:rPr>
+        <w:t xml:space="preserve">.  The reward functions are non-zero only for victory states.  In this way, the agent learns with no bias from a teacher or conventional wisdom how best to play the game.  Winning moves have frequently surprised commentators, as the RL agent was able to find </w:t>
+      </w:r>
+      <w:r>
+        <w:rPr>
+          <w:rFonts w:ascii="Times New Roman" w:hAnsi="Times New Roman"/>
+        </w:rPr>
+        <w:t xml:space="preserve">superior, </w:t>
+      </w:r>
+      <w:r>
+        <w:rPr>
+          <w:rFonts w:ascii="Times New Roman" w:hAnsi="Times New Roman"/>
+        </w:rPr>
+        <w:t xml:space="preserve">unorthodox solutions to problems </w:t>
+      </w:r>
+      <w:r>
+        <w:rPr>
+          <w:rFonts w:ascii="Times New Roman" w:hAnsi="Times New Roman"/>
+        </w:rPr>
+        <w:t>that had been analyzed by humans (and human-tuned computer programs) for centuries.</w:t>
+      </w:r>
+    </w:p>
+    <w:p>
+      <w:r>
+        <w:rPr>
+          <w:rFonts w:ascii="Times New Roman" w:hAnsi="Times New Roman"/>
+        </w:rPr>
+        <w:t>A third advantage of RL is in lifelong learning.  As a system runs, the dynamics of the system may change.  However, a traditional controller will not seek out new optimal behaviors as the system changes, making its behavior less and less optimal.  An RL agent, on the other hand, can continually take in new information, tracking and following the optimal policy as the system changes.</w:t>
       </w:r>
     </w:p>
     <w:p>
@@ -1071,15 +1214,232 @@
       <w:r>
         <w:t>Disadvantages</w:t>
       </w:r>
-      <w:bookmarkStart w:id="0" w:name="_GoBack"/>
-      <w:bookmarkEnd w:id="0"/>
     </w:p>
     <w:p>
-      <w:r>
-        <w:rPr>
-          <w:rFonts w:ascii="Times New Roman" w:hAnsi="Times New Roman"/>
-        </w:rPr>
-        <w:t>The Bellman equation was introduced in the late 195</w:t>
+      <w:pPr>
+        <w:rPr>
+          <w:rFonts w:ascii="Times New Roman" w:hAnsi="Times New Roman"/>
+        </w:rPr>
+      </w:pPr>
+      <w:r>
+        <w:rPr>
+          <w:rFonts w:ascii="Times New Roman" w:hAnsi="Times New Roman"/>
+        </w:rPr>
+        <w:t>Despite its advantages, RL is frequently inappropriate for many kinds of problems.</w:t>
+      </w:r>
+      <w:r>
+        <w:rPr>
+          <w:rFonts w:ascii="Times New Roman" w:hAnsi="Times New Roman"/>
+        </w:rPr>
+        <w:t xml:space="preserve">  The primary drawback is a need for a very large amount of data.</w:t>
+      </w:r>
+      <w:r>
+        <w:rPr>
+          <w:rFonts w:ascii="Times New Roman" w:hAnsi="Times New Roman"/>
+        </w:rPr>
+        <w:t xml:space="preserve">  The modern approaches referenced in this paper use hundreds of thousands of training samples </w:t>
+      </w:r>
+      <w:r>
+        <w:rPr>
+          <w:rFonts w:ascii="Times New Roman" w:hAnsi="Times New Roman"/>
+        </w:rPr>
+        <w:t>generated by simulator.</w:t>
+      </w:r>
+      <w:r>
+        <w:rPr>
+          <w:rFonts w:ascii="Times New Roman" w:hAnsi="Times New Roman"/>
+        </w:rPr>
+        <w:t xml:space="preserve">  While there are approaches </w:t>
+      </w:r>
+      <w:r>
+        <w:rPr>
+          <w:rFonts w:ascii="Times New Roman" w:hAnsi="Times New Roman"/>
+        </w:rPr>
+        <w:t xml:space="preserve">in the field of transfer learning </w:t>
+      </w:r>
+      <w:r>
+        <w:rPr>
+          <w:rFonts w:ascii="Times New Roman" w:hAnsi="Times New Roman"/>
+        </w:rPr>
+        <w:t>for modifying an agent trained on one domain with plentiful data for another without such data, some large amount of useful data needs to be generated or recorded.</w:t>
+      </w:r>
+      <w:r>
+        <w:rPr>
+          <w:rFonts w:ascii="Times New Roman" w:hAnsi="Times New Roman"/>
+        </w:rPr>
+        <w:t xml:space="preserve">  Additionally, this data requires a great deal of computing power to process during the learning stage, in the form of many GPUs or special-purpose computing chips.</w:t>
+      </w:r>
+    </w:p>
+    <w:p>
+      <w:pPr>
+        <w:rPr>
+          <w:rFonts w:ascii="Times New Roman" w:hAnsi="Times New Roman"/>
+        </w:rPr>
+      </w:pPr>
+      <w:r>
+        <w:rPr>
+          <w:rFonts w:ascii="Times New Roman" w:hAnsi="Times New Roman"/>
+        </w:rPr>
+        <w:t>Second, if the system is easy to model and is well understood, traditional contro</w:t>
+      </w:r>
+      <w:r>
+        <w:rPr>
+          <w:rFonts w:ascii="Times New Roman" w:hAnsi="Times New Roman"/>
+        </w:rPr>
+        <w:t xml:space="preserve">l is likely a superior approach.  In RL, the problem is derived assuming that the system is a </w:t>
+      </w:r>
+      <w:proofErr w:type="gramStart"/>
+      <w:r>
+        <w:rPr>
+          <w:rFonts w:ascii="Times New Roman" w:hAnsi="Times New Roman"/>
+        </w:rPr>
+        <w:t>black-box</w:t>
+      </w:r>
+      <w:proofErr w:type="gramEnd"/>
+      <w:r>
+        <w:rPr>
+          <w:rFonts w:ascii="Times New Roman" w:hAnsi="Times New Roman"/>
+        </w:rPr>
+        <w:t>, and it is difficult to include previous knowledge in making the system easier to learn.</w:t>
+      </w:r>
+    </w:p>
+    <w:p>
+      <w:pPr>
+        <w:rPr>
+          <w:rFonts w:ascii="Times New Roman" w:hAnsi="Times New Roman"/>
+        </w:rPr>
+      </w:pPr>
+      <w:r>
+        <w:rPr>
+          <w:rFonts w:ascii="Times New Roman" w:hAnsi="Times New Roman"/>
+        </w:rPr>
+        <w:t xml:space="preserve">Third, </w:t>
+      </w:r>
+      <w:r>
+        <w:rPr>
+          <w:rFonts w:ascii="Times New Roman" w:hAnsi="Times New Roman"/>
+        </w:rPr>
+        <w:t xml:space="preserve">the neural networks achieving the greatest practical results are extremely effective, but are not currently well understood.  Theoretical understanding of neural networks is advancing quickly, but lags behind </w:t>
+      </w:r>
+      <w:r>
+        <w:rPr>
+          <w:rFonts w:ascii="Times New Roman" w:hAnsi="Times New Roman"/>
+        </w:rPr>
+        <w:t xml:space="preserve">progress in </w:t>
+      </w:r>
+      <w:r>
+        <w:rPr>
+          <w:rFonts w:ascii="Times New Roman" w:hAnsi="Times New Roman"/>
+        </w:rPr>
+        <w:t>experimental results.  I</w:t>
+      </w:r>
+      <w:r>
+        <w:rPr>
+          <w:rFonts w:ascii="Times New Roman" w:hAnsi="Times New Roman"/>
+        </w:rPr>
+        <w:t>f it is important to understand why a control agent is making the choices</w:t>
+      </w:r>
+      <w:r>
+        <w:rPr>
+          <w:rFonts w:ascii="Times New Roman" w:hAnsi="Times New Roman"/>
+        </w:rPr>
+        <w:t xml:space="preserve"> it is</w:t>
+      </w:r>
+      <w:proofErr w:type="gramStart"/>
+      <w:r>
+        <w:rPr>
+          <w:rFonts w:ascii="Times New Roman" w:hAnsi="Times New Roman"/>
+        </w:rPr>
+        <w:t>,</w:t>
+      </w:r>
+      <w:proofErr w:type="gramEnd"/>
+      <w:r>
+        <w:rPr>
+          <w:rFonts w:ascii="Times New Roman" w:hAnsi="Times New Roman"/>
+        </w:rPr>
+        <w:t xml:space="preserve"> </w:t>
+      </w:r>
+      <w:r>
+        <w:rPr>
+          <w:rFonts w:ascii="Times New Roman" w:hAnsi="Times New Roman"/>
+        </w:rPr>
+        <w:t>other approaches provide this understanding easier.</w:t>
+      </w:r>
+    </w:p>
+    <w:p>
+      <w:pPr>
+        <w:rPr>
+          <w:rFonts w:ascii="Times New Roman" w:hAnsi="Times New Roman"/>
+        </w:rPr>
+      </w:pPr>
+      <w:r>
+        <w:rPr>
+          <w:rFonts w:ascii="Times New Roman" w:hAnsi="Times New Roman"/>
+        </w:rPr>
+        <w:lastRenderedPageBreak/>
+        <w:t xml:space="preserve">This lack of understanding also introduces possible </w:t>
+      </w:r>
+      <w:proofErr w:type="spellStart"/>
+      <w:r>
+        <w:rPr>
+          <w:rFonts w:ascii="Times New Roman" w:hAnsi="Times New Roman"/>
+        </w:rPr>
+        <w:t>cybersecurity</w:t>
+      </w:r>
+      <w:proofErr w:type="spellEnd"/>
+      <w:r>
+        <w:rPr>
+          <w:rFonts w:ascii="Times New Roman" w:hAnsi="Times New Roman"/>
+        </w:rPr>
+        <w:t xml:space="preserve"> flaws.  </w:t>
+      </w:r>
+      <w:r>
+        <w:rPr>
+          <w:rFonts w:ascii="Times New Roman" w:hAnsi="Times New Roman"/>
+        </w:rPr>
+        <w:t xml:space="preserve">Adversarial attacks (for example, </w:t>
+      </w:r>
+      <w:proofErr w:type="spellStart"/>
+      <w:r>
+        <w:rPr>
+          <w:rFonts w:ascii="Times New Roman" w:hAnsi="Times New Roman"/>
+        </w:rPr>
+        <w:t>Goodfellow</w:t>
+      </w:r>
+      <w:proofErr w:type="spellEnd"/>
+      <w:r>
+        <w:rPr>
+          <w:rFonts w:ascii="Times New Roman" w:hAnsi="Times New Roman"/>
+        </w:rPr>
+        <w:t xml:space="preserve"> et al. 2014, and </w:t>
+      </w:r>
+      <w:proofErr w:type="spellStart"/>
+      <w:r>
+        <w:rPr>
+          <w:rFonts w:ascii="Times New Roman" w:hAnsi="Times New Roman"/>
+        </w:rPr>
+        <w:t>Kurakin</w:t>
+      </w:r>
+      <w:proofErr w:type="spellEnd"/>
+      <w:r>
+        <w:rPr>
+          <w:rFonts w:ascii="Times New Roman" w:hAnsi="Times New Roman"/>
+        </w:rPr>
+        <w:t xml:space="preserve"> et al. 2016) and poisoning attacks (</w:t>
+      </w:r>
+      <w:proofErr w:type="spellStart"/>
+      <w:r>
+        <w:rPr>
+          <w:rFonts w:ascii="Times New Roman" w:hAnsi="Times New Roman"/>
+        </w:rPr>
+        <w:t>Shafahi</w:t>
+      </w:r>
+      <w:proofErr w:type="spellEnd"/>
+      <w:r>
+        <w:rPr>
+          <w:rFonts w:ascii="Times New Roman" w:hAnsi="Times New Roman"/>
+        </w:rPr>
+        <w:t xml:space="preserve"> et al. 2018) are being explored in other applications of neural networks, and it is likely neural networks for RL are similarly vulnerable.  Research needs to advance before it is clear how big of a problem these attacks may prove to be.</w:t>
       </w:r>
     </w:p>
     <w:p>
@@ -1115,170 +1475,183 @@
       </w:r>
     </w:p>
     <w:p>
-      <w:r>
-        <w:t>References (</w:t>
-      </w:r>
+      <w:pPr>
+        <w:pStyle w:val="Reference"/>
+        <w:rPr>
+          <w:lang w:val="es-ES_tradnl"/>
+        </w:rPr>
+      </w:pPr>
+      <w:bookmarkStart w:id="0" w:name="_GoBack"/>
+      <w:bookmarkEnd w:id="0"/>
+      <w:proofErr w:type="spellStart"/>
+      <w:r>
+        <w:rPr>
+          <w:lang w:val="es-ES_tradnl"/>
+        </w:rPr>
+        <w:t>Goodfellow</w:t>
+      </w:r>
+      <w:proofErr w:type="spellEnd"/>
+      <w:r>
+        <w:rPr>
+          <w:lang w:val="es-ES_tradnl"/>
+        </w:rPr>
+        <w:t>, I. et al. “</w:t>
+      </w:r>
+      <w:proofErr w:type="spellStart"/>
+      <w:r>
+        <w:rPr>
+          <w:lang w:val="es-ES_tradnl"/>
+        </w:rPr>
+        <w:t>Explaining</w:t>
+      </w:r>
+      <w:proofErr w:type="spellEnd"/>
+      <w:r>
+        <w:rPr>
+          <w:lang w:val="es-ES_tradnl"/>
+        </w:rPr>
+        <w:t xml:space="preserve"> and </w:t>
+      </w:r>
+      <w:proofErr w:type="spellStart"/>
+      <w:r>
+        <w:rPr>
+          <w:lang w:val="es-ES_tradnl"/>
+        </w:rPr>
+        <w:t>Harnessing</w:t>
+      </w:r>
+      <w:proofErr w:type="spellEnd"/>
+      <w:r>
+        <w:rPr>
+          <w:lang w:val="es-ES_tradnl"/>
+        </w:rPr>
+        <w:t xml:space="preserve"> </w:t>
+      </w:r>
+      <w:proofErr w:type="spellStart"/>
+      <w:r>
+        <w:rPr>
+          <w:lang w:val="es-ES_tradnl"/>
+        </w:rPr>
+        <w:t>Adversarial</w:t>
+      </w:r>
+      <w:proofErr w:type="spellEnd"/>
+      <w:r>
+        <w:rPr>
+          <w:lang w:val="es-ES_tradnl"/>
+        </w:rPr>
+        <w:t xml:space="preserve"> </w:t>
+      </w:r>
+      <w:proofErr w:type="spellStart"/>
+      <w:r>
+        <w:rPr>
+          <w:lang w:val="es-ES_tradnl"/>
+        </w:rPr>
+        <w:t>Examples</w:t>
+      </w:r>
+      <w:proofErr w:type="spellEnd"/>
+      <w:r>
+        <w:rPr>
+          <w:lang w:val="es-ES_tradnl"/>
+        </w:rPr>
+        <w:t xml:space="preserve">.” </w:t>
+      </w:r>
+      <w:proofErr w:type="spellStart"/>
       <w:r>
         <w:rPr>
           <w:i/>
-        </w:rPr>
-        <w:t>Reference</w:t>
-      </w:r>
-      <w:r>
-        <w:t xml:space="preserve"> style) should be listed in alphabetic order by surname at the end of the paper following the section title </w:t>
-      </w:r>
-      <w:r>
-        <w:rPr>
-          <w:b/>
-        </w:rPr>
-        <w:t>References</w:t>
-      </w:r>
-      <w:r>
-        <w:t xml:space="preserve"> right after the Acknowledgment section. Do not begin a new page with the Reference section unless it is absolutely necessary. The References section, with the exception of the title, should be typed in 9-point font. Each line of a reference, except the first, should be indented 0.5” from the left margin. All references included in the list should be cited in the text and vice versa. References are to be cited in the text by author’s name (year), or (authors’ names, year). For instance, Smith and Jones (1970), or (</w:t>
-      </w:r>
-      <w:proofErr w:type="spellStart"/>
-      <w:r>
-        <w:t>Ekeland</w:t>
-      </w:r>
-      <w:proofErr w:type="spellEnd"/>
-      <w:r>
-        <w:t xml:space="preserve"> et al., 1985). The expression et al. should be used when there are three or more authors. Two or more papers by the same authors published in different years should be </w:t>
-      </w:r>
-      <w:r>
-        <w:rPr>
-          <w:rFonts w:ascii="Times New Roman" w:hAnsi="Times New Roman"/>
-        </w:rPr>
-        <w:t>chronologically</w:t>
-      </w:r>
-      <w:r>
-        <w:t xml:space="preserve"> arranged. Two or more papers by the same authors published in the same year should be distinguished by letters after the year.</w:t>
+          <w:lang w:val="es-ES_tradnl"/>
+        </w:rPr>
+        <w:t>arXiv</w:t>
+      </w:r>
+      <w:proofErr w:type="spellEnd"/>
+      <w:r>
+        <w:rPr>
+          <w:i/>
+          <w:lang w:val="es-ES_tradnl"/>
+        </w:rPr>
+        <w:t xml:space="preserve"> </w:t>
+      </w:r>
+      <w:proofErr w:type="spellStart"/>
+      <w:r>
+        <w:rPr>
+          <w:i/>
+          <w:lang w:val="es-ES_tradnl"/>
+        </w:rPr>
+        <w:t>preprint</w:t>
+      </w:r>
+      <w:proofErr w:type="spellEnd"/>
+      <w:r>
+        <w:rPr>
+          <w:i/>
+          <w:lang w:val="es-ES_tradnl"/>
+        </w:rPr>
+        <w:t xml:space="preserve"> arXiv:1412.6572</w:t>
+      </w:r>
+      <w:r>
+        <w:rPr>
+          <w:lang w:val="es-ES_tradnl"/>
+        </w:rPr>
+        <w:t>. (2014).</w:t>
       </w:r>
     </w:p>
     <w:p>
       <w:pPr>
         <w:pStyle w:val="Reference"/>
-        <w:rPr>
-          <w:lang w:val="es-ES_tradnl"/>
-        </w:rPr>
       </w:pPr>
       <w:proofErr w:type="spellStart"/>
       <w:r>
-        <w:rPr>
-          <w:lang w:val="es-ES_tradnl"/>
-        </w:rPr>
-        <w:t>Mnih</w:t>
-      </w:r>
-      <w:proofErr w:type="spellEnd"/>
-      <w:r>
-        <w:rPr>
-          <w:lang w:val="es-ES_tradnl"/>
-        </w:rPr>
-        <w:t>, V.</w:t>
+        <w:t>Kurakin</w:t>
+      </w:r>
+      <w:proofErr w:type="spellEnd"/>
+      <w:r>
+        <w:t xml:space="preserve">, A., </w:t>
+      </w:r>
+      <w:r>
+        <w:t>et al</w:t>
+      </w:r>
+      <w:r>
+        <w:t xml:space="preserve">. </w:t>
+      </w:r>
+      <w:r>
+        <w:t>“</w:t>
+      </w:r>
+      <w:r>
+        <w:t>Adversarial examples in the physical world.</w:t>
+      </w:r>
+      <w:r>
+        <w:t>”</w:t>
+      </w:r>
+      <w:r>
+        <w:t> </w:t>
+      </w:r>
+      <w:proofErr w:type="spellStart"/>
+      <w:r>
+        <w:rPr>
+          <w:i/>
+          <w:iCs/>
+        </w:rPr>
+        <w:t>arXiv</w:t>
+      </w:r>
+      <w:proofErr w:type="spellEnd"/>
+      <w:r>
+        <w:rPr>
+          <w:i/>
+          <w:iCs/>
+        </w:rPr>
+        <w:t xml:space="preserve"> preprint arXiv</w:t>
       </w:r>
       <w:proofErr w:type="gramStart"/>
       <w:r>
         <w:rPr>
-          <w:lang w:val="es-ES_tradnl"/>
-        </w:rPr>
-        <w:t>,  et al.</w:t>
+          <w:i/>
+          <w:iCs/>
+        </w:rPr>
+        <w:t>:1607.02533</w:t>
       </w:r>
       <w:proofErr w:type="gramEnd"/>
       <w:r>
-        <w:rPr>
-          <w:lang w:val="es-ES_tradnl"/>
-        </w:rPr>
-        <w:t xml:space="preserve">  “Human-</w:t>
-      </w:r>
-      <w:proofErr w:type="spellStart"/>
-      <w:r>
-        <w:rPr>
-          <w:lang w:val="es-ES_tradnl"/>
-        </w:rPr>
-        <w:t>level</w:t>
-      </w:r>
-      <w:proofErr w:type="spellEnd"/>
-      <w:r>
-        <w:rPr>
-          <w:lang w:val="es-ES_tradnl"/>
-        </w:rPr>
-        <w:t xml:space="preserve"> control </w:t>
-      </w:r>
-      <w:proofErr w:type="spellStart"/>
-      <w:r>
-        <w:rPr>
-          <w:lang w:val="es-ES_tradnl"/>
-        </w:rPr>
-        <w:t>through</w:t>
-      </w:r>
-      <w:proofErr w:type="spellEnd"/>
-      <w:r>
-        <w:rPr>
-          <w:lang w:val="es-ES_tradnl"/>
-        </w:rPr>
-        <w:t xml:space="preserve"> </w:t>
-      </w:r>
-      <w:proofErr w:type="spellStart"/>
-      <w:r>
-        <w:rPr>
-          <w:lang w:val="es-ES_tradnl"/>
-        </w:rPr>
-        <w:t>d</w:t>
-      </w:r>
-      <w:r>
-        <w:rPr>
-          <w:lang w:val="es-ES_tradnl"/>
-        </w:rPr>
-        <w:t>eep</w:t>
-      </w:r>
-      <w:proofErr w:type="spellEnd"/>
-      <w:r>
-        <w:rPr>
-          <w:lang w:val="es-ES_tradnl"/>
-        </w:rPr>
-        <w:t xml:space="preserve"> </w:t>
-      </w:r>
-      <w:proofErr w:type="spellStart"/>
-      <w:r>
-        <w:rPr>
-          <w:lang w:val="es-ES_tradnl"/>
-        </w:rPr>
-        <w:t>reinforcement</w:t>
-      </w:r>
-      <w:proofErr w:type="spellEnd"/>
-      <w:r>
-        <w:rPr>
-          <w:lang w:val="es-ES_tradnl"/>
-        </w:rPr>
-        <w:t xml:space="preserve"> </w:t>
-      </w:r>
-      <w:proofErr w:type="spellStart"/>
-      <w:r>
-        <w:rPr>
-          <w:lang w:val="es-ES_tradnl"/>
-        </w:rPr>
-        <w:t>learning</w:t>
-      </w:r>
-      <w:proofErr w:type="spellEnd"/>
-      <w:r>
-        <w:rPr>
-          <w:lang w:val="es-ES_tradnl"/>
-        </w:rPr>
-        <w:t xml:space="preserve">.”  </w:t>
-      </w:r>
-      <w:proofErr w:type="spellStart"/>
-      <w:r>
-        <w:rPr>
-          <w:i/>
-          <w:lang w:val="es-ES_tradnl"/>
-        </w:rPr>
-        <w:t>Nature</w:t>
-      </w:r>
-      <w:proofErr w:type="spellEnd"/>
-      <w:r>
-        <w:rPr>
-          <w:lang w:val="es-ES_tradnl"/>
-        </w:rPr>
-        <w:t xml:space="preserve"> 518.7540 (2015): 529.</w:t>
+        <w:t>.</w:t>
+      </w:r>
+      <w:r>
+        <w:t xml:space="preserve"> (2016).</w:t>
       </w:r>
     </w:p>
     <w:p>
@@ -1300,14 +1673,28 @@
         <w:rPr>
           <w:lang w:val="es-ES_tradnl"/>
         </w:rPr>
-        <w:t>, V., et al. “</w:t>
-      </w:r>
-      <w:proofErr w:type="spellStart"/>
-      <w:r>
-        <w:rPr>
-          <w:lang w:val="es-ES_tradnl"/>
-        </w:rPr>
-        <w:t>Asynchronous</w:t>
+        <w:t>, V.,  et al.  “Human-</w:t>
+      </w:r>
+      <w:proofErr w:type="spellStart"/>
+      <w:r>
+        <w:rPr>
+          <w:lang w:val="es-ES_tradnl"/>
+        </w:rPr>
+        <w:t>level</w:t>
+      </w:r>
+      <w:proofErr w:type="spellEnd"/>
+      <w:r>
+        <w:rPr>
+          <w:lang w:val="es-ES_tradnl"/>
+        </w:rPr>
+        <w:t xml:space="preserve"> control </w:t>
+      </w:r>
+      <w:proofErr w:type="spellStart"/>
+      <w:r>
+        <w:rPr>
+          <w:lang w:val="es-ES_tradnl"/>
+        </w:rPr>
+        <w:t>through</w:t>
       </w:r>
       <w:proofErr w:type="spellEnd"/>
       <w:r>
@@ -1321,7 +1708,13 @@
         <w:rPr>
           <w:lang w:val="es-ES_tradnl"/>
         </w:rPr>
-        <w:t>methods</w:t>
+        <w:t>d</w:t>
+      </w:r>
+      <w:r>
+        <w:rPr>
+          <w:lang w:val="es-ES_tradnl"/>
+        </w:rPr>
+        <w:t>eep</w:t>
       </w:r>
       <w:proofErr w:type="spellEnd"/>
       <w:r>
@@ -1335,7 +1728,7 @@
         <w:rPr>
           <w:lang w:val="es-ES_tradnl"/>
         </w:rPr>
-        <w:t>for</w:t>
+        <w:t>reinforcement</w:t>
       </w:r>
       <w:proofErr w:type="spellEnd"/>
       <w:r>
@@ -1349,34 +1742,6 @@
         <w:rPr>
           <w:lang w:val="es-ES_tradnl"/>
         </w:rPr>
-        <w:t>deep</w:t>
-      </w:r>
-      <w:proofErr w:type="spellEnd"/>
-      <w:r>
-        <w:rPr>
-          <w:lang w:val="es-ES_tradnl"/>
-        </w:rPr>
-        <w:t xml:space="preserve"> </w:t>
-      </w:r>
-      <w:proofErr w:type="spellStart"/>
-      <w:r>
-        <w:rPr>
-          <w:lang w:val="es-ES_tradnl"/>
-        </w:rPr>
-        <w:t>reinforcement</w:t>
-      </w:r>
-      <w:proofErr w:type="spellEnd"/>
-      <w:r>
-        <w:rPr>
-          <w:lang w:val="es-ES_tradnl"/>
-        </w:rPr>
-        <w:t xml:space="preserve"> </w:t>
-      </w:r>
-      <w:proofErr w:type="spellStart"/>
-      <w:r>
-        <w:rPr>
-          <w:lang w:val="es-ES_tradnl"/>
-        </w:rPr>
         <w:t>learning</w:t>
       </w:r>
       <w:proofErr w:type="spellEnd"/>
@@ -1384,61 +1749,22 @@
         <w:rPr>
           <w:lang w:val="es-ES_tradnl"/>
         </w:rPr>
-        <w:t xml:space="preserve">.” </w:t>
-      </w:r>
+        <w:t xml:space="preserve">.”  </w:t>
+      </w:r>
+      <w:proofErr w:type="spellStart"/>
       <w:r>
         <w:rPr>
           <w:i/>
           <w:lang w:val="es-ES_tradnl"/>
         </w:rPr>
-        <w:t xml:space="preserve">International </w:t>
-      </w:r>
-      <w:proofErr w:type="spellStart"/>
-      <w:r>
-        <w:rPr>
-          <w:i/>
-          <w:lang w:val="es-ES_tradnl"/>
-        </w:rPr>
-        <w:t>conference</w:t>
-      </w:r>
-      <w:proofErr w:type="spellEnd"/>
-      <w:r>
-        <w:rPr>
-          <w:i/>
-          <w:lang w:val="es-ES_tradnl"/>
-        </w:rPr>
-        <w:t xml:space="preserve"> </w:t>
-      </w:r>
-      <w:proofErr w:type="spellStart"/>
-      <w:r>
-        <w:rPr>
-          <w:i/>
-          <w:lang w:val="es-ES_tradnl"/>
-        </w:rPr>
-        <w:t>on</w:t>
-      </w:r>
-      <w:proofErr w:type="spellEnd"/>
-      <w:r>
-        <w:rPr>
-          <w:i/>
-          <w:lang w:val="es-ES_tradnl"/>
-        </w:rPr>
-        <w:t xml:space="preserve"> machine </w:t>
-      </w:r>
-      <w:proofErr w:type="spellStart"/>
-      <w:r>
-        <w:rPr>
-          <w:i/>
-          <w:lang w:val="es-ES_tradnl"/>
-        </w:rPr>
-        <w:t>learning</w:t>
-      </w:r>
-      <w:proofErr w:type="spellEnd"/>
-      <w:r>
-        <w:rPr>
-          <w:lang w:val="es-ES_tradnl"/>
-        </w:rPr>
-        <w:t>.  2016.</w:t>
+        <w:t>Nature</w:t>
+      </w:r>
+      <w:proofErr w:type="spellEnd"/>
+      <w:r>
+        <w:rPr>
+          <w:lang w:val="es-ES_tradnl"/>
+        </w:rPr>
+        <w:t xml:space="preserve"> 518.7540 (2015): 529.</w:t>
       </w:r>
     </w:p>
     <w:p>
@@ -1453,21 +1779,21 @@
         <w:rPr>
           <w:lang w:val="es-ES_tradnl"/>
         </w:rPr>
-        <w:t>Shulman</w:t>
-      </w:r>
-      <w:proofErr w:type="spellEnd"/>
-      <w:r>
-        <w:rPr>
-          <w:lang w:val="es-ES_tradnl"/>
-        </w:rPr>
-        <w:t xml:space="preserve">, J. et al. “Trust </w:t>
-      </w:r>
-      <w:proofErr w:type="spellStart"/>
-      <w:r>
-        <w:rPr>
-          <w:lang w:val="es-ES_tradnl"/>
-        </w:rPr>
-        <w:t>region</w:t>
+        <w:t>Mnih</w:t>
+      </w:r>
+      <w:proofErr w:type="spellEnd"/>
+      <w:r>
+        <w:rPr>
+          <w:lang w:val="es-ES_tradnl"/>
+        </w:rPr>
+        <w:t>, V., et al. “</w:t>
+      </w:r>
+      <w:proofErr w:type="spellStart"/>
+      <w:r>
+        <w:rPr>
+          <w:lang w:val="es-ES_tradnl"/>
+        </w:rPr>
+        <w:t>Asynchronous</w:t>
       </w:r>
       <w:proofErr w:type="spellEnd"/>
       <w:r>
@@ -1481,7 +1807,7 @@
         <w:rPr>
           <w:lang w:val="es-ES_tradnl"/>
         </w:rPr>
-        <w:t>policy</w:t>
+        <w:t>methods</w:t>
       </w:r>
       <w:proofErr w:type="spellEnd"/>
       <w:r>
@@ -1495,7 +1821,49 @@
         <w:rPr>
           <w:lang w:val="es-ES_tradnl"/>
         </w:rPr>
-        <w:t>optimization</w:t>
+        <w:t>for</w:t>
+      </w:r>
+      <w:proofErr w:type="spellEnd"/>
+      <w:r>
+        <w:rPr>
+          <w:lang w:val="es-ES_tradnl"/>
+        </w:rPr>
+        <w:t xml:space="preserve"> </w:t>
+      </w:r>
+      <w:proofErr w:type="spellStart"/>
+      <w:r>
+        <w:rPr>
+          <w:lang w:val="es-ES_tradnl"/>
+        </w:rPr>
+        <w:t>deep</w:t>
+      </w:r>
+      <w:proofErr w:type="spellEnd"/>
+      <w:r>
+        <w:rPr>
+          <w:lang w:val="es-ES_tradnl"/>
+        </w:rPr>
+        <w:t xml:space="preserve"> </w:t>
+      </w:r>
+      <w:proofErr w:type="spellStart"/>
+      <w:r>
+        <w:rPr>
+          <w:lang w:val="es-ES_tradnl"/>
+        </w:rPr>
+        <w:t>reinforcement</w:t>
+      </w:r>
+      <w:proofErr w:type="spellEnd"/>
+      <w:r>
+        <w:rPr>
+          <w:lang w:val="es-ES_tradnl"/>
+        </w:rPr>
+        <w:t xml:space="preserve"> </w:t>
+      </w:r>
+      <w:proofErr w:type="spellStart"/>
+      <w:r>
+        <w:rPr>
+          <w:lang w:val="es-ES_tradnl"/>
+        </w:rPr>
+        <w:t>learning</w:t>
       </w:r>
       <w:proofErr w:type="spellEnd"/>
       <w:r>
@@ -1556,7 +1924,7 @@
         <w:rPr>
           <w:lang w:val="es-ES_tradnl"/>
         </w:rPr>
-        <w:t>. 2015.</w:t>
+        <w:t>.  2016.</w:t>
       </w:r>
     </w:p>
     <w:p>
@@ -1571,21 +1939,21 @@
         <w:rPr>
           <w:lang w:val="es-ES_tradnl"/>
         </w:rPr>
-        <w:t>Shulman</w:t>
-      </w:r>
-      <w:proofErr w:type="spellEnd"/>
-      <w:r>
-        <w:rPr>
-          <w:lang w:val="es-ES_tradnl"/>
-        </w:rPr>
-        <w:t xml:space="preserve">, J. et al. “Proximal </w:t>
-      </w:r>
-      <w:proofErr w:type="spellStart"/>
-      <w:r>
-        <w:rPr>
-          <w:lang w:val="es-ES_tradnl"/>
-        </w:rPr>
-        <w:t>policy</w:t>
+        <w:t>Shafahi</w:t>
+      </w:r>
+      <w:proofErr w:type="spellEnd"/>
+      <w:r>
+        <w:rPr>
+          <w:lang w:val="es-ES_tradnl"/>
+        </w:rPr>
+        <w:t>, A. et al. “</w:t>
+      </w:r>
+      <w:proofErr w:type="spellStart"/>
+      <w:r>
+        <w:rPr>
+          <w:lang w:val="es-ES_tradnl"/>
+        </w:rPr>
+        <w:t>Poison</w:t>
       </w:r>
       <w:proofErr w:type="spellEnd"/>
       <w:r>
@@ -1599,7 +1967,21 @@
         <w:rPr>
           <w:lang w:val="es-ES_tradnl"/>
         </w:rPr>
-        <w:t>optimization</w:t>
+        <w:t>frogs</w:t>
+      </w:r>
+      <w:proofErr w:type="spellEnd"/>
+      <w:r>
+        <w:rPr>
+          <w:lang w:val="es-ES_tradnl"/>
+        </w:rPr>
+        <w:t xml:space="preserve">! </w:t>
+      </w:r>
+      <w:proofErr w:type="spellStart"/>
+      <w:r>
+        <w:rPr>
+          <w:lang w:val="es-ES_tradnl"/>
+        </w:rPr>
+        <w:t>Targeted</w:t>
       </w:r>
       <w:proofErr w:type="spellEnd"/>
       <w:r>
@@ -1613,7 +1995,63 @@
         <w:rPr>
           <w:lang w:val="es-ES_tradnl"/>
         </w:rPr>
-        <w:t>algorithms</w:t>
+        <w:t>clean-label</w:t>
+      </w:r>
+      <w:proofErr w:type="spellEnd"/>
+      <w:r>
+        <w:rPr>
+          <w:lang w:val="es-ES_tradnl"/>
+        </w:rPr>
+        <w:t xml:space="preserve"> </w:t>
+      </w:r>
+      <w:proofErr w:type="spellStart"/>
+      <w:r>
+        <w:rPr>
+          <w:lang w:val="es-ES_tradnl"/>
+        </w:rPr>
+        <w:t>poisoning</w:t>
+      </w:r>
+      <w:proofErr w:type="spellEnd"/>
+      <w:r>
+        <w:rPr>
+          <w:lang w:val="es-ES_tradnl"/>
+        </w:rPr>
+        <w:t xml:space="preserve"> </w:t>
+      </w:r>
+      <w:proofErr w:type="spellStart"/>
+      <w:r>
+        <w:rPr>
+          <w:lang w:val="es-ES_tradnl"/>
+        </w:rPr>
+        <w:t>attacks</w:t>
+      </w:r>
+      <w:proofErr w:type="spellEnd"/>
+      <w:r>
+        <w:rPr>
+          <w:lang w:val="es-ES_tradnl"/>
+        </w:rPr>
+        <w:t xml:space="preserve"> </w:t>
+      </w:r>
+      <w:proofErr w:type="spellStart"/>
+      <w:r>
+        <w:rPr>
+          <w:lang w:val="es-ES_tradnl"/>
+        </w:rPr>
+        <w:t>on</w:t>
+      </w:r>
+      <w:proofErr w:type="spellEnd"/>
+      <w:r>
+        <w:rPr>
+          <w:lang w:val="es-ES_tradnl"/>
+        </w:rPr>
+        <w:t xml:space="preserve"> neural </w:t>
+      </w:r>
+      <w:proofErr w:type="spellStart"/>
+      <w:r>
+        <w:rPr>
+          <w:lang w:val="es-ES_tradnl"/>
+        </w:rPr>
+        <w:t>networks</w:t>
       </w:r>
       <w:proofErr w:type="spellEnd"/>
       <w:r>
@@ -1622,20 +2060,27 @@
         </w:rPr>
         <w:t xml:space="preserve">.” </w:t>
       </w:r>
-      <w:proofErr w:type="spellStart"/>
       <w:r>
         <w:rPr>
           <w:i/>
           <w:lang w:val="es-ES_tradnl"/>
         </w:rPr>
-        <w:t>arXiv</w:t>
-      </w:r>
-      <w:proofErr w:type="spellEnd"/>
+        <w:t xml:space="preserve">Neural </w:t>
+      </w:r>
+      <w:proofErr w:type="spellStart"/>
       <w:r>
         <w:rPr>
           <w:i/>
           <w:lang w:val="es-ES_tradnl"/>
         </w:rPr>
+        <w:t>Information</w:t>
+      </w:r>
+      <w:proofErr w:type="spellEnd"/>
+      <w:r>
+        <w:rPr>
+          <w:i/>
+          <w:lang w:val="es-ES_tradnl"/>
+        </w:rPr>
         <w:t xml:space="preserve"> </w:t>
       </w:r>
       <w:proofErr w:type="spellStart"/>
@@ -1644,7 +2089,7 @@
           <w:i/>
           <w:lang w:val="es-ES_tradnl"/>
         </w:rPr>
-        <w:t>preprint</w:t>
+        <w:t>Processing</w:t>
       </w:r>
       <w:proofErr w:type="spellEnd"/>
       <w:r>
@@ -1652,13 +2097,22 @@
           <w:i/>
           <w:lang w:val="es-ES_tradnl"/>
         </w:rPr>
-        <w:t xml:space="preserve"> arXiv:1707.06347</w:t>
-      </w:r>
-      <w:r>
-        <w:rPr>
-          <w:lang w:val="es-ES_tradnl"/>
-        </w:rPr>
-        <w:t xml:space="preserve"> (2017).</w:t>
+        <w:t xml:space="preserve"> </w:t>
+      </w:r>
+      <w:proofErr w:type="spellStart"/>
+      <w:r>
+        <w:rPr>
+          <w:i/>
+          <w:lang w:val="es-ES_tradnl"/>
+        </w:rPr>
+        <w:t>Systems</w:t>
+      </w:r>
+      <w:proofErr w:type="spellEnd"/>
+      <w:r>
+        <w:rPr>
+          <w:lang w:val="es-ES_tradnl"/>
+        </w:rPr>
+        <w:t>. 2018.</w:t>
       </w:r>
     </w:p>
     <w:p>
@@ -1673,21 +2127,21 @@
         <w:rPr>
           <w:lang w:val="es-ES_tradnl"/>
         </w:rPr>
-        <w:t>Silver</w:t>
-      </w:r>
-      <w:proofErr w:type="spellEnd"/>
-      <w:r>
-        <w:rPr>
-          <w:lang w:val="es-ES_tradnl"/>
-        </w:rPr>
-        <w:t>, D., et al. “</w:t>
-      </w:r>
-      <w:proofErr w:type="spellStart"/>
-      <w:r>
-        <w:rPr>
-          <w:lang w:val="es-ES_tradnl"/>
-        </w:rPr>
-        <w:t>Mastering</w:t>
+        <w:t>Shulman</w:t>
+      </w:r>
+      <w:proofErr w:type="spellEnd"/>
+      <w:r>
+        <w:rPr>
+          <w:lang w:val="es-ES_tradnl"/>
+        </w:rPr>
+        <w:t xml:space="preserve">, J. et al. “Trust </w:t>
+      </w:r>
+      <w:proofErr w:type="spellStart"/>
+      <w:r>
+        <w:rPr>
+          <w:lang w:val="es-ES_tradnl"/>
+        </w:rPr>
+        <w:t>region</w:t>
       </w:r>
       <w:proofErr w:type="spellEnd"/>
       <w:r>
@@ -1701,7 +2155,7 @@
         <w:rPr>
           <w:lang w:val="es-ES_tradnl"/>
         </w:rPr>
-        <w:t>the</w:t>
+        <w:t>policy</w:t>
       </w:r>
       <w:proofErr w:type="spellEnd"/>
       <w:r>
@@ -1715,25 +2169,34 @@
         <w:rPr>
           <w:lang w:val="es-ES_tradnl"/>
         </w:rPr>
-        <w:t>game</w:t>
-      </w:r>
-      <w:proofErr w:type="spellEnd"/>
-      <w:r>
-        <w:rPr>
-          <w:lang w:val="es-ES_tradnl"/>
-        </w:rPr>
-        <w:t xml:space="preserve"> of </w:t>
-      </w:r>
-      <w:proofErr w:type="spellStart"/>
-      <w:r>
-        <w:rPr>
-          <w:lang w:val="es-ES_tradnl"/>
-        </w:rPr>
-        <w:t>Go</w:t>
-      </w:r>
-      <w:proofErr w:type="spellEnd"/>
-      <w:r>
-        <w:rPr>
+        <w:t>optimization</w:t>
+      </w:r>
+      <w:proofErr w:type="spellEnd"/>
+      <w:r>
+        <w:rPr>
+          <w:lang w:val="es-ES_tradnl"/>
+        </w:rPr>
+        <w:t xml:space="preserve">.” </w:t>
+      </w:r>
+      <w:r>
+        <w:rPr>
+          <w:i/>
+          <w:lang w:val="es-ES_tradnl"/>
+        </w:rPr>
+        <w:t xml:space="preserve">International </w:t>
+      </w:r>
+      <w:proofErr w:type="spellStart"/>
+      <w:r>
+        <w:rPr>
+          <w:i/>
+          <w:lang w:val="es-ES_tradnl"/>
+        </w:rPr>
+        <w:t>conference</w:t>
+      </w:r>
+      <w:proofErr w:type="spellEnd"/>
+      <w:r>
+        <w:rPr>
+          <w:i/>
           <w:lang w:val="es-ES_tradnl"/>
         </w:rPr>
         <w:t xml:space="preserve"> </w:t>
@@ -1741,45 +2204,33 @@
       <w:proofErr w:type="spellStart"/>
       <w:r>
         <w:rPr>
-          <w:lang w:val="es-ES_tradnl"/>
-        </w:rPr>
-        <w:t>without</w:t>
-      </w:r>
-      <w:proofErr w:type="spellEnd"/>
-      <w:r>
-        <w:rPr>
-          <w:lang w:val="es-ES_tradnl"/>
-        </w:rPr>
-        <w:t xml:space="preserve"> human </w:t>
-      </w:r>
-      <w:proofErr w:type="spellStart"/>
-      <w:r>
-        <w:rPr>
-          <w:lang w:val="es-ES_tradnl"/>
-        </w:rPr>
-        <w:t>knowledge</w:t>
-      </w:r>
-      <w:proofErr w:type="spellEnd"/>
-      <w:r>
-        <w:rPr>
-          <w:lang w:val="es-ES_tradnl"/>
-        </w:rPr>
-        <w:t xml:space="preserve">.” </w:t>
-      </w:r>
-      <w:proofErr w:type="spellStart"/>
-      <w:r>
-        <w:rPr>
           <w:i/>
           <w:lang w:val="es-ES_tradnl"/>
         </w:rPr>
-        <w:t>Nature</w:t>
-      </w:r>
-      <w:proofErr w:type="spellEnd"/>
-      <w:r>
-        <w:rPr>
-          <w:lang w:val="es-ES_tradnl"/>
-        </w:rPr>
-        <w:t xml:space="preserve"> 550.7676 (2017): 354.</w:t>
+        <w:t>on</w:t>
+      </w:r>
+      <w:proofErr w:type="spellEnd"/>
+      <w:r>
+        <w:rPr>
+          <w:i/>
+          <w:lang w:val="es-ES_tradnl"/>
+        </w:rPr>
+        <w:t xml:space="preserve"> machine </w:t>
+      </w:r>
+      <w:proofErr w:type="spellStart"/>
+      <w:r>
+        <w:rPr>
+          <w:i/>
+          <w:lang w:val="es-ES_tradnl"/>
+        </w:rPr>
+        <w:t>learning</w:t>
+      </w:r>
+      <w:proofErr w:type="spellEnd"/>
+      <w:r>
+        <w:rPr>
+          <w:lang w:val="es-ES_tradnl"/>
+        </w:rPr>
+        <w:t>. 2015.</w:t>
       </w:r>
     </w:p>
     <w:p>
@@ -1794,21 +2245,21 @@
         <w:rPr>
           <w:lang w:val="es-ES_tradnl"/>
         </w:rPr>
-        <w:t>Silver</w:t>
-      </w:r>
-      <w:proofErr w:type="spellEnd"/>
-      <w:r>
-        <w:rPr>
-          <w:lang w:val="es-ES_tradnl"/>
-        </w:rPr>
-        <w:t xml:space="preserve">, D., et al. “A general </w:t>
-      </w:r>
-      <w:proofErr w:type="spellStart"/>
-      <w:r>
-        <w:rPr>
-          <w:lang w:val="es-ES_tradnl"/>
-        </w:rPr>
-        <w:t>reinforcement</w:t>
+        <w:t>Shulman</w:t>
+      </w:r>
+      <w:proofErr w:type="spellEnd"/>
+      <w:r>
+        <w:rPr>
+          <w:lang w:val="es-ES_tradnl"/>
+        </w:rPr>
+        <w:t xml:space="preserve">, J. et al. “Proximal </w:t>
+      </w:r>
+      <w:proofErr w:type="spellStart"/>
+      <w:r>
+        <w:rPr>
+          <w:lang w:val="es-ES_tradnl"/>
+        </w:rPr>
+        <w:t>policy</w:t>
       </w:r>
       <w:proofErr w:type="spellEnd"/>
       <w:r>
@@ -1822,7 +2273,7 @@
         <w:rPr>
           <w:lang w:val="es-ES_tradnl"/>
         </w:rPr>
-        <w:t>learning</w:t>
+        <w:t>optimization</w:t>
       </w:r>
       <w:proofErr w:type="spellEnd"/>
       <w:r>
@@ -1836,11 +2287,27 @@
         <w:rPr>
           <w:lang w:val="es-ES_tradnl"/>
         </w:rPr>
-        <w:t>algorithm</w:t>
-      </w:r>
-      <w:proofErr w:type="spellEnd"/>
-      <w:r>
-        <w:rPr>
+        <w:t>algorithms</w:t>
+      </w:r>
+      <w:proofErr w:type="spellEnd"/>
+      <w:r>
+        <w:rPr>
+          <w:lang w:val="es-ES_tradnl"/>
+        </w:rPr>
+        <w:t xml:space="preserve">.” </w:t>
+      </w:r>
+      <w:proofErr w:type="spellStart"/>
+      <w:r>
+        <w:rPr>
+          <w:i/>
+          <w:lang w:val="es-ES_tradnl"/>
+        </w:rPr>
+        <w:t>arXiv</w:t>
+      </w:r>
+      <w:proofErr w:type="spellEnd"/>
+      <w:r>
+        <w:rPr>
+          <w:i/>
           <w:lang w:val="es-ES_tradnl"/>
         </w:rPr>
         <w:t xml:space="preserve"> </w:t>
@@ -1848,101 +2315,24 @@
       <w:proofErr w:type="spellStart"/>
       <w:r>
         <w:rPr>
-          <w:lang w:val="es-ES_tradnl"/>
-        </w:rPr>
-        <w:t>that</w:t>
-      </w:r>
-      <w:proofErr w:type="spellEnd"/>
-      <w:r>
-        <w:rPr>
-          <w:lang w:val="es-ES_tradnl"/>
-        </w:rPr>
-        <w:t xml:space="preserve"> masters </w:t>
-      </w:r>
-      <w:proofErr w:type="spellStart"/>
-      <w:r>
-        <w:rPr>
-          <w:lang w:val="es-ES_tradnl"/>
-        </w:rPr>
-        <w:t>chess</w:t>
-      </w:r>
-      <w:proofErr w:type="spellEnd"/>
-      <w:r>
-        <w:rPr>
-          <w:lang w:val="es-ES_tradnl"/>
-        </w:rPr>
-        <w:t xml:space="preserve">, </w:t>
-      </w:r>
-      <w:proofErr w:type="spellStart"/>
-      <w:r>
-        <w:rPr>
-          <w:lang w:val="es-ES_tradnl"/>
-        </w:rPr>
-        <w:t>shogi</w:t>
-      </w:r>
-      <w:proofErr w:type="spellEnd"/>
-      <w:r>
-        <w:rPr>
-          <w:lang w:val="es-ES_tradnl"/>
-        </w:rPr>
-        <w:t xml:space="preserve">, and </w:t>
-      </w:r>
-      <w:proofErr w:type="spellStart"/>
-      <w:r>
-        <w:rPr>
-          <w:lang w:val="es-ES_tradnl"/>
-        </w:rPr>
-        <w:t>Go</w:t>
-      </w:r>
-      <w:proofErr w:type="spellEnd"/>
-      <w:r>
-        <w:rPr>
-          <w:lang w:val="es-ES_tradnl"/>
-        </w:rPr>
-        <w:t xml:space="preserve"> </w:t>
-      </w:r>
-      <w:proofErr w:type="spellStart"/>
-      <w:r>
-        <w:rPr>
-          <w:lang w:val="es-ES_tradnl"/>
-        </w:rPr>
-        <w:t>through</w:t>
-      </w:r>
-      <w:proofErr w:type="spellEnd"/>
-      <w:r>
-        <w:rPr>
-          <w:lang w:val="es-ES_tradnl"/>
-        </w:rPr>
-        <w:t xml:space="preserve"> </w:t>
-      </w:r>
-      <w:proofErr w:type="spellStart"/>
-      <w:r>
-        <w:rPr>
-          <w:lang w:val="es-ES_tradnl"/>
-        </w:rPr>
-        <w:t>self-play</w:t>
-      </w:r>
-      <w:proofErr w:type="spellEnd"/>
-      <w:r>
-        <w:rPr>
-          <w:lang w:val="es-ES_tradnl"/>
-        </w:rPr>
-        <w:t xml:space="preserve">.” </w:t>
-      </w:r>
-      <w:proofErr w:type="spellStart"/>
-      <w:r>
-        <w:rPr>
           <w:i/>
           <w:lang w:val="es-ES_tradnl"/>
         </w:rPr>
-        <w:t>Science</w:t>
-      </w:r>
-      <w:proofErr w:type="spellEnd"/>
-      <w:r>
-        <w:rPr>
-          <w:lang w:val="es-ES_tradnl"/>
-        </w:rPr>
-        <w:t xml:space="preserve"> 362.6419 (2018): 1140-1144.</w:t>
+        <w:t>preprint</w:t>
+      </w:r>
+      <w:proofErr w:type="spellEnd"/>
+      <w:r>
+        <w:rPr>
+          <w:i/>
+          <w:lang w:val="es-ES_tradnl"/>
+        </w:rPr>
+        <w:t xml:space="preserve"> arXiv:1707.06347</w:t>
+      </w:r>
+      <w:r>
+        <w:rPr>
+          <w:lang w:val="es-ES_tradnl"/>
+        </w:rPr>
+        <w:t xml:space="preserve"> (2017).</w:t>
       </w:r>
     </w:p>
     <w:p>
@@ -1952,6 +2342,290 @@
           <w:lang w:val="es-ES_tradnl"/>
         </w:rPr>
       </w:pPr>
+      <w:proofErr w:type="spellStart"/>
+      <w:r>
+        <w:rPr>
+          <w:lang w:val="es-ES_tradnl"/>
+        </w:rPr>
+        <w:t>Silver</w:t>
+      </w:r>
+      <w:proofErr w:type="spellEnd"/>
+      <w:r>
+        <w:rPr>
+          <w:lang w:val="es-ES_tradnl"/>
+        </w:rPr>
+        <w:t>, D., et al. “</w:t>
+      </w:r>
+      <w:proofErr w:type="spellStart"/>
+      <w:r>
+        <w:rPr>
+          <w:lang w:val="es-ES_tradnl"/>
+        </w:rPr>
+        <w:t>Mastering</w:t>
+      </w:r>
+      <w:proofErr w:type="spellEnd"/>
+      <w:r>
+        <w:rPr>
+          <w:lang w:val="es-ES_tradnl"/>
+        </w:rPr>
+        <w:t xml:space="preserve"> </w:t>
+      </w:r>
+      <w:proofErr w:type="spellStart"/>
+      <w:r>
+        <w:rPr>
+          <w:lang w:val="es-ES_tradnl"/>
+        </w:rPr>
+        <w:t>the</w:t>
+      </w:r>
+      <w:proofErr w:type="spellEnd"/>
+      <w:r>
+        <w:rPr>
+          <w:lang w:val="es-ES_tradnl"/>
+        </w:rPr>
+        <w:t xml:space="preserve"> </w:t>
+      </w:r>
+      <w:proofErr w:type="spellStart"/>
+      <w:r>
+        <w:rPr>
+          <w:lang w:val="es-ES_tradnl"/>
+        </w:rPr>
+        <w:t>game</w:t>
+      </w:r>
+      <w:proofErr w:type="spellEnd"/>
+      <w:r>
+        <w:rPr>
+          <w:lang w:val="es-ES_tradnl"/>
+        </w:rPr>
+        <w:t xml:space="preserve"> of </w:t>
+      </w:r>
+      <w:proofErr w:type="spellStart"/>
+      <w:r>
+        <w:rPr>
+          <w:lang w:val="es-ES_tradnl"/>
+        </w:rPr>
+        <w:t>Go</w:t>
+      </w:r>
+      <w:proofErr w:type="spellEnd"/>
+      <w:r>
+        <w:rPr>
+          <w:lang w:val="es-ES_tradnl"/>
+        </w:rPr>
+        <w:t xml:space="preserve"> </w:t>
+      </w:r>
+      <w:proofErr w:type="spellStart"/>
+      <w:r>
+        <w:rPr>
+          <w:lang w:val="es-ES_tradnl"/>
+        </w:rPr>
+        <w:t>without</w:t>
+      </w:r>
+      <w:proofErr w:type="spellEnd"/>
+      <w:r>
+        <w:rPr>
+          <w:lang w:val="es-ES_tradnl"/>
+        </w:rPr>
+        <w:t xml:space="preserve"> human </w:t>
+      </w:r>
+      <w:proofErr w:type="spellStart"/>
+      <w:r>
+        <w:rPr>
+          <w:lang w:val="es-ES_tradnl"/>
+        </w:rPr>
+        <w:t>knowledge</w:t>
+      </w:r>
+      <w:proofErr w:type="spellEnd"/>
+      <w:r>
+        <w:rPr>
+          <w:lang w:val="es-ES_tradnl"/>
+        </w:rPr>
+        <w:t xml:space="preserve">.” </w:t>
+      </w:r>
+      <w:proofErr w:type="spellStart"/>
+      <w:r>
+        <w:rPr>
+          <w:i/>
+          <w:lang w:val="es-ES_tradnl"/>
+        </w:rPr>
+        <w:t>Nature</w:t>
+      </w:r>
+      <w:proofErr w:type="spellEnd"/>
+      <w:r>
+        <w:rPr>
+          <w:lang w:val="es-ES_tradnl"/>
+        </w:rPr>
+        <w:t xml:space="preserve"> 550.7676 (2017): 354.</w:t>
+      </w:r>
+    </w:p>
+    <w:p>
+      <w:pPr>
+        <w:pStyle w:val="Reference"/>
+        <w:rPr>
+          <w:lang w:val="es-ES_tradnl"/>
+        </w:rPr>
+      </w:pPr>
+      <w:proofErr w:type="spellStart"/>
+      <w:r>
+        <w:rPr>
+          <w:lang w:val="es-ES_tradnl"/>
+        </w:rPr>
+        <w:t>Silver</w:t>
+      </w:r>
+      <w:proofErr w:type="spellEnd"/>
+      <w:r>
+        <w:rPr>
+          <w:lang w:val="es-ES_tradnl"/>
+        </w:rPr>
+        <w:t xml:space="preserve">, D., et al. “A general </w:t>
+      </w:r>
+      <w:proofErr w:type="spellStart"/>
+      <w:r>
+        <w:rPr>
+          <w:lang w:val="es-ES_tradnl"/>
+        </w:rPr>
+        <w:t>reinforcement</w:t>
+      </w:r>
+      <w:proofErr w:type="spellEnd"/>
+      <w:r>
+        <w:rPr>
+          <w:lang w:val="es-ES_tradnl"/>
+        </w:rPr>
+        <w:t xml:space="preserve"> </w:t>
+      </w:r>
+      <w:proofErr w:type="spellStart"/>
+      <w:r>
+        <w:rPr>
+          <w:lang w:val="es-ES_tradnl"/>
+        </w:rPr>
+        <w:t>learning</w:t>
+      </w:r>
+      <w:proofErr w:type="spellEnd"/>
+      <w:r>
+        <w:rPr>
+          <w:lang w:val="es-ES_tradnl"/>
+        </w:rPr>
+        <w:t xml:space="preserve"> </w:t>
+      </w:r>
+      <w:proofErr w:type="spellStart"/>
+      <w:r>
+        <w:rPr>
+          <w:lang w:val="es-ES_tradnl"/>
+        </w:rPr>
+        <w:t>algorithm</w:t>
+      </w:r>
+      <w:proofErr w:type="spellEnd"/>
+      <w:r>
+        <w:rPr>
+          <w:lang w:val="es-ES_tradnl"/>
+        </w:rPr>
+        <w:t xml:space="preserve"> </w:t>
+      </w:r>
+      <w:proofErr w:type="spellStart"/>
+      <w:r>
+        <w:rPr>
+          <w:lang w:val="es-ES_tradnl"/>
+        </w:rPr>
+        <w:t>that</w:t>
+      </w:r>
+      <w:proofErr w:type="spellEnd"/>
+      <w:r>
+        <w:rPr>
+          <w:lang w:val="es-ES_tradnl"/>
+        </w:rPr>
+        <w:t xml:space="preserve"> masters </w:t>
+      </w:r>
+      <w:proofErr w:type="spellStart"/>
+      <w:r>
+        <w:rPr>
+          <w:lang w:val="es-ES_tradnl"/>
+        </w:rPr>
+        <w:t>chess</w:t>
+      </w:r>
+      <w:proofErr w:type="spellEnd"/>
+      <w:r>
+        <w:rPr>
+          <w:lang w:val="es-ES_tradnl"/>
+        </w:rPr>
+        <w:t xml:space="preserve">, </w:t>
+      </w:r>
+      <w:proofErr w:type="spellStart"/>
+      <w:r>
+        <w:rPr>
+          <w:lang w:val="es-ES_tradnl"/>
+        </w:rPr>
+        <w:t>shogi</w:t>
+      </w:r>
+      <w:proofErr w:type="spellEnd"/>
+      <w:r>
+        <w:rPr>
+          <w:lang w:val="es-ES_tradnl"/>
+        </w:rPr>
+        <w:t xml:space="preserve">, and </w:t>
+      </w:r>
+      <w:proofErr w:type="spellStart"/>
+      <w:r>
+        <w:rPr>
+          <w:lang w:val="es-ES_tradnl"/>
+        </w:rPr>
+        <w:t>Go</w:t>
+      </w:r>
+      <w:proofErr w:type="spellEnd"/>
+      <w:r>
+        <w:rPr>
+          <w:lang w:val="es-ES_tradnl"/>
+        </w:rPr>
+        <w:t xml:space="preserve"> </w:t>
+      </w:r>
+      <w:proofErr w:type="spellStart"/>
+      <w:r>
+        <w:rPr>
+          <w:lang w:val="es-ES_tradnl"/>
+        </w:rPr>
+        <w:t>through</w:t>
+      </w:r>
+      <w:proofErr w:type="spellEnd"/>
+      <w:r>
+        <w:rPr>
+          <w:lang w:val="es-ES_tradnl"/>
+        </w:rPr>
+        <w:t xml:space="preserve"> </w:t>
+      </w:r>
+      <w:proofErr w:type="spellStart"/>
+      <w:r>
+        <w:rPr>
+          <w:lang w:val="es-ES_tradnl"/>
+        </w:rPr>
+        <w:t>self-play</w:t>
+      </w:r>
+      <w:proofErr w:type="spellEnd"/>
+      <w:r>
+        <w:rPr>
+          <w:lang w:val="es-ES_tradnl"/>
+        </w:rPr>
+        <w:t xml:space="preserve">.” </w:t>
+      </w:r>
+      <w:proofErr w:type="spellStart"/>
+      <w:r>
+        <w:rPr>
+          <w:i/>
+          <w:lang w:val="es-ES_tradnl"/>
+        </w:rPr>
+        <w:t>Science</w:t>
+      </w:r>
+      <w:proofErr w:type="spellEnd"/>
+      <w:r>
+        <w:rPr>
+          <w:lang w:val="es-ES_tradnl"/>
+        </w:rPr>
+        <w:t xml:space="preserve"> 362.6419 (2018): 1140-1144.</w:t>
+      </w:r>
+    </w:p>
+    <w:p>
+      <w:pPr>
+        <w:pStyle w:val="Reference"/>
+        <w:rPr>
+          <w:lang w:val="es-ES_tradnl"/>
+        </w:rPr>
+      </w:pPr>
       <w:r>
         <w:rPr>
           <w:lang w:val="es-ES_tradnl"/>
@@ -2052,10 +2726,10 @@
       </w:r>
     </w:p>
     <w:sectPr>
-      <w:headerReference w:type="even" r:id="rId13"/>
-      <w:headerReference w:type="default" r:id="rId14"/>
-      <w:headerReference w:type="first" r:id="rId15"/>
-      <w:footerReference w:type="first" r:id="rId16"/>
+      <w:headerReference w:type="even" r:id="rId14"/>
+      <w:headerReference w:type="default" r:id="rId15"/>
+      <w:headerReference w:type="first" r:id="rId16"/>
+      <w:footerReference w:type="first" r:id="rId17"/>
       <w:type w:val="continuous"/>
       <w:pgSz w:w="12240" w:h="15840"/>
       <w:pgMar w:top="1080" w:right="1200" w:bottom="720" w:left="1200" w:header="720" w:footer="720" w:gutter="0"/>
@@ -2070,7 +2744,7 @@
 </file>
 
 <file path=word/endnotes.xml><?xml version="1.0" encoding="utf-8"?>
-<w:endnotes xmlns:wpc="http://schemas.microsoft.com/office/word/2010/wordprocessingCanvas" xmlns:cx="http://schemas.microsoft.com/office/drawing/2014/chartex" xmlns:cx1="http://schemas.microsoft.com/office/drawing/2015/9/8/chartex" xmlns:cx2="http://schemas.microsoft.com/office/drawing/2015/10/21/chartex" xmlns:cx3="http://schemas.microsoft.com/office/drawing/2016/5/9/chartex" xmlns:cx4="http://schemas.microsoft.com/office/drawing/2016/5/10/chartex" xmlns:cx5="http://schemas.microsoft.com/office/drawing/2016/5/11/chartex" xmlns:cx6="http://schemas.microsoft.com/office/drawing/2016/5/12/chartex" xmlns:cx7="http://schemas.microsoft.com/office/drawing/2016/5/13/chartex" xmlns:cx8="http://schemas.microsoft.com/office/drawing/2016/5/14/chartex" xmlns:mc="http://schemas.openxmlformats.org/markup-compatibility/2006" xmlns:aink="http://schemas.microsoft.com/office/drawing/2016/ink" xmlns:am3d="http://schemas.microsoft.com/office/drawing/2017/model3d" xmlns:o="urn:schemas-microsoft-com:office:office" xmlns:r="http://schemas.openxmlformats.org/officeDocument/2006/relationships" xmlns:m="http://schemas.openxmlformats.org/officeDocument/2006/math" xmlns:v="urn:schemas-microsoft-com:vml" xmlns:wp14="http://schemas.microsoft.com/office/word/2010/wordprocessingDrawing" xmlns:wp="http://schemas.openxmlformats.org/drawingml/2006/wordprocessingDrawing" xmlns:w10="urn:schemas-microsoft-com:office:word" xmlns:w="http://schemas.openxmlformats.org/wordprocessingml/2006/main" xmlns:w14="http://schemas.microsoft.com/office/word/2010/wordml" xmlns:w15="http://schemas.microsoft.com/office/word/2012/wordml" xmlns:w16cid="http://schemas.microsoft.com/office/word/2016/wordml/cid" xmlns:w16se="http://schemas.microsoft.com/office/word/2015/wordml/symex" xmlns:wpg="http://schemas.microsoft.com/office/word/2010/wordprocessingGroup" xmlns:wpi="http://schemas.microsoft.com/office/word/2010/wordprocessingInk" xmlns:wne="http://schemas.microsoft.com/office/word/2006/wordml" xmlns:wps="http://schemas.microsoft.com/office/word/2010/wordprocessingShape" mc:Ignorable="w14 w15 w16se w16cid wp14">
+<w:endnotes xmlns:wpc="http://schemas.microsoft.com/office/word/2010/wordprocessingCanvas" xmlns:mo="http://schemas.microsoft.com/office/mac/office/2008/main" xmlns:mc="http://schemas.openxmlformats.org/markup-compatibility/2006" xmlns:mv="urn:schemas-microsoft-com:mac:vml" xmlns:o="urn:schemas-microsoft-com:office:office" xmlns:r="http://schemas.openxmlformats.org/officeDocument/2006/relationships" xmlns:m="http://schemas.openxmlformats.org/officeDocument/2006/math" xmlns:v="urn:schemas-microsoft-com:vml" xmlns:wp14="http://schemas.microsoft.com/office/word/2010/wordprocessingDrawing" xmlns:wp="http://schemas.openxmlformats.org/drawingml/2006/wordprocessingDrawing" xmlns:w10="urn:schemas-microsoft-com:office:word" xmlns:w="http://schemas.openxmlformats.org/wordprocessingml/2006/main" xmlns:w14="http://schemas.microsoft.com/office/word/2010/wordml" xmlns:wpg="http://schemas.microsoft.com/office/word/2010/wordprocessingGroup" xmlns:wpi="http://schemas.microsoft.com/office/word/2010/wordprocessingInk" xmlns:wne="http://schemas.microsoft.com/office/word/2006/wordml" xmlns:wps="http://schemas.microsoft.com/office/word/2010/wordprocessingShape" mc:Ignorable="w14 wp14">
   <w:endnote w:type="separator" w:id="-1">
     <w:p>
       <w:r>
@@ -2089,7 +2763,7 @@
 </file>
 
 <file path=word/footer1.xml><?xml version="1.0" encoding="utf-8"?>
-<w:ftr xmlns:wpc="http://schemas.microsoft.com/office/word/2010/wordprocessingCanvas" xmlns:cx="http://schemas.microsoft.com/office/drawing/2014/chartex" xmlns:cx1="http://schemas.microsoft.com/office/drawing/2015/9/8/chartex" xmlns:cx2="http://schemas.microsoft.com/office/drawing/2015/10/21/chartex" xmlns:cx3="http://schemas.microsoft.com/office/drawing/2016/5/9/chartex" xmlns:cx4="http://schemas.microsoft.com/office/drawing/2016/5/10/chartex" xmlns:cx5="http://schemas.microsoft.com/office/drawing/2016/5/11/chartex" xmlns:cx6="http://schemas.microsoft.com/office/drawing/2016/5/12/chartex" xmlns:cx7="http://schemas.microsoft.com/office/drawing/2016/5/13/chartex" xmlns:cx8="http://schemas.microsoft.com/office/drawing/2016/5/14/chartex" xmlns:mc="http://schemas.openxmlformats.org/markup-compatibility/2006" xmlns:aink="http://schemas.microsoft.com/office/drawing/2016/ink" xmlns:am3d="http://schemas.microsoft.com/office/drawing/2017/model3d" xmlns:o="urn:schemas-microsoft-com:office:office" xmlns:r="http://schemas.openxmlformats.org/officeDocument/2006/relationships" xmlns:m="http://schemas.openxmlformats.org/officeDocument/2006/math" xmlns:v="urn:schemas-microsoft-com:vml" xmlns:wp14="http://schemas.microsoft.com/office/word/2010/wordprocessingDrawing" xmlns:wp="http://schemas.openxmlformats.org/drawingml/2006/wordprocessingDrawing" xmlns:w10="urn:schemas-microsoft-com:office:word" xmlns:w="http://schemas.openxmlformats.org/wordprocessingml/2006/main" xmlns:w14="http://schemas.microsoft.com/office/word/2010/wordml" xmlns:w15="http://schemas.microsoft.com/office/word/2012/wordml" xmlns:w16cid="http://schemas.microsoft.com/office/word/2016/wordml/cid" xmlns:w16se="http://schemas.microsoft.com/office/word/2015/wordml/symex" xmlns:wpg="http://schemas.microsoft.com/office/word/2010/wordprocessingGroup" xmlns:wpi="http://schemas.microsoft.com/office/word/2010/wordprocessingInk" xmlns:wne="http://schemas.microsoft.com/office/word/2006/wordml" xmlns:wps="http://schemas.microsoft.com/office/word/2010/wordprocessingShape" mc:Ignorable="w14 w15 w16se w16cid wp14">
+<w:ftr xmlns:wpc="http://schemas.microsoft.com/office/word/2010/wordprocessingCanvas" xmlns:mo="http://schemas.microsoft.com/office/mac/office/2008/main" xmlns:mc="http://schemas.openxmlformats.org/markup-compatibility/2006" xmlns:mv="urn:schemas-microsoft-com:mac:vml" xmlns:o="urn:schemas-microsoft-com:office:office" xmlns:r="http://schemas.openxmlformats.org/officeDocument/2006/relationships" xmlns:m="http://schemas.openxmlformats.org/officeDocument/2006/math" xmlns:v="urn:schemas-microsoft-com:vml" xmlns:wp14="http://schemas.microsoft.com/office/word/2010/wordprocessingDrawing" xmlns:wp="http://schemas.openxmlformats.org/drawingml/2006/wordprocessingDrawing" xmlns:w10="urn:schemas-microsoft-com:office:word" xmlns:w="http://schemas.openxmlformats.org/wordprocessingml/2006/main" xmlns:w14="http://schemas.microsoft.com/office/word/2010/wordml" xmlns:wpg="http://schemas.microsoft.com/office/word/2010/wordprocessingGroup" xmlns:wpi="http://schemas.microsoft.com/office/word/2010/wordprocessingInk" xmlns:wne="http://schemas.microsoft.com/office/word/2006/wordml" xmlns:wps="http://schemas.microsoft.com/office/word/2010/wordprocessingShape" mc:Ignorable="w14 wp14">
   <w:p>
     <w:pPr>
       <w:pStyle w:val="Footer"/>
@@ -2099,7 +2773,7 @@
 </file>
 
 <file path=word/footer2.xml><?xml version="1.0" encoding="utf-8"?>
-<w:ftr xmlns:wpc="http://schemas.microsoft.com/office/word/2010/wordprocessingCanvas" xmlns:cx="http://schemas.microsoft.com/office/drawing/2014/chartex" xmlns:cx1="http://schemas.microsoft.com/office/drawing/2015/9/8/chartex" xmlns:cx2="http://schemas.microsoft.com/office/drawing/2015/10/21/chartex" xmlns:cx3="http://schemas.microsoft.com/office/drawing/2016/5/9/chartex" xmlns:cx4="http://schemas.microsoft.com/office/drawing/2016/5/10/chartex" xmlns:cx5="http://schemas.microsoft.com/office/drawing/2016/5/11/chartex" xmlns:cx6="http://schemas.microsoft.com/office/drawing/2016/5/12/chartex" xmlns:cx7="http://schemas.microsoft.com/office/drawing/2016/5/13/chartex" xmlns:cx8="http://schemas.microsoft.com/office/drawing/2016/5/14/chartex" xmlns:mc="http://schemas.openxmlformats.org/markup-compatibility/2006" xmlns:aink="http://schemas.microsoft.com/office/drawing/2016/ink" xmlns:am3d="http://schemas.microsoft.com/office/drawing/2017/model3d" xmlns:o="urn:schemas-microsoft-com:office:office" xmlns:r="http://schemas.openxmlformats.org/officeDocument/2006/relationships" xmlns:m="http://schemas.openxmlformats.org/officeDocument/2006/math" xmlns:v="urn:schemas-microsoft-com:vml" xmlns:wp14="http://schemas.microsoft.com/office/word/2010/wordprocessingDrawing" xmlns:wp="http://schemas.openxmlformats.org/drawingml/2006/wordprocessingDrawing" xmlns:w10="urn:schemas-microsoft-com:office:word" xmlns:w="http://schemas.openxmlformats.org/wordprocessingml/2006/main" xmlns:w14="http://schemas.microsoft.com/office/word/2010/wordml" xmlns:w15="http://schemas.microsoft.com/office/word/2012/wordml" xmlns:w16cid="http://schemas.microsoft.com/office/word/2016/wordml/cid" xmlns:w16se="http://schemas.microsoft.com/office/word/2015/wordml/symex" xmlns:wpg="http://schemas.microsoft.com/office/word/2010/wordprocessingGroup" xmlns:wpi="http://schemas.microsoft.com/office/word/2010/wordprocessingInk" xmlns:wne="http://schemas.microsoft.com/office/word/2006/wordml" xmlns:wps="http://schemas.microsoft.com/office/word/2010/wordprocessingShape" mc:Ignorable="w14 w15 w16se w16cid wp14">
+<w:ftr xmlns:wpc="http://schemas.microsoft.com/office/word/2010/wordprocessingCanvas" xmlns:mo="http://schemas.microsoft.com/office/mac/office/2008/main" xmlns:mc="http://schemas.openxmlformats.org/markup-compatibility/2006" xmlns:mv="urn:schemas-microsoft-com:mac:vml" xmlns:o="urn:schemas-microsoft-com:office:office" xmlns:r="http://schemas.openxmlformats.org/officeDocument/2006/relationships" xmlns:m="http://schemas.openxmlformats.org/officeDocument/2006/math" xmlns:v="urn:schemas-microsoft-com:vml" xmlns:wp14="http://schemas.microsoft.com/office/word/2010/wordprocessingDrawing" xmlns:wp="http://schemas.openxmlformats.org/drawingml/2006/wordprocessingDrawing" xmlns:w10="urn:schemas-microsoft-com:office:word" xmlns:w="http://schemas.openxmlformats.org/wordprocessingml/2006/main" xmlns:w14="http://schemas.microsoft.com/office/word/2010/wordml" xmlns:wpg="http://schemas.microsoft.com/office/word/2010/wordprocessingGroup" xmlns:wpi="http://schemas.microsoft.com/office/word/2010/wordprocessingInk" xmlns:wne="http://schemas.microsoft.com/office/word/2006/wordml" xmlns:wps="http://schemas.microsoft.com/office/word/2010/wordprocessingShape" mc:Ignorable="w14 wp14">
   <w:p>
     <w:pPr>
       <w:pStyle w:val="Footer"/>
@@ -2112,7 +2786,7 @@
 </file>
 
 <file path=word/footer3.xml><?xml version="1.0" encoding="utf-8"?>
-<w:ftr xmlns:wpc="http://schemas.microsoft.com/office/word/2010/wordprocessingCanvas" xmlns:cx="http://schemas.microsoft.com/office/drawing/2014/chartex" xmlns:cx1="http://schemas.microsoft.com/office/drawing/2015/9/8/chartex" xmlns:cx2="http://schemas.microsoft.com/office/drawing/2015/10/21/chartex" xmlns:cx3="http://schemas.microsoft.com/office/drawing/2016/5/9/chartex" xmlns:cx4="http://schemas.microsoft.com/office/drawing/2016/5/10/chartex" xmlns:cx5="http://schemas.microsoft.com/office/drawing/2016/5/11/chartex" xmlns:cx6="http://schemas.microsoft.com/office/drawing/2016/5/12/chartex" xmlns:cx7="http://schemas.microsoft.com/office/drawing/2016/5/13/chartex" xmlns:cx8="http://schemas.microsoft.com/office/drawing/2016/5/14/chartex" xmlns:mc="http://schemas.openxmlformats.org/markup-compatibility/2006" xmlns:aink="http://schemas.microsoft.com/office/drawing/2016/ink" xmlns:am3d="http://schemas.microsoft.com/office/drawing/2017/model3d" xmlns:o="urn:schemas-microsoft-com:office:office" xmlns:r="http://schemas.openxmlformats.org/officeDocument/2006/relationships" xmlns:m="http://schemas.openxmlformats.org/officeDocument/2006/math" xmlns:v="urn:schemas-microsoft-com:vml" xmlns:wp14="http://schemas.microsoft.com/office/word/2010/wordprocessingDrawing" xmlns:wp="http://schemas.openxmlformats.org/drawingml/2006/wordprocessingDrawing" xmlns:w10="urn:schemas-microsoft-com:office:word" xmlns:w="http://schemas.openxmlformats.org/wordprocessingml/2006/main" xmlns:w14="http://schemas.microsoft.com/office/word/2010/wordml" xmlns:w15="http://schemas.microsoft.com/office/word/2012/wordml" xmlns:w16cid="http://schemas.microsoft.com/office/word/2016/wordml/cid" xmlns:w16se="http://schemas.microsoft.com/office/word/2015/wordml/symex" xmlns:wpg="http://schemas.microsoft.com/office/word/2010/wordprocessingGroup" xmlns:wpi="http://schemas.microsoft.com/office/word/2010/wordprocessingInk" xmlns:wne="http://schemas.microsoft.com/office/word/2006/wordml" xmlns:wps="http://schemas.microsoft.com/office/word/2010/wordprocessingShape" mc:Ignorable="w14 w15 w16se w16cid wp14">
+<w:ftr xmlns:wpc="http://schemas.microsoft.com/office/word/2010/wordprocessingCanvas" xmlns:mo="http://schemas.microsoft.com/office/mac/office/2008/main" xmlns:mc="http://schemas.openxmlformats.org/markup-compatibility/2006" xmlns:mv="urn:schemas-microsoft-com:mac:vml" xmlns:o="urn:schemas-microsoft-com:office:office" xmlns:r="http://schemas.openxmlformats.org/officeDocument/2006/relationships" xmlns:m="http://schemas.openxmlformats.org/officeDocument/2006/math" xmlns:v="urn:schemas-microsoft-com:vml" xmlns:wp14="http://schemas.microsoft.com/office/word/2010/wordprocessingDrawing" xmlns:wp="http://schemas.openxmlformats.org/drawingml/2006/wordprocessingDrawing" xmlns:w10="urn:schemas-microsoft-com:office:word" xmlns:w="http://schemas.openxmlformats.org/wordprocessingml/2006/main" xmlns:w14="http://schemas.microsoft.com/office/word/2010/wordml" xmlns:wpg="http://schemas.microsoft.com/office/word/2010/wordprocessingGroup" xmlns:wpi="http://schemas.microsoft.com/office/word/2010/wordprocessingInk" xmlns:wne="http://schemas.microsoft.com/office/word/2006/wordml" xmlns:wps="http://schemas.microsoft.com/office/word/2010/wordprocessingShape" mc:Ignorable="w14 wp14">
   <w:p>
     <w:pPr>
       <w:pStyle w:val="Footer"/>
@@ -2142,7 +2816,7 @@
 </file>
 
 <file path=word/footer4.xml><?xml version="1.0" encoding="utf-8"?>
-<w:ftr xmlns:wpc="http://schemas.microsoft.com/office/word/2010/wordprocessingCanvas" xmlns:cx="http://schemas.microsoft.com/office/drawing/2014/chartex" xmlns:cx1="http://schemas.microsoft.com/office/drawing/2015/9/8/chartex" xmlns:cx2="http://schemas.microsoft.com/office/drawing/2015/10/21/chartex" xmlns:cx3="http://schemas.microsoft.com/office/drawing/2016/5/9/chartex" xmlns:cx4="http://schemas.microsoft.com/office/drawing/2016/5/10/chartex" xmlns:cx5="http://schemas.microsoft.com/office/drawing/2016/5/11/chartex" xmlns:cx6="http://schemas.microsoft.com/office/drawing/2016/5/12/chartex" xmlns:cx7="http://schemas.microsoft.com/office/drawing/2016/5/13/chartex" xmlns:cx8="http://schemas.microsoft.com/office/drawing/2016/5/14/chartex" xmlns:mc="http://schemas.openxmlformats.org/markup-compatibility/2006" xmlns:aink="http://schemas.microsoft.com/office/drawing/2016/ink" xmlns:am3d="http://schemas.microsoft.com/office/drawing/2017/model3d" xmlns:o="urn:schemas-microsoft-com:office:office" xmlns:r="http://schemas.openxmlformats.org/officeDocument/2006/relationships" xmlns:m="http://schemas.openxmlformats.org/officeDocument/2006/math" xmlns:v="urn:schemas-microsoft-com:vml" xmlns:wp14="http://schemas.microsoft.com/office/word/2010/wordprocessingDrawing" xmlns:wp="http://schemas.openxmlformats.org/drawingml/2006/wordprocessingDrawing" xmlns:w10="urn:schemas-microsoft-com:office:word" xmlns:w="http://schemas.openxmlformats.org/wordprocessingml/2006/main" xmlns:w14="http://schemas.microsoft.com/office/word/2010/wordml" xmlns:w15="http://schemas.microsoft.com/office/word/2012/wordml" xmlns:w16cid="http://schemas.microsoft.com/office/word/2016/wordml/cid" xmlns:w16se="http://schemas.microsoft.com/office/word/2015/wordml/symex" xmlns:wpg="http://schemas.microsoft.com/office/word/2010/wordprocessingGroup" xmlns:wpi="http://schemas.microsoft.com/office/word/2010/wordprocessingInk" xmlns:wne="http://schemas.microsoft.com/office/word/2006/wordml" xmlns:wps="http://schemas.microsoft.com/office/word/2010/wordprocessingShape" mc:Ignorable="w14 w15 w16se w16cid wp14">
+<w:ftr xmlns:wpc="http://schemas.microsoft.com/office/word/2010/wordprocessingCanvas" xmlns:mo="http://schemas.microsoft.com/office/mac/office/2008/main" xmlns:mc="http://schemas.openxmlformats.org/markup-compatibility/2006" xmlns:mv="urn:schemas-microsoft-com:mac:vml" xmlns:o="urn:schemas-microsoft-com:office:office" xmlns:r="http://schemas.openxmlformats.org/officeDocument/2006/relationships" xmlns:m="http://schemas.openxmlformats.org/officeDocument/2006/math" xmlns:v="urn:schemas-microsoft-com:vml" xmlns:wp14="http://schemas.microsoft.com/office/word/2010/wordprocessingDrawing" xmlns:wp="http://schemas.openxmlformats.org/drawingml/2006/wordprocessingDrawing" xmlns:w10="urn:schemas-microsoft-com:office:word" xmlns:w="http://schemas.openxmlformats.org/wordprocessingml/2006/main" xmlns:w14="http://schemas.microsoft.com/office/word/2010/wordml" xmlns:wpg="http://schemas.microsoft.com/office/word/2010/wordprocessingGroup" xmlns:wpi="http://schemas.microsoft.com/office/word/2010/wordprocessingInk" xmlns:wne="http://schemas.microsoft.com/office/word/2006/wordml" xmlns:wps="http://schemas.microsoft.com/office/word/2010/wordprocessingShape" mc:Ignorable="w14 wp14">
   <w:p>
     <w:pPr>
       <w:pStyle w:val="Footer"/>
@@ -2162,7 +2836,7 @@
 </file>
 
 <file path=word/footnotes.xml><?xml version="1.0" encoding="utf-8"?>
-<w:footnotes xmlns:wpc="http://schemas.microsoft.com/office/word/2010/wordprocessingCanvas" xmlns:cx="http://schemas.microsoft.com/office/drawing/2014/chartex" xmlns:cx1="http://schemas.microsoft.com/office/drawing/2015/9/8/chartex" xmlns:cx2="http://schemas.microsoft.com/office/drawing/2015/10/21/chartex" xmlns:cx3="http://schemas.microsoft.com/office/drawing/2016/5/9/chartex" xmlns:cx4="http://schemas.microsoft.com/office/drawing/2016/5/10/chartex" xmlns:cx5="http://schemas.microsoft.com/office/drawing/2016/5/11/chartex" xmlns:cx6="http://schemas.microsoft.com/office/drawing/2016/5/12/chartex" xmlns:cx7="http://schemas.microsoft.com/office/drawing/2016/5/13/chartex" xmlns:cx8="http://schemas.microsoft.com/office/drawing/2016/5/14/chartex" xmlns:mc="http://schemas.openxmlformats.org/markup-compatibility/2006" xmlns:aink="http://schemas.microsoft.com/office/drawing/2016/ink" xmlns:am3d="http://schemas.microsoft.com/office/drawing/2017/model3d" xmlns:o="urn:schemas-microsoft-com:office:office" xmlns:r="http://schemas.openxmlformats.org/officeDocument/2006/relationships" xmlns:m="http://schemas.openxmlformats.org/officeDocument/2006/math" xmlns:v="urn:schemas-microsoft-com:vml" xmlns:wp14="http://schemas.microsoft.com/office/word/2010/wordprocessingDrawing" xmlns:wp="http://schemas.openxmlformats.org/drawingml/2006/wordprocessingDrawing" xmlns:w10="urn:schemas-microsoft-com:office:word" xmlns:w="http://schemas.openxmlformats.org/wordprocessingml/2006/main" xmlns:w14="http://schemas.microsoft.com/office/word/2010/wordml" xmlns:w15="http://schemas.microsoft.com/office/word/2012/wordml" xmlns:w16cid="http://schemas.microsoft.com/office/word/2016/wordml/cid" xmlns:w16se="http://schemas.microsoft.com/office/word/2015/wordml/symex" xmlns:wpg="http://schemas.microsoft.com/office/word/2010/wordprocessingGroup" xmlns:wpi="http://schemas.microsoft.com/office/word/2010/wordprocessingInk" xmlns:wne="http://schemas.microsoft.com/office/word/2006/wordml" xmlns:wps="http://schemas.microsoft.com/office/word/2010/wordprocessingShape" mc:Ignorable="w14 w15 w16se w16cid wp14">
+<w:footnotes xmlns:wpc="http://schemas.microsoft.com/office/word/2010/wordprocessingCanvas" xmlns:mo="http://schemas.microsoft.com/office/mac/office/2008/main" xmlns:mc="http://schemas.openxmlformats.org/markup-compatibility/2006" xmlns:mv="urn:schemas-microsoft-com:mac:vml" xmlns:o="urn:schemas-microsoft-com:office:office" xmlns:r="http://schemas.openxmlformats.org/officeDocument/2006/relationships" xmlns:m="http://schemas.openxmlformats.org/officeDocument/2006/math" xmlns:v="urn:schemas-microsoft-com:vml" xmlns:wp14="http://schemas.microsoft.com/office/word/2010/wordprocessingDrawing" xmlns:wp="http://schemas.openxmlformats.org/drawingml/2006/wordprocessingDrawing" xmlns:w10="urn:schemas-microsoft-com:office:word" xmlns:w="http://schemas.openxmlformats.org/wordprocessingml/2006/main" xmlns:w14="http://schemas.microsoft.com/office/word/2010/wordml" xmlns:wpg="http://schemas.microsoft.com/office/word/2010/wordprocessingGroup" xmlns:wpi="http://schemas.microsoft.com/office/word/2010/wordprocessingInk" xmlns:wne="http://schemas.microsoft.com/office/word/2006/wordml" xmlns:wps="http://schemas.microsoft.com/office/word/2010/wordprocessingShape" mc:Ignorable="w14 wp14">
   <w:footnote w:type="separator" w:id="-1">
     <w:p>
       <w:pPr>
@@ -2185,7 +2859,7 @@
 </file>
 
 <file path=word/header1.xml><?xml version="1.0" encoding="utf-8"?>
-<w:hdr xmlns:wpc="http://schemas.microsoft.com/office/word/2010/wordprocessingCanvas" xmlns:cx="http://schemas.microsoft.com/office/drawing/2014/chartex" xmlns:cx1="http://schemas.microsoft.com/office/drawing/2015/9/8/chartex" xmlns:cx2="http://schemas.microsoft.com/office/drawing/2015/10/21/chartex" xmlns:cx3="http://schemas.microsoft.com/office/drawing/2016/5/9/chartex" xmlns:cx4="http://schemas.microsoft.com/office/drawing/2016/5/10/chartex" xmlns:cx5="http://schemas.microsoft.com/office/drawing/2016/5/11/chartex" xmlns:cx6="http://schemas.microsoft.com/office/drawing/2016/5/12/chartex" xmlns:cx7="http://schemas.microsoft.com/office/drawing/2016/5/13/chartex" xmlns:cx8="http://schemas.microsoft.com/office/drawing/2016/5/14/chartex" xmlns:mc="http://schemas.openxmlformats.org/markup-compatibility/2006" xmlns:aink="http://schemas.microsoft.com/office/drawing/2016/ink" xmlns:am3d="http://schemas.microsoft.com/office/drawing/2017/model3d" xmlns:o="urn:schemas-microsoft-com:office:office" xmlns:r="http://schemas.openxmlformats.org/officeDocument/2006/relationships" xmlns:m="http://schemas.openxmlformats.org/officeDocument/2006/math" xmlns:v="urn:schemas-microsoft-com:vml" xmlns:wp14="http://schemas.microsoft.com/office/word/2010/wordprocessingDrawing" xmlns:wp="http://schemas.openxmlformats.org/drawingml/2006/wordprocessingDrawing" xmlns:w10="urn:schemas-microsoft-com:office:word" xmlns:w="http://schemas.openxmlformats.org/wordprocessingml/2006/main" xmlns:w14="http://schemas.microsoft.com/office/word/2010/wordml" xmlns:w15="http://schemas.microsoft.com/office/word/2012/wordml" xmlns:w16cid="http://schemas.microsoft.com/office/word/2016/wordml/cid" xmlns:w16se="http://schemas.microsoft.com/office/word/2015/wordml/symex" xmlns:wpg="http://schemas.microsoft.com/office/word/2010/wordprocessingGroup" xmlns:wpi="http://schemas.microsoft.com/office/word/2010/wordprocessingInk" xmlns:wne="http://schemas.microsoft.com/office/word/2006/wordml" xmlns:wps="http://schemas.microsoft.com/office/word/2010/wordprocessingShape" mc:Ignorable="w14 w15 w16se w16cid wp14">
+<w:hdr xmlns:wpc="http://schemas.microsoft.com/office/word/2010/wordprocessingCanvas" xmlns:mo="http://schemas.microsoft.com/office/mac/office/2008/main" xmlns:mc="http://schemas.openxmlformats.org/markup-compatibility/2006" xmlns:mv="urn:schemas-microsoft-com:mac:vml" xmlns:o="urn:schemas-microsoft-com:office:office" xmlns:r="http://schemas.openxmlformats.org/officeDocument/2006/relationships" xmlns:m="http://schemas.openxmlformats.org/officeDocument/2006/math" xmlns:v="urn:schemas-microsoft-com:vml" xmlns:wp14="http://schemas.microsoft.com/office/word/2010/wordprocessingDrawing" xmlns:wp="http://schemas.openxmlformats.org/drawingml/2006/wordprocessingDrawing" xmlns:w10="urn:schemas-microsoft-com:office:word" xmlns:w="http://schemas.openxmlformats.org/wordprocessingml/2006/main" xmlns:w14="http://schemas.microsoft.com/office/word/2010/wordml" xmlns:wpg="http://schemas.microsoft.com/office/word/2010/wordprocessingGroup" xmlns:wpi="http://schemas.microsoft.com/office/word/2010/wordprocessingInk" xmlns:wne="http://schemas.microsoft.com/office/word/2006/wordml" xmlns:wps="http://schemas.microsoft.com/office/word/2010/wordprocessingShape" mc:Ignorable="w14 wp14">
   <w:p>
     <w:pPr>
       <w:pStyle w:val="Header"/>
@@ -2227,7 +2901,7 @@
 </file>
 
 <file path=word/header2.xml><?xml version="1.0" encoding="utf-8"?>
-<w:hdr xmlns:wpc="http://schemas.microsoft.com/office/word/2010/wordprocessingCanvas" xmlns:cx="http://schemas.microsoft.com/office/drawing/2014/chartex" xmlns:cx1="http://schemas.microsoft.com/office/drawing/2015/9/8/chartex" xmlns:cx2="http://schemas.microsoft.com/office/drawing/2015/10/21/chartex" xmlns:cx3="http://schemas.microsoft.com/office/drawing/2016/5/9/chartex" xmlns:cx4="http://schemas.microsoft.com/office/drawing/2016/5/10/chartex" xmlns:cx5="http://schemas.microsoft.com/office/drawing/2016/5/11/chartex" xmlns:cx6="http://schemas.microsoft.com/office/drawing/2016/5/12/chartex" xmlns:cx7="http://schemas.microsoft.com/office/drawing/2016/5/13/chartex" xmlns:cx8="http://schemas.microsoft.com/office/drawing/2016/5/14/chartex" xmlns:mc="http://schemas.openxmlformats.org/markup-compatibility/2006" xmlns:aink="http://schemas.microsoft.com/office/drawing/2016/ink" xmlns:am3d="http://schemas.microsoft.com/office/drawing/2017/model3d" xmlns:o="urn:schemas-microsoft-com:office:office" xmlns:r="http://schemas.openxmlformats.org/officeDocument/2006/relationships" xmlns:m="http://schemas.openxmlformats.org/officeDocument/2006/math" xmlns:v="urn:schemas-microsoft-com:vml" xmlns:wp14="http://schemas.microsoft.com/office/word/2010/wordprocessingDrawing" xmlns:wp="http://schemas.openxmlformats.org/drawingml/2006/wordprocessingDrawing" xmlns:w10="urn:schemas-microsoft-com:office:word" xmlns:w="http://schemas.openxmlformats.org/wordprocessingml/2006/main" xmlns:w14="http://schemas.microsoft.com/office/word/2010/wordml" xmlns:w15="http://schemas.microsoft.com/office/word/2012/wordml" xmlns:w16cid="http://schemas.microsoft.com/office/word/2016/wordml/cid" xmlns:w16se="http://schemas.microsoft.com/office/word/2015/wordml/symex" xmlns:wpg="http://schemas.microsoft.com/office/word/2010/wordprocessingGroup" xmlns:wpi="http://schemas.microsoft.com/office/word/2010/wordprocessingInk" xmlns:wne="http://schemas.microsoft.com/office/word/2006/wordml" xmlns:wps="http://schemas.microsoft.com/office/word/2010/wordprocessingShape" mc:Ignorable="w14 w15 w16se w16cid wp14">
+<w:hdr xmlns:wpc="http://schemas.microsoft.com/office/word/2010/wordprocessingCanvas" xmlns:mo="http://schemas.microsoft.com/office/mac/office/2008/main" xmlns:mc="http://schemas.openxmlformats.org/markup-compatibility/2006" xmlns:mv="urn:schemas-microsoft-com:mac:vml" xmlns:o="urn:schemas-microsoft-com:office:office" xmlns:r="http://schemas.openxmlformats.org/officeDocument/2006/relationships" xmlns:m="http://schemas.openxmlformats.org/officeDocument/2006/math" xmlns:v="urn:schemas-microsoft-com:vml" xmlns:wp14="http://schemas.microsoft.com/office/word/2010/wordprocessingDrawing" xmlns:wp="http://schemas.openxmlformats.org/drawingml/2006/wordprocessingDrawing" xmlns:w10="urn:schemas-microsoft-com:office:word" xmlns:w="http://schemas.openxmlformats.org/wordprocessingml/2006/main" xmlns:w14="http://schemas.microsoft.com/office/word/2010/wordml" xmlns:wpg="http://schemas.microsoft.com/office/word/2010/wordprocessingGroup" xmlns:wpi="http://schemas.microsoft.com/office/word/2010/wordprocessingInk" xmlns:wne="http://schemas.microsoft.com/office/word/2006/wordml" xmlns:wps="http://schemas.microsoft.com/office/word/2010/wordprocessingShape" mc:Ignorable="w14 wp14">
   <w:p>
     <w:pPr>
       <w:pStyle w:val="Header"/>
@@ -2254,7 +2928,7 @@
 </file>
 
 <file path=word/header3.xml><?xml version="1.0" encoding="utf-8"?>
-<w:hdr xmlns:wpc="http://schemas.microsoft.com/office/word/2010/wordprocessingCanvas" xmlns:cx="http://schemas.microsoft.com/office/drawing/2014/chartex" xmlns:cx1="http://schemas.microsoft.com/office/drawing/2015/9/8/chartex" xmlns:cx2="http://schemas.microsoft.com/office/drawing/2015/10/21/chartex" xmlns:cx3="http://schemas.microsoft.com/office/drawing/2016/5/9/chartex" xmlns:cx4="http://schemas.microsoft.com/office/drawing/2016/5/10/chartex" xmlns:cx5="http://schemas.microsoft.com/office/drawing/2016/5/11/chartex" xmlns:cx6="http://schemas.microsoft.com/office/drawing/2016/5/12/chartex" xmlns:cx7="http://schemas.microsoft.com/office/drawing/2016/5/13/chartex" xmlns:cx8="http://schemas.microsoft.com/office/drawing/2016/5/14/chartex" xmlns:mc="http://schemas.openxmlformats.org/markup-compatibility/2006" xmlns:aink="http://schemas.microsoft.com/office/drawing/2016/ink" xmlns:am3d="http://schemas.microsoft.com/office/drawing/2017/model3d" xmlns:o="urn:schemas-microsoft-com:office:office" xmlns:r="http://schemas.openxmlformats.org/officeDocument/2006/relationships" xmlns:m="http://schemas.openxmlformats.org/officeDocument/2006/math" xmlns:v="urn:schemas-microsoft-com:vml" xmlns:wp14="http://schemas.microsoft.com/office/word/2010/wordprocessingDrawing" xmlns:wp="http://schemas.openxmlformats.org/drawingml/2006/wordprocessingDrawing" xmlns:w10="urn:schemas-microsoft-com:office:word" xmlns:w="http://schemas.openxmlformats.org/wordprocessingml/2006/main" xmlns:w14="http://schemas.microsoft.com/office/word/2010/wordml" xmlns:w15="http://schemas.microsoft.com/office/word/2012/wordml" xmlns:w16cid="http://schemas.microsoft.com/office/word/2016/wordml/cid" xmlns:w16se="http://schemas.microsoft.com/office/word/2015/wordml/symex" xmlns:wpg="http://schemas.microsoft.com/office/word/2010/wordprocessingGroup" xmlns:wpi="http://schemas.microsoft.com/office/word/2010/wordprocessingInk" xmlns:wne="http://schemas.microsoft.com/office/word/2006/wordml" xmlns:wps="http://schemas.microsoft.com/office/word/2010/wordprocessingShape" mc:Ignorable="w14 w15 w16se w16cid wp14">
+<w:hdr xmlns:wpc="http://schemas.microsoft.com/office/word/2010/wordprocessingCanvas" xmlns:mo="http://schemas.microsoft.com/office/mac/office/2008/main" xmlns:mc="http://schemas.openxmlformats.org/markup-compatibility/2006" xmlns:mv="urn:schemas-microsoft-com:mac:vml" xmlns:o="urn:schemas-microsoft-com:office:office" xmlns:r="http://schemas.openxmlformats.org/officeDocument/2006/relationships" xmlns:m="http://schemas.openxmlformats.org/officeDocument/2006/math" xmlns:v="urn:schemas-microsoft-com:vml" xmlns:wp14="http://schemas.microsoft.com/office/word/2010/wordprocessingDrawing" xmlns:wp="http://schemas.openxmlformats.org/drawingml/2006/wordprocessingDrawing" xmlns:w10="urn:schemas-microsoft-com:office:word" xmlns:w="http://schemas.openxmlformats.org/wordprocessingml/2006/main" xmlns:w14="http://schemas.microsoft.com/office/word/2010/wordml" xmlns:wpg="http://schemas.microsoft.com/office/word/2010/wordprocessingGroup" xmlns:wpi="http://schemas.microsoft.com/office/word/2010/wordprocessingInk" xmlns:wne="http://schemas.microsoft.com/office/word/2006/wordml" xmlns:wps="http://schemas.microsoft.com/office/word/2010/wordprocessingShape" mc:Ignorable="w14 wp14">
   <w:p>
     <w:pPr>
       <w:pStyle w:val="Header"/>
@@ -2264,7 +2938,7 @@
 </file>
 
 <file path=word/header4.xml><?xml version="1.0" encoding="utf-8"?>
-<w:hdr xmlns:wpc="http://schemas.microsoft.com/office/word/2010/wordprocessingCanvas" xmlns:cx="http://schemas.microsoft.com/office/drawing/2014/chartex" xmlns:cx1="http://schemas.microsoft.com/office/drawing/2015/9/8/chartex" xmlns:cx2="http://schemas.microsoft.com/office/drawing/2015/10/21/chartex" xmlns:cx3="http://schemas.microsoft.com/office/drawing/2016/5/9/chartex" xmlns:cx4="http://schemas.microsoft.com/office/drawing/2016/5/10/chartex" xmlns:cx5="http://schemas.microsoft.com/office/drawing/2016/5/11/chartex" xmlns:cx6="http://schemas.microsoft.com/office/drawing/2016/5/12/chartex" xmlns:cx7="http://schemas.microsoft.com/office/drawing/2016/5/13/chartex" xmlns:cx8="http://schemas.microsoft.com/office/drawing/2016/5/14/chartex" xmlns:mc="http://schemas.openxmlformats.org/markup-compatibility/2006" xmlns:aink="http://schemas.microsoft.com/office/drawing/2016/ink" xmlns:am3d="http://schemas.microsoft.com/office/drawing/2017/model3d" xmlns:o="urn:schemas-microsoft-com:office:office" xmlns:r="http://schemas.openxmlformats.org/officeDocument/2006/relationships" xmlns:m="http://schemas.openxmlformats.org/officeDocument/2006/math" xmlns:v="urn:schemas-microsoft-com:vml" xmlns:wp14="http://schemas.microsoft.com/office/word/2010/wordprocessingDrawing" xmlns:wp="http://schemas.openxmlformats.org/drawingml/2006/wordprocessingDrawing" xmlns:w10="urn:schemas-microsoft-com:office:word" xmlns:w="http://schemas.openxmlformats.org/wordprocessingml/2006/main" xmlns:w14="http://schemas.microsoft.com/office/word/2010/wordml" xmlns:w15="http://schemas.microsoft.com/office/word/2012/wordml" xmlns:w16cid="http://schemas.microsoft.com/office/word/2016/wordml/cid" xmlns:w16se="http://schemas.microsoft.com/office/word/2015/wordml/symex" xmlns:wpg="http://schemas.microsoft.com/office/word/2010/wordprocessingGroup" xmlns:wpi="http://schemas.microsoft.com/office/word/2010/wordprocessingInk" xmlns:wne="http://schemas.microsoft.com/office/word/2006/wordml" xmlns:wps="http://schemas.microsoft.com/office/word/2010/wordprocessingShape" mc:Ignorable="w14 w15 w16se w16cid wp14">
+<w:hdr xmlns:wpc="http://schemas.microsoft.com/office/word/2010/wordprocessingCanvas" xmlns:mo="http://schemas.microsoft.com/office/mac/office/2008/main" xmlns:mc="http://schemas.openxmlformats.org/markup-compatibility/2006" xmlns:mv="urn:schemas-microsoft-com:mac:vml" xmlns:o="urn:schemas-microsoft-com:office:office" xmlns:r="http://schemas.openxmlformats.org/officeDocument/2006/relationships" xmlns:m="http://schemas.openxmlformats.org/officeDocument/2006/math" xmlns:v="urn:schemas-microsoft-com:vml" xmlns:wp14="http://schemas.microsoft.com/office/word/2010/wordprocessingDrawing" xmlns:wp="http://schemas.openxmlformats.org/drawingml/2006/wordprocessingDrawing" xmlns:w10="urn:schemas-microsoft-com:office:word" xmlns:w="http://schemas.openxmlformats.org/wordprocessingml/2006/main" xmlns:w14="http://schemas.microsoft.com/office/word/2010/wordml" xmlns:wpg="http://schemas.microsoft.com/office/word/2010/wordprocessingGroup" xmlns:wpi="http://schemas.microsoft.com/office/word/2010/wordprocessingInk" xmlns:wne="http://schemas.microsoft.com/office/word/2006/wordml" xmlns:wps="http://schemas.microsoft.com/office/word/2010/wordprocessingShape" mc:Ignorable="w14 wp14">
   <w:p>
     <w:pPr>
       <w:pStyle w:val="Header"/>
@@ -2299,7 +2973,7 @@
 </file>
 
 <file path=word/header5.xml><?xml version="1.0" encoding="utf-8"?>
-<w:hdr xmlns:wpc="http://schemas.microsoft.com/office/word/2010/wordprocessingCanvas" xmlns:cx="http://schemas.microsoft.com/office/drawing/2014/chartex" xmlns:cx1="http://schemas.microsoft.com/office/drawing/2015/9/8/chartex" xmlns:cx2="http://schemas.microsoft.com/office/drawing/2015/10/21/chartex" xmlns:cx3="http://schemas.microsoft.com/office/drawing/2016/5/9/chartex" xmlns:cx4="http://schemas.microsoft.com/office/drawing/2016/5/10/chartex" xmlns:cx5="http://schemas.microsoft.com/office/drawing/2016/5/11/chartex" xmlns:cx6="http://schemas.microsoft.com/office/drawing/2016/5/12/chartex" xmlns:cx7="http://schemas.microsoft.com/office/drawing/2016/5/13/chartex" xmlns:cx8="http://schemas.microsoft.com/office/drawing/2016/5/14/chartex" xmlns:mc="http://schemas.openxmlformats.org/markup-compatibility/2006" xmlns:aink="http://schemas.microsoft.com/office/drawing/2016/ink" xmlns:am3d="http://schemas.microsoft.com/office/drawing/2017/model3d" xmlns:o="urn:schemas-microsoft-com:office:office" xmlns:r="http://schemas.openxmlformats.org/officeDocument/2006/relationships" xmlns:m="http://schemas.openxmlformats.org/officeDocument/2006/math" xmlns:v="urn:schemas-microsoft-com:vml" xmlns:wp14="http://schemas.microsoft.com/office/word/2010/wordprocessingDrawing" xmlns:wp="http://schemas.openxmlformats.org/drawingml/2006/wordprocessingDrawing" xmlns:w10="urn:schemas-microsoft-com:office:word" xmlns:w="http://schemas.openxmlformats.org/wordprocessingml/2006/main" xmlns:w14="http://schemas.microsoft.com/office/word/2010/wordml" xmlns:w15="http://schemas.microsoft.com/office/word/2012/wordml" xmlns:w16cid="http://schemas.microsoft.com/office/word/2016/wordml/cid" xmlns:w16se="http://schemas.microsoft.com/office/word/2015/wordml/symex" xmlns:wpg="http://schemas.microsoft.com/office/word/2010/wordprocessingGroup" xmlns:wpi="http://schemas.microsoft.com/office/word/2010/wordprocessingInk" xmlns:wne="http://schemas.microsoft.com/office/word/2006/wordml" xmlns:wps="http://schemas.microsoft.com/office/word/2010/wordprocessingShape" mc:Ignorable="w14 w15 w16se w16cid wp14">
+<w:hdr xmlns:wpc="http://schemas.microsoft.com/office/word/2010/wordprocessingCanvas" xmlns:mo="http://schemas.microsoft.com/office/mac/office/2008/main" xmlns:mc="http://schemas.openxmlformats.org/markup-compatibility/2006" xmlns:mv="urn:schemas-microsoft-com:mac:vml" xmlns:o="urn:schemas-microsoft-com:office:office" xmlns:r="http://schemas.openxmlformats.org/officeDocument/2006/relationships" xmlns:m="http://schemas.openxmlformats.org/officeDocument/2006/math" xmlns:v="urn:schemas-microsoft-com:vml" xmlns:wp14="http://schemas.microsoft.com/office/word/2010/wordprocessingDrawing" xmlns:wp="http://schemas.openxmlformats.org/drawingml/2006/wordprocessingDrawing" xmlns:w10="urn:schemas-microsoft-com:office:word" xmlns:w="http://schemas.openxmlformats.org/wordprocessingml/2006/main" xmlns:w14="http://schemas.microsoft.com/office/word/2010/wordml" xmlns:wpg="http://schemas.microsoft.com/office/word/2010/wordprocessingGroup" xmlns:wpi="http://schemas.microsoft.com/office/word/2010/wordprocessingInk" xmlns:wne="http://schemas.microsoft.com/office/word/2006/wordml" xmlns:wps="http://schemas.microsoft.com/office/word/2010/wordprocessingShape" mc:Ignorable="w14 wp14">
   <w:p>
     <w:pPr>
       <w:pStyle w:val="Header"/>
@@ -2313,7 +2987,7 @@
 </file>
 
 <file path=word/header6.xml><?xml version="1.0" encoding="utf-8"?>
-<w:hdr xmlns:wpc="http://schemas.microsoft.com/office/word/2010/wordprocessingCanvas" xmlns:cx="http://schemas.microsoft.com/office/drawing/2014/chartex" xmlns:cx1="http://schemas.microsoft.com/office/drawing/2015/9/8/chartex" xmlns:cx2="http://schemas.microsoft.com/office/drawing/2015/10/21/chartex" xmlns:cx3="http://schemas.microsoft.com/office/drawing/2016/5/9/chartex" xmlns:cx4="http://schemas.microsoft.com/office/drawing/2016/5/10/chartex" xmlns:cx5="http://schemas.microsoft.com/office/drawing/2016/5/11/chartex" xmlns:cx6="http://schemas.microsoft.com/office/drawing/2016/5/12/chartex" xmlns:cx7="http://schemas.microsoft.com/office/drawing/2016/5/13/chartex" xmlns:cx8="http://schemas.microsoft.com/office/drawing/2016/5/14/chartex" xmlns:mc="http://schemas.openxmlformats.org/markup-compatibility/2006" xmlns:aink="http://schemas.microsoft.com/office/drawing/2016/ink" xmlns:am3d="http://schemas.microsoft.com/office/drawing/2017/model3d" xmlns:o="urn:schemas-microsoft-com:office:office" xmlns:r="http://schemas.openxmlformats.org/officeDocument/2006/relationships" xmlns:m="http://schemas.openxmlformats.org/officeDocument/2006/math" xmlns:v="urn:schemas-microsoft-com:vml" xmlns:wp14="http://schemas.microsoft.com/office/word/2010/wordprocessingDrawing" xmlns:wp="http://schemas.openxmlformats.org/drawingml/2006/wordprocessingDrawing" xmlns:w10="urn:schemas-microsoft-com:office:word" xmlns:w="http://schemas.openxmlformats.org/wordprocessingml/2006/main" xmlns:w14="http://schemas.microsoft.com/office/word/2010/wordml" xmlns:w15="http://schemas.microsoft.com/office/word/2012/wordml" xmlns:w16cid="http://schemas.microsoft.com/office/word/2016/wordml/cid" xmlns:w16se="http://schemas.microsoft.com/office/word/2015/wordml/symex" xmlns:wpg="http://schemas.microsoft.com/office/word/2010/wordprocessingGroup" xmlns:wpi="http://schemas.microsoft.com/office/word/2010/wordprocessingInk" xmlns:wne="http://schemas.microsoft.com/office/word/2006/wordml" xmlns:wps="http://schemas.microsoft.com/office/word/2010/wordprocessingShape" mc:Ignorable="w14 w15 w16se w16cid wp14">
+<w:hdr xmlns:wpc="http://schemas.microsoft.com/office/word/2010/wordprocessingCanvas" xmlns:mo="http://schemas.microsoft.com/office/mac/office/2008/main" xmlns:mc="http://schemas.openxmlformats.org/markup-compatibility/2006" xmlns:mv="urn:schemas-microsoft-com:mac:vml" xmlns:o="urn:schemas-microsoft-com:office:office" xmlns:r="http://schemas.openxmlformats.org/officeDocument/2006/relationships" xmlns:m="http://schemas.openxmlformats.org/officeDocument/2006/math" xmlns:v="urn:schemas-microsoft-com:vml" xmlns:wp14="http://schemas.microsoft.com/office/word/2010/wordprocessingDrawing" xmlns:wp="http://schemas.openxmlformats.org/drawingml/2006/wordprocessingDrawing" xmlns:w10="urn:schemas-microsoft-com:office:word" xmlns:w="http://schemas.openxmlformats.org/wordprocessingml/2006/main" xmlns:w14="http://schemas.microsoft.com/office/word/2010/wordml" xmlns:wpg="http://schemas.microsoft.com/office/word/2010/wordprocessingGroup" xmlns:wpi="http://schemas.microsoft.com/office/word/2010/wordprocessingInk" xmlns:wne="http://schemas.microsoft.com/office/word/2006/wordml" xmlns:wps="http://schemas.microsoft.com/office/word/2010/wordprocessingShape" mc:Ignorable="w14 wp14">
   <w:p>
     <w:pPr>
       <w:pStyle w:val="Header"/>
@@ -2337,7 +3011,7 @@
 </file>
 
 <file path=word/styles.xml><?xml version="1.0" encoding="utf-8"?>
-<w:styles xmlns:mc="http://schemas.openxmlformats.org/markup-compatibility/2006" xmlns:r="http://schemas.openxmlformats.org/officeDocument/2006/relationships" xmlns:w="http://schemas.openxmlformats.org/wordprocessingml/2006/main" xmlns:w14="http://schemas.microsoft.com/office/word/2010/wordml" xmlns:w15="http://schemas.microsoft.com/office/word/2012/wordml" xmlns:w16cid="http://schemas.microsoft.com/office/word/2016/wordml/cid" xmlns:w16se="http://schemas.microsoft.com/office/word/2015/wordml/symex" mc:Ignorable="w14 w15 w16se w16cid">
+<w:styles xmlns:mc="http://schemas.openxmlformats.org/markup-compatibility/2006" xmlns:r="http://schemas.openxmlformats.org/officeDocument/2006/relationships" xmlns:w="http://schemas.openxmlformats.org/wordprocessingml/2006/main" xmlns:w14="http://schemas.microsoft.com/office/word/2010/wordml" mc:Ignorable="w14">
   <w:docDefaults>
     <w:rPrDefault>
       <w:rPr>
@@ -2347,363 +3021,152 @@
     </w:rPrDefault>
     <w:pPrDefault/>
   </w:docDefaults>
-  <w:latentStyles w:defLockedState="0" w:defUIPriority="0" w:defSemiHidden="0" w:defUnhideWhenUsed="0" w:defQFormat="0" w:count="375">
-    <w:lsdException w:name="Normal" w:qFormat="1"/>
-    <w:lsdException w:name="heading 1" w:qFormat="1"/>
-    <w:lsdException w:name="heading 2" w:semiHidden="1" w:unhideWhenUsed="1" w:qFormat="1"/>
-    <w:lsdException w:name="heading 3" w:semiHidden="1" w:unhideWhenUsed="1" w:qFormat="1"/>
-    <w:lsdException w:name="heading 4" w:semiHidden="1" w:unhideWhenUsed="1" w:qFormat="1"/>
-    <w:lsdException w:name="heading 5" w:semiHidden="1" w:unhideWhenUsed="1" w:qFormat="1"/>
-    <w:lsdException w:name="heading 6" w:semiHidden="1" w:unhideWhenUsed="1" w:qFormat="1"/>
-    <w:lsdException w:name="heading 7" w:semiHidden="1" w:unhideWhenUsed="1" w:qFormat="1"/>
-    <w:lsdException w:name="heading 8" w:semiHidden="1" w:unhideWhenUsed="1" w:qFormat="1"/>
-    <w:lsdException w:name="heading 9" w:semiHidden="1" w:unhideWhenUsed="1" w:qFormat="1"/>
-    <w:lsdException w:name="index 3" w:semiHidden="1" w:unhideWhenUsed="1"/>
-    <w:lsdException w:name="index 4" w:semiHidden="1" w:unhideWhenUsed="1"/>
-    <w:lsdException w:name="index 5" w:semiHidden="1" w:unhideWhenUsed="1"/>
-    <w:lsdException w:name="index 6" w:semiHidden="1" w:unhideWhenUsed="1"/>
-    <w:lsdException w:name="index 7" w:semiHidden="1" w:unhideWhenUsed="1"/>
-    <w:lsdException w:name="index 8" w:semiHidden="1" w:unhideWhenUsed="1"/>
-    <w:lsdException w:name="index 9" w:semiHidden="1" w:unhideWhenUsed="1"/>
-    <w:lsdException w:name="toc 1" w:semiHidden="1" w:unhideWhenUsed="1"/>
-    <w:lsdException w:name="toc 2" w:semiHidden="1" w:unhideWhenUsed="1"/>
-    <w:lsdException w:name="toc 3" w:semiHidden="1" w:unhideWhenUsed="1"/>
-    <w:lsdException w:name="toc 4" w:semiHidden="1" w:unhideWhenUsed="1"/>
-    <w:lsdException w:name="toc 5" w:semiHidden="1" w:unhideWhenUsed="1"/>
-    <w:lsdException w:name="toc 6" w:semiHidden="1" w:unhideWhenUsed="1"/>
-    <w:lsdException w:name="toc 7" w:semiHidden="1" w:unhideWhenUsed="1"/>
-    <w:lsdException w:name="toc 8" w:semiHidden="1" w:unhideWhenUsed="1"/>
-    <w:lsdException w:name="toc 9" w:semiHidden="1" w:unhideWhenUsed="1"/>
-    <w:lsdException w:name="Normal Indent" w:semiHidden="1" w:unhideWhenUsed="1"/>
-    <w:lsdException w:name="footnote text" w:semiHidden="1" w:unhideWhenUsed="1"/>
-    <w:lsdException w:name="annotation text" w:semiHidden="1" w:unhideWhenUsed="1"/>
-    <w:lsdException w:name="header" w:semiHidden="1" w:unhideWhenUsed="1"/>
-    <w:lsdException w:name="footer" w:semiHidden="1" w:unhideWhenUsed="1"/>
-    <w:lsdException w:name="index heading" w:semiHidden="1" w:unhideWhenUsed="1"/>
-    <w:lsdException w:name="caption" w:semiHidden="1" w:unhideWhenUsed="1" w:qFormat="1"/>
-    <w:lsdException w:name="table of figures" w:semiHidden="1" w:unhideWhenUsed="1"/>
-    <w:lsdException w:name="envelope address" w:semiHidden="1" w:unhideWhenUsed="1"/>
-    <w:lsdException w:name="envelope return" w:semiHidden="1" w:unhideWhenUsed="1"/>
-    <w:lsdException w:name="footnote reference" w:semiHidden="1" w:unhideWhenUsed="1"/>
-    <w:lsdException w:name="annotation reference" w:semiHidden="1" w:unhideWhenUsed="1"/>
-    <w:lsdException w:name="line number" w:semiHidden="1" w:unhideWhenUsed="1"/>
-    <w:lsdException w:name="page number" w:semiHidden="1" w:unhideWhenUsed="1"/>
-    <w:lsdException w:name="endnote reference" w:semiHidden="1" w:unhideWhenUsed="1"/>
-    <w:lsdException w:name="endnote text" w:semiHidden="1" w:unhideWhenUsed="1"/>
-    <w:lsdException w:name="table of authorities" w:semiHidden="1" w:unhideWhenUsed="1"/>
-    <w:lsdException w:name="macro" w:semiHidden="1" w:unhideWhenUsed="1"/>
-    <w:lsdException w:name="toa heading" w:semiHidden="1" w:unhideWhenUsed="1"/>
-    <w:lsdException w:name="List" w:semiHidden="1" w:unhideWhenUsed="1"/>
-    <w:lsdException w:name="List Bullet" w:semiHidden="1" w:unhideWhenUsed="1"/>
-    <w:lsdException w:name="List Number" w:semiHidden="1" w:unhideWhenUsed="1"/>
-    <w:lsdException w:name="List 2" w:semiHidden="1" w:unhideWhenUsed="1"/>
-    <w:lsdException w:name="List 3" w:semiHidden="1" w:unhideWhenUsed="1"/>
-    <w:lsdException w:name="List 4" w:semiHidden="1" w:unhideWhenUsed="1"/>
-    <w:lsdException w:name="List 5" w:semiHidden="1" w:unhideWhenUsed="1"/>
-    <w:lsdException w:name="List Bullet 3" w:semiHidden="1" w:unhideWhenUsed="1"/>
-    <w:lsdException w:name="List Bullet 4" w:semiHidden="1" w:unhideWhenUsed="1"/>
-    <w:lsdException w:name="List Number 3" w:semiHidden="1" w:unhideWhenUsed="1"/>
-    <w:lsdException w:name="List Number 4" w:semiHidden="1" w:unhideWhenUsed="1"/>
-    <w:lsdException w:name="List Number 5" w:semiHidden="1" w:unhideWhenUsed="1"/>
-    <w:lsdException w:name="Title" w:qFormat="1"/>
-    <w:lsdException w:name="Closing" w:semiHidden="1" w:unhideWhenUsed="1"/>
-    <w:lsdException w:name="Signature" w:semiHidden="1" w:unhideWhenUsed="1"/>
-    <w:lsdException w:name="Default Paragraph Font" w:semiHidden="1" w:unhideWhenUsed="1"/>
-    <w:lsdException w:name="Body Text" w:semiHidden="1" w:unhideWhenUsed="1"/>
-    <w:lsdException w:name="Body Text Indent" w:semiHidden="1" w:unhideWhenUsed="1"/>
-    <w:lsdException w:name="List Continue" w:semiHidden="1" w:unhideWhenUsed="1"/>
-    <w:lsdException w:name="List Continue 2" w:semiHidden="1" w:unhideWhenUsed="1"/>
-    <w:lsdException w:name="List Continue 3" w:semiHidden="1" w:unhideWhenUsed="1"/>
-    <w:lsdException w:name="List Continue 4" w:semiHidden="1" w:unhideWhenUsed="1"/>
-    <w:lsdException w:name="List Continue 5" w:semiHidden="1" w:unhideWhenUsed="1"/>
-    <w:lsdException w:name="Message Header" w:semiHidden="1" w:unhideWhenUsed="1"/>
-    <w:lsdException w:name="Subtitle" w:qFormat="1"/>
-    <w:lsdException w:name="Salutation" w:semiHidden="1" w:unhideWhenUsed="1"/>
-    <w:lsdException w:name="Date" w:semiHidden="1" w:unhideWhenUsed="1"/>
-    <w:lsdException w:name="Body Text First Indent" w:semiHidden="1" w:unhideWhenUsed="1"/>
-    <w:lsdException w:name="Body Text First Indent 2" w:semiHidden="1" w:unhideWhenUsed="1"/>
-    <w:lsdException w:name="Body Text Indent 3" w:semiHidden="1" w:unhideWhenUsed="1"/>
-    <w:lsdException w:name="Block Text" w:semiHidden="1" w:unhideWhenUsed="1"/>
-    <w:lsdException w:name="Hyperlink" w:semiHidden="1" w:unhideWhenUsed="1"/>
-    <w:lsdException w:name="FollowedHyperlink" w:semiHidden="1" w:unhideWhenUsed="1"/>
-    <w:lsdException w:name="Strong" w:qFormat="1"/>
-    <w:lsdException w:name="Emphasis" w:qFormat="1"/>
-    <w:lsdException w:name="Document Map" w:semiHidden="1" w:unhideWhenUsed="1"/>
-    <w:lsdException w:name="Plain Text" w:semiHidden="1" w:unhideWhenUsed="1"/>
-    <w:lsdException w:name="E-mail Signature" w:semiHidden="1" w:unhideWhenUsed="1"/>
-    <w:lsdException w:name="HTML Top of Form" w:semiHidden="1" w:unhideWhenUsed="1"/>
-    <w:lsdException w:name="HTML Bottom of Form" w:semiHidden="1" w:unhideWhenUsed="1"/>
-    <w:lsdException w:name="Normal (Web)" w:semiHidden="1" w:unhideWhenUsed="1"/>
-    <w:lsdException w:name="HTML Acronym" w:semiHidden="1" w:unhideWhenUsed="1"/>
-    <w:lsdException w:name="HTML Address" w:semiHidden="1" w:unhideWhenUsed="1"/>
-    <w:lsdException w:name="HTML Cite" w:semiHidden="1" w:unhideWhenUsed="1"/>
-    <w:lsdException w:name="HTML Code" w:semiHidden="1" w:unhideWhenUsed="1"/>
-    <w:lsdException w:name="HTML Definition" w:semiHidden="1" w:unhideWhenUsed="1"/>
-    <w:lsdException w:name="HTML Keyboard" w:semiHidden="1" w:unhideWhenUsed="1"/>
-    <w:lsdException w:name="HTML Preformatted" w:semiHidden="1" w:unhideWhenUsed="1"/>
-    <w:lsdException w:name="HTML Sample" w:semiHidden="1" w:unhideWhenUsed="1"/>
-    <w:lsdException w:name="HTML Typewriter" w:semiHidden="1" w:unhideWhenUsed="1"/>
-    <w:lsdException w:name="HTML Variable" w:semiHidden="1" w:unhideWhenUsed="1"/>
-    <w:lsdException w:name="Normal Table" w:semiHidden="1" w:unhideWhenUsed="1"/>
-    <w:lsdException w:name="annotation subject" w:semiHidden="1" w:unhideWhenUsed="1"/>
-    <w:lsdException w:name="No List" w:semiHidden="1" w:unhideWhenUsed="1"/>
-    <w:lsdException w:name="Outline List 1" w:semiHidden="1" w:unhideWhenUsed="1"/>
-    <w:lsdException w:name="Outline List 2" w:semiHidden="1" w:unhideWhenUsed="1"/>
-    <w:lsdException w:name="Outline List 3" w:semiHidden="1" w:unhideWhenUsed="1"/>
-    <w:lsdException w:name="Table Simple 1" w:semiHidden="1" w:unhideWhenUsed="1"/>
-    <w:lsdException w:name="Table Simple 2" w:semiHidden="1" w:unhideWhenUsed="1"/>
-    <w:lsdException w:name="Table Simple 3" w:semiHidden="1" w:unhideWhenUsed="1"/>
-    <w:lsdException w:name="Table Classic 1" w:semiHidden="1" w:unhideWhenUsed="1"/>
-    <w:lsdException w:name="Table Classic 2" w:semiHidden="1" w:unhideWhenUsed="1"/>
-    <w:lsdException w:name="Table Classic 3" w:semiHidden="1" w:unhideWhenUsed="1"/>
-    <w:lsdException w:name="Table Classic 4" w:semiHidden="1" w:unhideWhenUsed="1"/>
-    <w:lsdException w:name="Table Colorful 1" w:semiHidden="1" w:unhideWhenUsed="1"/>
-    <w:lsdException w:name="Table Colorful 2" w:semiHidden="1" w:unhideWhenUsed="1"/>
-    <w:lsdException w:name="Table Colorful 3" w:semiHidden="1" w:unhideWhenUsed="1"/>
-    <w:lsdException w:name="Table Columns 1" w:semiHidden="1" w:unhideWhenUsed="1"/>
-    <w:lsdException w:name="Table Columns 2" w:semiHidden="1" w:unhideWhenUsed="1"/>
-    <w:lsdException w:name="Table Columns 3" w:semiHidden="1" w:unhideWhenUsed="1"/>
-    <w:lsdException w:name="Table Columns 4" w:semiHidden="1" w:unhideWhenUsed="1"/>
-    <w:lsdException w:name="Table Columns 5" w:semiHidden="1" w:unhideWhenUsed="1"/>
-    <w:lsdException w:name="Table Grid 1" w:semiHidden="1" w:unhideWhenUsed="1"/>
-    <w:lsdException w:name="Table Grid 2" w:semiHidden="1" w:unhideWhenUsed="1"/>
-    <w:lsdException w:name="Table Grid 3" w:semiHidden="1" w:unhideWhenUsed="1"/>
-    <w:lsdException w:name="Table Grid 4" w:semiHidden="1" w:unhideWhenUsed="1"/>
-    <w:lsdException w:name="Table Grid 5" w:semiHidden="1" w:unhideWhenUsed="1"/>
-    <w:lsdException w:name="Table Grid 6" w:semiHidden="1" w:unhideWhenUsed="1"/>
-    <w:lsdException w:name="Table Grid 7" w:semiHidden="1" w:unhideWhenUsed="1"/>
-    <w:lsdException w:name="Table Grid 8" w:semiHidden="1" w:unhideWhenUsed="1"/>
-    <w:lsdException w:name="Table List 1" w:semiHidden="1" w:unhideWhenUsed="1"/>
-    <w:lsdException w:name="Table List 2" w:semiHidden="1" w:unhideWhenUsed="1"/>
-    <w:lsdException w:name="Table List 3" w:semiHidden="1" w:unhideWhenUsed="1"/>
-    <w:lsdException w:name="Table List 4" w:semiHidden="1" w:unhideWhenUsed="1"/>
-    <w:lsdException w:name="Table List 5" w:semiHidden="1" w:unhideWhenUsed="1"/>
-    <w:lsdException w:name="Table List 6" w:semiHidden="1" w:unhideWhenUsed="1"/>
-    <w:lsdException w:name="Table List 7" w:semiHidden="1" w:unhideWhenUsed="1"/>
-    <w:lsdException w:name="Table List 8" w:semiHidden="1" w:unhideWhenUsed="1"/>
-    <w:lsdException w:name="Table 3D effects 1" w:semiHidden="1" w:unhideWhenUsed="1"/>
-    <w:lsdException w:name="Table 3D effects 2" w:semiHidden="1" w:unhideWhenUsed="1"/>
-    <w:lsdException w:name="Table 3D effects 3" w:semiHidden="1" w:unhideWhenUsed="1"/>
-    <w:lsdException w:name="Table Contemporary" w:semiHidden="1" w:unhideWhenUsed="1"/>
-    <w:lsdException w:name="Table Elegant" w:semiHidden="1" w:unhideWhenUsed="1"/>
-    <w:lsdException w:name="Table Professional" w:semiHidden="1" w:unhideWhenUsed="1"/>
-    <w:lsdException w:name="Table Subtle 1" w:semiHidden="1" w:unhideWhenUsed="1"/>
-    <w:lsdException w:name="Table Subtle 2" w:semiHidden="1" w:unhideWhenUsed="1"/>
-    <w:lsdException w:name="Table Web 1" w:semiHidden="1" w:unhideWhenUsed="1"/>
-    <w:lsdException w:name="Table Web 2" w:semiHidden="1" w:unhideWhenUsed="1"/>
-    <w:lsdException w:name="Table Web 3" w:semiHidden="1" w:unhideWhenUsed="1"/>
-    <w:lsdException w:name="Balloon Text" w:semiHidden="1" w:unhideWhenUsed="1"/>
-    <w:lsdException w:name="Table Theme" w:semiHidden="1" w:unhideWhenUsed="1"/>
-    <w:lsdException w:name="Placeholder Text" w:semiHidden="1" w:uiPriority="99"/>
-    <w:lsdException w:name="No Spacing" w:uiPriority="1" w:qFormat="1"/>
-    <w:lsdException w:name="Light Shading" w:uiPriority="60"/>
-    <w:lsdException w:name="Light List" w:uiPriority="61"/>
-    <w:lsdException w:name="Light Grid" w:uiPriority="62"/>
-    <w:lsdException w:name="Medium Shading 1" w:uiPriority="63"/>
-    <w:lsdException w:name="Medium Shading 2" w:uiPriority="64"/>
-    <w:lsdException w:name="Medium List 1" w:uiPriority="65"/>
-    <w:lsdException w:name="Medium List 2" w:uiPriority="66"/>
-    <w:lsdException w:name="Medium Grid 1" w:uiPriority="67"/>
-    <w:lsdException w:name="Medium Grid 2" w:uiPriority="68"/>
-    <w:lsdException w:name="Medium Grid 3" w:uiPriority="69"/>
-    <w:lsdException w:name="Dark List" w:uiPriority="70"/>
-    <w:lsdException w:name="Colorful Shading" w:uiPriority="71"/>
-    <w:lsdException w:name="Colorful List" w:uiPriority="72"/>
-    <w:lsdException w:name="Colorful Grid" w:uiPriority="73"/>
-    <w:lsdException w:name="Light Shading Accent 1" w:uiPriority="60"/>
-    <w:lsdException w:name="Light List Accent 1" w:uiPriority="61"/>
-    <w:lsdException w:name="Light Grid Accent 1" w:uiPriority="62"/>
-    <w:lsdException w:name="Medium Shading 1 Accent 1" w:uiPriority="63"/>
-    <w:lsdException w:name="Medium Shading 2 Accent 1" w:uiPriority="64"/>
-    <w:lsdException w:name="Medium List 1 Accent 1" w:uiPriority="65"/>
-    <w:lsdException w:name="Revision" w:semiHidden="1" w:uiPriority="99"/>
-    <w:lsdException w:name="List Paragraph" w:uiPriority="34" w:qFormat="1"/>
-    <w:lsdException w:name="Quote" w:uiPriority="29" w:qFormat="1"/>
-    <w:lsdException w:name="Intense Quote" w:uiPriority="30" w:qFormat="1"/>
-    <w:lsdException w:name="Medium List 2 Accent 1" w:uiPriority="66"/>
-    <w:lsdException w:name="Medium Grid 1 Accent 1" w:uiPriority="67"/>
-    <w:lsdException w:name="Medium Grid 2 Accent 1" w:uiPriority="68"/>
-    <w:lsdException w:name="Medium Grid 3 Accent 1" w:uiPriority="69"/>
-    <w:lsdException w:name="Dark List Accent 1" w:uiPriority="70"/>
-    <w:lsdException w:name="Colorful Shading Accent 1" w:uiPriority="71"/>
-    <w:lsdException w:name="Colorful List Accent 1" w:uiPriority="72"/>
-    <w:lsdException w:name="Colorful Grid Accent 1" w:uiPriority="73"/>
-    <w:lsdException w:name="Light Shading Accent 2" w:uiPriority="60"/>
-    <w:lsdException w:name="Light List Accent 2" w:uiPriority="61"/>
-    <w:lsdException w:name="Light Grid Accent 2" w:uiPriority="62"/>
-    <w:lsdException w:name="Medium Shading 1 Accent 2" w:uiPriority="63"/>
-    <w:lsdException w:name="Medium Shading 2 Accent 2" w:uiPriority="64"/>
-    <w:lsdException w:name="Medium List 1 Accent 2" w:uiPriority="65"/>
-    <w:lsdException w:name="Medium List 2 Accent 2" w:uiPriority="66"/>
-    <w:lsdException w:name="Medium Grid 1 Accent 2" w:uiPriority="67"/>
-    <w:lsdException w:name="Medium Grid 2 Accent 2" w:uiPriority="68"/>
-    <w:lsdException w:name="Medium Grid 3 Accent 2" w:uiPriority="69"/>
-    <w:lsdException w:name="Dark List Accent 2" w:uiPriority="70"/>
-    <w:lsdException w:name="Colorful Shading Accent 2" w:uiPriority="71"/>
-    <w:lsdException w:name="Colorful List Accent 2" w:uiPriority="72"/>
-    <w:lsdException w:name="Colorful Grid Accent 2" w:uiPriority="73"/>
-    <w:lsdException w:name="Light Shading Accent 3" w:uiPriority="60"/>
-    <w:lsdException w:name="Light List Accent 3" w:uiPriority="61"/>
-    <w:lsdException w:name="Light Grid Accent 3" w:uiPriority="62"/>
-    <w:lsdException w:name="Medium Shading 1 Accent 3" w:uiPriority="63"/>
-    <w:lsdException w:name="Medium Shading 2 Accent 3" w:uiPriority="64"/>
-    <w:lsdException w:name="Medium List 1 Accent 3" w:uiPriority="65"/>
-    <w:lsdException w:name="Medium List 2 Accent 3" w:uiPriority="66"/>
-    <w:lsdException w:name="Medium Grid 1 Accent 3" w:uiPriority="67"/>
-    <w:lsdException w:name="Medium Grid 2 Accent 3" w:uiPriority="68"/>
-    <w:lsdException w:name="Medium Grid 3 Accent 3" w:uiPriority="69"/>
-    <w:lsdException w:name="Dark List Accent 3" w:uiPriority="70"/>
-    <w:lsdException w:name="Colorful Shading Accent 3" w:uiPriority="71"/>
-    <w:lsdException w:name="Colorful List Accent 3" w:uiPriority="72"/>
-    <w:lsdException w:name="Colorful Grid Accent 3" w:uiPriority="73"/>
-    <w:lsdException w:name="Light Shading Accent 4" w:uiPriority="60"/>
-    <w:lsdException w:name="Light List Accent 4" w:uiPriority="61"/>
-    <w:lsdException w:name="Light Grid Accent 4" w:uiPriority="62"/>
-    <w:lsdException w:name="Medium Shading 1 Accent 4" w:uiPriority="63"/>
-    <w:lsdException w:name="Medium Shading 2 Accent 4" w:uiPriority="64"/>
-    <w:lsdException w:name="Medium List 1 Accent 4" w:uiPriority="65"/>
-    <w:lsdException w:name="Medium List 2 Accent 4" w:uiPriority="66"/>
-    <w:lsdException w:name="Medium Grid 1 Accent 4" w:uiPriority="67"/>
-    <w:lsdException w:name="Medium Grid 2 Accent 4" w:uiPriority="68"/>
-    <w:lsdException w:name="Medium Grid 3 Accent 4" w:uiPriority="69"/>
-    <w:lsdException w:name="Dark List Accent 4" w:uiPriority="70"/>
-    <w:lsdException w:name="Colorful Shading Accent 4" w:uiPriority="71"/>
-    <w:lsdException w:name="Colorful List Accent 4" w:uiPriority="72"/>
-    <w:lsdException w:name="Colorful Grid Accent 4" w:uiPriority="73"/>
-    <w:lsdException w:name="Light Shading Accent 5" w:uiPriority="60"/>
-    <w:lsdException w:name="Light List Accent 5" w:uiPriority="61"/>
-    <w:lsdException w:name="Light Grid Accent 5" w:uiPriority="62"/>
-    <w:lsdException w:name="Medium Shading 1 Accent 5" w:uiPriority="63"/>
-    <w:lsdException w:name="Medium Shading 2 Accent 5" w:uiPriority="64"/>
-    <w:lsdException w:name="Medium List 1 Accent 5" w:uiPriority="65"/>
-    <w:lsdException w:name="Medium List 2 Accent 5" w:uiPriority="66"/>
-    <w:lsdException w:name="Medium Grid 1 Accent 5" w:uiPriority="67"/>
-    <w:lsdException w:name="Medium Grid 2 Accent 5" w:uiPriority="68"/>
-    <w:lsdException w:name="Medium Grid 3 Accent 5" w:uiPriority="69"/>
-    <w:lsdException w:name="Dark List Accent 5" w:uiPriority="70"/>
-    <w:lsdException w:name="Colorful Shading Accent 5" w:uiPriority="71"/>
-    <w:lsdException w:name="Colorful List Accent 5" w:uiPriority="72"/>
-    <w:lsdException w:name="Colorful Grid Accent 5" w:uiPriority="73"/>
-    <w:lsdException w:name="Light Shading Accent 6" w:uiPriority="60"/>
-    <w:lsdException w:name="Light List Accent 6" w:uiPriority="61"/>
-    <w:lsdException w:name="Light Grid Accent 6" w:uiPriority="62"/>
-    <w:lsdException w:name="Medium Shading 1 Accent 6" w:uiPriority="63"/>
-    <w:lsdException w:name="Medium Shading 2 Accent 6" w:uiPriority="64"/>
-    <w:lsdException w:name="Medium List 1 Accent 6" w:uiPriority="65"/>
-    <w:lsdException w:name="Medium List 2 Accent 6" w:uiPriority="66"/>
-    <w:lsdException w:name="Medium Grid 1 Accent 6" w:uiPriority="67"/>
-    <w:lsdException w:name="Medium Grid 2 Accent 6" w:uiPriority="68"/>
-    <w:lsdException w:name="Medium Grid 3 Accent 6" w:uiPriority="69"/>
-    <w:lsdException w:name="Dark List Accent 6" w:uiPriority="70"/>
-    <w:lsdException w:name="Colorful Shading Accent 6" w:uiPriority="71"/>
-    <w:lsdException w:name="Colorful List Accent 6" w:uiPriority="72"/>
-    <w:lsdException w:name="Colorful Grid Accent 6" w:uiPriority="73"/>
-    <w:lsdException w:name="Subtle Emphasis" w:uiPriority="19" w:qFormat="1"/>
-    <w:lsdException w:name="Intense Emphasis" w:uiPriority="21" w:qFormat="1"/>
-    <w:lsdException w:name="Subtle Reference" w:uiPriority="31" w:qFormat="1"/>
-    <w:lsdException w:name="Intense Reference" w:uiPriority="32" w:qFormat="1"/>
-    <w:lsdException w:name="Book Title" w:uiPriority="33" w:qFormat="1"/>
-    <w:lsdException w:name="Bibliography" w:semiHidden="1" w:uiPriority="37" w:unhideWhenUsed="1"/>
-    <w:lsdException w:name="TOC Heading" w:semiHidden="1" w:uiPriority="39" w:unhideWhenUsed="1" w:qFormat="1"/>
-    <w:lsdException w:name="Grid Table 4" w:uiPriority="49"/>
-    <w:lsdException w:name="Grid Table 5 Dark" w:uiPriority="50"/>
-    <w:lsdException w:name="Grid Table 6 Colorful" w:uiPriority="51"/>
-    <w:lsdException w:name="Grid Table 7 Colorful" w:uiPriority="52"/>
-    <w:lsdException w:name="Grid Table 1 Light Accent 1" w:uiPriority="46"/>
-    <w:lsdException w:name="Grid Table 2 Accent 1" w:uiPriority="47"/>
-    <w:lsdException w:name="Grid Table 3 Accent 1" w:uiPriority="48"/>
-    <w:lsdException w:name="Grid Table 4 Accent 1" w:uiPriority="49"/>
-    <w:lsdException w:name="Grid Table 5 Dark Accent 1" w:uiPriority="50"/>
-    <w:lsdException w:name="Grid Table 6 Colorful Accent 1" w:uiPriority="51"/>
-    <w:lsdException w:name="Grid Table 7 Colorful Accent 1" w:uiPriority="52"/>
-    <w:lsdException w:name="Grid Table 1 Light Accent 2" w:uiPriority="46"/>
-    <w:lsdException w:name="Grid Table 2 Accent 2" w:uiPriority="47"/>
-    <w:lsdException w:name="Grid Table 3 Accent 2" w:uiPriority="48"/>
-    <w:lsdException w:name="Grid Table 4 Accent 2" w:uiPriority="49"/>
-    <w:lsdException w:name="Grid Table 5 Dark Accent 2" w:uiPriority="50"/>
-    <w:lsdException w:name="Grid Table 6 Colorful Accent 2" w:uiPriority="51"/>
-    <w:lsdException w:name="Grid Table 7 Colorful Accent 2" w:uiPriority="52"/>
-    <w:lsdException w:name="Grid Table 1 Light Accent 3" w:uiPriority="46"/>
-    <w:lsdException w:name="Grid Table 2 Accent 3" w:uiPriority="47"/>
-    <w:lsdException w:name="Grid Table 3 Accent 3" w:uiPriority="48"/>
-    <w:lsdException w:name="Grid Table 4 Accent 3" w:uiPriority="49"/>
-    <w:lsdException w:name="Grid Table 5 Dark Accent 3" w:uiPriority="50"/>
-    <w:lsdException w:name="Grid Table 6 Colorful Accent 3" w:uiPriority="51"/>
-    <w:lsdException w:name="Grid Table 7 Colorful Accent 3" w:uiPriority="52"/>
-    <w:lsdException w:name="Grid Table 1 Light Accent 4" w:uiPriority="46"/>
-    <w:lsdException w:name="Grid Table 2 Accent 4" w:uiPriority="47"/>
-    <w:lsdException w:name="Grid Table 3 Accent 4" w:uiPriority="48"/>
-    <w:lsdException w:name="Grid Table 4 Accent 4" w:uiPriority="49"/>
-    <w:lsdException w:name="Grid Table 5 Dark Accent 4" w:uiPriority="50"/>
-    <w:lsdException w:name="Grid Table 6 Colorful Accent 4" w:uiPriority="51"/>
-    <w:lsdException w:name="Grid Table 7 Colorful Accent 4" w:uiPriority="52"/>
-    <w:lsdException w:name="Grid Table 1 Light Accent 5" w:uiPriority="46"/>
-    <w:lsdException w:name="Grid Table 2 Accent 5" w:uiPriority="47"/>
-    <w:lsdException w:name="Grid Table 3 Accent 5" w:uiPriority="48"/>
-    <w:lsdException w:name="Grid Table 4 Accent 5" w:uiPriority="49"/>
-    <w:lsdException w:name="Grid Table 5 Dark Accent 5" w:uiPriority="50"/>
-    <w:lsdException w:name="Grid Table 6 Colorful Accent 5" w:uiPriority="51"/>
-    <w:lsdException w:name="Grid Table 7 Colorful Accent 5" w:uiPriority="52"/>
-    <w:lsdException w:name="Grid Table 1 Light Accent 6" w:uiPriority="46"/>
-    <w:lsdException w:name="Grid Table 2 Accent 6" w:uiPriority="47"/>
-    <w:lsdException w:name="Grid Table 3 Accent 6" w:uiPriority="48"/>
-    <w:lsdException w:name="Grid Table 4 Accent 6" w:uiPriority="49"/>
-    <w:lsdException w:name="Grid Table 5 Dark Accent 6" w:uiPriority="50"/>
-    <w:lsdException w:name="Grid Table 6 Colorful Accent 6" w:uiPriority="51"/>
-    <w:lsdException w:name="Grid Table 7 Colorful Accent 6" w:uiPriority="52"/>
-    <w:lsdException w:name="List Table 1 Light" w:uiPriority="46"/>
-    <w:lsdException w:name="List Table 2" w:uiPriority="47"/>
-    <w:lsdException w:name="List Table 3" w:uiPriority="48"/>
-    <w:lsdException w:name="List Table 4" w:uiPriority="49"/>
-    <w:lsdException w:name="List Table 5 Dark" w:uiPriority="50"/>
-    <w:lsdException w:name="List Table 6 Colorful" w:uiPriority="51"/>
-    <w:lsdException w:name="List Table 7 Colorful" w:uiPriority="52"/>
-    <w:lsdException w:name="List Table 1 Light Accent 1" w:uiPriority="46"/>
-    <w:lsdException w:name="List Table 2 Accent 1" w:uiPriority="47"/>
-    <w:lsdException w:name="List Table 3 Accent 1" w:uiPriority="48"/>
-    <w:lsdException w:name="List Table 4 Accent 1" w:uiPriority="49"/>
-    <w:lsdException w:name="List Table 5 Dark Accent 1" w:uiPriority="50"/>
-    <w:lsdException w:name="List Table 6 Colorful Accent 1" w:uiPriority="51"/>
-    <w:lsdException w:name="List Table 7 Colorful Accent 1" w:uiPriority="52"/>
-    <w:lsdException w:name="List Table 1 Light Accent 2" w:uiPriority="46"/>
-    <w:lsdException w:name="List Table 2 Accent 2" w:uiPriority="47"/>
-    <w:lsdException w:name="List Table 3 Accent 2" w:uiPriority="48"/>
-    <w:lsdException w:name="List Table 4 Accent 2" w:uiPriority="49"/>
-    <w:lsdException w:name="List Table 5 Dark Accent 2" w:uiPriority="50"/>
-    <w:lsdException w:name="List Table 6 Colorful Accent 2" w:uiPriority="51"/>
-    <w:lsdException w:name="List Table 7 Colorful Accent 2" w:uiPriority="52"/>
-    <w:lsdException w:name="List Table 1 Light Accent 3" w:uiPriority="46"/>
-    <w:lsdException w:name="List Table 2 Accent 3" w:uiPriority="47"/>
-    <w:lsdException w:name="List Table 3 Accent 3" w:uiPriority="48"/>
-    <w:lsdException w:name="List Table 4 Accent 3" w:uiPriority="49"/>
-    <w:lsdException w:name="List Table 5 Dark Accent 3" w:uiPriority="50"/>
-    <w:lsdException w:name="List Table 6 Colorful Accent 3" w:uiPriority="51"/>
-    <w:lsdException w:name="List Table 7 Colorful Accent 3" w:uiPriority="52"/>
-    <w:lsdException w:name="List Table 1 Light Accent 4" w:uiPriority="46"/>
-    <w:lsdException w:name="List Table 2 Accent 4" w:uiPriority="47"/>
-    <w:lsdException w:name="List Table 3 Accent 4" w:uiPriority="48"/>
-    <w:lsdException w:name="List Table 4 Accent 4" w:uiPriority="49"/>
-    <w:lsdException w:name="List Table 5 Dark Accent 4" w:uiPriority="50"/>
-    <w:lsdException w:name="List Table 6 Colorful Accent 4" w:uiPriority="51"/>
-    <w:lsdException w:name="List Table 7 Colorful Accent 4" w:uiPriority="52"/>
-    <w:lsdException w:name="List Table 1 Light Accent 5" w:uiPriority="46"/>
-    <w:lsdException w:name="List Table 2 Accent 5" w:uiPriority="47"/>
-    <w:lsdException w:name="List Table 3 Accent 5" w:uiPriority="48"/>
-    <w:lsdException w:name="List Table 4 Accent 5" w:uiPriority="49"/>
-    <w:lsdException w:name="List Table 5 Dark Accent 5" w:uiPriority="50"/>
-    <w:lsdException w:name="List Table 6 Colorful Accent 5" w:uiPriority="51"/>
-    <w:lsdException w:name="List Table 7 Colorful Accent 5" w:uiPriority="52"/>
-    <w:lsdException w:name="List Table 1 Light Accent 6" w:uiPriority="46"/>
-    <w:lsdException w:name="List Table 2 Accent 6" w:uiPriority="47"/>
-    <w:lsdException w:name="List Table 3 Accent 6" w:uiPriority="48"/>
-    <w:lsdException w:name="List Table 4 Accent 6" w:uiPriority="49"/>
-    <w:lsdException w:name="List Table 5 Dark Accent 6" w:uiPriority="50"/>
-    <w:lsdException w:name="List Table 6 Colorful Accent 6" w:uiPriority="51"/>
-    <w:lsdException w:name="List Table 7 Colorful Accent 6" w:uiPriority="52"/>
-    <w:lsdException w:name="Mention" w:semiHidden="1" w:uiPriority="99" w:unhideWhenUsed="1"/>
-    <w:lsdException w:name="Smart Hyperlink" w:semiHidden="1" w:uiPriority="99" w:unhideWhenUsed="1"/>
-    <w:lsdException w:name="Hashtag" w:semiHidden="1" w:uiPriority="99" w:unhideWhenUsed="1"/>
-    <w:lsdException w:name="Unresolved Mention" w:semiHidden="1" w:uiPriority="99" w:unhideWhenUsed="1"/>
+  <w:latentStyles w:defLockedState="0" w:defUIPriority="0" w:defSemiHidden="1" w:defUnhideWhenUsed="1" w:defQFormat="0" w:count="276">
+    <w:lsdException w:name="Normal" w:semiHidden="0" w:unhideWhenUsed="0" w:qFormat="1"/>
+    <w:lsdException w:name="heading 1" w:semiHidden="0" w:unhideWhenUsed="0" w:qFormat="1"/>
+    <w:lsdException w:name="heading 2" w:qFormat="1"/>
+    <w:lsdException w:name="heading 3" w:qFormat="1"/>
+    <w:lsdException w:name="heading 4" w:qFormat="1"/>
+    <w:lsdException w:name="heading 5" w:qFormat="1"/>
+    <w:lsdException w:name="heading 6" w:qFormat="1"/>
+    <w:lsdException w:name="heading 7" w:qFormat="1"/>
+    <w:lsdException w:name="heading 8" w:qFormat="1"/>
+    <w:lsdException w:name="heading 9" w:qFormat="1"/>
+    <w:lsdException w:name="index 1" w:semiHidden="0" w:unhideWhenUsed="0"/>
+    <w:lsdException w:name="index 2" w:semiHidden="0" w:unhideWhenUsed="0"/>
+    <w:lsdException w:name="caption" w:qFormat="1"/>
+    <w:lsdException w:name="List Bullet 2" w:semiHidden="0" w:unhideWhenUsed="0"/>
+    <w:lsdException w:name="List Bullet 5" w:semiHidden="0" w:unhideWhenUsed="0"/>
+    <w:lsdException w:name="List Number 2" w:semiHidden="0" w:unhideWhenUsed="0"/>
+    <w:lsdException w:name="Title" w:semiHidden="0" w:unhideWhenUsed="0" w:qFormat="1"/>
+    <w:lsdException w:name="Subtitle" w:semiHidden="0" w:unhideWhenUsed="0" w:qFormat="1"/>
+    <w:lsdException w:name="Note Heading" w:semiHidden="0" w:unhideWhenUsed="0"/>
+    <w:lsdException w:name="Body Text 2" w:semiHidden="0" w:unhideWhenUsed="0"/>
+    <w:lsdException w:name="Body Text 3" w:semiHidden="0" w:unhideWhenUsed="0"/>
+    <w:lsdException w:name="Body Text Indent 2" w:semiHidden="0" w:unhideWhenUsed="0"/>
+    <w:lsdException w:name="Strong" w:semiHidden="0" w:unhideWhenUsed="0" w:qFormat="1"/>
+    <w:lsdException w:name="Emphasis" w:semiHidden="0" w:unhideWhenUsed="0" w:qFormat="1"/>
+    <w:lsdException w:name="Table Grid" w:semiHidden="0" w:unhideWhenUsed="0"/>
+    <w:lsdException w:name="Note Level 1" w:semiHidden="0" w:unhideWhenUsed="0"/>
+    <w:lsdException w:name="Note Level 2" w:semiHidden="0" w:unhideWhenUsed="0"/>
+    <w:lsdException w:name="Note Level 3" w:semiHidden="0" w:unhideWhenUsed="0"/>
+    <w:lsdException w:name="Note Level 4" w:semiHidden="0" w:unhideWhenUsed="0"/>
+    <w:lsdException w:name="Note Level 5" w:semiHidden="0" w:unhideWhenUsed="0"/>
+    <w:lsdException w:name="Note Level 6" w:semiHidden="0" w:unhideWhenUsed="0"/>
+    <w:lsdException w:name="Note Level 7" w:semiHidden="0" w:unhideWhenUsed="0"/>
+    <w:lsdException w:name="Note Level 8" w:semiHidden="0" w:unhideWhenUsed="0"/>
+    <w:lsdException w:name="Note Level 9" w:semiHidden="0" w:unhideWhenUsed="0"/>
+    <w:lsdException w:name="Placeholder Text" w:uiPriority="99" w:unhideWhenUsed="0"/>
+    <w:lsdException w:name="No Spacing" w:semiHidden="0" w:uiPriority="1" w:unhideWhenUsed="0" w:qFormat="1"/>
+    <w:lsdException w:name="Light Shading" w:semiHidden="0" w:uiPriority="60" w:unhideWhenUsed="0"/>
+    <w:lsdException w:name="Light List" w:semiHidden="0" w:uiPriority="61" w:unhideWhenUsed="0"/>
+    <w:lsdException w:name="Light Grid" w:semiHidden="0" w:uiPriority="62" w:unhideWhenUsed="0"/>
+    <w:lsdException w:name="Medium Shading 1" w:semiHidden="0" w:uiPriority="63" w:unhideWhenUsed="0"/>
+    <w:lsdException w:name="Medium Shading 2" w:semiHidden="0" w:uiPriority="64" w:unhideWhenUsed="0"/>
+    <w:lsdException w:name="Medium List 1" w:semiHidden="0" w:uiPriority="65" w:unhideWhenUsed="0"/>
+    <w:lsdException w:name="Medium List 2" w:semiHidden="0" w:uiPriority="66" w:unhideWhenUsed="0"/>
+    <w:lsdException w:name="Medium Grid 1" w:semiHidden="0" w:uiPriority="67" w:unhideWhenUsed="0"/>
+    <w:lsdException w:name="Medium Grid 2" w:semiHidden="0" w:uiPriority="68" w:unhideWhenUsed="0"/>
+    <w:lsdException w:name="Medium Grid 3" w:semiHidden="0" w:uiPriority="69" w:unhideWhenUsed="0"/>
+    <w:lsdException w:name="Dark List" w:semiHidden="0" w:uiPriority="70" w:unhideWhenUsed="0"/>
+    <w:lsdException w:name="Colorful Shading" w:semiHidden="0" w:uiPriority="71" w:unhideWhenUsed="0"/>
+    <w:lsdException w:name="Colorful List" w:semiHidden="0" w:uiPriority="72" w:unhideWhenUsed="0"/>
+    <w:lsdException w:name="Colorful Grid" w:semiHidden="0" w:uiPriority="73" w:unhideWhenUsed="0"/>
+    <w:lsdException w:name="Light Shading Accent 1" w:semiHidden="0" w:uiPriority="60" w:unhideWhenUsed="0"/>
+    <w:lsdException w:name="Light List Accent 1" w:semiHidden="0" w:uiPriority="61" w:unhideWhenUsed="0"/>
+    <w:lsdException w:name="Light Grid Accent 1" w:semiHidden="0" w:uiPriority="62" w:unhideWhenUsed="0"/>
+    <w:lsdException w:name="Medium Shading 1 Accent 1" w:semiHidden="0" w:uiPriority="63" w:unhideWhenUsed="0"/>
+    <w:lsdException w:name="Medium Shading 2 Accent 1" w:semiHidden="0" w:uiPriority="64" w:unhideWhenUsed="0"/>
+    <w:lsdException w:name="Medium List 1 Accent 1" w:semiHidden="0" w:uiPriority="65" w:unhideWhenUsed="0"/>
+    <w:lsdException w:name="Revision" w:uiPriority="99" w:unhideWhenUsed="0"/>
+    <w:lsdException w:name="List Paragraph" w:semiHidden="0" w:uiPriority="34" w:unhideWhenUsed="0" w:qFormat="1"/>
+    <w:lsdException w:name="Quote" w:semiHidden="0" w:uiPriority="29" w:unhideWhenUsed="0" w:qFormat="1"/>
+    <w:lsdException w:name="Intense Quote" w:semiHidden="0" w:uiPriority="30" w:unhideWhenUsed="0" w:qFormat="1"/>
+    <w:lsdException w:name="Medium List 2 Accent 1" w:semiHidden="0" w:uiPriority="66" w:unhideWhenUsed="0"/>
+    <w:lsdException w:name="Medium Grid 1 Accent 1" w:semiHidden="0" w:uiPriority="67" w:unhideWhenUsed="0"/>
+    <w:lsdException w:name="Medium Grid 2 Accent 1" w:semiHidden="0" w:uiPriority="68" w:unhideWhenUsed="0"/>
+    <w:lsdException w:name="Medium Grid 3 Accent 1" w:semiHidden="0" w:uiPriority="69" w:unhideWhenUsed="0"/>
+    <w:lsdException w:name="Dark List Accent 1" w:semiHidden="0" w:uiPriority="70" w:unhideWhenUsed="0"/>
+    <w:lsdException w:name="Colorful Shading Accent 1" w:semiHidden="0" w:uiPriority="71" w:unhideWhenUsed="0"/>
+    <w:lsdException w:name="Colorful List Accent 1" w:semiHidden="0" w:uiPriority="72" w:unhideWhenUsed="0"/>
+    <w:lsdException w:name="Colorful Grid Accent 1" w:semiHidden="0" w:uiPriority="73" w:unhideWhenUsed="0"/>
+    <w:lsdException w:name="Light Shading Accent 2" w:semiHidden="0" w:uiPriority="60" w:unhideWhenUsed="0"/>
+    <w:lsdException w:name="Light List Accent 2" w:semiHidden="0" w:uiPriority="61" w:unhideWhenUsed="0"/>
+    <w:lsdException w:name="Light Grid Accent 2" w:semiHidden="0" w:uiPriority="62" w:unhideWhenUsed="0"/>
+    <w:lsdException w:name="Medium Shading 1 Accent 2" w:semiHidden="0" w:uiPriority="63" w:unhideWhenUsed="0"/>
+    <w:lsdException w:name="Medium Shading 2 Accent 2" w:semiHidden="0" w:uiPriority="64" w:unhideWhenUsed="0"/>
+    <w:lsdException w:name="Medium List 1 Accent 2" w:semiHidden="0" w:uiPriority="65" w:unhideWhenUsed="0"/>
+    <w:lsdException w:name="Medium List 2 Accent 2" w:semiHidden="0" w:uiPriority="66" w:unhideWhenUsed="0"/>
+    <w:lsdException w:name="Medium Grid 1 Accent 2" w:semiHidden="0" w:uiPriority="67" w:unhideWhenUsed="0"/>
+    <w:lsdException w:name="Medium Grid 2 Accent 2" w:semiHidden="0" w:uiPriority="68" w:unhideWhenUsed="0"/>
+    <w:lsdException w:name="Medium Grid 3 Accent 2" w:semiHidden="0" w:uiPriority="69" w:unhideWhenUsed="0"/>
+    <w:lsdException w:name="Dark List Accent 2" w:semiHidden="0" w:uiPriority="70" w:unhideWhenUsed="0"/>
+    <w:lsdException w:name="Colorful Shading Accent 2" w:semiHidden="0" w:uiPriority="71" w:unhideWhenUsed="0"/>
+    <w:lsdException w:name="Colorful List Accent 2" w:semiHidden="0" w:uiPriority="72" w:unhideWhenUsed="0"/>
+    <w:lsdException w:name="Colorful Grid Accent 2" w:semiHidden="0" w:uiPriority="73" w:unhideWhenUsed="0"/>
+    <w:lsdException w:name="Light Shading Accent 3" w:semiHidden="0" w:uiPriority="60" w:unhideWhenUsed="0"/>
+    <w:lsdException w:name="Light List Accent 3" w:semiHidden="0" w:uiPriority="61" w:unhideWhenUsed="0"/>
+    <w:lsdException w:name="Light Grid Accent 3" w:semiHidden="0" w:uiPriority="62" w:unhideWhenUsed="0"/>
+    <w:lsdException w:name="Medium Shading 1 Accent 3" w:semiHidden="0" w:uiPriority="63" w:unhideWhenUsed="0"/>
+    <w:lsdException w:name="Medium Shading 2 Accent 3" w:semiHidden="0" w:uiPriority="64" w:unhideWhenUsed="0"/>
+    <w:lsdException w:name="Medium List 1 Accent 3" w:semiHidden="0" w:uiPriority="65" w:unhideWhenUsed="0"/>
+    <w:lsdException w:name="Medium List 2 Accent 3" w:semiHidden="0" w:uiPriority="66" w:unhideWhenUsed="0"/>
+    <w:lsdException w:name="Medium Grid 1 Accent 3" w:semiHidden="0" w:uiPriority="67" w:unhideWhenUsed="0"/>
+    <w:lsdException w:name="Medium Grid 2 Accent 3" w:semiHidden="0" w:uiPriority="68" w:unhideWhenUsed="0"/>
+    <w:lsdException w:name="Medium Grid 3 Accent 3" w:semiHidden="0" w:uiPriority="69" w:unhideWhenUsed="0"/>
+    <w:lsdException w:name="Dark List Accent 3" w:semiHidden="0" w:uiPriority="70" w:unhideWhenUsed="0"/>
+    <w:lsdException w:name="Colorful Shading Accent 3" w:semiHidden="0" w:uiPriority="71" w:unhideWhenUsed="0"/>
+    <w:lsdException w:name="Colorful List Accent 3" w:semiHidden="0" w:uiPriority="72" w:unhideWhenUsed="0"/>
+    <w:lsdException w:name="Colorful Grid Accent 3" w:semiHidden="0" w:uiPriority="73" w:unhideWhenUsed="0"/>
+    <w:lsdException w:name="Light Shading Accent 4" w:semiHidden="0" w:uiPriority="60" w:unhideWhenUsed="0"/>
+    <w:lsdException w:name="Light List Accent 4" w:semiHidden="0" w:uiPriority="61" w:unhideWhenUsed="0"/>
+    <w:lsdException w:name="Light Grid Accent 4" w:semiHidden="0" w:uiPriority="62" w:unhideWhenUsed="0"/>
+    <w:lsdException w:name="Medium Shading 1 Accent 4" w:semiHidden="0" w:uiPriority="63" w:unhideWhenUsed="0"/>
+    <w:lsdException w:name="Medium Shading 2 Accent 4" w:semiHidden="0" w:uiPriority="64" w:unhideWhenUsed="0"/>
+    <w:lsdException w:name="Medium List 1 Accent 4" w:semiHidden="0" w:uiPriority="65" w:unhideWhenUsed="0"/>
+    <w:lsdException w:name="Medium List 2 Accent 4" w:semiHidden="0" w:uiPriority="66" w:unhideWhenUsed="0"/>
+    <w:lsdException w:name="Medium Grid 1 Accent 4" w:semiHidden="0" w:uiPriority="67" w:unhideWhenUsed="0"/>
+    <w:lsdException w:name="Medium Grid 2 Accent 4" w:semiHidden="0" w:uiPriority="68" w:unhideWhenUsed="0"/>
+    <w:lsdException w:name="Medium Grid 3 Accent 4" w:semiHidden="0" w:uiPriority="69" w:unhideWhenUsed="0"/>
+    <w:lsdException w:name="Dark List Accent 4" w:semiHidden="0" w:uiPriority="70" w:unhideWhenUsed="0"/>
+    <w:lsdException w:name="Colorful Shading Accent 4" w:semiHidden="0" w:uiPriority="71" w:unhideWhenUsed="0"/>
+    <w:lsdException w:name="Colorful List Accent 4" w:semiHidden="0" w:uiPriority="72" w:unhideWhenUsed="0"/>
+    <w:lsdException w:name="Colorful Grid Accent 4" w:semiHidden="0" w:uiPriority="73" w:unhideWhenUsed="0"/>
+    <w:lsdException w:name="Light Shading Accent 5" w:semiHidden="0" w:uiPriority="60" w:unhideWhenUsed="0"/>
+    <w:lsdException w:name="Light List Accent 5" w:semiHidden="0" w:uiPriority="61" w:unhideWhenUsed="0"/>
+    <w:lsdException w:name="Light Grid Accent 5" w:semiHidden="0" w:uiPriority="62" w:unhideWhenUsed="0"/>
+    <w:lsdException w:name="Medium Shading 1 Accent 5" w:semiHidden="0" w:uiPriority="63" w:unhideWhenUsed="0"/>
+    <w:lsdException w:name="Medium Shading 2 Accent 5" w:semiHidden="0" w:uiPriority="64" w:unhideWhenUsed="0"/>
+    <w:lsdException w:name="Medium List 1 Accent 5" w:semiHidden="0" w:uiPriority="65" w:unhideWhenUsed="0"/>
+    <w:lsdException w:name="Medium List 2 Accent 5" w:semiHidden="0" w:uiPriority="66" w:unhideWhenUsed="0"/>
+    <w:lsdException w:name="Medium Grid 1 Accent 5" w:semiHidden="0" w:uiPriority="67" w:unhideWhenUsed="0"/>
+    <w:lsdException w:name="Medium Grid 2 Accent 5" w:semiHidden="0" w:uiPriority="68" w:unhideWhenUsed="0"/>
+    <w:lsdException w:name="Medium Grid 3 Accent 5" w:semiHidden="0" w:uiPriority="69" w:unhideWhenUsed="0"/>
+    <w:lsdException w:name="Dark List Accent 5" w:semiHidden="0" w:uiPriority="70" w:unhideWhenUsed="0"/>
+    <w:lsdException w:name="Colorful Shading Accent 5" w:semiHidden="0" w:uiPriority="71" w:unhideWhenUsed="0"/>
+    <w:lsdException w:name="Colorful List Accent 5" w:semiHidden="0" w:uiPriority="72" w:unhideWhenUsed="0"/>
+    <w:lsdException w:name="Colorful Grid Accent 5" w:semiHidden="0" w:uiPriority="73" w:unhideWhenUsed="0"/>
+    <w:lsdException w:name="Light Shading Accent 6" w:semiHidden="0" w:uiPriority="60" w:unhideWhenUsed="0"/>
+    <w:lsdException w:name="Light List Accent 6" w:semiHidden="0" w:uiPriority="61" w:unhideWhenUsed="0"/>
+    <w:lsdException w:name="Light Grid Accent 6" w:semiHidden="0" w:uiPriority="62" w:unhideWhenUsed="0"/>
+    <w:lsdException w:name="Medium Shading 1 Accent 6" w:semiHidden="0" w:uiPriority="63" w:unhideWhenUsed="0"/>
+    <w:lsdException w:name="Medium Shading 2 Accent 6" w:semiHidden="0" w:uiPriority="64" w:unhideWhenUsed="0"/>
+    <w:lsdException w:name="Medium List 1 Accent 6" w:semiHidden="0" w:uiPriority="65" w:unhideWhenUsed="0"/>
+    <w:lsdException w:name="Medium List 2 Accent 6" w:semiHidden="0" w:uiPriority="66" w:unhideWhenUsed="0"/>
+    <w:lsdException w:name="Medium Grid 1 Accent 6" w:semiHidden="0" w:uiPriority="67" w:unhideWhenUsed="0"/>
+    <w:lsdException w:name="Medium Grid 2 Accent 6" w:semiHidden="0" w:uiPriority="68" w:unhideWhenUsed="0"/>
+    <w:lsdException w:name="Medium Grid 3 Accent 6" w:semiHidden="0" w:uiPriority="69" w:unhideWhenUsed="0"/>
+    <w:lsdException w:name="Dark List Accent 6" w:semiHidden="0" w:uiPriority="70" w:unhideWhenUsed="0"/>
+    <w:lsdException w:name="Colorful Shading Accent 6" w:semiHidden="0" w:uiPriority="71" w:unhideWhenUsed="0"/>
+    <w:lsdException w:name="Colorful List Accent 6" w:semiHidden="0" w:uiPriority="72" w:unhideWhenUsed="0"/>
+    <w:lsdException w:name="Colorful Grid Accent 6" w:semiHidden="0" w:uiPriority="73" w:unhideWhenUsed="0"/>
+    <w:lsdException w:name="Subtle Emphasis" w:semiHidden="0" w:uiPriority="19" w:unhideWhenUsed="0" w:qFormat="1"/>
+    <w:lsdException w:name="Intense Emphasis" w:semiHidden="0" w:uiPriority="21" w:unhideWhenUsed="0" w:qFormat="1"/>
+    <w:lsdException w:name="Subtle Reference" w:semiHidden="0" w:uiPriority="31" w:unhideWhenUsed="0" w:qFormat="1"/>
+    <w:lsdException w:name="Intense Reference" w:semiHidden="0" w:uiPriority="32" w:unhideWhenUsed="0" w:qFormat="1"/>
+    <w:lsdException w:name="Book Title" w:semiHidden="0" w:uiPriority="33" w:unhideWhenUsed="0" w:qFormat="1"/>
+    <w:lsdException w:name="Bibliography" w:uiPriority="37"/>
+    <w:lsdException w:name="TOC Heading" w:uiPriority="39" w:qFormat="1"/>
   </w:latentStyles>
   <w:style w:type="paragraph" w:default="1" w:styleId="Normal">
     <w:name w:val="Normal"/>
@@ -2717,7 +3180,6 @@
   <w:style w:type="character" w:default="1" w:styleId="DefaultParagraphFont">
     <w:name w:val="Default Paragraph Font"/>
     <w:uiPriority w:val="1"/>
-    <w:semiHidden/>
     <w:unhideWhenUsed/>
   </w:style>
   <w:style w:type="table" w:default="1" w:styleId="TableNormal">
@@ -2954,6 +3416,7 @@
     <w:rPr>
       <w:rFonts w:ascii="New York" w:hAnsi="New York"/>
       <w:outline/>
+      <w:color w:val="000000"/>
       <w14:shadow w14:blurRad="50800" w14:dist="38100" w14:dir="2700000" w14:sx="100000" w14:sy="100000" w14:kx="0" w14:ky="0" w14:algn="tl">
         <w14:srgbClr w14:val="000000">
           <w14:alpha w14:val="60000"/>
@@ -3110,7 +3573,614 @@
       <w:rFonts w:ascii="New York" w:hAnsi="New York"/>
       <w:outline/>
       <w:noProof w:val="0"/>
-      <w:color w:val="auto"/>
+      <w:color w:val="000000"/>
+      <w:lang w:val="en-US" w:eastAsia="en-US" w:bidi="ar-SA"/>
+      <w14:shadow w14:blurRad="50800" w14:dist="38100" w14:dir="2700000" w14:sx="100000" w14:sy="100000" w14:kx="0" w14:ky="0" w14:algn="tl">
+        <w14:srgbClr w14:val="000000">
+          <w14:alpha w14:val="60000"/>
+        </w14:srgbClr>
+      </w14:shadow>
+      <w14:textOutline w14:w="9525" w14:cap="flat" w14:cmpd="sng" w14:algn="ctr">
+        <w14:solidFill>
+          <w14:srgbClr w14:val="000000"/>
+        </w14:solidFill>
+        <w14:prstDash w14:val="solid"/>
+        <w14:round/>
+      </w14:textOutline>
+      <w14:textFill>
+        <w14:noFill/>
+      </w14:textFill>
+    </w:rPr>
+  </w:style>
+  <w:style w:type="paragraph" w:customStyle="1" w:styleId="referenceitem">
+    <w:name w:val="referenceitem"/>
+    <w:basedOn w:val="Normal"/>
+    <w:pPr>
+      <w:spacing w:line="220" w:lineRule="exact"/>
+      <w:ind w:left="227" w:hanging="227"/>
+    </w:pPr>
+    <w:rPr>
+      <w:sz w:val="18"/>
+      <w:lang w:eastAsia="es-ES"/>
+    </w:rPr>
+  </w:style>
+  <w:style w:type="character" w:styleId="PlaceholderText">
+    <w:name w:val="Placeholder Text"/>
+    <w:basedOn w:val="DefaultParagraphFont"/>
+    <w:uiPriority w:val="99"/>
+    <w:semiHidden/>
+    <w:rsid w:val="00A21266"/>
+    <w:rPr>
+      <w:color w:val="808080"/>
+    </w:rPr>
+  </w:style>
+</w:styles>
+</file>
+
+<file path=word/stylesWithEffects.xml><?xml version="1.0" encoding="utf-8"?>
+<w:styles xmlns:wpc="http://schemas.microsoft.com/office/word/2010/wordprocessingCanvas" xmlns:mo="http://schemas.microsoft.com/office/mac/office/2008/main" xmlns:mc="http://schemas.openxmlformats.org/markup-compatibility/2006" xmlns:mv="urn:schemas-microsoft-com:mac:vml" xmlns:o="urn:schemas-microsoft-com:office:office" xmlns:r="http://schemas.openxmlformats.org/officeDocument/2006/relationships" xmlns:m="http://schemas.openxmlformats.org/officeDocument/2006/math" xmlns:v="urn:schemas-microsoft-com:vml" xmlns:wp14="http://schemas.microsoft.com/office/word/2010/wordprocessingDrawing" xmlns:wp="http://schemas.openxmlformats.org/drawingml/2006/wordprocessingDrawing" xmlns:w10="urn:schemas-microsoft-com:office:word" xmlns:w="http://schemas.openxmlformats.org/wordprocessingml/2006/main" xmlns:w14="http://schemas.microsoft.com/office/word/2010/wordml" xmlns:wpg="http://schemas.microsoft.com/office/word/2010/wordprocessingGroup" xmlns:wpi="http://schemas.microsoft.com/office/word/2010/wordprocessingInk" xmlns:wne="http://schemas.microsoft.com/office/word/2006/wordml" xmlns:wps="http://schemas.microsoft.com/office/word/2010/wordprocessingShape" mc:Ignorable="w14 wp14">
+  <w:docDefaults>
+    <w:rPrDefault>
+      <w:rPr>
+        <w:rFonts w:ascii="Times" w:eastAsia="Times New Roman" w:hAnsi="Times" w:cs="Times New Roman"/>
+        <w:lang w:val="en-US" w:eastAsia="en-US" w:bidi="ar-SA"/>
+      </w:rPr>
+    </w:rPrDefault>
+    <w:pPrDefault/>
+  </w:docDefaults>
+  <w:latentStyles w:defLockedState="0" w:defUIPriority="0" w:defSemiHidden="1" w:defUnhideWhenUsed="1" w:defQFormat="0" w:count="276">
+    <w:lsdException w:name="Normal" w:semiHidden="0" w:unhideWhenUsed="0" w:qFormat="1"/>
+    <w:lsdException w:name="heading 1" w:semiHidden="0" w:unhideWhenUsed="0" w:qFormat="1"/>
+    <w:lsdException w:name="heading 2" w:qFormat="1"/>
+    <w:lsdException w:name="heading 3" w:qFormat="1"/>
+    <w:lsdException w:name="heading 4" w:qFormat="1"/>
+    <w:lsdException w:name="heading 5" w:qFormat="1"/>
+    <w:lsdException w:name="heading 6" w:qFormat="1"/>
+    <w:lsdException w:name="heading 7" w:qFormat="1"/>
+    <w:lsdException w:name="heading 8" w:qFormat="1"/>
+    <w:lsdException w:name="heading 9" w:qFormat="1"/>
+    <w:lsdException w:name="index 1" w:semiHidden="0" w:unhideWhenUsed="0"/>
+    <w:lsdException w:name="index 2" w:semiHidden="0" w:unhideWhenUsed="0"/>
+    <w:lsdException w:name="caption" w:qFormat="1"/>
+    <w:lsdException w:name="List Bullet 2" w:semiHidden="0" w:unhideWhenUsed="0"/>
+    <w:lsdException w:name="List Bullet 5" w:semiHidden="0" w:unhideWhenUsed="0"/>
+    <w:lsdException w:name="List Number 2" w:semiHidden="0" w:unhideWhenUsed="0"/>
+    <w:lsdException w:name="Title" w:semiHidden="0" w:unhideWhenUsed="0" w:qFormat="1"/>
+    <w:lsdException w:name="Subtitle" w:semiHidden="0" w:unhideWhenUsed="0" w:qFormat="1"/>
+    <w:lsdException w:name="Note Heading" w:semiHidden="0" w:unhideWhenUsed="0"/>
+    <w:lsdException w:name="Body Text 2" w:semiHidden="0" w:unhideWhenUsed="0"/>
+    <w:lsdException w:name="Body Text 3" w:semiHidden="0" w:unhideWhenUsed="0"/>
+    <w:lsdException w:name="Body Text Indent 2" w:semiHidden="0" w:unhideWhenUsed="0"/>
+    <w:lsdException w:name="Strong" w:semiHidden="0" w:unhideWhenUsed="0" w:qFormat="1"/>
+    <w:lsdException w:name="Emphasis" w:semiHidden="0" w:unhideWhenUsed="0" w:qFormat="1"/>
+    <w:lsdException w:name="Table Grid" w:semiHidden="0" w:unhideWhenUsed="0"/>
+    <w:lsdException w:name="Note Level 1" w:semiHidden="0" w:unhideWhenUsed="0"/>
+    <w:lsdException w:name="Note Level 2" w:semiHidden="0" w:unhideWhenUsed="0"/>
+    <w:lsdException w:name="Note Level 3" w:semiHidden="0" w:unhideWhenUsed="0"/>
+    <w:lsdException w:name="Note Level 4" w:semiHidden="0" w:unhideWhenUsed="0"/>
+    <w:lsdException w:name="Note Level 5" w:semiHidden="0" w:unhideWhenUsed="0"/>
+    <w:lsdException w:name="Note Level 6" w:semiHidden="0" w:unhideWhenUsed="0"/>
+    <w:lsdException w:name="Note Level 7" w:semiHidden="0" w:unhideWhenUsed="0"/>
+    <w:lsdException w:name="Note Level 8" w:semiHidden="0" w:unhideWhenUsed="0"/>
+    <w:lsdException w:name="Note Level 9" w:semiHidden="0" w:unhideWhenUsed="0"/>
+    <w:lsdException w:name="Placeholder Text" w:uiPriority="99" w:unhideWhenUsed="0"/>
+    <w:lsdException w:name="No Spacing" w:semiHidden="0" w:uiPriority="1" w:unhideWhenUsed="0" w:qFormat="1"/>
+    <w:lsdException w:name="Light Shading" w:semiHidden="0" w:uiPriority="60" w:unhideWhenUsed="0"/>
+    <w:lsdException w:name="Light List" w:semiHidden="0" w:uiPriority="61" w:unhideWhenUsed="0"/>
+    <w:lsdException w:name="Light Grid" w:semiHidden="0" w:uiPriority="62" w:unhideWhenUsed="0"/>
+    <w:lsdException w:name="Medium Shading 1" w:semiHidden="0" w:uiPriority="63" w:unhideWhenUsed="0"/>
+    <w:lsdException w:name="Medium Shading 2" w:semiHidden="0" w:uiPriority="64" w:unhideWhenUsed="0"/>
+    <w:lsdException w:name="Medium List 1" w:semiHidden="0" w:uiPriority="65" w:unhideWhenUsed="0"/>
+    <w:lsdException w:name="Medium List 2" w:semiHidden="0" w:uiPriority="66" w:unhideWhenUsed="0"/>
+    <w:lsdException w:name="Medium Grid 1" w:semiHidden="0" w:uiPriority="67" w:unhideWhenUsed="0"/>
+    <w:lsdException w:name="Medium Grid 2" w:semiHidden="0" w:uiPriority="68" w:unhideWhenUsed="0"/>
+    <w:lsdException w:name="Medium Grid 3" w:semiHidden="0" w:uiPriority="69" w:unhideWhenUsed="0"/>
+    <w:lsdException w:name="Dark List" w:semiHidden="0" w:uiPriority="70" w:unhideWhenUsed="0"/>
+    <w:lsdException w:name="Colorful Shading" w:semiHidden="0" w:uiPriority="71" w:unhideWhenUsed="0"/>
+    <w:lsdException w:name="Colorful List" w:semiHidden="0" w:uiPriority="72" w:unhideWhenUsed="0"/>
+    <w:lsdException w:name="Colorful Grid" w:semiHidden="0" w:uiPriority="73" w:unhideWhenUsed="0"/>
+    <w:lsdException w:name="Light Shading Accent 1" w:semiHidden="0" w:uiPriority="60" w:unhideWhenUsed="0"/>
+    <w:lsdException w:name="Light List Accent 1" w:semiHidden="0" w:uiPriority="61" w:unhideWhenUsed="0"/>
+    <w:lsdException w:name="Light Grid Accent 1" w:semiHidden="0" w:uiPriority="62" w:unhideWhenUsed="0"/>
+    <w:lsdException w:name="Medium Shading 1 Accent 1" w:semiHidden="0" w:uiPriority="63" w:unhideWhenUsed="0"/>
+    <w:lsdException w:name="Medium Shading 2 Accent 1" w:semiHidden="0" w:uiPriority="64" w:unhideWhenUsed="0"/>
+    <w:lsdException w:name="Medium List 1 Accent 1" w:semiHidden="0" w:uiPriority="65" w:unhideWhenUsed="0"/>
+    <w:lsdException w:name="Revision" w:uiPriority="99" w:unhideWhenUsed="0"/>
+    <w:lsdException w:name="List Paragraph" w:semiHidden="0" w:uiPriority="34" w:unhideWhenUsed="0" w:qFormat="1"/>
+    <w:lsdException w:name="Quote" w:semiHidden="0" w:uiPriority="29" w:unhideWhenUsed="0" w:qFormat="1"/>
+    <w:lsdException w:name="Intense Quote" w:semiHidden="0" w:uiPriority="30" w:unhideWhenUsed="0" w:qFormat="1"/>
+    <w:lsdException w:name="Medium List 2 Accent 1" w:semiHidden="0" w:uiPriority="66" w:unhideWhenUsed="0"/>
+    <w:lsdException w:name="Medium Grid 1 Accent 1" w:semiHidden="0" w:uiPriority="67" w:unhideWhenUsed="0"/>
+    <w:lsdException w:name="Medium Grid 2 Accent 1" w:semiHidden="0" w:uiPriority="68" w:unhideWhenUsed="0"/>
+    <w:lsdException w:name="Medium Grid 3 Accent 1" w:semiHidden="0" w:uiPriority="69" w:unhideWhenUsed="0"/>
+    <w:lsdException w:name="Dark List Accent 1" w:semiHidden="0" w:uiPriority="70" w:unhideWhenUsed="0"/>
+    <w:lsdException w:name="Colorful Shading Accent 1" w:semiHidden="0" w:uiPriority="71" w:unhideWhenUsed="0"/>
+    <w:lsdException w:name="Colorful List Accent 1" w:semiHidden="0" w:uiPriority="72" w:unhideWhenUsed="0"/>
+    <w:lsdException w:name="Colorful Grid Accent 1" w:semiHidden="0" w:uiPriority="73" w:unhideWhenUsed="0"/>
+    <w:lsdException w:name="Light Shading Accent 2" w:semiHidden="0" w:uiPriority="60" w:unhideWhenUsed="0"/>
+    <w:lsdException w:name="Light List Accent 2" w:semiHidden="0" w:uiPriority="61" w:unhideWhenUsed="0"/>
+    <w:lsdException w:name="Light Grid Accent 2" w:semiHidden="0" w:uiPriority="62" w:unhideWhenUsed="0"/>
+    <w:lsdException w:name="Medium Shading 1 Accent 2" w:semiHidden="0" w:uiPriority="63" w:unhideWhenUsed="0"/>
+    <w:lsdException w:name="Medium Shading 2 Accent 2" w:semiHidden="0" w:uiPriority="64" w:unhideWhenUsed="0"/>
+    <w:lsdException w:name="Medium List 1 Accent 2" w:semiHidden="0" w:uiPriority="65" w:unhideWhenUsed="0"/>
+    <w:lsdException w:name="Medium List 2 Accent 2" w:semiHidden="0" w:uiPriority="66" w:unhideWhenUsed="0"/>
+    <w:lsdException w:name="Medium Grid 1 Accent 2" w:semiHidden="0" w:uiPriority="67" w:unhideWhenUsed="0"/>
+    <w:lsdException w:name="Medium Grid 2 Accent 2" w:semiHidden="0" w:uiPriority="68" w:unhideWhenUsed="0"/>
+    <w:lsdException w:name="Medium Grid 3 Accent 2" w:semiHidden="0" w:uiPriority="69" w:unhideWhenUsed="0"/>
+    <w:lsdException w:name="Dark List Accent 2" w:semiHidden="0" w:uiPriority="70" w:unhideWhenUsed="0"/>
+    <w:lsdException w:name="Colorful Shading Accent 2" w:semiHidden="0" w:uiPriority="71" w:unhideWhenUsed="0"/>
+    <w:lsdException w:name="Colorful List Accent 2" w:semiHidden="0" w:uiPriority="72" w:unhideWhenUsed="0"/>
+    <w:lsdException w:name="Colorful Grid Accent 2" w:semiHidden="0" w:uiPriority="73" w:unhideWhenUsed="0"/>
+    <w:lsdException w:name="Light Shading Accent 3" w:semiHidden="0" w:uiPriority="60" w:unhideWhenUsed="0"/>
+    <w:lsdException w:name="Light List Accent 3" w:semiHidden="0" w:uiPriority="61" w:unhideWhenUsed="0"/>
+    <w:lsdException w:name="Light Grid Accent 3" w:semiHidden="0" w:uiPriority="62" w:unhideWhenUsed="0"/>
+    <w:lsdException w:name="Medium Shading 1 Accent 3" w:semiHidden="0" w:uiPriority="63" w:unhideWhenUsed="0"/>
+    <w:lsdException w:name="Medium Shading 2 Accent 3" w:semiHidden="0" w:uiPriority="64" w:unhideWhenUsed="0"/>
+    <w:lsdException w:name="Medium List 1 Accent 3" w:semiHidden="0" w:uiPriority="65" w:unhideWhenUsed="0"/>
+    <w:lsdException w:name="Medium List 2 Accent 3" w:semiHidden="0" w:uiPriority="66" w:unhideWhenUsed="0"/>
+    <w:lsdException w:name="Medium Grid 1 Accent 3" w:semiHidden="0" w:uiPriority="67" w:unhideWhenUsed="0"/>
+    <w:lsdException w:name="Medium Grid 2 Accent 3" w:semiHidden="0" w:uiPriority="68" w:unhideWhenUsed="0"/>
+    <w:lsdException w:name="Medium Grid 3 Accent 3" w:semiHidden="0" w:uiPriority="69" w:unhideWhenUsed="0"/>
+    <w:lsdException w:name="Dark List Accent 3" w:semiHidden="0" w:uiPriority="70" w:unhideWhenUsed="0"/>
+    <w:lsdException w:name="Colorful Shading Accent 3" w:semiHidden="0" w:uiPriority="71" w:unhideWhenUsed="0"/>
+    <w:lsdException w:name="Colorful List Accent 3" w:semiHidden="0" w:uiPriority="72" w:unhideWhenUsed="0"/>
+    <w:lsdException w:name="Colorful Grid Accent 3" w:semiHidden="0" w:uiPriority="73" w:unhideWhenUsed="0"/>
+    <w:lsdException w:name="Light Shading Accent 4" w:semiHidden="0" w:uiPriority="60" w:unhideWhenUsed="0"/>
+    <w:lsdException w:name="Light List Accent 4" w:semiHidden="0" w:uiPriority="61" w:unhideWhenUsed="0"/>
+    <w:lsdException w:name="Light Grid Accent 4" w:semiHidden="0" w:uiPriority="62" w:unhideWhenUsed="0"/>
+    <w:lsdException w:name="Medium Shading 1 Accent 4" w:semiHidden="0" w:uiPriority="63" w:unhideWhenUsed="0"/>
+    <w:lsdException w:name="Medium Shading 2 Accent 4" w:semiHidden="0" w:uiPriority="64" w:unhideWhenUsed="0"/>
+    <w:lsdException w:name="Medium List 1 Accent 4" w:semiHidden="0" w:uiPriority="65" w:unhideWhenUsed="0"/>
+    <w:lsdException w:name="Medium List 2 Accent 4" w:semiHidden="0" w:uiPriority="66" w:unhideWhenUsed="0"/>
+    <w:lsdException w:name="Medium Grid 1 Accent 4" w:semiHidden="0" w:uiPriority="67" w:unhideWhenUsed="0"/>
+    <w:lsdException w:name="Medium Grid 2 Accent 4" w:semiHidden="0" w:uiPriority="68" w:unhideWhenUsed="0"/>
+    <w:lsdException w:name="Medium Grid 3 Accent 4" w:semiHidden="0" w:uiPriority="69" w:unhideWhenUsed="0"/>
+    <w:lsdException w:name="Dark List Accent 4" w:semiHidden="0" w:uiPriority="70" w:unhideWhenUsed="0"/>
+    <w:lsdException w:name="Colorful Shading Accent 4" w:semiHidden="0" w:uiPriority="71" w:unhideWhenUsed="0"/>
+    <w:lsdException w:name="Colorful List Accent 4" w:semiHidden="0" w:uiPriority="72" w:unhideWhenUsed="0"/>
+    <w:lsdException w:name="Colorful Grid Accent 4" w:semiHidden="0" w:uiPriority="73" w:unhideWhenUsed="0"/>
+    <w:lsdException w:name="Light Shading Accent 5" w:semiHidden="0" w:uiPriority="60" w:unhideWhenUsed="0"/>
+    <w:lsdException w:name="Light List Accent 5" w:semiHidden="0" w:uiPriority="61" w:unhideWhenUsed="0"/>
+    <w:lsdException w:name="Light Grid Accent 5" w:semiHidden="0" w:uiPriority="62" w:unhideWhenUsed="0"/>
+    <w:lsdException w:name="Medium Shading 1 Accent 5" w:semiHidden="0" w:uiPriority="63" w:unhideWhenUsed="0"/>
+    <w:lsdException w:name="Medium Shading 2 Accent 5" w:semiHidden="0" w:uiPriority="64" w:unhideWhenUsed="0"/>
+    <w:lsdException w:name="Medium List 1 Accent 5" w:semiHidden="0" w:uiPriority="65" w:unhideWhenUsed="0"/>
+    <w:lsdException w:name="Medium List 2 Accent 5" w:semiHidden="0" w:uiPriority="66" w:unhideWhenUsed="0"/>
+    <w:lsdException w:name="Medium Grid 1 Accent 5" w:semiHidden="0" w:uiPriority="67" w:unhideWhenUsed="0"/>
+    <w:lsdException w:name="Medium Grid 2 Accent 5" w:semiHidden="0" w:uiPriority="68" w:unhideWhenUsed="0"/>
+    <w:lsdException w:name="Medium Grid 3 Accent 5" w:semiHidden="0" w:uiPriority="69" w:unhideWhenUsed="0"/>
+    <w:lsdException w:name="Dark List Accent 5" w:semiHidden="0" w:uiPriority="70" w:unhideWhenUsed="0"/>
+    <w:lsdException w:name="Colorful Shading Accent 5" w:semiHidden="0" w:uiPriority="71" w:unhideWhenUsed="0"/>
+    <w:lsdException w:name="Colorful List Accent 5" w:semiHidden="0" w:uiPriority="72" w:unhideWhenUsed="0"/>
+    <w:lsdException w:name="Colorful Grid Accent 5" w:semiHidden="0" w:uiPriority="73" w:unhideWhenUsed="0"/>
+    <w:lsdException w:name="Light Shading Accent 6" w:semiHidden="0" w:uiPriority="60" w:unhideWhenUsed="0"/>
+    <w:lsdException w:name="Light List Accent 6" w:semiHidden="0" w:uiPriority="61" w:unhideWhenUsed="0"/>
+    <w:lsdException w:name="Light Grid Accent 6" w:semiHidden="0" w:uiPriority="62" w:unhideWhenUsed="0"/>
+    <w:lsdException w:name="Medium Shading 1 Accent 6" w:semiHidden="0" w:uiPriority="63" w:unhideWhenUsed="0"/>
+    <w:lsdException w:name="Medium Shading 2 Accent 6" w:semiHidden="0" w:uiPriority="64" w:unhideWhenUsed="0"/>
+    <w:lsdException w:name="Medium List 1 Accent 6" w:semiHidden="0" w:uiPriority="65" w:unhideWhenUsed="0"/>
+    <w:lsdException w:name="Medium List 2 Accent 6" w:semiHidden="0" w:uiPriority="66" w:unhideWhenUsed="0"/>
+    <w:lsdException w:name="Medium Grid 1 Accent 6" w:semiHidden="0" w:uiPriority="67" w:unhideWhenUsed="0"/>
+    <w:lsdException w:name="Medium Grid 2 Accent 6" w:semiHidden="0" w:uiPriority="68" w:unhideWhenUsed="0"/>
+    <w:lsdException w:name="Medium Grid 3 Accent 6" w:semiHidden="0" w:uiPriority="69" w:unhideWhenUsed="0"/>
+    <w:lsdException w:name="Dark List Accent 6" w:semiHidden="0" w:uiPriority="70" w:unhideWhenUsed="0"/>
+    <w:lsdException w:name="Colorful Shading Accent 6" w:semiHidden="0" w:uiPriority="71" w:unhideWhenUsed="0"/>
+    <w:lsdException w:name="Colorful List Accent 6" w:semiHidden="0" w:uiPriority="72" w:unhideWhenUsed="0"/>
+    <w:lsdException w:name="Colorful Grid Accent 6" w:semiHidden="0" w:uiPriority="73" w:unhideWhenUsed="0"/>
+    <w:lsdException w:name="Subtle Emphasis" w:semiHidden="0" w:uiPriority="19" w:unhideWhenUsed="0" w:qFormat="1"/>
+    <w:lsdException w:name="Intense Emphasis" w:semiHidden="0" w:uiPriority="21" w:unhideWhenUsed="0" w:qFormat="1"/>
+    <w:lsdException w:name="Subtle Reference" w:semiHidden="0" w:uiPriority="31" w:unhideWhenUsed="0" w:qFormat="1"/>
+    <w:lsdException w:name="Intense Reference" w:semiHidden="0" w:uiPriority="32" w:unhideWhenUsed="0" w:qFormat="1"/>
+    <w:lsdException w:name="Book Title" w:semiHidden="0" w:uiPriority="33" w:unhideWhenUsed="0" w:qFormat="1"/>
+    <w:lsdException w:name="Bibliography" w:uiPriority="37"/>
+    <w:lsdException w:name="TOC Heading" w:uiPriority="39" w:qFormat="1"/>
+  </w:latentStyles>
+  <w:style w:type="paragraph" w:default="1" w:styleId="Normal">
+    <w:name w:val="Normal"/>
+    <w:qFormat/>
+    <w:pPr>
+      <w:spacing w:line="240" w:lineRule="atLeast"/>
+      <w:ind w:firstLine="360"/>
+      <w:jc w:val="both"/>
+    </w:pPr>
+  </w:style>
+  <w:style w:type="character" w:default="1" w:styleId="DefaultParagraphFont">
+    <w:name w:val="Default Paragraph Font"/>
+    <w:uiPriority w:val="1"/>
+    <w:unhideWhenUsed/>
+  </w:style>
+  <w:style w:type="table" w:default="1" w:styleId="TableNormal">
+    <w:name w:val="Normal Table"/>
+    <w:uiPriority w:val="99"/>
+    <w:semiHidden/>
+    <w:unhideWhenUsed/>
+    <w:tblPr>
+      <w:tblInd w:w="0" w:type="dxa"/>
+      <w:tblCellMar>
+        <w:top w:w="0" w:type="dxa"/>
+        <w:left w:w="108" w:type="dxa"/>
+        <w:bottom w:w="0" w:type="dxa"/>
+        <w:right w:w="108" w:type="dxa"/>
+      </w:tblCellMar>
+    </w:tblPr>
+  </w:style>
+  <w:style w:type="numbering" w:default="1" w:styleId="NoList">
+    <w:name w:val="No List"/>
+    <w:uiPriority w:val="99"/>
+    <w:semiHidden/>
+    <w:unhideWhenUsed/>
+  </w:style>
+  <w:style w:type="character" w:styleId="EndnoteReference">
+    <w:name w:val="endnote reference"/>
+    <w:semiHidden/>
+    <w:rPr>
+      <w:vertAlign w:val="superscript"/>
+    </w:rPr>
+  </w:style>
+  <w:style w:type="paragraph" w:styleId="Footer">
+    <w:name w:val="footer"/>
+    <w:basedOn w:val="Normal"/>
+    <w:pPr>
+      <w:tabs>
+        <w:tab w:val="center" w:pos="4320"/>
+        <w:tab w:val="right" w:pos="8640"/>
+      </w:tabs>
+    </w:pPr>
+  </w:style>
+  <w:style w:type="paragraph" w:styleId="Header">
+    <w:name w:val="header"/>
+    <w:basedOn w:val="Normal"/>
+    <w:pPr>
+      <w:tabs>
+        <w:tab w:val="center" w:pos="4320"/>
+        <w:tab w:val="right" w:pos="8640"/>
+      </w:tabs>
+      <w:spacing w:line="240" w:lineRule="auto"/>
+      <w:ind w:firstLine="0"/>
+    </w:pPr>
+  </w:style>
+  <w:style w:type="character" w:styleId="FootnoteReference">
+    <w:name w:val="footnote reference"/>
+    <w:semiHidden/>
+    <w:rPr>
+      <w:position w:val="6"/>
+      <w:sz w:val="16"/>
+    </w:rPr>
+  </w:style>
+  <w:style w:type="paragraph" w:styleId="FootnoteText">
+    <w:name w:val="footnote text"/>
+    <w:basedOn w:val="Normal"/>
+    <w:semiHidden/>
+    <w:pPr>
+      <w:spacing w:before="240" w:line="200" w:lineRule="atLeast"/>
+      <w:ind w:firstLine="0"/>
+    </w:pPr>
+    <w:rPr>
+      <w:sz w:val="18"/>
+    </w:rPr>
+  </w:style>
+  <w:style w:type="paragraph" w:styleId="TOC9">
+    <w:name w:val="toc 9"/>
+    <w:basedOn w:val="Normal"/>
+    <w:next w:val="Normal"/>
+    <w:semiHidden/>
+    <w:pPr>
+      <w:tabs>
+        <w:tab w:val="left" w:leader="dot" w:pos="8280"/>
+        <w:tab w:val="right" w:pos="8640"/>
+      </w:tabs>
+      <w:ind w:left="5760" w:right="720"/>
+    </w:pPr>
+  </w:style>
+  <w:style w:type="character" w:styleId="PageNumber">
+    <w:name w:val="page number"/>
+    <w:basedOn w:val="DefaultParagraphFont"/>
+  </w:style>
+  <w:style w:type="paragraph" w:customStyle="1" w:styleId="ItemSingle">
+    <w:name w:val="Item Single"/>
+    <w:basedOn w:val="Normal"/>
+    <w:pPr>
+      <w:spacing w:before="120" w:after="120" w:line="240" w:lineRule="exact"/>
+      <w:ind w:left="360" w:right="300" w:firstLine="0"/>
+    </w:pPr>
+  </w:style>
+  <w:style w:type="paragraph" w:customStyle="1" w:styleId="Author">
+    <w:name w:val="Author"/>
+    <w:basedOn w:val="Normal"/>
+    <w:pPr>
+      <w:spacing w:line="240" w:lineRule="auto"/>
+      <w:ind w:left="1440" w:right="1440" w:firstLine="0"/>
+      <w:jc w:val="center"/>
+    </w:pPr>
+  </w:style>
+  <w:style w:type="paragraph" w:customStyle="1" w:styleId="Affiliation">
+    <w:name w:val="Affiliation"/>
+    <w:basedOn w:val="Normal"/>
+    <w:pPr>
+      <w:spacing w:line="240" w:lineRule="auto"/>
+      <w:ind w:left="1440" w:right="1440" w:firstLine="0"/>
+      <w:jc w:val="center"/>
+    </w:pPr>
+  </w:style>
+  <w:style w:type="paragraph" w:customStyle="1" w:styleId="Location">
+    <w:name w:val="Location"/>
+    <w:basedOn w:val="Normal"/>
+    <w:pPr>
+      <w:spacing w:after="240" w:line="240" w:lineRule="auto"/>
+      <w:ind w:left="1440" w:right="1440" w:firstLine="0"/>
+      <w:jc w:val="center"/>
+    </w:pPr>
+  </w:style>
+  <w:style w:type="paragraph" w:customStyle="1" w:styleId="MainHeading">
+    <w:name w:val="Main Heading"/>
+    <w:basedOn w:val="Normal"/>
+    <w:pPr>
+      <w:keepNext/>
+      <w:spacing w:before="360" w:after="120"/>
+      <w:ind w:firstLine="0"/>
+    </w:pPr>
+    <w:rPr>
+      <w:b/>
+    </w:rPr>
+  </w:style>
+  <w:style w:type="paragraph" w:customStyle="1" w:styleId="Equation">
+    <w:name w:val="Equation"/>
+    <w:basedOn w:val="ContinuingParagraph"/>
+    <w:pPr>
+      <w:tabs>
+        <w:tab w:val="center" w:pos="2160"/>
+        <w:tab w:val="right" w:pos="4320"/>
+      </w:tabs>
+      <w:spacing w:before="240" w:after="240"/>
+      <w:jc w:val="left"/>
+    </w:pPr>
+  </w:style>
+  <w:style w:type="paragraph" w:customStyle="1" w:styleId="ContinuingParagraph">
+    <w:name w:val="Continuing Paragraph"/>
+    <w:basedOn w:val="Normal"/>
+    <w:pPr>
+      <w:ind w:firstLine="0"/>
+    </w:pPr>
+  </w:style>
+  <w:style w:type="paragraph" w:customStyle="1" w:styleId="SubHeading">
+    <w:name w:val="Sub Heading"/>
+    <w:basedOn w:val="Normal"/>
+    <w:pPr>
+      <w:keepNext/>
+      <w:spacing w:before="240" w:after="120"/>
+      <w:ind w:firstLine="0"/>
+    </w:pPr>
+    <w:rPr>
+      <w:i/>
+    </w:rPr>
+  </w:style>
+  <w:style w:type="paragraph" w:customStyle="1" w:styleId="TableCaption">
+    <w:name w:val="Table Caption"/>
+    <w:basedOn w:val="Normal"/>
+    <w:pPr>
+      <w:keepNext/>
+      <w:spacing w:before="360" w:after="240" w:line="240" w:lineRule="auto"/>
+      <w:ind w:left="360" w:right="360" w:firstLine="0"/>
+      <w:jc w:val="center"/>
+    </w:pPr>
+    <w:rPr>
+      <w:i/>
+    </w:rPr>
+  </w:style>
+  <w:style w:type="paragraph" w:customStyle="1" w:styleId="FigureCaption">
+    <w:name w:val="Figure Caption"/>
+    <w:basedOn w:val="TableCaption"/>
+    <w:pPr>
+      <w:spacing w:before="240"/>
+      <w:ind w:left="440" w:right="460"/>
+    </w:pPr>
+  </w:style>
+  <w:style w:type="paragraph" w:customStyle="1" w:styleId="Item">
+    <w:name w:val="Item"/>
+    <w:basedOn w:val="Normal"/>
+    <w:pPr>
+      <w:tabs>
+        <w:tab w:val="left" w:pos="720"/>
+      </w:tabs>
+      <w:spacing w:line="240" w:lineRule="exact"/>
+      <w:ind w:left="720" w:right="300" w:hanging="360"/>
+    </w:pPr>
+  </w:style>
+  <w:style w:type="paragraph" w:customStyle="1" w:styleId="Reference">
+    <w:name w:val="Reference"/>
+    <w:basedOn w:val="Normal"/>
+    <w:pPr>
+      <w:spacing w:line="200" w:lineRule="atLeast"/>
+      <w:ind w:left="720" w:hanging="720"/>
+    </w:pPr>
+    <w:rPr>
+      <w:sz w:val="18"/>
+    </w:rPr>
+  </w:style>
+  <w:style w:type="paragraph" w:customStyle="1" w:styleId="ItemFirst">
+    <w:name w:val="Item First"/>
+    <w:basedOn w:val="Normal"/>
+    <w:pPr>
+      <w:tabs>
+        <w:tab w:val="left" w:pos="720"/>
+      </w:tabs>
+      <w:spacing w:before="120"/>
+      <w:ind w:left="700" w:right="400" w:hanging="340"/>
+    </w:pPr>
+  </w:style>
+  <w:style w:type="paragraph" w:customStyle="1" w:styleId="Figure">
+    <w:name w:val="Figure"/>
+    <w:basedOn w:val="Normal"/>
+    <w:pPr>
+      <w:keepNext/>
+      <w:tabs>
+        <w:tab w:val="center" w:pos="2340"/>
+        <w:tab w:val="right" w:pos="9000"/>
+      </w:tabs>
+      <w:spacing w:before="360" w:after="120" w:line="240" w:lineRule="auto"/>
+      <w:ind w:firstLine="0"/>
+    </w:pPr>
+    <w:rPr>
+      <w:rFonts w:ascii="New York" w:hAnsi="New York"/>
+      <w:outline/>
+      <w:color w:val="000000"/>
+      <w14:shadow w14:blurRad="50800" w14:dist="38100" w14:dir="2700000" w14:sx="100000" w14:sy="100000" w14:kx="0" w14:ky="0" w14:algn="tl">
+        <w14:srgbClr w14:val="000000">
+          <w14:alpha w14:val="60000"/>
+        </w14:srgbClr>
+      </w14:shadow>
+      <w14:textOutline w14:w="9525" w14:cap="flat" w14:cmpd="sng" w14:algn="ctr">
+        <w14:solidFill>
+          <w14:srgbClr w14:val="000000"/>
+        </w14:solidFill>
+        <w14:prstDash w14:val="solid"/>
+        <w14:round/>
+      </w14:textOutline>
+      <w14:textFill>
+        <w14:noFill/>
+      </w14:textFill>
+    </w:rPr>
+  </w:style>
+  <w:style w:type="paragraph" w:customStyle="1" w:styleId="Table">
+    <w:name w:val="Table"/>
+    <w:basedOn w:val="SubHeading"/>
+    <w:pPr>
+      <w:tabs>
+        <w:tab w:val="center" w:pos="4500"/>
+      </w:tabs>
+      <w:spacing w:after="240" w:line="240" w:lineRule="auto"/>
+    </w:pPr>
+    <w:rPr>
+      <w:i w:val="0"/>
+    </w:rPr>
+  </w:style>
+  <w:style w:type="paragraph" w:customStyle="1" w:styleId="FirstParagraph">
+    <w:name w:val="First Paragraph"/>
+    <w:basedOn w:val="Normal"/>
+    <w:pPr>
+      <w:ind w:firstLine="0"/>
+    </w:pPr>
+  </w:style>
+  <w:style w:type="paragraph" w:customStyle="1" w:styleId="AbstractBody">
+    <w:name w:val="Abstract Body"/>
+    <w:basedOn w:val="Normal"/>
+    <w:pPr>
+      <w:ind w:left="720" w:right="720" w:firstLine="0"/>
+    </w:pPr>
+  </w:style>
+  <w:style w:type="paragraph" w:customStyle="1" w:styleId="Notation">
+    <w:name w:val="Notation"/>
+    <w:basedOn w:val="Normal"/>
+    <w:pPr>
+      <w:tabs>
+        <w:tab w:val="left" w:pos="360"/>
+        <w:tab w:val="left" w:pos="540"/>
+      </w:tabs>
+      <w:spacing w:line="240" w:lineRule="auto"/>
+      <w:ind w:left="540" w:hanging="540"/>
+    </w:pPr>
+  </w:style>
+  <w:style w:type="paragraph" w:customStyle="1" w:styleId="ItemLast">
+    <w:name w:val="Item Last"/>
+    <w:basedOn w:val="Item"/>
+    <w:pPr>
+      <w:spacing w:after="120"/>
+    </w:pPr>
+  </w:style>
+  <w:style w:type="paragraph" w:customStyle="1" w:styleId="AbstractHeading">
+    <w:name w:val="Abstract Heading"/>
+    <w:basedOn w:val="Normal"/>
+    <w:pPr>
+      <w:spacing w:before="480" w:after="120"/>
+    </w:pPr>
+    <w:rPr>
+      <w:i/>
+    </w:rPr>
+  </w:style>
+  <w:style w:type="paragraph" w:styleId="Title">
+    <w:name w:val="Title"/>
+    <w:basedOn w:val="Normal"/>
+    <w:qFormat/>
+    <w:pPr>
+      <w:spacing w:before="1440" w:after="480" w:line="240" w:lineRule="auto"/>
+      <w:ind w:left="1440" w:right="1440" w:firstLine="0"/>
+      <w:jc w:val="center"/>
+    </w:pPr>
+    <w:rPr>
+      <w:b/>
+      <w:caps/>
+      <w:sz w:val="28"/>
+    </w:rPr>
+  </w:style>
+  <w:style w:type="paragraph" w:customStyle="1" w:styleId="KeywordsBody">
+    <w:name w:val="Keywords Body"/>
+    <w:basedOn w:val="Normal"/>
+    <w:pPr>
+      <w:ind w:left="720" w:right="720" w:firstLine="0"/>
+    </w:pPr>
+  </w:style>
+  <w:style w:type="paragraph" w:customStyle="1" w:styleId="KeywordsHeading">
+    <w:name w:val="Keywords Heading"/>
+    <w:basedOn w:val="Normal"/>
+    <w:pPr>
+      <w:spacing w:before="360" w:after="120"/>
+    </w:pPr>
+    <w:rPr>
+      <w:i/>
+    </w:rPr>
+  </w:style>
+  <w:style w:type="paragraph" w:styleId="BalloonText">
+    <w:name w:val="Balloon Text"/>
+    <w:basedOn w:val="Normal"/>
+    <w:semiHidden/>
+    <w:rPr>
+      <w:rFonts w:ascii="Tahoma" w:hAnsi="Tahoma" w:cs="Tahoma"/>
+      <w:sz w:val="16"/>
+      <w:szCs w:val="16"/>
+    </w:rPr>
+  </w:style>
+  <w:style w:type="character" w:styleId="Hyperlink">
+    <w:name w:val="Hyperlink"/>
+    <w:rPr>
+      <w:color w:val="0000FF"/>
+      <w:u w:val="single"/>
+    </w:rPr>
+  </w:style>
+  <w:style w:type="paragraph" w:customStyle="1" w:styleId="heading2">
+    <w:name w:val="heading2"/>
+    <w:basedOn w:val="Normal"/>
+    <w:next w:val="Normal"/>
+    <w:pPr>
+      <w:keepNext/>
+      <w:keepLines/>
+      <w:tabs>
+        <w:tab w:val="left" w:pos="510"/>
+      </w:tabs>
+      <w:suppressAutoHyphens/>
+      <w:spacing w:before="120" w:after="120" w:line="240" w:lineRule="exact"/>
+      <w:ind w:firstLine="0"/>
+    </w:pPr>
+    <w:rPr>
+      <w:b/>
+      <w:lang w:eastAsia="es-ES"/>
+    </w:rPr>
+  </w:style>
+  <w:style w:type="character" w:customStyle="1" w:styleId="MainHeadingChar">
+    <w:name w:val="Main Heading Char"/>
+    <w:rPr>
+      <w:rFonts w:ascii="Times" w:hAnsi="Times"/>
+      <w:b/>
+      <w:noProof w:val="0"/>
+      <w:lang w:val="en-US" w:eastAsia="en-US" w:bidi="ar-SA"/>
+    </w:rPr>
+  </w:style>
+  <w:style w:type="character" w:customStyle="1" w:styleId="FigureChar">
+    <w:name w:val="Figure Char"/>
+    <w:rPr>
+      <w:rFonts w:ascii="New York" w:hAnsi="New York"/>
+      <w:outline/>
+      <w:noProof w:val="0"/>
+      <w:color w:val="000000"/>
       <w:lang w:val="en-US" w:eastAsia="en-US" w:bidi="ar-SA"/>
       <w14:shadow w14:blurRad="50800" w14:dist="38100" w14:dir="2700000" w14:sx="100000" w14:sy="100000" w14:kx="0" w14:ky="0" w14:algn="tl">
         <w14:srgbClr w14:val="000000">
@@ -3443,7 +4513,7 @@
   <a:extraClrSchemeLst/>
   <a:extLst>
     <a:ext uri="{05A4C25C-085E-4340-85A3-A5531E510DB2}">
-      <thm15:themeFamily xmlns:thm15="http://schemas.microsoft.com/office/thememl/2012/main" name="Office Theme" id="{62F939B6-93AF-4DB8-9C6B-D6C7DFDC589F}" vid="{4A3C46E8-61CC-4603-A589-7422A47A8E4A}"/>
+      <thm15:themeFamily xmlns:thm15="http://schemas.microsoft.com/office/thememl/2012/main" xmlns="" name="Office Theme" id="{62F939B6-93AF-4DB8-9C6B-D6C7DFDC589F}" vid="{4A3C46E8-61CC-4603-A589-7422A47A8E4A}"/>
     </a:ext>
   </a:extLst>
 </a:theme>
@@ -3454,7 +4524,7 @@
 </file>
 
 <file path=customXml/itemProps1.xml><?xml version="1.0" encoding="utf-8"?>
-<ds:datastoreItem xmlns:ds="http://schemas.openxmlformats.org/officeDocument/2006/customXml" ds:itemID="{BF8B29F4-E91F-E946-9314-B25DB42FEE53}">
+<ds:datastoreItem xmlns:ds="http://schemas.openxmlformats.org/officeDocument/2006/customXml" ds:itemID="{63621C05-1C97-3640-BD47-3757EA42C74D}">
   <ds:schemaRefs>
     <ds:schemaRef ds:uri="http://schemas.openxmlformats.org/officeDocument/2006/bibliography"/>
   </ds:schemaRefs>

</xml_diff>

<commit_message>
now with an intro
</commit_message>
<xml_diff>
--- a/papers/focapd19/focapd19.docx
+++ b/papers/focapd19/focapd19.docx
@@ -1,6 +1,6 @@
 
 <file path=word/document.xml><?xml version="1.0" encoding="utf-8"?>
-<w:document xmlns:wpc="http://schemas.microsoft.com/office/word/2010/wordprocessingCanvas" xmlns:mo="http://schemas.microsoft.com/office/mac/office/2008/main" xmlns:mc="http://schemas.openxmlformats.org/markup-compatibility/2006" xmlns:mv="urn:schemas-microsoft-com:mac:vml" xmlns:o="urn:schemas-microsoft-com:office:office" xmlns:r="http://schemas.openxmlformats.org/officeDocument/2006/relationships" xmlns:m="http://schemas.openxmlformats.org/officeDocument/2006/math" xmlns:v="urn:schemas-microsoft-com:vml" xmlns:wp14="http://schemas.microsoft.com/office/word/2010/wordprocessingDrawing" xmlns:wp="http://schemas.openxmlformats.org/drawingml/2006/wordprocessingDrawing" xmlns:w10="urn:schemas-microsoft-com:office:word" xmlns:w="http://schemas.openxmlformats.org/wordprocessingml/2006/main" xmlns:w14="http://schemas.microsoft.com/office/word/2010/wordml" xmlns:wpg="http://schemas.microsoft.com/office/word/2010/wordprocessingGroup" xmlns:wpi="http://schemas.microsoft.com/office/word/2010/wordprocessingInk" xmlns:wne="http://schemas.microsoft.com/office/word/2006/wordml" xmlns:wps="http://schemas.microsoft.com/office/word/2010/wordprocessingShape" mc:Ignorable="w14 wp14">
+<w:document xmlns:wpc="http://schemas.microsoft.com/office/word/2010/wordprocessingCanvas" xmlns:cx="http://schemas.microsoft.com/office/drawing/2014/chartex" xmlns:cx1="http://schemas.microsoft.com/office/drawing/2015/9/8/chartex" xmlns:cx2="http://schemas.microsoft.com/office/drawing/2015/10/21/chartex" xmlns:cx3="http://schemas.microsoft.com/office/drawing/2016/5/9/chartex" xmlns:cx4="http://schemas.microsoft.com/office/drawing/2016/5/10/chartex" xmlns:cx5="http://schemas.microsoft.com/office/drawing/2016/5/11/chartex" xmlns:cx6="http://schemas.microsoft.com/office/drawing/2016/5/12/chartex" xmlns:cx7="http://schemas.microsoft.com/office/drawing/2016/5/13/chartex" xmlns:cx8="http://schemas.microsoft.com/office/drawing/2016/5/14/chartex" xmlns:mc="http://schemas.openxmlformats.org/markup-compatibility/2006" xmlns:aink="http://schemas.microsoft.com/office/drawing/2016/ink" xmlns:am3d="http://schemas.microsoft.com/office/drawing/2017/model3d" xmlns:o="urn:schemas-microsoft-com:office:office" xmlns:r="http://schemas.openxmlformats.org/officeDocument/2006/relationships" xmlns:m="http://schemas.openxmlformats.org/officeDocument/2006/math" xmlns:v="urn:schemas-microsoft-com:vml" xmlns:wp14="http://schemas.microsoft.com/office/word/2010/wordprocessingDrawing" xmlns:wp="http://schemas.openxmlformats.org/drawingml/2006/wordprocessingDrawing" xmlns:w10="urn:schemas-microsoft-com:office:word" xmlns:w="http://schemas.openxmlformats.org/wordprocessingml/2006/main" xmlns:w14="http://schemas.microsoft.com/office/word/2010/wordml" xmlns:w15="http://schemas.microsoft.com/office/word/2012/wordml" xmlns:w16cid="http://schemas.microsoft.com/office/word/2016/wordml/cid" xmlns:w16se="http://schemas.microsoft.com/office/word/2015/wordml/symex" xmlns:wpg="http://schemas.microsoft.com/office/word/2010/wordprocessingGroup" xmlns:wpi="http://schemas.microsoft.com/office/word/2010/wordprocessingInk" xmlns:wne="http://schemas.microsoft.com/office/word/2006/wordml" xmlns:wps="http://schemas.microsoft.com/office/word/2010/wordprocessingShape" mc:Ignorable="w14 w15 w16se w16cid wp14">
   <w:body>
     <w:p>
       <w:pPr>
@@ -51,7 +51,7 @@
         <w:t>Significant recent advances in Machine Learning have resulted in an explosion of interest in the field and its possible applications</w:t>
       </w:r>
       <w:r>
-        <w:t>.  Reinforcement Learning is a sub-field of ML which attempts to address the control question</w:t>
+        <w:t>.  Reinforcement Learning is a field of ML which attempts to address the control question</w:t>
       </w:r>
       <w:r>
         <w:t>, including in the control of difficult-to-model, dynamic systems</w:t>
@@ -73,6 +73,9 @@
       </w:r>
       <w:r>
         <w:t>problem.</w:t>
+      </w:r>
+      <w:r>
+        <w:t xml:space="preserve">  Additionally, I describe ongoing work to apply Reinforcement Learning to a chemical factory control problem.</w:t>
       </w:r>
     </w:p>
     <w:p>
@@ -96,12 +99,12 @@
       <w:pPr>
         <w:pStyle w:val="MainHeading"/>
         <w:sectPr>
-          <w:headerReference w:type="even" r:id="rId8"/>
-          <w:headerReference w:type="default" r:id="rId9"/>
-          <w:footerReference w:type="even" r:id="rId10"/>
-          <w:footerReference w:type="default" r:id="rId11"/>
-          <w:headerReference w:type="first" r:id="rId12"/>
-          <w:footerReference w:type="first" r:id="rId13"/>
+          <w:headerReference w:type="even" r:id="rId7"/>
+          <w:headerReference w:type="default" r:id="rId8"/>
+          <w:footerReference w:type="even" r:id="rId9"/>
+          <w:footerReference w:type="default" r:id="rId10"/>
+          <w:headerReference w:type="first" r:id="rId11"/>
+          <w:footerReference w:type="first" r:id="rId12"/>
           <w:type w:val="continuous"/>
           <w:pgSz w:w="12240" w:h="15840"/>
           <w:pgMar w:top="1080" w:right="1200" w:bottom="720" w:left="1200" w:header="720" w:footer="720" w:gutter="0"/>
@@ -114,165 +117,73 @@
       </w:r>
     </w:p>
     <w:p>
-      <w:pPr>
-        <w:pStyle w:val="FirstParagraph"/>
-        <w:rPr>
-          <w:color w:val="000000"/>
-        </w:rPr>
-      </w:pPr>
-      <w:r>
-        <w:rPr>
-          <w:rFonts w:ascii="Times New Roman" w:hAnsi="Times New Roman"/>
-        </w:rPr>
-        <w:lastRenderedPageBreak/>
-        <w:t xml:space="preserve">The layout and style to be adopted in the preparation of your paper are described and illustrated through an example. </w:t>
-      </w:r>
-      <w:r>
-        <w:rPr>
-          <w:rFonts w:ascii="Times New Roman" w:hAnsi="Times New Roman"/>
-          <w:b/>
-          <w:i/>
-        </w:rPr>
-        <w:t>Authors are requested to strictly adhere to these instructions</w:t>
-      </w:r>
-      <w:r>
-        <w:rPr>
-          <w:rFonts w:ascii="Times New Roman" w:hAnsi="Times New Roman"/>
-        </w:rPr>
-        <w:t xml:space="preserve">. </w:t>
-      </w:r>
-      <w:r>
-        <w:rPr>
-          <w:rFonts w:ascii="Times New Roman" w:hAnsi="Times New Roman"/>
-          <w:color w:val="000000"/>
-        </w:rPr>
-        <w:t xml:space="preserve">If you are already familiar with Word, then the </w:t>
-      </w:r>
-      <w:r>
-        <w:rPr>
-          <w:rFonts w:ascii="Times New Roman" w:hAnsi="Times New Roman"/>
-          <w:color w:val="000000"/>
-        </w:rPr>
-        <w:t xml:space="preserve">FOCAPD </w:t>
-      </w:r>
-      <w:r>
-        <w:rPr>
-          <w:rFonts w:ascii="Times New Roman" w:hAnsi="Times New Roman"/>
-          <w:color w:val="000000"/>
-        </w:rPr>
-        <w:t>2019</w:t>
-      </w:r>
-      <w:r>
-        <w:rPr>
-          <w:rFonts w:ascii="Times New Roman" w:hAnsi="Times New Roman"/>
-          <w:color w:val="000000"/>
-        </w:rPr>
-        <w:t xml:space="preserve"> template should be of great help for you since it will change the layout so as to suit </w:t>
-      </w:r>
-      <w:r>
-        <w:rPr>
-          <w:rFonts w:ascii="Times New Roman" w:hAnsi="Times New Roman"/>
-          <w:color w:val="000000"/>
-        </w:rPr>
-        <w:t xml:space="preserve">FOCAPD </w:t>
-      </w:r>
-      <w:r>
-        <w:rPr>
-          <w:rFonts w:ascii="Times New Roman" w:hAnsi="Times New Roman"/>
-          <w:color w:val="000000"/>
-        </w:rPr>
-        <w:t>2019</w:t>
-      </w:r>
-      <w:r>
-        <w:rPr>
-          <w:rFonts w:ascii="Times New Roman" w:hAnsi="Times New Roman"/>
-          <w:color w:val="000000"/>
-        </w:rPr>
-        <w:t xml:space="preserve"> requirements. Nonetheless, the use of the document template is not mandatory. </w:t>
-      </w:r>
-    </w:p>
-    <w:p>
-      <w:pPr>
-        <w:rPr>
-          <w:color w:val="000000"/>
-        </w:rPr>
-      </w:pPr>
-      <w:r>
-        <w:rPr>
-          <w:color w:val="000000"/>
-        </w:rPr>
-        <w:t>Authors are expected to submit</w:t>
-      </w:r>
-      <w:r>
-        <w:rPr>
-          <w:color w:val="000000"/>
-        </w:rPr>
-        <w:t xml:space="preserve"> their paper by </w:t>
-      </w:r>
-      <w:r>
-        <w:rPr>
-          <w:color w:val="000000"/>
-        </w:rPr>
-        <w:br/>
-        <w:t>December 1, 201</w:t>
-      </w:r>
-      <w:r>
-        <w:rPr>
-          <w:color w:val="000000"/>
-        </w:rPr>
-        <w:t>8</w:t>
-      </w:r>
-      <w:r>
-        <w:rPr>
-          <w:color w:val="000000"/>
-        </w:rPr>
-        <w:t xml:space="preserve">. </w:t>
-      </w:r>
-      <w:r>
-        <w:rPr>
-          <w:color w:val="000000"/>
-        </w:rPr>
-        <w:t>Only PDF files will be accepted for upload.</w:t>
-      </w:r>
-      <w:r>
-        <w:rPr>
-          <w:color w:val="000000"/>
-        </w:rPr>
-        <w:t xml:space="preserve"> </w:t>
-      </w:r>
-      <w:r>
-        <w:rPr>
-          <w:color w:val="000000"/>
-        </w:rPr>
-        <w:t xml:space="preserve">The papers should be prepared if possible using Microsoft Word.  </w:t>
-      </w:r>
-      <w:proofErr w:type="spellStart"/>
-      <w:r>
-        <w:rPr>
-          <w:color w:val="000000"/>
-        </w:rPr>
-        <w:t>LaTex</w:t>
-      </w:r>
-      <w:proofErr w:type="spellEnd"/>
-      <w:r>
-        <w:rPr>
-          <w:color w:val="000000"/>
-        </w:rPr>
-        <w:t xml:space="preserve"> can be used provided the format is similar to the one of this template.  </w:t>
-      </w:r>
-    </w:p>
-    <w:p>
-      <w:r>
-        <w:t xml:space="preserve">As an author, you are fully responsible for the quality and appearance of your contribution.  We request that you observe   carefully these instructions for preparing your manuscript. </w:t>
-      </w:r>
-      <w:r>
-        <w:rPr>
-          <w:i/>
-        </w:rPr>
-        <w:t>In almost all situations, use of the built-in template styles will save you from the grim details of fonts, sizes, line spacings, indentation, etc.</w:t>
-      </w:r>
-      <w:r>
-        <w:t xml:space="preserve">  Failure to produce a paper in proper format will involve: (1) a request for a reformatting to meet the standards, or (2) the possibility that your contribution will not appear in the final Conference Proceedings. </w:t>
+      <w:r>
+        <w:t xml:space="preserve"> </w:t>
+      </w:r>
+      <w:r>
+        <w:t xml:space="preserve">Optimal control in a production setting is an important part of a profitable and effective system.  Once the production line is designed, running it efficiently is essential.  Control theory has </w:t>
+      </w:r>
+      <w:r>
+        <w:t xml:space="preserve">therefore </w:t>
+      </w:r>
+      <w:r>
+        <w:t xml:space="preserve">been a major area of research.  </w:t>
+      </w:r>
+      <w:r>
+        <w:t xml:space="preserve">Typically, control theory involves carefully modeling the behavior of the system, then solving for the control input which provides the behavior desired.  However, minor errors in these models can result in chaotic outcomes, and the numerical solving of the models can be extremely computationally expensive.  Additionally, despite this work, </w:t>
+      </w:r>
+      <w:r>
+        <w:t xml:space="preserve">older approaches tend to be used in practice, due to simple implementation and the trust that follows decades of testing.  </w:t>
+      </w:r>
+      <w:r>
+        <w:t>While these approaches are safe</w:t>
+      </w:r>
+      <w:r>
+        <w:t>, the</w:t>
+      </w:r>
+      <w:r>
+        <w:t>y</w:t>
+      </w:r>
+      <w:r>
+        <w:t xml:space="preserve"> are rarely optimal.</w:t>
+      </w:r>
+    </w:p>
+    <w:p>
+      <w:r>
+        <w:t>In recent years, Machine Learning has become vastly more effective at a</w:t>
+      </w:r>
+      <w:r>
+        <w:t>n</w:t>
+      </w:r>
+      <w:r>
+        <w:t xml:space="preserve"> </w:t>
+      </w:r>
+      <w:r>
+        <w:t>incredible</w:t>
+      </w:r>
+      <w:r>
+        <w:t xml:space="preserve"> rate</w:t>
+      </w:r>
+      <w:r>
+        <w:t>.</w:t>
+      </w:r>
+      <w:r>
+        <w:t xml:space="preserve">  One </w:t>
+      </w:r>
+      <w:r>
+        <w:t>area</w:t>
+      </w:r>
+      <w:r>
+        <w:t xml:space="preserve"> of Machine Learning, Reinforcement Learning (RL), is the</w:t>
+      </w:r>
+      <w:r>
+        <w:t xml:space="preserve"> Machine Learning approach to control</w:t>
+      </w:r>
+      <w:r>
+        <w:t xml:space="preserve">.  RL is not a current common approach to real-life control, due to the historical difficulty of the problem.  However, the recent advances mean RL is newly an option for real-world control problems, with an entirely different set of advantages and disadvantages from traditional control theory.  In this paper, we introduce RL </w:t>
+      </w:r>
+      <w:r>
+        <w:t>and describe these strengths and weaknesses.  Additionally, we describe ongoing work in which we apply RL to the control of a SOMETHING.</w:t>
       </w:r>
     </w:p>
     <w:p>
@@ -281,23 +192,26 @@
         <w:outlineLvl w:val="0"/>
       </w:pPr>
       <w:r>
+        <w:t>Problem Statement</w:t>
+      </w:r>
+      <w:r>
+        <w:t xml:space="preserve"> </w:t>
+      </w:r>
+    </w:p>
+    <w:p>
+      <w:r>
+        <w:t>Imagine a child learning to ride a bicycle.  From their senses, the child is confronted with a continued stream of useful information</w:t>
+      </w:r>
+      <w:r>
+        <w:t xml:space="preserve"> that describes the current state of their bicycle-riding adventure.  For example, this data includes the angle of their handlebars, the amount of weight being shifted from one side of the bike to the other, the speed at which the bicycle is being ridden, an observation of the type of surface being ridden on, and any pain in their knee there may be from previous falls and scrapes.  After many experiences and experiments, the child has sufficient data to learn to ride, maximizing the positive parts of the experience (euphoria from speed and independence, parental congratulations), while minimizing the negative aspects (falls, scrapes, embarrassment).</w:t>
+      </w:r>
+      <w:r>
+        <w:t xml:space="preserve">  Most likely, unlike traditional control theory, the child does this with no real understanding of gravity or physics. </w:t>
+      </w:r>
+    </w:p>
+    <w:p>
+      <w:r>
         <w:lastRenderedPageBreak/>
-        <w:t>Problem Statement</w:t>
-      </w:r>
-      <w:r>
-        <w:t xml:space="preserve"> </w:t>
-      </w:r>
-    </w:p>
-    <w:p>
-      <w:r>
-        <w:t>Imagine a child learning to ride a bicycle.  From their senses, the child is confronted with a continued stream of useful information</w:t>
-      </w:r>
-      <w:r>
-        <w:t xml:space="preserve"> that describes the current state of their bicycle-riding adventure.  For example, this data includes the angle of their handlebars, the amount of weight being shifted from one side of the bike to the other, the speed at which the bicycle is being ridden, an observation of the type of surface being ridden on, and any pain in their knee there may be from previous falls and scrapes.  After many experiences and experiments, the child has sufficient data to learn to ride, maximizing the positive parts of the experience (euphoria from speed and independence, parental congratulations), while minimizing the negative aspects (falls, scrapes, embarrassment).</w:t>
-      </w:r>
-    </w:p>
-    <w:p>
-      <w:r>
         <w:t>Mathematically, we attempt to describe this problem with a Markov Decision Process (MDP).  An MDP is a tuple</w:t>
       </w:r>
       <w:r>
@@ -361,11 +275,7 @@
         </m:r>
       </m:oMath>
       <w:r>
-        <w:t xml:space="preserve">is the set of all actions the agent can take (turn the handlebars, pedal at </w:t>
-      </w:r>
-      <w:r>
-        <w:lastRenderedPageBreak/>
-        <w:t xml:space="preserve">some speed, etc.), </w:t>
+        <w:t xml:space="preserve">is the set of all actions the agent can take (turn the handlebars, pedal at some speed, etc.), </w:t>
       </w:r>
       <m:oMath>
         <m:r>
@@ -764,7 +674,13 @@
         </m:r>
       </m:oMath>
       <w:r>
-        <w:t xml:space="preserve">.  This policy is learned from a number of samples of the form </w:t>
+        <w:t xml:space="preserve">.  </w:t>
+      </w:r>
+      <w:r>
+        <w:t xml:space="preserve">The Bellman equation is best thought of as an expectation over the sum of future rewards given the policy, discounted so that short-term rewards are more valuable than long-term rewards.  </w:t>
+      </w:r>
+      <w:r>
+        <w:t xml:space="preserve">This policy is learned from a number of samples of the form </w:t>
       </w:r>
       <m:oMath>
         <m:r>
@@ -831,6 +747,9 @@
         </m:r>
       </m:oMath>
       <w:r>
+        <w:t>, meaning the agent was in a state, took an action, received some reward, and ended up in another state</w:t>
+      </w:r>
+      <w:r>
         <w:t>.</w:t>
       </w:r>
       <w:r>
@@ -1029,7 +948,10 @@
       </w:r>
       <w:proofErr w:type="spellEnd"/>
       <w:r>
-        <w:t xml:space="preserve"> et al., 2016; and Silver et al., 2017 and 2018), all purely from experience and without any human modeling or knowledge.</w:t>
+        <w:t xml:space="preserve"> et al., 2016; and Silver et al., 2017 and 2018), all purely from </w:t>
+      </w:r>
+      <w:r>
+        <w:t>experience and without any human modeling or knowledge.</w:t>
       </w:r>
     </w:p>
     <w:p>
@@ -1065,14 +987,7 @@
         <w:rPr>
           <w:rFonts w:ascii="Times New Roman" w:hAnsi="Times New Roman"/>
         </w:rPr>
-        <w:t xml:space="preserve">RL has several advantages to traditional control theory in many types of problems.  The biggest advantage to the RL approach to control is the fact that accurate modeling of the system is unnecessary.  For example, in the bicycle-riding task described earlier in this paper, at no </w:t>
-      </w:r>
-      <w:r>
-        <w:rPr>
-          <w:rFonts w:ascii="Times New Roman" w:hAnsi="Times New Roman"/>
-        </w:rPr>
-        <w:lastRenderedPageBreak/>
-        <w:t xml:space="preserve">point does the scientist have to model any of the forces acting upon the bicycle.  </w:t>
+        <w:t xml:space="preserve">RL has several advantages to traditional control theory in many types of problems.  The biggest advantage to the RL approach to control is the fact that accurate modeling of the system is unnecessary.  For example, in the bicycle-riding task described earlier in this paper, at no point does the scientist have to model any of the forces acting upon the bicycle.  </w:t>
       </w:r>
       <w:r>
         <w:rPr>
@@ -1145,21 +1060,7 @@
         <w:rPr>
           <w:rFonts w:ascii="Times New Roman" w:hAnsi="Times New Roman"/>
         </w:rPr>
-        <w:t xml:space="preserve">.  These RL agents are trained with no human input, instead allowing an </w:t>
-      </w:r>
-      <w:proofErr w:type="gramStart"/>
-      <w:r>
-        <w:rPr>
-          <w:rFonts w:ascii="Times New Roman" w:hAnsi="Times New Roman"/>
-        </w:rPr>
-        <w:t>increasingly-adept</w:t>
-      </w:r>
-      <w:proofErr w:type="gramEnd"/>
-      <w:r>
-        <w:rPr>
-          <w:rFonts w:ascii="Times New Roman" w:hAnsi="Times New Roman"/>
-        </w:rPr>
-        <w:t xml:space="preserve"> agent to play against</w:t>
+        <w:t>.  These RL agents are trained with no human input, instead allowing an increasingly-adept agent to play against</w:t>
       </w:r>
       <w:r>
         <w:rPr>
@@ -1267,7 +1168,14 @@
         <w:rPr>
           <w:rFonts w:ascii="Times New Roman" w:hAnsi="Times New Roman"/>
         </w:rPr>
-        <w:t xml:space="preserve">  Additionally, this data requires a great deal of computing power to process during the learning stage, in the form of many GPUs or special-purpose computing chips.</w:t>
+        <w:t xml:space="preserve">  Additionally, this data requires a great deal of computing </w:t>
+      </w:r>
+      <w:r>
+        <w:rPr>
+          <w:rFonts w:ascii="Times New Roman" w:hAnsi="Times New Roman"/>
+        </w:rPr>
+        <w:lastRenderedPageBreak/>
+        <w:t>power to process during the learning stage, in the form of many GPUs or special-purpose computing chips.</w:t>
       </w:r>
     </w:p>
     <w:p>
@@ -1286,21 +1194,7 @@
         <w:rPr>
           <w:rFonts w:ascii="Times New Roman" w:hAnsi="Times New Roman"/>
         </w:rPr>
-        <w:t xml:space="preserve">l is likely a superior approach.  In RL, the problem is derived assuming that the system is a </w:t>
-      </w:r>
-      <w:proofErr w:type="gramStart"/>
-      <w:r>
-        <w:rPr>
-          <w:rFonts w:ascii="Times New Roman" w:hAnsi="Times New Roman"/>
-        </w:rPr>
-        <w:t>black-box</w:t>
-      </w:r>
-      <w:proofErr w:type="gramEnd"/>
-      <w:r>
-        <w:rPr>
-          <w:rFonts w:ascii="Times New Roman" w:hAnsi="Times New Roman"/>
-        </w:rPr>
-        <w:t>, and it is difficult to include previous knowledge in making the system easier to learn.</w:t>
+        <w:t>l is likely a superior approach.  In RL, the problem is derived assuming that the system is a black-box, and it is difficult to include previous knowledge in making the system easier to learn.</w:t>
       </w:r>
     </w:p>
     <w:p>
@@ -1343,16 +1237,8 @@
         <w:rPr>
           <w:rFonts w:ascii="Times New Roman" w:hAnsi="Times New Roman"/>
         </w:rPr>
-        <w:t xml:space="preserve"> it is</w:t>
-      </w:r>
-      <w:proofErr w:type="gramStart"/>
-      <w:r>
-        <w:rPr>
-          <w:rFonts w:ascii="Times New Roman" w:hAnsi="Times New Roman"/>
-        </w:rPr>
-        <w:t>,</w:t>
-      </w:r>
-      <w:proofErr w:type="gramEnd"/>
+        <w:t xml:space="preserve"> it is,</w:t>
+      </w:r>
       <w:r>
         <w:rPr>
           <w:rFonts w:ascii="Times New Roman" w:hAnsi="Times New Roman"/>
@@ -1376,22 +1262,7 @@
         <w:rPr>
           <w:rFonts w:ascii="Times New Roman" w:hAnsi="Times New Roman"/>
         </w:rPr>
-        <w:lastRenderedPageBreak/>
-        <w:t xml:space="preserve">This lack of understanding also introduces possible </w:t>
-      </w:r>
-      <w:proofErr w:type="spellStart"/>
-      <w:r>
-        <w:rPr>
-          <w:rFonts w:ascii="Times New Roman" w:hAnsi="Times New Roman"/>
-        </w:rPr>
-        <w:t>cybersecurity</w:t>
-      </w:r>
-      <w:proofErr w:type="spellEnd"/>
-      <w:r>
-        <w:rPr>
-          <w:rFonts w:ascii="Times New Roman" w:hAnsi="Times New Roman"/>
-        </w:rPr>
-        <w:t xml:space="preserve"> flaws.  </w:t>
+        <w:t xml:space="preserve">This lack of understanding also introduces possible cybersecurity flaws.  </w:t>
       </w:r>
       <w:r>
         <w:rPr>
@@ -1439,7 +1310,13 @@
         <w:rPr>
           <w:rFonts w:ascii="Times New Roman" w:hAnsi="Times New Roman"/>
         </w:rPr>
-        <w:t xml:space="preserve"> et al. 2018) are being explored in other applications of neural networks, and it is likely neural networks for RL are similarly vulnerable.  Research needs to advance before it is clear how big of a problem these attacks may prove to be.</w:t>
+        <w:t xml:space="preserve"> et al. 2018) are being explored in other applications of neural networks, and it is likely neural networks for RL are similarly vulnerable.  Research needs to advance before it is clear how big of a problem these attacks may prove to be</w:t>
+      </w:r>
+      <w:r>
+        <w:rPr>
+          <w:rFonts w:ascii="Times New Roman" w:hAnsi="Times New Roman"/>
+        </w:rPr>
+        <w:t>.</w:t>
       </w:r>
     </w:p>
     <w:p>
@@ -1448,22 +1325,25 @@
         <w:outlineLvl w:val="0"/>
       </w:pPr>
       <w:r>
-        <w:t>Acknowledgments</w:t>
-      </w:r>
-    </w:p>
-    <w:p>
-      <w:r>
-        <w:t xml:space="preserve">This section should be placed at the end of the paper before the </w:t>
-      </w:r>
-      <w:r>
-        <w:rPr>
-          <w:b/>
-        </w:rPr>
-        <w:t>References</w:t>
-      </w:r>
-      <w:r>
-        <w:t xml:space="preserve"> section. This section should include acknowledgments of financial, institutional and personal support.</w:t>
-      </w:r>
+        <w:t>Ongoing Work</w:t>
+      </w:r>
+      <w:bookmarkStart w:id="0" w:name="_GoBack"/>
+      <w:bookmarkEnd w:id="0"/>
+    </w:p>
+    <w:p>
+      <w:pPr>
+        <w:rPr>
+          <w:rFonts w:ascii="Times New Roman" w:hAnsi="Times New Roman"/>
+        </w:rPr>
+      </w:pPr>
+      <w:r>
+        <w:t xml:space="preserve">This section </w:t>
+      </w:r>
+      <w:proofErr w:type="spellStart"/>
+      <w:r>
+        <w:t>shoul</w:t>
+      </w:r>
+      <w:proofErr w:type="spellEnd"/>
     </w:p>
     <w:p>
       <w:pPr>
@@ -1471,6 +1351,29 @@
         <w:outlineLvl w:val="0"/>
       </w:pPr>
       <w:r>
+        <w:t>Acknowledgments</w:t>
+      </w:r>
+    </w:p>
+    <w:p>
+      <w:r>
+        <w:t xml:space="preserve">This section should be placed at the end of the paper before the </w:t>
+      </w:r>
+      <w:r>
+        <w:rPr>
+          <w:b/>
+        </w:rPr>
+        <w:t>References</w:t>
+      </w:r>
+      <w:r>
+        <w:t xml:space="preserve"> section. This section should include acknowledgments of financial, institutional and personal support.</w:t>
+      </w:r>
+    </w:p>
+    <w:p>
+      <w:pPr>
+        <w:pStyle w:val="MainHeading"/>
+        <w:outlineLvl w:val="0"/>
+      </w:pPr>
+      <w:r>
         <w:t>References</w:t>
       </w:r>
     </w:p>
@@ -1481,8 +1384,6 @@
           <w:lang w:val="es-ES_tradnl"/>
         </w:rPr>
       </w:pPr>
-      <w:bookmarkStart w:id="0" w:name="_GoBack"/>
-      <w:bookmarkEnd w:id="0"/>
       <w:proofErr w:type="spellStart"/>
       <w:r>
         <w:rPr>
@@ -1636,17 +1537,8 @@
           <w:i/>
           <w:iCs/>
         </w:rPr>
-        <w:t xml:space="preserve"> preprint arXiv</w:t>
-      </w:r>
-      <w:proofErr w:type="gramStart"/>
-      <w:r>
-        <w:rPr>
-          <w:i/>
-          <w:iCs/>
-        </w:rPr>
-        <w:t>:1607.02533</w:t>
-      </w:r>
-      <w:proofErr w:type="gramEnd"/>
+        <w:t xml:space="preserve"> preprint arXiv:1607.02533</w:t>
+      </w:r>
       <w:r>
         <w:t>.</w:t>
       </w:r>
@@ -2726,10 +2618,10 @@
       </w:r>
     </w:p>
     <w:sectPr>
-      <w:headerReference w:type="even" r:id="rId14"/>
-      <w:headerReference w:type="default" r:id="rId15"/>
-      <w:headerReference w:type="first" r:id="rId16"/>
-      <w:footerReference w:type="first" r:id="rId17"/>
+      <w:headerReference w:type="even" r:id="rId13"/>
+      <w:headerReference w:type="default" r:id="rId14"/>
+      <w:headerReference w:type="first" r:id="rId15"/>
+      <w:footerReference w:type="first" r:id="rId16"/>
       <w:type w:val="continuous"/>
       <w:pgSz w:w="12240" w:h="15840"/>
       <w:pgMar w:top="1080" w:right="1200" w:bottom="720" w:left="1200" w:header="720" w:footer="720" w:gutter="0"/>
@@ -2744,7 +2636,7 @@
 </file>
 
 <file path=word/endnotes.xml><?xml version="1.0" encoding="utf-8"?>
-<w:endnotes xmlns:wpc="http://schemas.microsoft.com/office/word/2010/wordprocessingCanvas" xmlns:mo="http://schemas.microsoft.com/office/mac/office/2008/main" xmlns:mc="http://schemas.openxmlformats.org/markup-compatibility/2006" xmlns:mv="urn:schemas-microsoft-com:mac:vml" xmlns:o="urn:schemas-microsoft-com:office:office" xmlns:r="http://schemas.openxmlformats.org/officeDocument/2006/relationships" xmlns:m="http://schemas.openxmlformats.org/officeDocument/2006/math" xmlns:v="urn:schemas-microsoft-com:vml" xmlns:wp14="http://schemas.microsoft.com/office/word/2010/wordprocessingDrawing" xmlns:wp="http://schemas.openxmlformats.org/drawingml/2006/wordprocessingDrawing" xmlns:w10="urn:schemas-microsoft-com:office:word" xmlns:w="http://schemas.openxmlformats.org/wordprocessingml/2006/main" xmlns:w14="http://schemas.microsoft.com/office/word/2010/wordml" xmlns:wpg="http://schemas.microsoft.com/office/word/2010/wordprocessingGroup" xmlns:wpi="http://schemas.microsoft.com/office/word/2010/wordprocessingInk" xmlns:wne="http://schemas.microsoft.com/office/word/2006/wordml" xmlns:wps="http://schemas.microsoft.com/office/word/2010/wordprocessingShape" mc:Ignorable="w14 wp14">
+<w:endnotes xmlns:wpc="http://schemas.microsoft.com/office/word/2010/wordprocessingCanvas" xmlns:cx="http://schemas.microsoft.com/office/drawing/2014/chartex" xmlns:cx1="http://schemas.microsoft.com/office/drawing/2015/9/8/chartex" xmlns:cx2="http://schemas.microsoft.com/office/drawing/2015/10/21/chartex" xmlns:cx3="http://schemas.microsoft.com/office/drawing/2016/5/9/chartex" xmlns:cx4="http://schemas.microsoft.com/office/drawing/2016/5/10/chartex" xmlns:cx5="http://schemas.microsoft.com/office/drawing/2016/5/11/chartex" xmlns:cx6="http://schemas.microsoft.com/office/drawing/2016/5/12/chartex" xmlns:cx7="http://schemas.microsoft.com/office/drawing/2016/5/13/chartex" xmlns:cx8="http://schemas.microsoft.com/office/drawing/2016/5/14/chartex" xmlns:mc="http://schemas.openxmlformats.org/markup-compatibility/2006" xmlns:aink="http://schemas.microsoft.com/office/drawing/2016/ink" xmlns:am3d="http://schemas.microsoft.com/office/drawing/2017/model3d" xmlns:o="urn:schemas-microsoft-com:office:office" xmlns:r="http://schemas.openxmlformats.org/officeDocument/2006/relationships" xmlns:m="http://schemas.openxmlformats.org/officeDocument/2006/math" xmlns:v="urn:schemas-microsoft-com:vml" xmlns:wp14="http://schemas.microsoft.com/office/word/2010/wordprocessingDrawing" xmlns:wp="http://schemas.openxmlformats.org/drawingml/2006/wordprocessingDrawing" xmlns:w10="urn:schemas-microsoft-com:office:word" xmlns:w="http://schemas.openxmlformats.org/wordprocessingml/2006/main" xmlns:w14="http://schemas.microsoft.com/office/word/2010/wordml" xmlns:w15="http://schemas.microsoft.com/office/word/2012/wordml" xmlns:w16cid="http://schemas.microsoft.com/office/word/2016/wordml/cid" xmlns:w16se="http://schemas.microsoft.com/office/word/2015/wordml/symex" xmlns:wpg="http://schemas.microsoft.com/office/word/2010/wordprocessingGroup" xmlns:wpi="http://schemas.microsoft.com/office/word/2010/wordprocessingInk" xmlns:wne="http://schemas.microsoft.com/office/word/2006/wordml" xmlns:wps="http://schemas.microsoft.com/office/word/2010/wordprocessingShape" mc:Ignorable="w14 w15 w16se w16cid wp14">
   <w:endnote w:type="separator" w:id="-1">
     <w:p>
       <w:r>
@@ -2763,7 +2655,7 @@
 </file>
 
 <file path=word/footer1.xml><?xml version="1.0" encoding="utf-8"?>
-<w:ftr xmlns:wpc="http://schemas.microsoft.com/office/word/2010/wordprocessingCanvas" xmlns:mo="http://schemas.microsoft.com/office/mac/office/2008/main" xmlns:mc="http://schemas.openxmlformats.org/markup-compatibility/2006" xmlns:mv="urn:schemas-microsoft-com:mac:vml" xmlns:o="urn:schemas-microsoft-com:office:office" xmlns:r="http://schemas.openxmlformats.org/officeDocument/2006/relationships" xmlns:m="http://schemas.openxmlformats.org/officeDocument/2006/math" xmlns:v="urn:schemas-microsoft-com:vml" xmlns:wp14="http://schemas.microsoft.com/office/word/2010/wordprocessingDrawing" xmlns:wp="http://schemas.openxmlformats.org/drawingml/2006/wordprocessingDrawing" xmlns:w10="urn:schemas-microsoft-com:office:word" xmlns:w="http://schemas.openxmlformats.org/wordprocessingml/2006/main" xmlns:w14="http://schemas.microsoft.com/office/word/2010/wordml" xmlns:wpg="http://schemas.microsoft.com/office/word/2010/wordprocessingGroup" xmlns:wpi="http://schemas.microsoft.com/office/word/2010/wordprocessingInk" xmlns:wne="http://schemas.microsoft.com/office/word/2006/wordml" xmlns:wps="http://schemas.microsoft.com/office/word/2010/wordprocessingShape" mc:Ignorable="w14 wp14">
+<w:ftr xmlns:wpc="http://schemas.microsoft.com/office/word/2010/wordprocessingCanvas" xmlns:cx="http://schemas.microsoft.com/office/drawing/2014/chartex" xmlns:cx1="http://schemas.microsoft.com/office/drawing/2015/9/8/chartex" xmlns:cx2="http://schemas.microsoft.com/office/drawing/2015/10/21/chartex" xmlns:cx3="http://schemas.microsoft.com/office/drawing/2016/5/9/chartex" xmlns:cx4="http://schemas.microsoft.com/office/drawing/2016/5/10/chartex" xmlns:cx5="http://schemas.microsoft.com/office/drawing/2016/5/11/chartex" xmlns:cx6="http://schemas.microsoft.com/office/drawing/2016/5/12/chartex" xmlns:cx7="http://schemas.microsoft.com/office/drawing/2016/5/13/chartex" xmlns:cx8="http://schemas.microsoft.com/office/drawing/2016/5/14/chartex" xmlns:mc="http://schemas.openxmlformats.org/markup-compatibility/2006" xmlns:aink="http://schemas.microsoft.com/office/drawing/2016/ink" xmlns:am3d="http://schemas.microsoft.com/office/drawing/2017/model3d" xmlns:o="urn:schemas-microsoft-com:office:office" xmlns:r="http://schemas.openxmlformats.org/officeDocument/2006/relationships" xmlns:m="http://schemas.openxmlformats.org/officeDocument/2006/math" xmlns:v="urn:schemas-microsoft-com:vml" xmlns:wp14="http://schemas.microsoft.com/office/word/2010/wordprocessingDrawing" xmlns:wp="http://schemas.openxmlformats.org/drawingml/2006/wordprocessingDrawing" xmlns:w10="urn:schemas-microsoft-com:office:word" xmlns:w="http://schemas.openxmlformats.org/wordprocessingml/2006/main" xmlns:w14="http://schemas.microsoft.com/office/word/2010/wordml" xmlns:w15="http://schemas.microsoft.com/office/word/2012/wordml" xmlns:w16cid="http://schemas.microsoft.com/office/word/2016/wordml/cid" xmlns:w16se="http://schemas.microsoft.com/office/word/2015/wordml/symex" xmlns:wpg="http://schemas.microsoft.com/office/word/2010/wordprocessingGroup" xmlns:wpi="http://schemas.microsoft.com/office/word/2010/wordprocessingInk" xmlns:wne="http://schemas.microsoft.com/office/word/2006/wordml" xmlns:wps="http://schemas.microsoft.com/office/word/2010/wordprocessingShape" mc:Ignorable="w14 w15 w16se w16cid wp14">
   <w:p>
     <w:pPr>
       <w:pStyle w:val="Footer"/>
@@ -2773,7 +2665,7 @@
 </file>
 
 <file path=word/footer2.xml><?xml version="1.0" encoding="utf-8"?>
-<w:ftr xmlns:wpc="http://schemas.microsoft.com/office/word/2010/wordprocessingCanvas" xmlns:mo="http://schemas.microsoft.com/office/mac/office/2008/main" xmlns:mc="http://schemas.openxmlformats.org/markup-compatibility/2006" xmlns:mv="urn:schemas-microsoft-com:mac:vml" xmlns:o="urn:schemas-microsoft-com:office:office" xmlns:r="http://schemas.openxmlformats.org/officeDocument/2006/relationships" xmlns:m="http://schemas.openxmlformats.org/officeDocument/2006/math" xmlns:v="urn:schemas-microsoft-com:vml" xmlns:wp14="http://schemas.microsoft.com/office/word/2010/wordprocessingDrawing" xmlns:wp="http://schemas.openxmlformats.org/drawingml/2006/wordprocessingDrawing" xmlns:w10="urn:schemas-microsoft-com:office:word" xmlns:w="http://schemas.openxmlformats.org/wordprocessingml/2006/main" xmlns:w14="http://schemas.microsoft.com/office/word/2010/wordml" xmlns:wpg="http://schemas.microsoft.com/office/word/2010/wordprocessingGroup" xmlns:wpi="http://schemas.microsoft.com/office/word/2010/wordprocessingInk" xmlns:wne="http://schemas.microsoft.com/office/word/2006/wordml" xmlns:wps="http://schemas.microsoft.com/office/word/2010/wordprocessingShape" mc:Ignorable="w14 wp14">
+<w:ftr xmlns:wpc="http://schemas.microsoft.com/office/word/2010/wordprocessingCanvas" xmlns:cx="http://schemas.microsoft.com/office/drawing/2014/chartex" xmlns:cx1="http://schemas.microsoft.com/office/drawing/2015/9/8/chartex" xmlns:cx2="http://schemas.microsoft.com/office/drawing/2015/10/21/chartex" xmlns:cx3="http://schemas.microsoft.com/office/drawing/2016/5/9/chartex" xmlns:cx4="http://schemas.microsoft.com/office/drawing/2016/5/10/chartex" xmlns:cx5="http://schemas.microsoft.com/office/drawing/2016/5/11/chartex" xmlns:cx6="http://schemas.microsoft.com/office/drawing/2016/5/12/chartex" xmlns:cx7="http://schemas.microsoft.com/office/drawing/2016/5/13/chartex" xmlns:cx8="http://schemas.microsoft.com/office/drawing/2016/5/14/chartex" xmlns:mc="http://schemas.openxmlformats.org/markup-compatibility/2006" xmlns:aink="http://schemas.microsoft.com/office/drawing/2016/ink" xmlns:am3d="http://schemas.microsoft.com/office/drawing/2017/model3d" xmlns:o="urn:schemas-microsoft-com:office:office" xmlns:r="http://schemas.openxmlformats.org/officeDocument/2006/relationships" xmlns:m="http://schemas.openxmlformats.org/officeDocument/2006/math" xmlns:v="urn:schemas-microsoft-com:vml" xmlns:wp14="http://schemas.microsoft.com/office/word/2010/wordprocessingDrawing" xmlns:wp="http://schemas.openxmlformats.org/drawingml/2006/wordprocessingDrawing" xmlns:w10="urn:schemas-microsoft-com:office:word" xmlns:w="http://schemas.openxmlformats.org/wordprocessingml/2006/main" xmlns:w14="http://schemas.microsoft.com/office/word/2010/wordml" xmlns:w15="http://schemas.microsoft.com/office/word/2012/wordml" xmlns:w16cid="http://schemas.microsoft.com/office/word/2016/wordml/cid" xmlns:w16se="http://schemas.microsoft.com/office/word/2015/wordml/symex" xmlns:wpg="http://schemas.microsoft.com/office/word/2010/wordprocessingGroup" xmlns:wpi="http://schemas.microsoft.com/office/word/2010/wordprocessingInk" xmlns:wne="http://schemas.microsoft.com/office/word/2006/wordml" xmlns:wps="http://schemas.microsoft.com/office/word/2010/wordprocessingShape" mc:Ignorable="w14 w15 w16se w16cid wp14">
   <w:p>
     <w:pPr>
       <w:pStyle w:val="Footer"/>
@@ -2786,7 +2678,7 @@
 </file>
 
 <file path=word/footer3.xml><?xml version="1.0" encoding="utf-8"?>
-<w:ftr xmlns:wpc="http://schemas.microsoft.com/office/word/2010/wordprocessingCanvas" xmlns:mo="http://schemas.microsoft.com/office/mac/office/2008/main" xmlns:mc="http://schemas.openxmlformats.org/markup-compatibility/2006" xmlns:mv="urn:schemas-microsoft-com:mac:vml" xmlns:o="urn:schemas-microsoft-com:office:office" xmlns:r="http://schemas.openxmlformats.org/officeDocument/2006/relationships" xmlns:m="http://schemas.openxmlformats.org/officeDocument/2006/math" xmlns:v="urn:schemas-microsoft-com:vml" xmlns:wp14="http://schemas.microsoft.com/office/word/2010/wordprocessingDrawing" xmlns:wp="http://schemas.openxmlformats.org/drawingml/2006/wordprocessingDrawing" xmlns:w10="urn:schemas-microsoft-com:office:word" xmlns:w="http://schemas.openxmlformats.org/wordprocessingml/2006/main" xmlns:w14="http://schemas.microsoft.com/office/word/2010/wordml" xmlns:wpg="http://schemas.microsoft.com/office/word/2010/wordprocessingGroup" xmlns:wpi="http://schemas.microsoft.com/office/word/2010/wordprocessingInk" xmlns:wne="http://schemas.microsoft.com/office/word/2006/wordml" xmlns:wps="http://schemas.microsoft.com/office/word/2010/wordprocessingShape" mc:Ignorable="w14 wp14">
+<w:ftr xmlns:wpc="http://schemas.microsoft.com/office/word/2010/wordprocessingCanvas" xmlns:cx="http://schemas.microsoft.com/office/drawing/2014/chartex" xmlns:cx1="http://schemas.microsoft.com/office/drawing/2015/9/8/chartex" xmlns:cx2="http://schemas.microsoft.com/office/drawing/2015/10/21/chartex" xmlns:cx3="http://schemas.microsoft.com/office/drawing/2016/5/9/chartex" xmlns:cx4="http://schemas.microsoft.com/office/drawing/2016/5/10/chartex" xmlns:cx5="http://schemas.microsoft.com/office/drawing/2016/5/11/chartex" xmlns:cx6="http://schemas.microsoft.com/office/drawing/2016/5/12/chartex" xmlns:cx7="http://schemas.microsoft.com/office/drawing/2016/5/13/chartex" xmlns:cx8="http://schemas.microsoft.com/office/drawing/2016/5/14/chartex" xmlns:mc="http://schemas.openxmlformats.org/markup-compatibility/2006" xmlns:aink="http://schemas.microsoft.com/office/drawing/2016/ink" xmlns:am3d="http://schemas.microsoft.com/office/drawing/2017/model3d" xmlns:o="urn:schemas-microsoft-com:office:office" xmlns:r="http://schemas.openxmlformats.org/officeDocument/2006/relationships" xmlns:m="http://schemas.openxmlformats.org/officeDocument/2006/math" xmlns:v="urn:schemas-microsoft-com:vml" xmlns:wp14="http://schemas.microsoft.com/office/word/2010/wordprocessingDrawing" xmlns:wp="http://schemas.openxmlformats.org/drawingml/2006/wordprocessingDrawing" xmlns:w10="urn:schemas-microsoft-com:office:word" xmlns:w="http://schemas.openxmlformats.org/wordprocessingml/2006/main" xmlns:w14="http://schemas.microsoft.com/office/word/2010/wordml" xmlns:w15="http://schemas.microsoft.com/office/word/2012/wordml" xmlns:w16cid="http://schemas.microsoft.com/office/word/2016/wordml/cid" xmlns:w16se="http://schemas.microsoft.com/office/word/2015/wordml/symex" xmlns:wpg="http://schemas.microsoft.com/office/word/2010/wordprocessingGroup" xmlns:wpi="http://schemas.microsoft.com/office/word/2010/wordprocessingInk" xmlns:wne="http://schemas.microsoft.com/office/word/2006/wordml" xmlns:wps="http://schemas.microsoft.com/office/word/2010/wordprocessingShape" mc:Ignorable="w14 w15 w16se w16cid wp14">
   <w:p>
     <w:pPr>
       <w:pStyle w:val="Footer"/>
@@ -2816,7 +2708,7 @@
 </file>
 
 <file path=word/footer4.xml><?xml version="1.0" encoding="utf-8"?>
-<w:ftr xmlns:wpc="http://schemas.microsoft.com/office/word/2010/wordprocessingCanvas" xmlns:mo="http://schemas.microsoft.com/office/mac/office/2008/main" xmlns:mc="http://schemas.openxmlformats.org/markup-compatibility/2006" xmlns:mv="urn:schemas-microsoft-com:mac:vml" xmlns:o="urn:schemas-microsoft-com:office:office" xmlns:r="http://schemas.openxmlformats.org/officeDocument/2006/relationships" xmlns:m="http://schemas.openxmlformats.org/officeDocument/2006/math" xmlns:v="urn:schemas-microsoft-com:vml" xmlns:wp14="http://schemas.microsoft.com/office/word/2010/wordprocessingDrawing" xmlns:wp="http://schemas.openxmlformats.org/drawingml/2006/wordprocessingDrawing" xmlns:w10="urn:schemas-microsoft-com:office:word" xmlns:w="http://schemas.openxmlformats.org/wordprocessingml/2006/main" xmlns:w14="http://schemas.microsoft.com/office/word/2010/wordml" xmlns:wpg="http://schemas.microsoft.com/office/word/2010/wordprocessingGroup" xmlns:wpi="http://schemas.microsoft.com/office/word/2010/wordprocessingInk" xmlns:wne="http://schemas.microsoft.com/office/word/2006/wordml" xmlns:wps="http://schemas.microsoft.com/office/word/2010/wordprocessingShape" mc:Ignorable="w14 wp14">
+<w:ftr xmlns:wpc="http://schemas.microsoft.com/office/word/2010/wordprocessingCanvas" xmlns:cx="http://schemas.microsoft.com/office/drawing/2014/chartex" xmlns:cx1="http://schemas.microsoft.com/office/drawing/2015/9/8/chartex" xmlns:cx2="http://schemas.microsoft.com/office/drawing/2015/10/21/chartex" xmlns:cx3="http://schemas.microsoft.com/office/drawing/2016/5/9/chartex" xmlns:cx4="http://schemas.microsoft.com/office/drawing/2016/5/10/chartex" xmlns:cx5="http://schemas.microsoft.com/office/drawing/2016/5/11/chartex" xmlns:cx6="http://schemas.microsoft.com/office/drawing/2016/5/12/chartex" xmlns:cx7="http://schemas.microsoft.com/office/drawing/2016/5/13/chartex" xmlns:cx8="http://schemas.microsoft.com/office/drawing/2016/5/14/chartex" xmlns:mc="http://schemas.openxmlformats.org/markup-compatibility/2006" xmlns:aink="http://schemas.microsoft.com/office/drawing/2016/ink" xmlns:am3d="http://schemas.microsoft.com/office/drawing/2017/model3d" xmlns:o="urn:schemas-microsoft-com:office:office" xmlns:r="http://schemas.openxmlformats.org/officeDocument/2006/relationships" xmlns:m="http://schemas.openxmlformats.org/officeDocument/2006/math" xmlns:v="urn:schemas-microsoft-com:vml" xmlns:wp14="http://schemas.microsoft.com/office/word/2010/wordprocessingDrawing" xmlns:wp="http://schemas.openxmlformats.org/drawingml/2006/wordprocessingDrawing" xmlns:w10="urn:schemas-microsoft-com:office:word" xmlns:w="http://schemas.openxmlformats.org/wordprocessingml/2006/main" xmlns:w14="http://schemas.microsoft.com/office/word/2010/wordml" xmlns:w15="http://schemas.microsoft.com/office/word/2012/wordml" xmlns:w16cid="http://schemas.microsoft.com/office/word/2016/wordml/cid" xmlns:w16se="http://schemas.microsoft.com/office/word/2015/wordml/symex" xmlns:wpg="http://schemas.microsoft.com/office/word/2010/wordprocessingGroup" xmlns:wpi="http://schemas.microsoft.com/office/word/2010/wordprocessingInk" xmlns:wne="http://schemas.microsoft.com/office/word/2006/wordml" xmlns:wps="http://schemas.microsoft.com/office/word/2010/wordprocessingShape" mc:Ignorable="w14 w15 w16se w16cid wp14">
   <w:p>
     <w:pPr>
       <w:pStyle w:val="Footer"/>
@@ -2836,7 +2728,7 @@
 </file>
 
 <file path=word/footnotes.xml><?xml version="1.0" encoding="utf-8"?>
-<w:footnotes xmlns:wpc="http://schemas.microsoft.com/office/word/2010/wordprocessingCanvas" xmlns:mo="http://schemas.microsoft.com/office/mac/office/2008/main" xmlns:mc="http://schemas.openxmlformats.org/markup-compatibility/2006" xmlns:mv="urn:schemas-microsoft-com:mac:vml" xmlns:o="urn:schemas-microsoft-com:office:office" xmlns:r="http://schemas.openxmlformats.org/officeDocument/2006/relationships" xmlns:m="http://schemas.openxmlformats.org/officeDocument/2006/math" xmlns:v="urn:schemas-microsoft-com:vml" xmlns:wp14="http://schemas.microsoft.com/office/word/2010/wordprocessingDrawing" xmlns:wp="http://schemas.openxmlformats.org/drawingml/2006/wordprocessingDrawing" xmlns:w10="urn:schemas-microsoft-com:office:word" xmlns:w="http://schemas.openxmlformats.org/wordprocessingml/2006/main" xmlns:w14="http://schemas.microsoft.com/office/word/2010/wordml" xmlns:wpg="http://schemas.microsoft.com/office/word/2010/wordprocessingGroup" xmlns:wpi="http://schemas.microsoft.com/office/word/2010/wordprocessingInk" xmlns:wne="http://schemas.microsoft.com/office/word/2006/wordml" xmlns:wps="http://schemas.microsoft.com/office/word/2010/wordprocessingShape" mc:Ignorable="w14 wp14">
+<w:footnotes xmlns:wpc="http://schemas.microsoft.com/office/word/2010/wordprocessingCanvas" xmlns:cx="http://schemas.microsoft.com/office/drawing/2014/chartex" xmlns:cx1="http://schemas.microsoft.com/office/drawing/2015/9/8/chartex" xmlns:cx2="http://schemas.microsoft.com/office/drawing/2015/10/21/chartex" xmlns:cx3="http://schemas.microsoft.com/office/drawing/2016/5/9/chartex" xmlns:cx4="http://schemas.microsoft.com/office/drawing/2016/5/10/chartex" xmlns:cx5="http://schemas.microsoft.com/office/drawing/2016/5/11/chartex" xmlns:cx6="http://schemas.microsoft.com/office/drawing/2016/5/12/chartex" xmlns:cx7="http://schemas.microsoft.com/office/drawing/2016/5/13/chartex" xmlns:cx8="http://schemas.microsoft.com/office/drawing/2016/5/14/chartex" xmlns:mc="http://schemas.openxmlformats.org/markup-compatibility/2006" xmlns:aink="http://schemas.microsoft.com/office/drawing/2016/ink" xmlns:am3d="http://schemas.microsoft.com/office/drawing/2017/model3d" xmlns:o="urn:schemas-microsoft-com:office:office" xmlns:r="http://schemas.openxmlformats.org/officeDocument/2006/relationships" xmlns:m="http://schemas.openxmlformats.org/officeDocument/2006/math" xmlns:v="urn:schemas-microsoft-com:vml" xmlns:wp14="http://schemas.microsoft.com/office/word/2010/wordprocessingDrawing" xmlns:wp="http://schemas.openxmlformats.org/drawingml/2006/wordprocessingDrawing" xmlns:w10="urn:schemas-microsoft-com:office:word" xmlns:w="http://schemas.openxmlformats.org/wordprocessingml/2006/main" xmlns:w14="http://schemas.microsoft.com/office/word/2010/wordml" xmlns:w15="http://schemas.microsoft.com/office/word/2012/wordml" xmlns:w16cid="http://schemas.microsoft.com/office/word/2016/wordml/cid" xmlns:w16se="http://schemas.microsoft.com/office/word/2015/wordml/symex" xmlns:wpg="http://schemas.microsoft.com/office/word/2010/wordprocessingGroup" xmlns:wpi="http://schemas.microsoft.com/office/word/2010/wordprocessingInk" xmlns:wne="http://schemas.microsoft.com/office/word/2006/wordml" xmlns:wps="http://schemas.microsoft.com/office/word/2010/wordprocessingShape" mc:Ignorable="w14 w15 w16se w16cid wp14">
   <w:footnote w:type="separator" w:id="-1">
     <w:p>
       <w:pPr>
@@ -2859,7 +2751,7 @@
 </file>
 
 <file path=word/header1.xml><?xml version="1.0" encoding="utf-8"?>
-<w:hdr xmlns:wpc="http://schemas.microsoft.com/office/word/2010/wordprocessingCanvas" xmlns:mo="http://schemas.microsoft.com/office/mac/office/2008/main" xmlns:mc="http://schemas.openxmlformats.org/markup-compatibility/2006" xmlns:mv="urn:schemas-microsoft-com:mac:vml" xmlns:o="urn:schemas-microsoft-com:office:office" xmlns:r="http://schemas.openxmlformats.org/officeDocument/2006/relationships" xmlns:m="http://schemas.openxmlformats.org/officeDocument/2006/math" xmlns:v="urn:schemas-microsoft-com:vml" xmlns:wp14="http://schemas.microsoft.com/office/word/2010/wordprocessingDrawing" xmlns:wp="http://schemas.openxmlformats.org/drawingml/2006/wordprocessingDrawing" xmlns:w10="urn:schemas-microsoft-com:office:word" xmlns:w="http://schemas.openxmlformats.org/wordprocessingml/2006/main" xmlns:w14="http://schemas.microsoft.com/office/word/2010/wordml" xmlns:wpg="http://schemas.microsoft.com/office/word/2010/wordprocessingGroup" xmlns:wpi="http://schemas.microsoft.com/office/word/2010/wordprocessingInk" xmlns:wne="http://schemas.microsoft.com/office/word/2006/wordml" xmlns:wps="http://schemas.microsoft.com/office/word/2010/wordprocessingShape" mc:Ignorable="w14 wp14">
+<w:hdr xmlns:wpc="http://schemas.microsoft.com/office/word/2010/wordprocessingCanvas" xmlns:cx="http://schemas.microsoft.com/office/drawing/2014/chartex" xmlns:cx1="http://schemas.microsoft.com/office/drawing/2015/9/8/chartex" xmlns:cx2="http://schemas.microsoft.com/office/drawing/2015/10/21/chartex" xmlns:cx3="http://schemas.microsoft.com/office/drawing/2016/5/9/chartex" xmlns:cx4="http://schemas.microsoft.com/office/drawing/2016/5/10/chartex" xmlns:cx5="http://schemas.microsoft.com/office/drawing/2016/5/11/chartex" xmlns:cx6="http://schemas.microsoft.com/office/drawing/2016/5/12/chartex" xmlns:cx7="http://schemas.microsoft.com/office/drawing/2016/5/13/chartex" xmlns:cx8="http://schemas.microsoft.com/office/drawing/2016/5/14/chartex" xmlns:mc="http://schemas.openxmlformats.org/markup-compatibility/2006" xmlns:aink="http://schemas.microsoft.com/office/drawing/2016/ink" xmlns:am3d="http://schemas.microsoft.com/office/drawing/2017/model3d" xmlns:o="urn:schemas-microsoft-com:office:office" xmlns:r="http://schemas.openxmlformats.org/officeDocument/2006/relationships" xmlns:m="http://schemas.openxmlformats.org/officeDocument/2006/math" xmlns:v="urn:schemas-microsoft-com:vml" xmlns:wp14="http://schemas.microsoft.com/office/word/2010/wordprocessingDrawing" xmlns:wp="http://schemas.openxmlformats.org/drawingml/2006/wordprocessingDrawing" xmlns:w10="urn:schemas-microsoft-com:office:word" xmlns:w="http://schemas.openxmlformats.org/wordprocessingml/2006/main" xmlns:w14="http://schemas.microsoft.com/office/word/2010/wordml" xmlns:w15="http://schemas.microsoft.com/office/word/2012/wordml" xmlns:w16cid="http://schemas.microsoft.com/office/word/2016/wordml/cid" xmlns:w16se="http://schemas.microsoft.com/office/word/2015/wordml/symex" xmlns:wpg="http://schemas.microsoft.com/office/word/2010/wordprocessingGroup" xmlns:wpi="http://schemas.microsoft.com/office/word/2010/wordprocessingInk" xmlns:wne="http://schemas.microsoft.com/office/word/2006/wordml" xmlns:wps="http://schemas.microsoft.com/office/word/2010/wordprocessingShape" mc:Ignorable="w14 w15 w16se w16cid wp14">
   <w:p>
     <w:pPr>
       <w:pStyle w:val="Header"/>
@@ -2901,7 +2793,7 @@
 </file>
 
 <file path=word/header2.xml><?xml version="1.0" encoding="utf-8"?>
-<w:hdr xmlns:wpc="http://schemas.microsoft.com/office/word/2010/wordprocessingCanvas" xmlns:mo="http://schemas.microsoft.com/office/mac/office/2008/main" xmlns:mc="http://schemas.openxmlformats.org/markup-compatibility/2006" xmlns:mv="urn:schemas-microsoft-com:mac:vml" xmlns:o="urn:schemas-microsoft-com:office:office" xmlns:r="http://schemas.openxmlformats.org/officeDocument/2006/relationships" xmlns:m="http://schemas.openxmlformats.org/officeDocument/2006/math" xmlns:v="urn:schemas-microsoft-com:vml" xmlns:wp14="http://schemas.microsoft.com/office/word/2010/wordprocessingDrawing" xmlns:wp="http://schemas.openxmlformats.org/drawingml/2006/wordprocessingDrawing" xmlns:w10="urn:schemas-microsoft-com:office:word" xmlns:w="http://schemas.openxmlformats.org/wordprocessingml/2006/main" xmlns:w14="http://schemas.microsoft.com/office/word/2010/wordml" xmlns:wpg="http://schemas.microsoft.com/office/word/2010/wordprocessingGroup" xmlns:wpi="http://schemas.microsoft.com/office/word/2010/wordprocessingInk" xmlns:wne="http://schemas.microsoft.com/office/word/2006/wordml" xmlns:wps="http://schemas.microsoft.com/office/word/2010/wordprocessingShape" mc:Ignorable="w14 wp14">
+<w:hdr xmlns:wpc="http://schemas.microsoft.com/office/word/2010/wordprocessingCanvas" xmlns:cx="http://schemas.microsoft.com/office/drawing/2014/chartex" xmlns:cx1="http://schemas.microsoft.com/office/drawing/2015/9/8/chartex" xmlns:cx2="http://schemas.microsoft.com/office/drawing/2015/10/21/chartex" xmlns:cx3="http://schemas.microsoft.com/office/drawing/2016/5/9/chartex" xmlns:cx4="http://schemas.microsoft.com/office/drawing/2016/5/10/chartex" xmlns:cx5="http://schemas.microsoft.com/office/drawing/2016/5/11/chartex" xmlns:cx6="http://schemas.microsoft.com/office/drawing/2016/5/12/chartex" xmlns:cx7="http://schemas.microsoft.com/office/drawing/2016/5/13/chartex" xmlns:cx8="http://schemas.microsoft.com/office/drawing/2016/5/14/chartex" xmlns:mc="http://schemas.openxmlformats.org/markup-compatibility/2006" xmlns:aink="http://schemas.microsoft.com/office/drawing/2016/ink" xmlns:am3d="http://schemas.microsoft.com/office/drawing/2017/model3d" xmlns:o="urn:schemas-microsoft-com:office:office" xmlns:r="http://schemas.openxmlformats.org/officeDocument/2006/relationships" xmlns:m="http://schemas.openxmlformats.org/officeDocument/2006/math" xmlns:v="urn:schemas-microsoft-com:vml" xmlns:wp14="http://schemas.microsoft.com/office/word/2010/wordprocessingDrawing" xmlns:wp="http://schemas.openxmlformats.org/drawingml/2006/wordprocessingDrawing" xmlns:w10="urn:schemas-microsoft-com:office:word" xmlns:w="http://schemas.openxmlformats.org/wordprocessingml/2006/main" xmlns:w14="http://schemas.microsoft.com/office/word/2010/wordml" xmlns:w15="http://schemas.microsoft.com/office/word/2012/wordml" xmlns:w16cid="http://schemas.microsoft.com/office/word/2016/wordml/cid" xmlns:w16se="http://schemas.microsoft.com/office/word/2015/wordml/symex" xmlns:wpg="http://schemas.microsoft.com/office/word/2010/wordprocessingGroup" xmlns:wpi="http://schemas.microsoft.com/office/word/2010/wordprocessingInk" xmlns:wne="http://schemas.microsoft.com/office/word/2006/wordml" xmlns:wps="http://schemas.microsoft.com/office/word/2010/wordprocessingShape" mc:Ignorable="w14 w15 w16se w16cid wp14">
   <w:p>
     <w:pPr>
       <w:pStyle w:val="Header"/>
@@ -2928,7 +2820,7 @@
 </file>
 
 <file path=word/header3.xml><?xml version="1.0" encoding="utf-8"?>
-<w:hdr xmlns:wpc="http://schemas.microsoft.com/office/word/2010/wordprocessingCanvas" xmlns:mo="http://schemas.microsoft.com/office/mac/office/2008/main" xmlns:mc="http://schemas.openxmlformats.org/markup-compatibility/2006" xmlns:mv="urn:schemas-microsoft-com:mac:vml" xmlns:o="urn:schemas-microsoft-com:office:office" xmlns:r="http://schemas.openxmlformats.org/officeDocument/2006/relationships" xmlns:m="http://schemas.openxmlformats.org/officeDocument/2006/math" xmlns:v="urn:schemas-microsoft-com:vml" xmlns:wp14="http://schemas.microsoft.com/office/word/2010/wordprocessingDrawing" xmlns:wp="http://schemas.openxmlformats.org/drawingml/2006/wordprocessingDrawing" xmlns:w10="urn:schemas-microsoft-com:office:word" xmlns:w="http://schemas.openxmlformats.org/wordprocessingml/2006/main" xmlns:w14="http://schemas.microsoft.com/office/word/2010/wordml" xmlns:wpg="http://schemas.microsoft.com/office/word/2010/wordprocessingGroup" xmlns:wpi="http://schemas.microsoft.com/office/word/2010/wordprocessingInk" xmlns:wne="http://schemas.microsoft.com/office/word/2006/wordml" xmlns:wps="http://schemas.microsoft.com/office/word/2010/wordprocessingShape" mc:Ignorable="w14 wp14">
+<w:hdr xmlns:wpc="http://schemas.microsoft.com/office/word/2010/wordprocessingCanvas" xmlns:cx="http://schemas.microsoft.com/office/drawing/2014/chartex" xmlns:cx1="http://schemas.microsoft.com/office/drawing/2015/9/8/chartex" xmlns:cx2="http://schemas.microsoft.com/office/drawing/2015/10/21/chartex" xmlns:cx3="http://schemas.microsoft.com/office/drawing/2016/5/9/chartex" xmlns:cx4="http://schemas.microsoft.com/office/drawing/2016/5/10/chartex" xmlns:cx5="http://schemas.microsoft.com/office/drawing/2016/5/11/chartex" xmlns:cx6="http://schemas.microsoft.com/office/drawing/2016/5/12/chartex" xmlns:cx7="http://schemas.microsoft.com/office/drawing/2016/5/13/chartex" xmlns:cx8="http://schemas.microsoft.com/office/drawing/2016/5/14/chartex" xmlns:mc="http://schemas.openxmlformats.org/markup-compatibility/2006" xmlns:aink="http://schemas.microsoft.com/office/drawing/2016/ink" xmlns:am3d="http://schemas.microsoft.com/office/drawing/2017/model3d" xmlns:o="urn:schemas-microsoft-com:office:office" xmlns:r="http://schemas.openxmlformats.org/officeDocument/2006/relationships" xmlns:m="http://schemas.openxmlformats.org/officeDocument/2006/math" xmlns:v="urn:schemas-microsoft-com:vml" xmlns:wp14="http://schemas.microsoft.com/office/word/2010/wordprocessingDrawing" xmlns:wp="http://schemas.openxmlformats.org/drawingml/2006/wordprocessingDrawing" xmlns:w10="urn:schemas-microsoft-com:office:word" xmlns:w="http://schemas.openxmlformats.org/wordprocessingml/2006/main" xmlns:w14="http://schemas.microsoft.com/office/word/2010/wordml" xmlns:w15="http://schemas.microsoft.com/office/word/2012/wordml" xmlns:w16cid="http://schemas.microsoft.com/office/word/2016/wordml/cid" xmlns:w16se="http://schemas.microsoft.com/office/word/2015/wordml/symex" xmlns:wpg="http://schemas.microsoft.com/office/word/2010/wordprocessingGroup" xmlns:wpi="http://schemas.microsoft.com/office/word/2010/wordprocessingInk" xmlns:wne="http://schemas.microsoft.com/office/word/2006/wordml" xmlns:wps="http://schemas.microsoft.com/office/word/2010/wordprocessingShape" mc:Ignorable="w14 w15 w16se w16cid wp14">
   <w:p>
     <w:pPr>
       <w:pStyle w:val="Header"/>
@@ -2938,7 +2830,7 @@
 </file>
 
 <file path=word/header4.xml><?xml version="1.0" encoding="utf-8"?>
-<w:hdr xmlns:wpc="http://schemas.microsoft.com/office/word/2010/wordprocessingCanvas" xmlns:mo="http://schemas.microsoft.com/office/mac/office/2008/main" xmlns:mc="http://schemas.openxmlformats.org/markup-compatibility/2006" xmlns:mv="urn:schemas-microsoft-com:mac:vml" xmlns:o="urn:schemas-microsoft-com:office:office" xmlns:r="http://schemas.openxmlformats.org/officeDocument/2006/relationships" xmlns:m="http://schemas.openxmlformats.org/officeDocument/2006/math" xmlns:v="urn:schemas-microsoft-com:vml" xmlns:wp14="http://schemas.microsoft.com/office/word/2010/wordprocessingDrawing" xmlns:wp="http://schemas.openxmlformats.org/drawingml/2006/wordprocessingDrawing" xmlns:w10="urn:schemas-microsoft-com:office:word" xmlns:w="http://schemas.openxmlformats.org/wordprocessingml/2006/main" xmlns:w14="http://schemas.microsoft.com/office/word/2010/wordml" xmlns:wpg="http://schemas.microsoft.com/office/word/2010/wordprocessingGroup" xmlns:wpi="http://schemas.microsoft.com/office/word/2010/wordprocessingInk" xmlns:wne="http://schemas.microsoft.com/office/word/2006/wordml" xmlns:wps="http://schemas.microsoft.com/office/word/2010/wordprocessingShape" mc:Ignorable="w14 wp14">
+<w:hdr xmlns:wpc="http://schemas.microsoft.com/office/word/2010/wordprocessingCanvas" xmlns:cx="http://schemas.microsoft.com/office/drawing/2014/chartex" xmlns:cx1="http://schemas.microsoft.com/office/drawing/2015/9/8/chartex" xmlns:cx2="http://schemas.microsoft.com/office/drawing/2015/10/21/chartex" xmlns:cx3="http://schemas.microsoft.com/office/drawing/2016/5/9/chartex" xmlns:cx4="http://schemas.microsoft.com/office/drawing/2016/5/10/chartex" xmlns:cx5="http://schemas.microsoft.com/office/drawing/2016/5/11/chartex" xmlns:cx6="http://schemas.microsoft.com/office/drawing/2016/5/12/chartex" xmlns:cx7="http://schemas.microsoft.com/office/drawing/2016/5/13/chartex" xmlns:cx8="http://schemas.microsoft.com/office/drawing/2016/5/14/chartex" xmlns:mc="http://schemas.openxmlformats.org/markup-compatibility/2006" xmlns:aink="http://schemas.microsoft.com/office/drawing/2016/ink" xmlns:am3d="http://schemas.microsoft.com/office/drawing/2017/model3d" xmlns:o="urn:schemas-microsoft-com:office:office" xmlns:r="http://schemas.openxmlformats.org/officeDocument/2006/relationships" xmlns:m="http://schemas.openxmlformats.org/officeDocument/2006/math" xmlns:v="urn:schemas-microsoft-com:vml" xmlns:wp14="http://schemas.microsoft.com/office/word/2010/wordprocessingDrawing" xmlns:wp="http://schemas.openxmlformats.org/drawingml/2006/wordprocessingDrawing" xmlns:w10="urn:schemas-microsoft-com:office:word" xmlns:w="http://schemas.openxmlformats.org/wordprocessingml/2006/main" xmlns:w14="http://schemas.microsoft.com/office/word/2010/wordml" xmlns:w15="http://schemas.microsoft.com/office/word/2012/wordml" xmlns:w16cid="http://schemas.microsoft.com/office/word/2016/wordml/cid" xmlns:w16se="http://schemas.microsoft.com/office/word/2015/wordml/symex" xmlns:wpg="http://schemas.microsoft.com/office/word/2010/wordprocessingGroup" xmlns:wpi="http://schemas.microsoft.com/office/word/2010/wordprocessingInk" xmlns:wne="http://schemas.microsoft.com/office/word/2006/wordml" xmlns:wps="http://schemas.microsoft.com/office/word/2010/wordprocessingShape" mc:Ignorable="w14 w15 w16se w16cid wp14">
   <w:p>
     <w:pPr>
       <w:pStyle w:val="Header"/>
@@ -2973,7 +2865,7 @@
 </file>
 
 <file path=word/header5.xml><?xml version="1.0" encoding="utf-8"?>
-<w:hdr xmlns:wpc="http://schemas.microsoft.com/office/word/2010/wordprocessingCanvas" xmlns:mo="http://schemas.microsoft.com/office/mac/office/2008/main" xmlns:mc="http://schemas.openxmlformats.org/markup-compatibility/2006" xmlns:mv="urn:schemas-microsoft-com:mac:vml" xmlns:o="urn:schemas-microsoft-com:office:office" xmlns:r="http://schemas.openxmlformats.org/officeDocument/2006/relationships" xmlns:m="http://schemas.openxmlformats.org/officeDocument/2006/math" xmlns:v="urn:schemas-microsoft-com:vml" xmlns:wp14="http://schemas.microsoft.com/office/word/2010/wordprocessingDrawing" xmlns:wp="http://schemas.openxmlformats.org/drawingml/2006/wordprocessingDrawing" xmlns:w10="urn:schemas-microsoft-com:office:word" xmlns:w="http://schemas.openxmlformats.org/wordprocessingml/2006/main" xmlns:w14="http://schemas.microsoft.com/office/word/2010/wordml" xmlns:wpg="http://schemas.microsoft.com/office/word/2010/wordprocessingGroup" xmlns:wpi="http://schemas.microsoft.com/office/word/2010/wordprocessingInk" xmlns:wne="http://schemas.microsoft.com/office/word/2006/wordml" xmlns:wps="http://schemas.microsoft.com/office/word/2010/wordprocessingShape" mc:Ignorable="w14 wp14">
+<w:hdr xmlns:wpc="http://schemas.microsoft.com/office/word/2010/wordprocessingCanvas" xmlns:cx="http://schemas.microsoft.com/office/drawing/2014/chartex" xmlns:cx1="http://schemas.microsoft.com/office/drawing/2015/9/8/chartex" xmlns:cx2="http://schemas.microsoft.com/office/drawing/2015/10/21/chartex" xmlns:cx3="http://schemas.microsoft.com/office/drawing/2016/5/9/chartex" xmlns:cx4="http://schemas.microsoft.com/office/drawing/2016/5/10/chartex" xmlns:cx5="http://schemas.microsoft.com/office/drawing/2016/5/11/chartex" xmlns:cx6="http://schemas.microsoft.com/office/drawing/2016/5/12/chartex" xmlns:cx7="http://schemas.microsoft.com/office/drawing/2016/5/13/chartex" xmlns:cx8="http://schemas.microsoft.com/office/drawing/2016/5/14/chartex" xmlns:mc="http://schemas.openxmlformats.org/markup-compatibility/2006" xmlns:aink="http://schemas.microsoft.com/office/drawing/2016/ink" xmlns:am3d="http://schemas.microsoft.com/office/drawing/2017/model3d" xmlns:o="urn:schemas-microsoft-com:office:office" xmlns:r="http://schemas.openxmlformats.org/officeDocument/2006/relationships" xmlns:m="http://schemas.openxmlformats.org/officeDocument/2006/math" xmlns:v="urn:schemas-microsoft-com:vml" xmlns:wp14="http://schemas.microsoft.com/office/word/2010/wordprocessingDrawing" xmlns:wp="http://schemas.openxmlformats.org/drawingml/2006/wordprocessingDrawing" xmlns:w10="urn:schemas-microsoft-com:office:word" xmlns:w="http://schemas.openxmlformats.org/wordprocessingml/2006/main" xmlns:w14="http://schemas.microsoft.com/office/word/2010/wordml" xmlns:w15="http://schemas.microsoft.com/office/word/2012/wordml" xmlns:w16cid="http://schemas.microsoft.com/office/word/2016/wordml/cid" xmlns:w16se="http://schemas.microsoft.com/office/word/2015/wordml/symex" xmlns:wpg="http://schemas.microsoft.com/office/word/2010/wordprocessingGroup" xmlns:wpi="http://schemas.microsoft.com/office/word/2010/wordprocessingInk" xmlns:wne="http://schemas.microsoft.com/office/word/2006/wordml" xmlns:wps="http://schemas.microsoft.com/office/word/2010/wordprocessingShape" mc:Ignorable="w14 w15 w16se w16cid wp14">
   <w:p>
     <w:pPr>
       <w:pStyle w:val="Header"/>
@@ -2987,7 +2879,7 @@
 </file>
 
 <file path=word/header6.xml><?xml version="1.0" encoding="utf-8"?>
-<w:hdr xmlns:wpc="http://schemas.microsoft.com/office/word/2010/wordprocessingCanvas" xmlns:mo="http://schemas.microsoft.com/office/mac/office/2008/main" xmlns:mc="http://schemas.openxmlformats.org/markup-compatibility/2006" xmlns:mv="urn:schemas-microsoft-com:mac:vml" xmlns:o="urn:schemas-microsoft-com:office:office" xmlns:r="http://schemas.openxmlformats.org/officeDocument/2006/relationships" xmlns:m="http://schemas.openxmlformats.org/officeDocument/2006/math" xmlns:v="urn:schemas-microsoft-com:vml" xmlns:wp14="http://schemas.microsoft.com/office/word/2010/wordprocessingDrawing" xmlns:wp="http://schemas.openxmlformats.org/drawingml/2006/wordprocessingDrawing" xmlns:w10="urn:schemas-microsoft-com:office:word" xmlns:w="http://schemas.openxmlformats.org/wordprocessingml/2006/main" xmlns:w14="http://schemas.microsoft.com/office/word/2010/wordml" xmlns:wpg="http://schemas.microsoft.com/office/word/2010/wordprocessingGroup" xmlns:wpi="http://schemas.microsoft.com/office/word/2010/wordprocessingInk" xmlns:wne="http://schemas.microsoft.com/office/word/2006/wordml" xmlns:wps="http://schemas.microsoft.com/office/word/2010/wordprocessingShape" mc:Ignorable="w14 wp14">
+<w:hdr xmlns:wpc="http://schemas.microsoft.com/office/word/2010/wordprocessingCanvas" xmlns:cx="http://schemas.microsoft.com/office/drawing/2014/chartex" xmlns:cx1="http://schemas.microsoft.com/office/drawing/2015/9/8/chartex" xmlns:cx2="http://schemas.microsoft.com/office/drawing/2015/10/21/chartex" xmlns:cx3="http://schemas.microsoft.com/office/drawing/2016/5/9/chartex" xmlns:cx4="http://schemas.microsoft.com/office/drawing/2016/5/10/chartex" xmlns:cx5="http://schemas.microsoft.com/office/drawing/2016/5/11/chartex" xmlns:cx6="http://schemas.microsoft.com/office/drawing/2016/5/12/chartex" xmlns:cx7="http://schemas.microsoft.com/office/drawing/2016/5/13/chartex" xmlns:cx8="http://schemas.microsoft.com/office/drawing/2016/5/14/chartex" xmlns:mc="http://schemas.openxmlformats.org/markup-compatibility/2006" xmlns:aink="http://schemas.microsoft.com/office/drawing/2016/ink" xmlns:am3d="http://schemas.microsoft.com/office/drawing/2017/model3d" xmlns:o="urn:schemas-microsoft-com:office:office" xmlns:r="http://schemas.openxmlformats.org/officeDocument/2006/relationships" xmlns:m="http://schemas.openxmlformats.org/officeDocument/2006/math" xmlns:v="urn:schemas-microsoft-com:vml" xmlns:wp14="http://schemas.microsoft.com/office/word/2010/wordprocessingDrawing" xmlns:wp="http://schemas.openxmlformats.org/drawingml/2006/wordprocessingDrawing" xmlns:w10="urn:schemas-microsoft-com:office:word" xmlns:w="http://schemas.openxmlformats.org/wordprocessingml/2006/main" xmlns:w14="http://schemas.microsoft.com/office/word/2010/wordml" xmlns:w15="http://schemas.microsoft.com/office/word/2012/wordml" xmlns:w16cid="http://schemas.microsoft.com/office/word/2016/wordml/cid" xmlns:w16se="http://schemas.microsoft.com/office/word/2015/wordml/symex" xmlns:wpg="http://schemas.microsoft.com/office/word/2010/wordprocessingGroup" xmlns:wpi="http://schemas.microsoft.com/office/word/2010/wordprocessingInk" xmlns:wne="http://schemas.microsoft.com/office/word/2006/wordml" xmlns:wps="http://schemas.microsoft.com/office/word/2010/wordprocessingShape" mc:Ignorable="w14 w15 w16se w16cid wp14">
   <w:p>
     <w:pPr>
       <w:pStyle w:val="Header"/>
@@ -3011,7 +2903,7 @@
 </file>
 
 <file path=word/styles.xml><?xml version="1.0" encoding="utf-8"?>
-<w:styles xmlns:mc="http://schemas.openxmlformats.org/markup-compatibility/2006" xmlns:r="http://schemas.openxmlformats.org/officeDocument/2006/relationships" xmlns:w="http://schemas.openxmlformats.org/wordprocessingml/2006/main" xmlns:w14="http://schemas.microsoft.com/office/word/2010/wordml" mc:Ignorable="w14">
+<w:styles xmlns:mc="http://schemas.openxmlformats.org/markup-compatibility/2006" xmlns:r="http://schemas.openxmlformats.org/officeDocument/2006/relationships" xmlns:w="http://schemas.openxmlformats.org/wordprocessingml/2006/main" xmlns:w14="http://schemas.microsoft.com/office/word/2010/wordml" xmlns:w15="http://schemas.microsoft.com/office/word/2012/wordml" xmlns:w16cid="http://schemas.microsoft.com/office/word/2016/wordml/cid" xmlns:w16se="http://schemas.microsoft.com/office/word/2015/wordml/symex" mc:Ignorable="w14 w15 w16se w16cid">
   <w:docDefaults>
     <w:rPrDefault>
       <w:rPr>
@@ -3021,152 +2913,367 @@
     </w:rPrDefault>
     <w:pPrDefault/>
   </w:docDefaults>
-  <w:latentStyles w:defLockedState="0" w:defUIPriority="0" w:defSemiHidden="1" w:defUnhideWhenUsed="1" w:defQFormat="0" w:count="276">
-    <w:lsdException w:name="Normal" w:semiHidden="0" w:unhideWhenUsed="0" w:qFormat="1"/>
-    <w:lsdException w:name="heading 1" w:semiHidden="0" w:unhideWhenUsed="0" w:qFormat="1"/>
-    <w:lsdException w:name="heading 2" w:qFormat="1"/>
-    <w:lsdException w:name="heading 3" w:qFormat="1"/>
-    <w:lsdException w:name="heading 4" w:qFormat="1"/>
-    <w:lsdException w:name="heading 5" w:qFormat="1"/>
-    <w:lsdException w:name="heading 6" w:qFormat="1"/>
-    <w:lsdException w:name="heading 7" w:qFormat="1"/>
-    <w:lsdException w:name="heading 8" w:qFormat="1"/>
-    <w:lsdException w:name="heading 9" w:qFormat="1"/>
-    <w:lsdException w:name="index 1" w:semiHidden="0" w:unhideWhenUsed="0"/>
-    <w:lsdException w:name="index 2" w:semiHidden="0" w:unhideWhenUsed="0"/>
-    <w:lsdException w:name="caption" w:qFormat="1"/>
-    <w:lsdException w:name="List Bullet 2" w:semiHidden="0" w:unhideWhenUsed="0"/>
-    <w:lsdException w:name="List Bullet 5" w:semiHidden="0" w:unhideWhenUsed="0"/>
-    <w:lsdException w:name="List Number 2" w:semiHidden="0" w:unhideWhenUsed="0"/>
-    <w:lsdException w:name="Title" w:semiHidden="0" w:unhideWhenUsed="0" w:qFormat="1"/>
-    <w:lsdException w:name="Subtitle" w:semiHidden="0" w:unhideWhenUsed="0" w:qFormat="1"/>
-    <w:lsdException w:name="Note Heading" w:semiHidden="0" w:unhideWhenUsed="0"/>
-    <w:lsdException w:name="Body Text 2" w:semiHidden="0" w:unhideWhenUsed="0"/>
-    <w:lsdException w:name="Body Text 3" w:semiHidden="0" w:unhideWhenUsed="0"/>
-    <w:lsdException w:name="Body Text Indent 2" w:semiHidden="0" w:unhideWhenUsed="0"/>
-    <w:lsdException w:name="Strong" w:semiHidden="0" w:unhideWhenUsed="0" w:qFormat="1"/>
-    <w:lsdException w:name="Emphasis" w:semiHidden="0" w:unhideWhenUsed="0" w:qFormat="1"/>
-    <w:lsdException w:name="Table Grid" w:semiHidden="0" w:unhideWhenUsed="0"/>
-    <w:lsdException w:name="Note Level 1" w:semiHidden="0" w:unhideWhenUsed="0"/>
-    <w:lsdException w:name="Note Level 2" w:semiHidden="0" w:unhideWhenUsed="0"/>
-    <w:lsdException w:name="Note Level 3" w:semiHidden="0" w:unhideWhenUsed="0"/>
-    <w:lsdException w:name="Note Level 4" w:semiHidden="0" w:unhideWhenUsed="0"/>
-    <w:lsdException w:name="Note Level 5" w:semiHidden="0" w:unhideWhenUsed="0"/>
-    <w:lsdException w:name="Note Level 6" w:semiHidden="0" w:unhideWhenUsed="0"/>
-    <w:lsdException w:name="Note Level 7" w:semiHidden="0" w:unhideWhenUsed="0"/>
-    <w:lsdException w:name="Note Level 8" w:semiHidden="0" w:unhideWhenUsed="0"/>
-    <w:lsdException w:name="Note Level 9" w:semiHidden="0" w:unhideWhenUsed="0"/>
-    <w:lsdException w:name="Placeholder Text" w:uiPriority="99" w:unhideWhenUsed="0"/>
-    <w:lsdException w:name="No Spacing" w:semiHidden="0" w:uiPriority="1" w:unhideWhenUsed="0" w:qFormat="1"/>
-    <w:lsdException w:name="Light Shading" w:semiHidden="0" w:uiPriority="60" w:unhideWhenUsed="0"/>
-    <w:lsdException w:name="Light List" w:semiHidden="0" w:uiPriority="61" w:unhideWhenUsed="0"/>
-    <w:lsdException w:name="Light Grid" w:semiHidden="0" w:uiPriority="62" w:unhideWhenUsed="0"/>
-    <w:lsdException w:name="Medium Shading 1" w:semiHidden="0" w:uiPriority="63" w:unhideWhenUsed="0"/>
-    <w:lsdException w:name="Medium Shading 2" w:semiHidden="0" w:uiPriority="64" w:unhideWhenUsed="0"/>
-    <w:lsdException w:name="Medium List 1" w:semiHidden="0" w:uiPriority="65" w:unhideWhenUsed="0"/>
-    <w:lsdException w:name="Medium List 2" w:semiHidden="0" w:uiPriority="66" w:unhideWhenUsed="0"/>
-    <w:lsdException w:name="Medium Grid 1" w:semiHidden="0" w:uiPriority="67" w:unhideWhenUsed="0"/>
-    <w:lsdException w:name="Medium Grid 2" w:semiHidden="0" w:uiPriority="68" w:unhideWhenUsed="0"/>
-    <w:lsdException w:name="Medium Grid 3" w:semiHidden="0" w:uiPriority="69" w:unhideWhenUsed="0"/>
-    <w:lsdException w:name="Dark List" w:semiHidden="0" w:uiPriority="70" w:unhideWhenUsed="0"/>
-    <w:lsdException w:name="Colorful Shading" w:semiHidden="0" w:uiPriority="71" w:unhideWhenUsed="0"/>
-    <w:lsdException w:name="Colorful List" w:semiHidden="0" w:uiPriority="72" w:unhideWhenUsed="0"/>
-    <w:lsdException w:name="Colorful Grid" w:semiHidden="0" w:uiPriority="73" w:unhideWhenUsed="0"/>
-    <w:lsdException w:name="Light Shading Accent 1" w:semiHidden="0" w:uiPriority="60" w:unhideWhenUsed="0"/>
-    <w:lsdException w:name="Light List Accent 1" w:semiHidden="0" w:uiPriority="61" w:unhideWhenUsed="0"/>
-    <w:lsdException w:name="Light Grid Accent 1" w:semiHidden="0" w:uiPriority="62" w:unhideWhenUsed="0"/>
-    <w:lsdException w:name="Medium Shading 1 Accent 1" w:semiHidden="0" w:uiPriority="63" w:unhideWhenUsed="0"/>
-    <w:lsdException w:name="Medium Shading 2 Accent 1" w:semiHidden="0" w:uiPriority="64" w:unhideWhenUsed="0"/>
-    <w:lsdException w:name="Medium List 1 Accent 1" w:semiHidden="0" w:uiPriority="65" w:unhideWhenUsed="0"/>
-    <w:lsdException w:name="Revision" w:uiPriority="99" w:unhideWhenUsed="0"/>
-    <w:lsdException w:name="List Paragraph" w:semiHidden="0" w:uiPriority="34" w:unhideWhenUsed="0" w:qFormat="1"/>
-    <w:lsdException w:name="Quote" w:semiHidden="0" w:uiPriority="29" w:unhideWhenUsed="0" w:qFormat="1"/>
-    <w:lsdException w:name="Intense Quote" w:semiHidden="0" w:uiPriority="30" w:unhideWhenUsed="0" w:qFormat="1"/>
-    <w:lsdException w:name="Medium List 2 Accent 1" w:semiHidden="0" w:uiPriority="66" w:unhideWhenUsed="0"/>
-    <w:lsdException w:name="Medium Grid 1 Accent 1" w:semiHidden="0" w:uiPriority="67" w:unhideWhenUsed="0"/>
-    <w:lsdException w:name="Medium Grid 2 Accent 1" w:semiHidden="0" w:uiPriority="68" w:unhideWhenUsed="0"/>
-    <w:lsdException w:name="Medium Grid 3 Accent 1" w:semiHidden="0" w:uiPriority="69" w:unhideWhenUsed="0"/>
-    <w:lsdException w:name="Dark List Accent 1" w:semiHidden="0" w:uiPriority="70" w:unhideWhenUsed="0"/>
-    <w:lsdException w:name="Colorful Shading Accent 1" w:semiHidden="0" w:uiPriority="71" w:unhideWhenUsed="0"/>
-    <w:lsdException w:name="Colorful List Accent 1" w:semiHidden="0" w:uiPriority="72" w:unhideWhenUsed="0"/>
-    <w:lsdException w:name="Colorful Grid Accent 1" w:semiHidden="0" w:uiPriority="73" w:unhideWhenUsed="0"/>
-    <w:lsdException w:name="Light Shading Accent 2" w:semiHidden="0" w:uiPriority="60" w:unhideWhenUsed="0"/>
-    <w:lsdException w:name="Light List Accent 2" w:semiHidden="0" w:uiPriority="61" w:unhideWhenUsed="0"/>
-    <w:lsdException w:name="Light Grid Accent 2" w:semiHidden="0" w:uiPriority="62" w:unhideWhenUsed="0"/>
-    <w:lsdException w:name="Medium Shading 1 Accent 2" w:semiHidden="0" w:uiPriority="63" w:unhideWhenUsed="0"/>
-    <w:lsdException w:name="Medium Shading 2 Accent 2" w:semiHidden="0" w:uiPriority="64" w:unhideWhenUsed="0"/>
-    <w:lsdException w:name="Medium List 1 Accent 2" w:semiHidden="0" w:uiPriority="65" w:unhideWhenUsed="0"/>
-    <w:lsdException w:name="Medium List 2 Accent 2" w:semiHidden="0" w:uiPriority="66" w:unhideWhenUsed="0"/>
-    <w:lsdException w:name="Medium Grid 1 Accent 2" w:semiHidden="0" w:uiPriority="67" w:unhideWhenUsed="0"/>
-    <w:lsdException w:name="Medium Grid 2 Accent 2" w:semiHidden="0" w:uiPriority="68" w:unhideWhenUsed="0"/>
-    <w:lsdException w:name="Medium Grid 3 Accent 2" w:semiHidden="0" w:uiPriority="69" w:unhideWhenUsed="0"/>
-    <w:lsdException w:name="Dark List Accent 2" w:semiHidden="0" w:uiPriority="70" w:unhideWhenUsed="0"/>
-    <w:lsdException w:name="Colorful Shading Accent 2" w:semiHidden="0" w:uiPriority="71" w:unhideWhenUsed="0"/>
-    <w:lsdException w:name="Colorful List Accent 2" w:semiHidden="0" w:uiPriority="72" w:unhideWhenUsed="0"/>
-    <w:lsdException w:name="Colorful Grid Accent 2" w:semiHidden="0" w:uiPriority="73" w:unhideWhenUsed="0"/>
-    <w:lsdException w:name="Light Shading Accent 3" w:semiHidden="0" w:uiPriority="60" w:unhideWhenUsed="0"/>
-    <w:lsdException w:name="Light List Accent 3" w:semiHidden="0" w:uiPriority="61" w:unhideWhenUsed="0"/>
-    <w:lsdException w:name="Light Grid Accent 3" w:semiHidden="0" w:uiPriority="62" w:unhideWhenUsed="0"/>
-    <w:lsdException w:name="Medium Shading 1 Accent 3" w:semiHidden="0" w:uiPriority="63" w:unhideWhenUsed="0"/>
-    <w:lsdException w:name="Medium Shading 2 Accent 3" w:semiHidden="0" w:uiPriority="64" w:unhideWhenUsed="0"/>
-    <w:lsdException w:name="Medium List 1 Accent 3" w:semiHidden="0" w:uiPriority="65" w:unhideWhenUsed="0"/>
-    <w:lsdException w:name="Medium List 2 Accent 3" w:semiHidden="0" w:uiPriority="66" w:unhideWhenUsed="0"/>
-    <w:lsdException w:name="Medium Grid 1 Accent 3" w:semiHidden="0" w:uiPriority="67" w:unhideWhenUsed="0"/>
-    <w:lsdException w:name="Medium Grid 2 Accent 3" w:semiHidden="0" w:uiPriority="68" w:unhideWhenUsed="0"/>
-    <w:lsdException w:name="Medium Grid 3 Accent 3" w:semiHidden="0" w:uiPriority="69" w:unhideWhenUsed="0"/>
-    <w:lsdException w:name="Dark List Accent 3" w:semiHidden="0" w:uiPriority="70" w:unhideWhenUsed="0"/>
-    <w:lsdException w:name="Colorful Shading Accent 3" w:semiHidden="0" w:uiPriority="71" w:unhideWhenUsed="0"/>
-    <w:lsdException w:name="Colorful List Accent 3" w:semiHidden="0" w:uiPriority="72" w:unhideWhenUsed="0"/>
-    <w:lsdException w:name="Colorful Grid Accent 3" w:semiHidden="0" w:uiPriority="73" w:unhideWhenUsed="0"/>
-    <w:lsdException w:name="Light Shading Accent 4" w:semiHidden="0" w:uiPriority="60" w:unhideWhenUsed="0"/>
-    <w:lsdException w:name="Light List Accent 4" w:semiHidden="0" w:uiPriority="61" w:unhideWhenUsed="0"/>
-    <w:lsdException w:name="Light Grid Accent 4" w:semiHidden="0" w:uiPriority="62" w:unhideWhenUsed="0"/>
-    <w:lsdException w:name="Medium Shading 1 Accent 4" w:semiHidden="0" w:uiPriority="63" w:unhideWhenUsed="0"/>
-    <w:lsdException w:name="Medium Shading 2 Accent 4" w:semiHidden="0" w:uiPriority="64" w:unhideWhenUsed="0"/>
-    <w:lsdException w:name="Medium List 1 Accent 4" w:semiHidden="0" w:uiPriority="65" w:unhideWhenUsed="0"/>
-    <w:lsdException w:name="Medium List 2 Accent 4" w:semiHidden="0" w:uiPriority="66" w:unhideWhenUsed="0"/>
-    <w:lsdException w:name="Medium Grid 1 Accent 4" w:semiHidden="0" w:uiPriority="67" w:unhideWhenUsed="0"/>
-    <w:lsdException w:name="Medium Grid 2 Accent 4" w:semiHidden="0" w:uiPriority="68" w:unhideWhenUsed="0"/>
-    <w:lsdException w:name="Medium Grid 3 Accent 4" w:semiHidden="0" w:uiPriority="69" w:unhideWhenUsed="0"/>
-    <w:lsdException w:name="Dark List Accent 4" w:semiHidden="0" w:uiPriority="70" w:unhideWhenUsed="0"/>
-    <w:lsdException w:name="Colorful Shading Accent 4" w:semiHidden="0" w:uiPriority="71" w:unhideWhenUsed="0"/>
-    <w:lsdException w:name="Colorful List Accent 4" w:semiHidden="0" w:uiPriority="72" w:unhideWhenUsed="0"/>
-    <w:lsdException w:name="Colorful Grid Accent 4" w:semiHidden="0" w:uiPriority="73" w:unhideWhenUsed="0"/>
-    <w:lsdException w:name="Light Shading Accent 5" w:semiHidden="0" w:uiPriority="60" w:unhideWhenUsed="0"/>
-    <w:lsdException w:name="Light List Accent 5" w:semiHidden="0" w:uiPriority="61" w:unhideWhenUsed="0"/>
-    <w:lsdException w:name="Light Grid Accent 5" w:semiHidden="0" w:uiPriority="62" w:unhideWhenUsed="0"/>
-    <w:lsdException w:name="Medium Shading 1 Accent 5" w:semiHidden="0" w:uiPriority="63" w:unhideWhenUsed="0"/>
-    <w:lsdException w:name="Medium Shading 2 Accent 5" w:semiHidden="0" w:uiPriority="64" w:unhideWhenUsed="0"/>
-    <w:lsdException w:name="Medium List 1 Accent 5" w:semiHidden="0" w:uiPriority="65" w:unhideWhenUsed="0"/>
-    <w:lsdException w:name="Medium List 2 Accent 5" w:semiHidden="0" w:uiPriority="66" w:unhideWhenUsed="0"/>
-    <w:lsdException w:name="Medium Grid 1 Accent 5" w:semiHidden="0" w:uiPriority="67" w:unhideWhenUsed="0"/>
-    <w:lsdException w:name="Medium Grid 2 Accent 5" w:semiHidden="0" w:uiPriority="68" w:unhideWhenUsed="0"/>
-    <w:lsdException w:name="Medium Grid 3 Accent 5" w:semiHidden="0" w:uiPriority="69" w:unhideWhenUsed="0"/>
-    <w:lsdException w:name="Dark List Accent 5" w:semiHidden="0" w:uiPriority="70" w:unhideWhenUsed="0"/>
-    <w:lsdException w:name="Colorful Shading Accent 5" w:semiHidden="0" w:uiPriority="71" w:unhideWhenUsed="0"/>
-    <w:lsdException w:name="Colorful List Accent 5" w:semiHidden="0" w:uiPriority="72" w:unhideWhenUsed="0"/>
-    <w:lsdException w:name="Colorful Grid Accent 5" w:semiHidden="0" w:uiPriority="73" w:unhideWhenUsed="0"/>
-    <w:lsdException w:name="Light Shading Accent 6" w:semiHidden="0" w:uiPriority="60" w:unhideWhenUsed="0"/>
-    <w:lsdException w:name="Light List Accent 6" w:semiHidden="0" w:uiPriority="61" w:unhideWhenUsed="0"/>
-    <w:lsdException w:name="Light Grid Accent 6" w:semiHidden="0" w:uiPriority="62" w:unhideWhenUsed="0"/>
-    <w:lsdException w:name="Medium Shading 1 Accent 6" w:semiHidden="0" w:uiPriority="63" w:unhideWhenUsed="0"/>
-    <w:lsdException w:name="Medium Shading 2 Accent 6" w:semiHidden="0" w:uiPriority="64" w:unhideWhenUsed="0"/>
-    <w:lsdException w:name="Medium List 1 Accent 6" w:semiHidden="0" w:uiPriority="65" w:unhideWhenUsed="0"/>
-    <w:lsdException w:name="Medium List 2 Accent 6" w:semiHidden="0" w:uiPriority="66" w:unhideWhenUsed="0"/>
-    <w:lsdException w:name="Medium Grid 1 Accent 6" w:semiHidden="0" w:uiPriority="67" w:unhideWhenUsed="0"/>
-    <w:lsdException w:name="Medium Grid 2 Accent 6" w:semiHidden="0" w:uiPriority="68" w:unhideWhenUsed="0"/>
-    <w:lsdException w:name="Medium Grid 3 Accent 6" w:semiHidden="0" w:uiPriority="69" w:unhideWhenUsed="0"/>
-    <w:lsdException w:name="Dark List Accent 6" w:semiHidden="0" w:uiPriority="70" w:unhideWhenUsed="0"/>
-    <w:lsdException w:name="Colorful Shading Accent 6" w:semiHidden="0" w:uiPriority="71" w:unhideWhenUsed="0"/>
-    <w:lsdException w:name="Colorful List Accent 6" w:semiHidden="0" w:uiPriority="72" w:unhideWhenUsed="0"/>
-    <w:lsdException w:name="Colorful Grid Accent 6" w:semiHidden="0" w:uiPriority="73" w:unhideWhenUsed="0"/>
-    <w:lsdException w:name="Subtle Emphasis" w:semiHidden="0" w:uiPriority="19" w:unhideWhenUsed="0" w:qFormat="1"/>
-    <w:lsdException w:name="Intense Emphasis" w:semiHidden="0" w:uiPriority="21" w:unhideWhenUsed="0" w:qFormat="1"/>
-    <w:lsdException w:name="Subtle Reference" w:semiHidden="0" w:uiPriority="31" w:unhideWhenUsed="0" w:qFormat="1"/>
-    <w:lsdException w:name="Intense Reference" w:semiHidden="0" w:uiPriority="32" w:unhideWhenUsed="0" w:qFormat="1"/>
-    <w:lsdException w:name="Book Title" w:semiHidden="0" w:uiPriority="33" w:unhideWhenUsed="0" w:qFormat="1"/>
-    <w:lsdException w:name="Bibliography" w:uiPriority="37"/>
-    <w:lsdException w:name="TOC Heading" w:uiPriority="39" w:qFormat="1"/>
+  <w:latentStyles w:defLockedState="0" w:defUIPriority="0" w:defSemiHidden="0" w:defUnhideWhenUsed="0" w:defQFormat="0" w:count="375">
+    <w:lsdException w:name="Normal" w:qFormat="1"/>
+    <w:lsdException w:name="heading 1" w:qFormat="1"/>
+    <w:lsdException w:name="heading 2" w:semiHidden="1" w:unhideWhenUsed="1" w:qFormat="1"/>
+    <w:lsdException w:name="heading 3" w:semiHidden="1" w:unhideWhenUsed="1" w:qFormat="1"/>
+    <w:lsdException w:name="heading 4" w:semiHidden="1" w:unhideWhenUsed="1" w:qFormat="1"/>
+    <w:lsdException w:name="heading 5" w:semiHidden="1" w:unhideWhenUsed="1" w:qFormat="1"/>
+    <w:lsdException w:name="heading 6" w:semiHidden="1" w:unhideWhenUsed="1" w:qFormat="1"/>
+    <w:lsdException w:name="heading 7" w:semiHidden="1" w:unhideWhenUsed="1" w:qFormat="1"/>
+    <w:lsdException w:name="heading 8" w:semiHidden="1" w:unhideWhenUsed="1" w:qFormat="1"/>
+    <w:lsdException w:name="heading 9" w:semiHidden="1" w:unhideWhenUsed="1" w:qFormat="1"/>
+    <w:lsdException w:name="index 3" w:semiHidden="1" w:unhideWhenUsed="1"/>
+    <w:lsdException w:name="index 4" w:semiHidden="1" w:unhideWhenUsed="1"/>
+    <w:lsdException w:name="index 5" w:semiHidden="1" w:unhideWhenUsed="1"/>
+    <w:lsdException w:name="index 6" w:semiHidden="1" w:unhideWhenUsed="1"/>
+    <w:lsdException w:name="index 7" w:semiHidden="1" w:unhideWhenUsed="1"/>
+    <w:lsdException w:name="index 8" w:semiHidden="1" w:unhideWhenUsed="1"/>
+    <w:lsdException w:name="index 9" w:semiHidden="1" w:unhideWhenUsed="1"/>
+    <w:lsdException w:name="toc 1" w:semiHidden="1" w:unhideWhenUsed="1"/>
+    <w:lsdException w:name="toc 2" w:semiHidden="1" w:unhideWhenUsed="1"/>
+    <w:lsdException w:name="toc 3" w:semiHidden="1" w:unhideWhenUsed="1"/>
+    <w:lsdException w:name="toc 4" w:semiHidden="1" w:unhideWhenUsed="1"/>
+    <w:lsdException w:name="toc 5" w:semiHidden="1" w:unhideWhenUsed="1"/>
+    <w:lsdException w:name="toc 6" w:semiHidden="1" w:unhideWhenUsed="1"/>
+    <w:lsdException w:name="toc 7" w:semiHidden="1" w:unhideWhenUsed="1"/>
+    <w:lsdException w:name="toc 8" w:semiHidden="1" w:unhideWhenUsed="1"/>
+    <w:lsdException w:name="toc 9" w:semiHidden="1" w:unhideWhenUsed="1"/>
+    <w:lsdException w:name="Normal Indent" w:semiHidden="1" w:unhideWhenUsed="1"/>
+    <w:lsdException w:name="footnote text" w:semiHidden="1" w:unhideWhenUsed="1"/>
+    <w:lsdException w:name="annotation text" w:semiHidden="1" w:unhideWhenUsed="1"/>
+    <w:lsdException w:name="header" w:semiHidden="1" w:unhideWhenUsed="1"/>
+    <w:lsdException w:name="footer" w:semiHidden="1" w:unhideWhenUsed="1"/>
+    <w:lsdException w:name="index heading" w:semiHidden="1" w:unhideWhenUsed="1"/>
+    <w:lsdException w:name="caption" w:semiHidden="1" w:unhideWhenUsed="1" w:qFormat="1"/>
+    <w:lsdException w:name="table of figures" w:semiHidden="1" w:unhideWhenUsed="1"/>
+    <w:lsdException w:name="envelope address" w:semiHidden="1" w:unhideWhenUsed="1"/>
+    <w:lsdException w:name="envelope return" w:semiHidden="1" w:unhideWhenUsed="1"/>
+    <w:lsdException w:name="footnote reference" w:semiHidden="1" w:unhideWhenUsed="1"/>
+    <w:lsdException w:name="annotation reference" w:semiHidden="1" w:unhideWhenUsed="1"/>
+    <w:lsdException w:name="line number" w:semiHidden="1" w:unhideWhenUsed="1"/>
+    <w:lsdException w:name="page number" w:semiHidden="1" w:unhideWhenUsed="1"/>
+    <w:lsdException w:name="endnote reference" w:semiHidden="1" w:unhideWhenUsed="1"/>
+    <w:lsdException w:name="endnote text" w:semiHidden="1" w:unhideWhenUsed="1"/>
+    <w:lsdException w:name="table of authorities" w:semiHidden="1" w:unhideWhenUsed="1"/>
+    <w:lsdException w:name="macro" w:semiHidden="1" w:unhideWhenUsed="1"/>
+    <w:lsdException w:name="toa heading" w:semiHidden="1" w:unhideWhenUsed="1"/>
+    <w:lsdException w:name="List" w:semiHidden="1" w:unhideWhenUsed="1"/>
+    <w:lsdException w:name="List Bullet" w:semiHidden="1" w:unhideWhenUsed="1"/>
+    <w:lsdException w:name="List Number" w:semiHidden="1" w:unhideWhenUsed="1"/>
+    <w:lsdException w:name="List 2" w:semiHidden="1" w:unhideWhenUsed="1"/>
+    <w:lsdException w:name="List 3" w:semiHidden="1" w:unhideWhenUsed="1"/>
+    <w:lsdException w:name="List 4" w:semiHidden="1" w:unhideWhenUsed="1"/>
+    <w:lsdException w:name="List 5" w:semiHidden="1" w:unhideWhenUsed="1"/>
+    <w:lsdException w:name="List Bullet 3" w:semiHidden="1" w:unhideWhenUsed="1"/>
+    <w:lsdException w:name="List Bullet 4" w:semiHidden="1" w:unhideWhenUsed="1"/>
+    <w:lsdException w:name="List Number 3" w:semiHidden="1" w:unhideWhenUsed="1"/>
+    <w:lsdException w:name="List Number 4" w:semiHidden="1" w:unhideWhenUsed="1"/>
+    <w:lsdException w:name="List Number 5" w:semiHidden="1" w:unhideWhenUsed="1"/>
+    <w:lsdException w:name="Title" w:qFormat="1"/>
+    <w:lsdException w:name="Closing" w:semiHidden="1" w:unhideWhenUsed="1"/>
+    <w:lsdException w:name="Signature" w:semiHidden="1" w:unhideWhenUsed="1"/>
+    <w:lsdException w:name="Default Paragraph Font" w:semiHidden="1" w:unhideWhenUsed="1"/>
+    <w:lsdException w:name="Body Text" w:semiHidden="1" w:unhideWhenUsed="1"/>
+    <w:lsdException w:name="Body Text Indent" w:semiHidden="1" w:unhideWhenUsed="1"/>
+    <w:lsdException w:name="List Continue" w:semiHidden="1" w:unhideWhenUsed="1"/>
+    <w:lsdException w:name="List Continue 2" w:semiHidden="1" w:unhideWhenUsed="1"/>
+    <w:lsdException w:name="List Continue 3" w:semiHidden="1" w:unhideWhenUsed="1"/>
+    <w:lsdException w:name="List Continue 4" w:semiHidden="1" w:unhideWhenUsed="1"/>
+    <w:lsdException w:name="List Continue 5" w:semiHidden="1" w:unhideWhenUsed="1"/>
+    <w:lsdException w:name="Message Header" w:semiHidden="1" w:unhideWhenUsed="1"/>
+    <w:lsdException w:name="Subtitle" w:qFormat="1"/>
+    <w:lsdException w:name="Salutation" w:semiHidden="1" w:unhideWhenUsed="1"/>
+    <w:lsdException w:name="Date" w:semiHidden="1" w:unhideWhenUsed="1"/>
+    <w:lsdException w:name="Body Text First Indent" w:semiHidden="1" w:unhideWhenUsed="1"/>
+    <w:lsdException w:name="Body Text First Indent 2" w:semiHidden="1" w:unhideWhenUsed="1"/>
+    <w:lsdException w:name="Body Text Indent 3" w:semiHidden="1" w:unhideWhenUsed="1"/>
+    <w:lsdException w:name="Block Text" w:semiHidden="1" w:unhideWhenUsed="1"/>
+    <w:lsdException w:name="Hyperlink" w:semiHidden="1" w:unhideWhenUsed="1"/>
+    <w:lsdException w:name="FollowedHyperlink" w:semiHidden="1" w:unhideWhenUsed="1"/>
+    <w:lsdException w:name="Strong" w:qFormat="1"/>
+    <w:lsdException w:name="Emphasis" w:qFormat="1"/>
+    <w:lsdException w:name="Document Map" w:semiHidden="1" w:unhideWhenUsed="1"/>
+    <w:lsdException w:name="Plain Text" w:semiHidden="1" w:unhideWhenUsed="1"/>
+    <w:lsdException w:name="E-mail Signature" w:semiHidden="1" w:unhideWhenUsed="1"/>
+    <w:lsdException w:name="HTML Top of Form" w:semiHidden="1" w:unhideWhenUsed="1"/>
+    <w:lsdException w:name="HTML Bottom of Form" w:semiHidden="1" w:unhideWhenUsed="1"/>
+    <w:lsdException w:name="Normal (Web)" w:semiHidden="1" w:unhideWhenUsed="1"/>
+    <w:lsdException w:name="HTML Acronym" w:semiHidden="1" w:unhideWhenUsed="1"/>
+    <w:lsdException w:name="HTML Address" w:semiHidden="1" w:unhideWhenUsed="1"/>
+    <w:lsdException w:name="HTML Cite" w:semiHidden="1" w:unhideWhenUsed="1"/>
+    <w:lsdException w:name="HTML Code" w:semiHidden="1" w:unhideWhenUsed="1"/>
+    <w:lsdException w:name="HTML Definition" w:semiHidden="1" w:unhideWhenUsed="1"/>
+    <w:lsdException w:name="HTML Keyboard" w:semiHidden="1" w:unhideWhenUsed="1"/>
+    <w:lsdException w:name="HTML Preformatted" w:semiHidden="1" w:unhideWhenUsed="1"/>
+    <w:lsdException w:name="HTML Sample" w:semiHidden="1" w:unhideWhenUsed="1"/>
+    <w:lsdException w:name="HTML Typewriter" w:semiHidden="1" w:unhideWhenUsed="1"/>
+    <w:lsdException w:name="HTML Variable" w:semiHidden="1" w:unhideWhenUsed="1"/>
+    <w:lsdException w:name="Normal Table" w:semiHidden="1" w:unhideWhenUsed="1"/>
+    <w:lsdException w:name="annotation subject" w:semiHidden="1" w:unhideWhenUsed="1"/>
+    <w:lsdException w:name="No List" w:semiHidden="1" w:unhideWhenUsed="1"/>
+    <w:lsdException w:name="Outline List 1" w:semiHidden="1" w:unhideWhenUsed="1"/>
+    <w:lsdException w:name="Outline List 2" w:semiHidden="1" w:unhideWhenUsed="1"/>
+    <w:lsdException w:name="Outline List 3" w:semiHidden="1" w:unhideWhenUsed="1"/>
+    <w:lsdException w:name="Table Simple 1" w:semiHidden="1" w:unhideWhenUsed="1"/>
+    <w:lsdException w:name="Table Simple 2" w:semiHidden="1" w:unhideWhenUsed="1"/>
+    <w:lsdException w:name="Table Simple 3" w:semiHidden="1" w:unhideWhenUsed="1"/>
+    <w:lsdException w:name="Table Classic 1" w:semiHidden="1" w:unhideWhenUsed="1"/>
+    <w:lsdException w:name="Table Classic 2" w:semiHidden="1" w:unhideWhenUsed="1"/>
+    <w:lsdException w:name="Table Classic 3" w:semiHidden="1" w:unhideWhenUsed="1"/>
+    <w:lsdException w:name="Table Classic 4" w:semiHidden="1" w:unhideWhenUsed="1"/>
+    <w:lsdException w:name="Table Colorful 1" w:semiHidden="1" w:unhideWhenUsed="1"/>
+    <w:lsdException w:name="Table Colorful 2" w:semiHidden="1" w:unhideWhenUsed="1"/>
+    <w:lsdException w:name="Table Colorful 3" w:semiHidden="1" w:unhideWhenUsed="1"/>
+    <w:lsdException w:name="Table Columns 1" w:semiHidden="1" w:unhideWhenUsed="1"/>
+    <w:lsdException w:name="Table Columns 2" w:semiHidden="1" w:unhideWhenUsed="1"/>
+    <w:lsdException w:name="Table Columns 3" w:semiHidden="1" w:unhideWhenUsed="1"/>
+    <w:lsdException w:name="Table Columns 4" w:semiHidden="1" w:unhideWhenUsed="1"/>
+    <w:lsdException w:name="Table Columns 5" w:semiHidden="1" w:unhideWhenUsed="1"/>
+    <w:lsdException w:name="Table Grid 1" w:semiHidden="1" w:unhideWhenUsed="1"/>
+    <w:lsdException w:name="Table Grid 2" w:semiHidden="1" w:unhideWhenUsed="1"/>
+    <w:lsdException w:name="Table Grid 3" w:semiHidden="1" w:unhideWhenUsed="1"/>
+    <w:lsdException w:name="Table Grid 4" w:semiHidden="1" w:unhideWhenUsed="1"/>
+    <w:lsdException w:name="Table Grid 5" w:semiHidden="1" w:unhideWhenUsed="1"/>
+    <w:lsdException w:name="Table Grid 6" w:semiHidden="1" w:unhideWhenUsed="1"/>
+    <w:lsdException w:name="Table Grid 7" w:semiHidden="1" w:unhideWhenUsed="1"/>
+    <w:lsdException w:name="Table Grid 8" w:semiHidden="1" w:unhideWhenUsed="1"/>
+    <w:lsdException w:name="Table List 1" w:semiHidden="1" w:unhideWhenUsed="1"/>
+    <w:lsdException w:name="Table List 2" w:semiHidden="1" w:unhideWhenUsed="1"/>
+    <w:lsdException w:name="Table List 3" w:semiHidden="1" w:unhideWhenUsed="1"/>
+    <w:lsdException w:name="Table List 4" w:semiHidden="1" w:unhideWhenUsed="1"/>
+    <w:lsdException w:name="Table List 5" w:semiHidden="1" w:unhideWhenUsed="1"/>
+    <w:lsdException w:name="Table List 6" w:semiHidden="1" w:unhideWhenUsed="1"/>
+    <w:lsdException w:name="Table List 7" w:semiHidden="1" w:unhideWhenUsed="1"/>
+    <w:lsdException w:name="Table List 8" w:semiHidden="1" w:unhideWhenUsed="1"/>
+    <w:lsdException w:name="Table 3D effects 1" w:semiHidden="1" w:unhideWhenUsed="1"/>
+    <w:lsdException w:name="Table 3D effects 2" w:semiHidden="1" w:unhideWhenUsed="1"/>
+    <w:lsdException w:name="Table 3D effects 3" w:semiHidden="1" w:unhideWhenUsed="1"/>
+    <w:lsdException w:name="Table Contemporary" w:semiHidden="1" w:unhideWhenUsed="1"/>
+    <w:lsdException w:name="Table Elegant" w:semiHidden="1" w:unhideWhenUsed="1"/>
+    <w:lsdException w:name="Table Professional" w:semiHidden="1" w:unhideWhenUsed="1"/>
+    <w:lsdException w:name="Table Subtle 1" w:semiHidden="1" w:unhideWhenUsed="1"/>
+    <w:lsdException w:name="Table Subtle 2" w:semiHidden="1" w:unhideWhenUsed="1"/>
+    <w:lsdException w:name="Table Web 1" w:semiHidden="1" w:unhideWhenUsed="1"/>
+    <w:lsdException w:name="Table Web 2" w:semiHidden="1" w:unhideWhenUsed="1"/>
+    <w:lsdException w:name="Table Web 3" w:semiHidden="1" w:unhideWhenUsed="1"/>
+    <w:lsdException w:name="Balloon Text" w:semiHidden="1" w:unhideWhenUsed="1"/>
+    <w:lsdException w:name="Table Theme" w:semiHidden="1" w:unhideWhenUsed="1"/>
+    <w:lsdException w:name="Placeholder Text" w:semiHidden="1" w:uiPriority="99"/>
+    <w:lsdException w:name="No Spacing" w:uiPriority="1" w:qFormat="1"/>
+    <w:lsdException w:name="Light Shading" w:uiPriority="60"/>
+    <w:lsdException w:name="Light List" w:uiPriority="61"/>
+    <w:lsdException w:name="Light Grid" w:uiPriority="62"/>
+    <w:lsdException w:name="Medium Shading 1" w:uiPriority="63"/>
+    <w:lsdException w:name="Medium Shading 2" w:uiPriority="64"/>
+    <w:lsdException w:name="Medium List 1" w:uiPriority="65"/>
+    <w:lsdException w:name="Medium List 2" w:uiPriority="66"/>
+    <w:lsdException w:name="Medium Grid 1" w:uiPriority="67"/>
+    <w:lsdException w:name="Medium Grid 2" w:uiPriority="68"/>
+    <w:lsdException w:name="Medium Grid 3" w:uiPriority="69"/>
+    <w:lsdException w:name="Dark List" w:uiPriority="70"/>
+    <w:lsdException w:name="Colorful Shading" w:uiPriority="71"/>
+    <w:lsdException w:name="Colorful List" w:uiPriority="72"/>
+    <w:lsdException w:name="Colorful Grid" w:uiPriority="73"/>
+    <w:lsdException w:name="Light Shading Accent 1" w:uiPriority="60"/>
+    <w:lsdException w:name="Light List Accent 1" w:uiPriority="61"/>
+    <w:lsdException w:name="Light Grid Accent 1" w:uiPriority="62"/>
+    <w:lsdException w:name="Medium Shading 1 Accent 1" w:uiPriority="63"/>
+    <w:lsdException w:name="Medium Shading 2 Accent 1" w:uiPriority="64"/>
+    <w:lsdException w:name="Medium List 1 Accent 1" w:uiPriority="65"/>
+    <w:lsdException w:name="Revision" w:semiHidden="1" w:uiPriority="99"/>
+    <w:lsdException w:name="List Paragraph" w:uiPriority="34" w:qFormat="1"/>
+    <w:lsdException w:name="Quote" w:uiPriority="29" w:qFormat="1"/>
+    <w:lsdException w:name="Intense Quote" w:uiPriority="30" w:qFormat="1"/>
+    <w:lsdException w:name="Medium List 2 Accent 1" w:uiPriority="66"/>
+    <w:lsdException w:name="Medium Grid 1 Accent 1" w:uiPriority="67"/>
+    <w:lsdException w:name="Medium Grid 2 Accent 1" w:uiPriority="68"/>
+    <w:lsdException w:name="Medium Grid 3 Accent 1" w:uiPriority="69"/>
+    <w:lsdException w:name="Dark List Accent 1" w:uiPriority="70"/>
+    <w:lsdException w:name="Colorful Shading Accent 1" w:uiPriority="71"/>
+    <w:lsdException w:name="Colorful List Accent 1" w:uiPriority="72"/>
+    <w:lsdException w:name="Colorful Grid Accent 1" w:uiPriority="73"/>
+    <w:lsdException w:name="Light Shading Accent 2" w:uiPriority="60"/>
+    <w:lsdException w:name="Light List Accent 2" w:uiPriority="61"/>
+    <w:lsdException w:name="Light Grid Accent 2" w:uiPriority="62"/>
+    <w:lsdException w:name="Medium Shading 1 Accent 2" w:uiPriority="63"/>
+    <w:lsdException w:name="Medium Shading 2 Accent 2" w:uiPriority="64"/>
+    <w:lsdException w:name="Medium List 1 Accent 2" w:uiPriority="65"/>
+    <w:lsdException w:name="Medium List 2 Accent 2" w:uiPriority="66"/>
+    <w:lsdException w:name="Medium Grid 1 Accent 2" w:uiPriority="67"/>
+    <w:lsdException w:name="Medium Grid 2 Accent 2" w:uiPriority="68"/>
+    <w:lsdException w:name="Medium Grid 3 Accent 2" w:uiPriority="69"/>
+    <w:lsdException w:name="Dark List Accent 2" w:uiPriority="70"/>
+    <w:lsdException w:name="Colorful Shading Accent 2" w:uiPriority="71"/>
+    <w:lsdException w:name="Colorful List Accent 2" w:uiPriority="72"/>
+    <w:lsdException w:name="Colorful Grid Accent 2" w:uiPriority="73"/>
+    <w:lsdException w:name="Light Shading Accent 3" w:uiPriority="60"/>
+    <w:lsdException w:name="Light List Accent 3" w:uiPriority="61"/>
+    <w:lsdException w:name="Light Grid Accent 3" w:uiPriority="62"/>
+    <w:lsdException w:name="Medium Shading 1 Accent 3" w:uiPriority="63"/>
+    <w:lsdException w:name="Medium Shading 2 Accent 3" w:uiPriority="64"/>
+    <w:lsdException w:name="Medium List 1 Accent 3" w:uiPriority="65"/>
+    <w:lsdException w:name="Medium List 2 Accent 3" w:uiPriority="66"/>
+    <w:lsdException w:name="Medium Grid 1 Accent 3" w:uiPriority="67"/>
+    <w:lsdException w:name="Medium Grid 2 Accent 3" w:uiPriority="68"/>
+    <w:lsdException w:name="Medium Grid 3 Accent 3" w:uiPriority="69"/>
+    <w:lsdException w:name="Dark List Accent 3" w:uiPriority="70"/>
+    <w:lsdException w:name="Colorful Shading Accent 3" w:uiPriority="71"/>
+    <w:lsdException w:name="Colorful List Accent 3" w:uiPriority="72"/>
+    <w:lsdException w:name="Colorful Grid Accent 3" w:uiPriority="73"/>
+    <w:lsdException w:name="Light Shading Accent 4" w:uiPriority="60"/>
+    <w:lsdException w:name="Light List Accent 4" w:uiPriority="61"/>
+    <w:lsdException w:name="Light Grid Accent 4" w:uiPriority="62"/>
+    <w:lsdException w:name="Medium Shading 1 Accent 4" w:uiPriority="63"/>
+    <w:lsdException w:name="Medium Shading 2 Accent 4" w:uiPriority="64"/>
+    <w:lsdException w:name="Medium List 1 Accent 4" w:uiPriority="65"/>
+    <w:lsdException w:name="Medium List 2 Accent 4" w:uiPriority="66"/>
+    <w:lsdException w:name="Medium Grid 1 Accent 4" w:uiPriority="67"/>
+    <w:lsdException w:name="Medium Grid 2 Accent 4" w:uiPriority="68"/>
+    <w:lsdException w:name="Medium Grid 3 Accent 4" w:uiPriority="69"/>
+    <w:lsdException w:name="Dark List Accent 4" w:uiPriority="70"/>
+    <w:lsdException w:name="Colorful Shading Accent 4" w:uiPriority="71"/>
+    <w:lsdException w:name="Colorful List Accent 4" w:uiPriority="72"/>
+    <w:lsdException w:name="Colorful Grid Accent 4" w:uiPriority="73"/>
+    <w:lsdException w:name="Light Shading Accent 5" w:uiPriority="60"/>
+    <w:lsdException w:name="Light List Accent 5" w:uiPriority="61"/>
+    <w:lsdException w:name="Light Grid Accent 5" w:uiPriority="62"/>
+    <w:lsdException w:name="Medium Shading 1 Accent 5" w:uiPriority="63"/>
+    <w:lsdException w:name="Medium Shading 2 Accent 5" w:uiPriority="64"/>
+    <w:lsdException w:name="Medium List 1 Accent 5" w:uiPriority="65"/>
+    <w:lsdException w:name="Medium List 2 Accent 5" w:uiPriority="66"/>
+    <w:lsdException w:name="Medium Grid 1 Accent 5" w:uiPriority="67"/>
+    <w:lsdException w:name="Medium Grid 2 Accent 5" w:uiPriority="68"/>
+    <w:lsdException w:name="Medium Grid 3 Accent 5" w:uiPriority="69"/>
+    <w:lsdException w:name="Dark List Accent 5" w:uiPriority="70"/>
+    <w:lsdException w:name="Colorful Shading Accent 5" w:uiPriority="71"/>
+    <w:lsdException w:name="Colorful List Accent 5" w:uiPriority="72"/>
+    <w:lsdException w:name="Colorful Grid Accent 5" w:uiPriority="73"/>
+    <w:lsdException w:name="Light Shading Accent 6" w:uiPriority="60"/>
+    <w:lsdException w:name="Light List Accent 6" w:uiPriority="61"/>
+    <w:lsdException w:name="Light Grid Accent 6" w:uiPriority="62"/>
+    <w:lsdException w:name="Medium Shading 1 Accent 6" w:uiPriority="63"/>
+    <w:lsdException w:name="Medium Shading 2 Accent 6" w:uiPriority="64"/>
+    <w:lsdException w:name="Medium List 1 Accent 6" w:uiPriority="65"/>
+    <w:lsdException w:name="Medium List 2 Accent 6" w:uiPriority="66"/>
+    <w:lsdException w:name="Medium Grid 1 Accent 6" w:uiPriority="67"/>
+    <w:lsdException w:name="Medium Grid 2 Accent 6" w:uiPriority="68"/>
+    <w:lsdException w:name="Medium Grid 3 Accent 6" w:uiPriority="69"/>
+    <w:lsdException w:name="Dark List Accent 6" w:uiPriority="70"/>
+    <w:lsdException w:name="Colorful Shading Accent 6" w:uiPriority="71"/>
+    <w:lsdException w:name="Colorful List Accent 6" w:uiPriority="72"/>
+    <w:lsdException w:name="Colorful Grid Accent 6" w:uiPriority="73"/>
+    <w:lsdException w:name="Subtle Emphasis" w:uiPriority="19" w:qFormat="1"/>
+    <w:lsdException w:name="Intense Emphasis" w:uiPriority="21" w:qFormat="1"/>
+    <w:lsdException w:name="Subtle Reference" w:uiPriority="31" w:qFormat="1"/>
+    <w:lsdException w:name="Intense Reference" w:uiPriority="32" w:qFormat="1"/>
+    <w:lsdException w:name="Book Title" w:uiPriority="33" w:qFormat="1"/>
+    <w:lsdException w:name="Bibliography" w:semiHidden="1" w:uiPriority="37" w:unhideWhenUsed="1"/>
+    <w:lsdException w:name="TOC Heading" w:semiHidden="1" w:uiPriority="39" w:unhideWhenUsed="1" w:qFormat="1"/>
+    <w:lsdException w:name="Grid Table Light" w:semiHidden="1" w:unhideWhenUsed="1"/>
+    <w:lsdException w:name="Grid Table 1 Light" w:semiHidden="1" w:unhideWhenUsed="1"/>
+    <w:lsdException w:name="Grid Table 2" w:semiHidden="1" w:unhideWhenUsed="1"/>
+    <w:lsdException w:name="Grid Table 3" w:semiHidden="1" w:unhideWhenUsed="1"/>
+    <w:lsdException w:name="Grid Table 4" w:uiPriority="49"/>
+    <w:lsdException w:name="Grid Table 5 Dark" w:uiPriority="50"/>
+    <w:lsdException w:name="Grid Table 6 Colorful" w:uiPriority="51"/>
+    <w:lsdException w:name="Grid Table 7 Colorful" w:uiPriority="52"/>
+    <w:lsdException w:name="Grid Table 1 Light Accent 1" w:uiPriority="46"/>
+    <w:lsdException w:name="Grid Table 2 Accent 1" w:uiPriority="47"/>
+    <w:lsdException w:name="Grid Table 3 Accent 1" w:uiPriority="48"/>
+    <w:lsdException w:name="Grid Table 4 Accent 1" w:uiPriority="49"/>
+    <w:lsdException w:name="Grid Table 5 Dark Accent 1" w:uiPriority="50"/>
+    <w:lsdException w:name="Grid Table 6 Colorful Accent 1" w:uiPriority="51"/>
+    <w:lsdException w:name="Grid Table 7 Colorful Accent 1" w:uiPriority="52"/>
+    <w:lsdException w:name="Grid Table 1 Light Accent 2" w:uiPriority="46"/>
+    <w:lsdException w:name="Grid Table 2 Accent 2" w:uiPriority="47"/>
+    <w:lsdException w:name="Grid Table 3 Accent 2" w:uiPriority="48"/>
+    <w:lsdException w:name="Grid Table 4 Accent 2" w:uiPriority="49"/>
+    <w:lsdException w:name="Grid Table 5 Dark Accent 2" w:uiPriority="50"/>
+    <w:lsdException w:name="Grid Table 6 Colorful Accent 2" w:uiPriority="51"/>
+    <w:lsdException w:name="Grid Table 7 Colorful Accent 2" w:uiPriority="52"/>
+    <w:lsdException w:name="Grid Table 1 Light Accent 3" w:uiPriority="46"/>
+    <w:lsdException w:name="Grid Table 2 Accent 3" w:uiPriority="47"/>
+    <w:lsdException w:name="Grid Table 3 Accent 3" w:uiPriority="48"/>
+    <w:lsdException w:name="Grid Table 4 Accent 3" w:uiPriority="49"/>
+    <w:lsdException w:name="Grid Table 5 Dark Accent 3" w:uiPriority="50"/>
+    <w:lsdException w:name="Grid Table 6 Colorful Accent 3" w:uiPriority="51"/>
+    <w:lsdException w:name="Grid Table 7 Colorful Accent 3" w:uiPriority="52"/>
+    <w:lsdException w:name="Grid Table 1 Light Accent 4" w:uiPriority="46"/>
+    <w:lsdException w:name="Grid Table 2 Accent 4" w:uiPriority="47"/>
+    <w:lsdException w:name="Grid Table 3 Accent 4" w:uiPriority="48"/>
+    <w:lsdException w:name="Grid Table 4 Accent 4" w:uiPriority="49"/>
+    <w:lsdException w:name="Grid Table 5 Dark Accent 4" w:uiPriority="50"/>
+    <w:lsdException w:name="Grid Table 6 Colorful Accent 4" w:uiPriority="51"/>
+    <w:lsdException w:name="Grid Table 7 Colorful Accent 4" w:uiPriority="52"/>
+    <w:lsdException w:name="Grid Table 1 Light Accent 5" w:uiPriority="46"/>
+    <w:lsdException w:name="Grid Table 2 Accent 5" w:uiPriority="47"/>
+    <w:lsdException w:name="Grid Table 3 Accent 5" w:uiPriority="48"/>
+    <w:lsdException w:name="Grid Table 4 Accent 5" w:uiPriority="49"/>
+    <w:lsdException w:name="Grid Table 5 Dark Accent 5" w:uiPriority="50"/>
+    <w:lsdException w:name="Grid Table 6 Colorful Accent 5" w:uiPriority="51"/>
+    <w:lsdException w:name="Grid Table 7 Colorful Accent 5" w:uiPriority="52"/>
+    <w:lsdException w:name="Grid Table 1 Light Accent 6" w:uiPriority="46"/>
+    <w:lsdException w:name="Grid Table 2 Accent 6" w:uiPriority="47"/>
+    <w:lsdException w:name="Grid Table 3 Accent 6" w:uiPriority="48"/>
+    <w:lsdException w:name="Grid Table 4 Accent 6" w:uiPriority="49"/>
+    <w:lsdException w:name="Grid Table 5 Dark Accent 6" w:uiPriority="50"/>
+    <w:lsdException w:name="Grid Table 6 Colorful Accent 6" w:uiPriority="51"/>
+    <w:lsdException w:name="Grid Table 7 Colorful Accent 6" w:uiPriority="52"/>
+    <w:lsdException w:name="List Table 1 Light" w:uiPriority="46"/>
+    <w:lsdException w:name="List Table 2" w:uiPriority="47"/>
+    <w:lsdException w:name="List Table 3" w:uiPriority="48"/>
+    <w:lsdException w:name="List Table 4" w:uiPriority="49"/>
+    <w:lsdException w:name="List Table 5 Dark" w:uiPriority="50"/>
+    <w:lsdException w:name="List Table 6 Colorful" w:uiPriority="51"/>
+    <w:lsdException w:name="List Table 7 Colorful" w:uiPriority="52"/>
+    <w:lsdException w:name="List Table 1 Light Accent 1" w:uiPriority="46"/>
+    <w:lsdException w:name="List Table 2 Accent 1" w:uiPriority="47"/>
+    <w:lsdException w:name="List Table 3 Accent 1" w:uiPriority="48"/>
+    <w:lsdException w:name="List Table 4 Accent 1" w:uiPriority="49"/>
+    <w:lsdException w:name="List Table 5 Dark Accent 1" w:uiPriority="50"/>
+    <w:lsdException w:name="List Table 6 Colorful Accent 1" w:uiPriority="51"/>
+    <w:lsdException w:name="List Table 7 Colorful Accent 1" w:uiPriority="52"/>
+    <w:lsdException w:name="List Table 1 Light Accent 2" w:uiPriority="46"/>
+    <w:lsdException w:name="List Table 2 Accent 2" w:uiPriority="47"/>
+    <w:lsdException w:name="List Table 3 Accent 2" w:uiPriority="48"/>
+    <w:lsdException w:name="List Table 4 Accent 2" w:uiPriority="49"/>
+    <w:lsdException w:name="List Table 5 Dark Accent 2" w:uiPriority="50"/>
+    <w:lsdException w:name="List Table 6 Colorful Accent 2" w:uiPriority="51"/>
+    <w:lsdException w:name="List Table 7 Colorful Accent 2" w:uiPriority="52"/>
+    <w:lsdException w:name="List Table 1 Light Accent 3" w:uiPriority="46"/>
+    <w:lsdException w:name="List Table 2 Accent 3" w:uiPriority="47"/>
+    <w:lsdException w:name="List Table 3 Accent 3" w:uiPriority="48"/>
+    <w:lsdException w:name="List Table 4 Accent 3" w:uiPriority="49"/>
+    <w:lsdException w:name="List Table 5 Dark Accent 3" w:uiPriority="50"/>
+    <w:lsdException w:name="List Table 6 Colorful Accent 3" w:uiPriority="51"/>
+    <w:lsdException w:name="List Table 7 Colorful Accent 3" w:uiPriority="52"/>
+    <w:lsdException w:name="List Table 1 Light Accent 4" w:uiPriority="46"/>
+    <w:lsdException w:name="List Table 2 Accent 4" w:uiPriority="47"/>
+    <w:lsdException w:name="List Table 3 Accent 4" w:uiPriority="48"/>
+    <w:lsdException w:name="List Table 4 Accent 4" w:uiPriority="49"/>
+    <w:lsdException w:name="List Table 5 Dark Accent 4" w:uiPriority="50"/>
+    <w:lsdException w:name="List Table 6 Colorful Accent 4" w:uiPriority="51"/>
+    <w:lsdException w:name="List Table 7 Colorful Accent 4" w:uiPriority="52"/>
+    <w:lsdException w:name="List Table 1 Light Accent 5" w:uiPriority="46"/>
+    <w:lsdException w:name="List Table 2 Accent 5" w:uiPriority="47"/>
+    <w:lsdException w:name="List Table 3 Accent 5" w:uiPriority="48"/>
+    <w:lsdException w:name="List Table 4 Accent 5" w:uiPriority="49"/>
+    <w:lsdException w:name="List Table 5 Dark Accent 5" w:uiPriority="50"/>
+    <w:lsdException w:name="List Table 6 Colorful Accent 5" w:uiPriority="51"/>
+    <w:lsdException w:name="List Table 7 Colorful Accent 5" w:uiPriority="52"/>
+    <w:lsdException w:name="List Table 1 Light Accent 6" w:uiPriority="46"/>
+    <w:lsdException w:name="List Table 2 Accent 6" w:uiPriority="47"/>
+    <w:lsdException w:name="List Table 3 Accent 6" w:uiPriority="48"/>
+    <w:lsdException w:name="List Table 4 Accent 6" w:uiPriority="49"/>
+    <w:lsdException w:name="List Table 5 Dark Accent 6" w:uiPriority="50"/>
+    <w:lsdException w:name="List Table 6 Colorful Accent 6" w:uiPriority="51"/>
+    <w:lsdException w:name="List Table 7 Colorful Accent 6" w:uiPriority="52"/>
+    <w:lsdException w:name="Mention" w:semiHidden="1" w:uiPriority="99" w:unhideWhenUsed="1"/>
+    <w:lsdException w:name="Smart Hyperlink" w:semiHidden="1" w:uiPriority="99" w:unhideWhenUsed="1"/>
+    <w:lsdException w:name="Hashtag" w:semiHidden="1" w:uiPriority="99" w:unhideWhenUsed="1"/>
+    <w:lsdException w:name="Unresolved Mention" w:semiHidden="1" w:uiPriority="99" w:unhideWhenUsed="1"/>
   </w:latentStyles>
   <w:style w:type="paragraph" w:default="1" w:styleId="Normal">
     <w:name w:val="Normal"/>
@@ -3180,613 +3287,7 @@
   <w:style w:type="character" w:default="1" w:styleId="DefaultParagraphFont">
     <w:name w:val="Default Paragraph Font"/>
     <w:uiPriority w:val="1"/>
-    <w:unhideWhenUsed/>
-  </w:style>
-  <w:style w:type="table" w:default="1" w:styleId="TableNormal">
-    <w:name w:val="Normal Table"/>
-    <w:uiPriority w:val="99"/>
     <w:semiHidden/>
-    <w:unhideWhenUsed/>
-    <w:tblPr>
-      <w:tblInd w:w="0" w:type="dxa"/>
-      <w:tblCellMar>
-        <w:top w:w="0" w:type="dxa"/>
-        <w:left w:w="108" w:type="dxa"/>
-        <w:bottom w:w="0" w:type="dxa"/>
-        <w:right w:w="108" w:type="dxa"/>
-      </w:tblCellMar>
-    </w:tblPr>
-  </w:style>
-  <w:style w:type="numbering" w:default="1" w:styleId="NoList">
-    <w:name w:val="No List"/>
-    <w:uiPriority w:val="99"/>
-    <w:semiHidden/>
-    <w:unhideWhenUsed/>
-  </w:style>
-  <w:style w:type="character" w:styleId="EndnoteReference">
-    <w:name w:val="endnote reference"/>
-    <w:semiHidden/>
-    <w:rPr>
-      <w:vertAlign w:val="superscript"/>
-    </w:rPr>
-  </w:style>
-  <w:style w:type="paragraph" w:styleId="Footer">
-    <w:name w:val="footer"/>
-    <w:basedOn w:val="Normal"/>
-    <w:pPr>
-      <w:tabs>
-        <w:tab w:val="center" w:pos="4320"/>
-        <w:tab w:val="right" w:pos="8640"/>
-      </w:tabs>
-    </w:pPr>
-  </w:style>
-  <w:style w:type="paragraph" w:styleId="Header">
-    <w:name w:val="header"/>
-    <w:basedOn w:val="Normal"/>
-    <w:pPr>
-      <w:tabs>
-        <w:tab w:val="center" w:pos="4320"/>
-        <w:tab w:val="right" w:pos="8640"/>
-      </w:tabs>
-      <w:spacing w:line="240" w:lineRule="auto"/>
-      <w:ind w:firstLine="0"/>
-    </w:pPr>
-  </w:style>
-  <w:style w:type="character" w:styleId="FootnoteReference">
-    <w:name w:val="footnote reference"/>
-    <w:semiHidden/>
-    <w:rPr>
-      <w:position w:val="6"/>
-      <w:sz w:val="16"/>
-    </w:rPr>
-  </w:style>
-  <w:style w:type="paragraph" w:styleId="FootnoteText">
-    <w:name w:val="footnote text"/>
-    <w:basedOn w:val="Normal"/>
-    <w:semiHidden/>
-    <w:pPr>
-      <w:spacing w:before="240" w:line="200" w:lineRule="atLeast"/>
-      <w:ind w:firstLine="0"/>
-    </w:pPr>
-    <w:rPr>
-      <w:sz w:val="18"/>
-    </w:rPr>
-  </w:style>
-  <w:style w:type="paragraph" w:styleId="TOC9">
-    <w:name w:val="toc 9"/>
-    <w:basedOn w:val="Normal"/>
-    <w:next w:val="Normal"/>
-    <w:semiHidden/>
-    <w:pPr>
-      <w:tabs>
-        <w:tab w:val="left" w:leader="dot" w:pos="8280"/>
-        <w:tab w:val="right" w:pos="8640"/>
-      </w:tabs>
-      <w:ind w:left="5760" w:right="720"/>
-    </w:pPr>
-  </w:style>
-  <w:style w:type="character" w:styleId="PageNumber">
-    <w:name w:val="page number"/>
-    <w:basedOn w:val="DefaultParagraphFont"/>
-  </w:style>
-  <w:style w:type="paragraph" w:customStyle="1" w:styleId="ItemSingle">
-    <w:name w:val="Item Single"/>
-    <w:basedOn w:val="Normal"/>
-    <w:pPr>
-      <w:spacing w:before="120" w:after="120" w:line="240" w:lineRule="exact"/>
-      <w:ind w:left="360" w:right="300" w:firstLine="0"/>
-    </w:pPr>
-  </w:style>
-  <w:style w:type="paragraph" w:customStyle="1" w:styleId="Author">
-    <w:name w:val="Author"/>
-    <w:basedOn w:val="Normal"/>
-    <w:pPr>
-      <w:spacing w:line="240" w:lineRule="auto"/>
-      <w:ind w:left="1440" w:right="1440" w:firstLine="0"/>
-      <w:jc w:val="center"/>
-    </w:pPr>
-  </w:style>
-  <w:style w:type="paragraph" w:customStyle="1" w:styleId="Affiliation">
-    <w:name w:val="Affiliation"/>
-    <w:basedOn w:val="Normal"/>
-    <w:pPr>
-      <w:spacing w:line="240" w:lineRule="auto"/>
-      <w:ind w:left="1440" w:right="1440" w:firstLine="0"/>
-      <w:jc w:val="center"/>
-    </w:pPr>
-  </w:style>
-  <w:style w:type="paragraph" w:customStyle="1" w:styleId="Location">
-    <w:name w:val="Location"/>
-    <w:basedOn w:val="Normal"/>
-    <w:pPr>
-      <w:spacing w:after="240" w:line="240" w:lineRule="auto"/>
-      <w:ind w:left="1440" w:right="1440" w:firstLine="0"/>
-      <w:jc w:val="center"/>
-    </w:pPr>
-  </w:style>
-  <w:style w:type="paragraph" w:customStyle="1" w:styleId="MainHeading">
-    <w:name w:val="Main Heading"/>
-    <w:basedOn w:val="Normal"/>
-    <w:pPr>
-      <w:keepNext/>
-      <w:spacing w:before="360" w:after="120"/>
-      <w:ind w:firstLine="0"/>
-    </w:pPr>
-    <w:rPr>
-      <w:b/>
-    </w:rPr>
-  </w:style>
-  <w:style w:type="paragraph" w:customStyle="1" w:styleId="Equation">
-    <w:name w:val="Equation"/>
-    <w:basedOn w:val="ContinuingParagraph"/>
-    <w:pPr>
-      <w:tabs>
-        <w:tab w:val="center" w:pos="2160"/>
-        <w:tab w:val="right" w:pos="4320"/>
-      </w:tabs>
-      <w:spacing w:before="240" w:after="240"/>
-      <w:jc w:val="left"/>
-    </w:pPr>
-  </w:style>
-  <w:style w:type="paragraph" w:customStyle="1" w:styleId="ContinuingParagraph">
-    <w:name w:val="Continuing Paragraph"/>
-    <w:basedOn w:val="Normal"/>
-    <w:pPr>
-      <w:ind w:firstLine="0"/>
-    </w:pPr>
-  </w:style>
-  <w:style w:type="paragraph" w:customStyle="1" w:styleId="SubHeading">
-    <w:name w:val="Sub Heading"/>
-    <w:basedOn w:val="Normal"/>
-    <w:pPr>
-      <w:keepNext/>
-      <w:spacing w:before="240" w:after="120"/>
-      <w:ind w:firstLine="0"/>
-    </w:pPr>
-    <w:rPr>
-      <w:i/>
-    </w:rPr>
-  </w:style>
-  <w:style w:type="paragraph" w:customStyle="1" w:styleId="TableCaption">
-    <w:name w:val="Table Caption"/>
-    <w:basedOn w:val="Normal"/>
-    <w:pPr>
-      <w:keepNext/>
-      <w:spacing w:before="360" w:after="240" w:line="240" w:lineRule="auto"/>
-      <w:ind w:left="360" w:right="360" w:firstLine="0"/>
-      <w:jc w:val="center"/>
-    </w:pPr>
-    <w:rPr>
-      <w:i/>
-    </w:rPr>
-  </w:style>
-  <w:style w:type="paragraph" w:customStyle="1" w:styleId="FigureCaption">
-    <w:name w:val="Figure Caption"/>
-    <w:basedOn w:val="TableCaption"/>
-    <w:pPr>
-      <w:spacing w:before="240"/>
-      <w:ind w:left="440" w:right="460"/>
-    </w:pPr>
-  </w:style>
-  <w:style w:type="paragraph" w:customStyle="1" w:styleId="Item">
-    <w:name w:val="Item"/>
-    <w:basedOn w:val="Normal"/>
-    <w:pPr>
-      <w:tabs>
-        <w:tab w:val="left" w:pos="720"/>
-      </w:tabs>
-      <w:spacing w:line="240" w:lineRule="exact"/>
-      <w:ind w:left="720" w:right="300" w:hanging="360"/>
-    </w:pPr>
-  </w:style>
-  <w:style w:type="paragraph" w:customStyle="1" w:styleId="Reference">
-    <w:name w:val="Reference"/>
-    <w:basedOn w:val="Normal"/>
-    <w:pPr>
-      <w:spacing w:line="200" w:lineRule="atLeast"/>
-      <w:ind w:left="720" w:hanging="720"/>
-    </w:pPr>
-    <w:rPr>
-      <w:sz w:val="18"/>
-    </w:rPr>
-  </w:style>
-  <w:style w:type="paragraph" w:customStyle="1" w:styleId="ItemFirst">
-    <w:name w:val="Item First"/>
-    <w:basedOn w:val="Normal"/>
-    <w:pPr>
-      <w:tabs>
-        <w:tab w:val="left" w:pos="720"/>
-      </w:tabs>
-      <w:spacing w:before="120"/>
-      <w:ind w:left="700" w:right="400" w:hanging="340"/>
-    </w:pPr>
-  </w:style>
-  <w:style w:type="paragraph" w:customStyle="1" w:styleId="Figure">
-    <w:name w:val="Figure"/>
-    <w:basedOn w:val="Normal"/>
-    <w:pPr>
-      <w:keepNext/>
-      <w:tabs>
-        <w:tab w:val="center" w:pos="2340"/>
-        <w:tab w:val="right" w:pos="9000"/>
-      </w:tabs>
-      <w:spacing w:before="360" w:after="120" w:line="240" w:lineRule="auto"/>
-      <w:ind w:firstLine="0"/>
-    </w:pPr>
-    <w:rPr>
-      <w:rFonts w:ascii="New York" w:hAnsi="New York"/>
-      <w:outline/>
-      <w:color w:val="000000"/>
-      <w14:shadow w14:blurRad="50800" w14:dist="38100" w14:dir="2700000" w14:sx="100000" w14:sy="100000" w14:kx="0" w14:ky="0" w14:algn="tl">
-        <w14:srgbClr w14:val="000000">
-          <w14:alpha w14:val="60000"/>
-        </w14:srgbClr>
-      </w14:shadow>
-      <w14:textOutline w14:w="9525" w14:cap="flat" w14:cmpd="sng" w14:algn="ctr">
-        <w14:solidFill>
-          <w14:srgbClr w14:val="000000"/>
-        </w14:solidFill>
-        <w14:prstDash w14:val="solid"/>
-        <w14:round/>
-      </w14:textOutline>
-      <w14:textFill>
-        <w14:noFill/>
-      </w14:textFill>
-    </w:rPr>
-  </w:style>
-  <w:style w:type="paragraph" w:customStyle="1" w:styleId="Table">
-    <w:name w:val="Table"/>
-    <w:basedOn w:val="SubHeading"/>
-    <w:pPr>
-      <w:tabs>
-        <w:tab w:val="center" w:pos="4500"/>
-      </w:tabs>
-      <w:spacing w:after="240" w:line="240" w:lineRule="auto"/>
-    </w:pPr>
-    <w:rPr>
-      <w:i w:val="0"/>
-    </w:rPr>
-  </w:style>
-  <w:style w:type="paragraph" w:customStyle="1" w:styleId="FirstParagraph">
-    <w:name w:val="First Paragraph"/>
-    <w:basedOn w:val="Normal"/>
-    <w:pPr>
-      <w:ind w:firstLine="0"/>
-    </w:pPr>
-  </w:style>
-  <w:style w:type="paragraph" w:customStyle="1" w:styleId="AbstractBody">
-    <w:name w:val="Abstract Body"/>
-    <w:basedOn w:val="Normal"/>
-    <w:pPr>
-      <w:ind w:left="720" w:right="720" w:firstLine="0"/>
-    </w:pPr>
-  </w:style>
-  <w:style w:type="paragraph" w:customStyle="1" w:styleId="Notation">
-    <w:name w:val="Notation"/>
-    <w:basedOn w:val="Normal"/>
-    <w:pPr>
-      <w:tabs>
-        <w:tab w:val="left" w:pos="360"/>
-        <w:tab w:val="left" w:pos="540"/>
-      </w:tabs>
-      <w:spacing w:line="240" w:lineRule="auto"/>
-      <w:ind w:left="540" w:hanging="540"/>
-    </w:pPr>
-  </w:style>
-  <w:style w:type="paragraph" w:customStyle="1" w:styleId="ItemLast">
-    <w:name w:val="Item Last"/>
-    <w:basedOn w:val="Item"/>
-    <w:pPr>
-      <w:spacing w:after="120"/>
-    </w:pPr>
-  </w:style>
-  <w:style w:type="paragraph" w:customStyle="1" w:styleId="AbstractHeading">
-    <w:name w:val="Abstract Heading"/>
-    <w:basedOn w:val="Normal"/>
-    <w:pPr>
-      <w:spacing w:before="480" w:after="120"/>
-    </w:pPr>
-    <w:rPr>
-      <w:i/>
-    </w:rPr>
-  </w:style>
-  <w:style w:type="paragraph" w:styleId="Title">
-    <w:name w:val="Title"/>
-    <w:basedOn w:val="Normal"/>
-    <w:qFormat/>
-    <w:pPr>
-      <w:spacing w:before="1440" w:after="480" w:line="240" w:lineRule="auto"/>
-      <w:ind w:left="1440" w:right="1440" w:firstLine="0"/>
-      <w:jc w:val="center"/>
-    </w:pPr>
-    <w:rPr>
-      <w:b/>
-      <w:caps/>
-      <w:sz w:val="28"/>
-    </w:rPr>
-  </w:style>
-  <w:style w:type="paragraph" w:customStyle="1" w:styleId="KeywordsBody">
-    <w:name w:val="Keywords Body"/>
-    <w:basedOn w:val="Normal"/>
-    <w:pPr>
-      <w:ind w:left="720" w:right="720" w:firstLine="0"/>
-    </w:pPr>
-  </w:style>
-  <w:style w:type="paragraph" w:customStyle="1" w:styleId="KeywordsHeading">
-    <w:name w:val="Keywords Heading"/>
-    <w:basedOn w:val="Normal"/>
-    <w:pPr>
-      <w:spacing w:before="360" w:after="120"/>
-    </w:pPr>
-    <w:rPr>
-      <w:i/>
-    </w:rPr>
-  </w:style>
-  <w:style w:type="paragraph" w:styleId="BalloonText">
-    <w:name w:val="Balloon Text"/>
-    <w:basedOn w:val="Normal"/>
-    <w:semiHidden/>
-    <w:rPr>
-      <w:rFonts w:ascii="Tahoma" w:hAnsi="Tahoma" w:cs="Tahoma"/>
-      <w:sz w:val="16"/>
-      <w:szCs w:val="16"/>
-    </w:rPr>
-  </w:style>
-  <w:style w:type="character" w:styleId="Hyperlink">
-    <w:name w:val="Hyperlink"/>
-    <w:rPr>
-      <w:color w:val="0000FF"/>
-      <w:u w:val="single"/>
-    </w:rPr>
-  </w:style>
-  <w:style w:type="paragraph" w:customStyle="1" w:styleId="heading2">
-    <w:name w:val="heading2"/>
-    <w:basedOn w:val="Normal"/>
-    <w:next w:val="Normal"/>
-    <w:pPr>
-      <w:keepNext/>
-      <w:keepLines/>
-      <w:tabs>
-        <w:tab w:val="left" w:pos="510"/>
-      </w:tabs>
-      <w:suppressAutoHyphens/>
-      <w:spacing w:before="120" w:after="120" w:line="240" w:lineRule="exact"/>
-      <w:ind w:firstLine="0"/>
-    </w:pPr>
-    <w:rPr>
-      <w:b/>
-      <w:lang w:eastAsia="es-ES"/>
-    </w:rPr>
-  </w:style>
-  <w:style w:type="character" w:customStyle="1" w:styleId="MainHeadingChar">
-    <w:name w:val="Main Heading Char"/>
-    <w:rPr>
-      <w:rFonts w:ascii="Times" w:hAnsi="Times"/>
-      <w:b/>
-      <w:noProof w:val="0"/>
-      <w:lang w:val="en-US" w:eastAsia="en-US" w:bidi="ar-SA"/>
-    </w:rPr>
-  </w:style>
-  <w:style w:type="character" w:customStyle="1" w:styleId="FigureChar">
-    <w:name w:val="Figure Char"/>
-    <w:rPr>
-      <w:rFonts w:ascii="New York" w:hAnsi="New York"/>
-      <w:outline/>
-      <w:noProof w:val="0"/>
-      <w:color w:val="000000"/>
-      <w:lang w:val="en-US" w:eastAsia="en-US" w:bidi="ar-SA"/>
-      <w14:shadow w14:blurRad="50800" w14:dist="38100" w14:dir="2700000" w14:sx="100000" w14:sy="100000" w14:kx="0" w14:ky="0" w14:algn="tl">
-        <w14:srgbClr w14:val="000000">
-          <w14:alpha w14:val="60000"/>
-        </w14:srgbClr>
-      </w14:shadow>
-      <w14:textOutline w14:w="9525" w14:cap="flat" w14:cmpd="sng" w14:algn="ctr">
-        <w14:solidFill>
-          <w14:srgbClr w14:val="000000"/>
-        </w14:solidFill>
-        <w14:prstDash w14:val="solid"/>
-        <w14:round/>
-      </w14:textOutline>
-      <w14:textFill>
-        <w14:noFill/>
-      </w14:textFill>
-    </w:rPr>
-  </w:style>
-  <w:style w:type="paragraph" w:customStyle="1" w:styleId="referenceitem">
-    <w:name w:val="referenceitem"/>
-    <w:basedOn w:val="Normal"/>
-    <w:pPr>
-      <w:spacing w:line="220" w:lineRule="exact"/>
-      <w:ind w:left="227" w:hanging="227"/>
-    </w:pPr>
-    <w:rPr>
-      <w:sz w:val="18"/>
-      <w:lang w:eastAsia="es-ES"/>
-    </w:rPr>
-  </w:style>
-  <w:style w:type="character" w:styleId="PlaceholderText">
-    <w:name w:val="Placeholder Text"/>
-    <w:basedOn w:val="DefaultParagraphFont"/>
-    <w:uiPriority w:val="99"/>
-    <w:semiHidden/>
-    <w:rsid w:val="00A21266"/>
-    <w:rPr>
-      <w:color w:val="808080"/>
-    </w:rPr>
-  </w:style>
-</w:styles>
-</file>
-
-<file path=word/stylesWithEffects.xml><?xml version="1.0" encoding="utf-8"?>
-<w:styles xmlns:wpc="http://schemas.microsoft.com/office/word/2010/wordprocessingCanvas" xmlns:mo="http://schemas.microsoft.com/office/mac/office/2008/main" xmlns:mc="http://schemas.openxmlformats.org/markup-compatibility/2006" xmlns:mv="urn:schemas-microsoft-com:mac:vml" xmlns:o="urn:schemas-microsoft-com:office:office" xmlns:r="http://schemas.openxmlformats.org/officeDocument/2006/relationships" xmlns:m="http://schemas.openxmlformats.org/officeDocument/2006/math" xmlns:v="urn:schemas-microsoft-com:vml" xmlns:wp14="http://schemas.microsoft.com/office/word/2010/wordprocessingDrawing" xmlns:wp="http://schemas.openxmlformats.org/drawingml/2006/wordprocessingDrawing" xmlns:w10="urn:schemas-microsoft-com:office:word" xmlns:w="http://schemas.openxmlformats.org/wordprocessingml/2006/main" xmlns:w14="http://schemas.microsoft.com/office/word/2010/wordml" xmlns:wpg="http://schemas.microsoft.com/office/word/2010/wordprocessingGroup" xmlns:wpi="http://schemas.microsoft.com/office/word/2010/wordprocessingInk" xmlns:wne="http://schemas.microsoft.com/office/word/2006/wordml" xmlns:wps="http://schemas.microsoft.com/office/word/2010/wordprocessingShape" mc:Ignorable="w14 wp14">
-  <w:docDefaults>
-    <w:rPrDefault>
-      <w:rPr>
-        <w:rFonts w:ascii="Times" w:eastAsia="Times New Roman" w:hAnsi="Times" w:cs="Times New Roman"/>
-        <w:lang w:val="en-US" w:eastAsia="en-US" w:bidi="ar-SA"/>
-      </w:rPr>
-    </w:rPrDefault>
-    <w:pPrDefault/>
-  </w:docDefaults>
-  <w:latentStyles w:defLockedState="0" w:defUIPriority="0" w:defSemiHidden="1" w:defUnhideWhenUsed="1" w:defQFormat="0" w:count="276">
-    <w:lsdException w:name="Normal" w:semiHidden="0" w:unhideWhenUsed="0" w:qFormat="1"/>
-    <w:lsdException w:name="heading 1" w:semiHidden="0" w:unhideWhenUsed="0" w:qFormat="1"/>
-    <w:lsdException w:name="heading 2" w:qFormat="1"/>
-    <w:lsdException w:name="heading 3" w:qFormat="1"/>
-    <w:lsdException w:name="heading 4" w:qFormat="1"/>
-    <w:lsdException w:name="heading 5" w:qFormat="1"/>
-    <w:lsdException w:name="heading 6" w:qFormat="1"/>
-    <w:lsdException w:name="heading 7" w:qFormat="1"/>
-    <w:lsdException w:name="heading 8" w:qFormat="1"/>
-    <w:lsdException w:name="heading 9" w:qFormat="1"/>
-    <w:lsdException w:name="index 1" w:semiHidden="0" w:unhideWhenUsed="0"/>
-    <w:lsdException w:name="index 2" w:semiHidden="0" w:unhideWhenUsed="0"/>
-    <w:lsdException w:name="caption" w:qFormat="1"/>
-    <w:lsdException w:name="List Bullet 2" w:semiHidden="0" w:unhideWhenUsed="0"/>
-    <w:lsdException w:name="List Bullet 5" w:semiHidden="0" w:unhideWhenUsed="0"/>
-    <w:lsdException w:name="List Number 2" w:semiHidden="0" w:unhideWhenUsed="0"/>
-    <w:lsdException w:name="Title" w:semiHidden="0" w:unhideWhenUsed="0" w:qFormat="1"/>
-    <w:lsdException w:name="Subtitle" w:semiHidden="0" w:unhideWhenUsed="0" w:qFormat="1"/>
-    <w:lsdException w:name="Note Heading" w:semiHidden="0" w:unhideWhenUsed="0"/>
-    <w:lsdException w:name="Body Text 2" w:semiHidden="0" w:unhideWhenUsed="0"/>
-    <w:lsdException w:name="Body Text 3" w:semiHidden="0" w:unhideWhenUsed="0"/>
-    <w:lsdException w:name="Body Text Indent 2" w:semiHidden="0" w:unhideWhenUsed="0"/>
-    <w:lsdException w:name="Strong" w:semiHidden="0" w:unhideWhenUsed="0" w:qFormat="1"/>
-    <w:lsdException w:name="Emphasis" w:semiHidden="0" w:unhideWhenUsed="0" w:qFormat="1"/>
-    <w:lsdException w:name="Table Grid" w:semiHidden="0" w:unhideWhenUsed="0"/>
-    <w:lsdException w:name="Note Level 1" w:semiHidden="0" w:unhideWhenUsed="0"/>
-    <w:lsdException w:name="Note Level 2" w:semiHidden="0" w:unhideWhenUsed="0"/>
-    <w:lsdException w:name="Note Level 3" w:semiHidden="0" w:unhideWhenUsed="0"/>
-    <w:lsdException w:name="Note Level 4" w:semiHidden="0" w:unhideWhenUsed="0"/>
-    <w:lsdException w:name="Note Level 5" w:semiHidden="0" w:unhideWhenUsed="0"/>
-    <w:lsdException w:name="Note Level 6" w:semiHidden="0" w:unhideWhenUsed="0"/>
-    <w:lsdException w:name="Note Level 7" w:semiHidden="0" w:unhideWhenUsed="0"/>
-    <w:lsdException w:name="Note Level 8" w:semiHidden="0" w:unhideWhenUsed="0"/>
-    <w:lsdException w:name="Note Level 9" w:semiHidden="0" w:unhideWhenUsed="0"/>
-    <w:lsdException w:name="Placeholder Text" w:uiPriority="99" w:unhideWhenUsed="0"/>
-    <w:lsdException w:name="No Spacing" w:semiHidden="0" w:uiPriority="1" w:unhideWhenUsed="0" w:qFormat="1"/>
-    <w:lsdException w:name="Light Shading" w:semiHidden="0" w:uiPriority="60" w:unhideWhenUsed="0"/>
-    <w:lsdException w:name="Light List" w:semiHidden="0" w:uiPriority="61" w:unhideWhenUsed="0"/>
-    <w:lsdException w:name="Light Grid" w:semiHidden="0" w:uiPriority="62" w:unhideWhenUsed="0"/>
-    <w:lsdException w:name="Medium Shading 1" w:semiHidden="0" w:uiPriority="63" w:unhideWhenUsed="0"/>
-    <w:lsdException w:name="Medium Shading 2" w:semiHidden="0" w:uiPriority="64" w:unhideWhenUsed="0"/>
-    <w:lsdException w:name="Medium List 1" w:semiHidden="0" w:uiPriority="65" w:unhideWhenUsed="0"/>
-    <w:lsdException w:name="Medium List 2" w:semiHidden="0" w:uiPriority="66" w:unhideWhenUsed="0"/>
-    <w:lsdException w:name="Medium Grid 1" w:semiHidden="0" w:uiPriority="67" w:unhideWhenUsed="0"/>
-    <w:lsdException w:name="Medium Grid 2" w:semiHidden="0" w:uiPriority="68" w:unhideWhenUsed="0"/>
-    <w:lsdException w:name="Medium Grid 3" w:semiHidden="0" w:uiPriority="69" w:unhideWhenUsed="0"/>
-    <w:lsdException w:name="Dark List" w:semiHidden="0" w:uiPriority="70" w:unhideWhenUsed="0"/>
-    <w:lsdException w:name="Colorful Shading" w:semiHidden="0" w:uiPriority="71" w:unhideWhenUsed="0"/>
-    <w:lsdException w:name="Colorful List" w:semiHidden="0" w:uiPriority="72" w:unhideWhenUsed="0"/>
-    <w:lsdException w:name="Colorful Grid" w:semiHidden="0" w:uiPriority="73" w:unhideWhenUsed="0"/>
-    <w:lsdException w:name="Light Shading Accent 1" w:semiHidden="0" w:uiPriority="60" w:unhideWhenUsed="0"/>
-    <w:lsdException w:name="Light List Accent 1" w:semiHidden="0" w:uiPriority="61" w:unhideWhenUsed="0"/>
-    <w:lsdException w:name="Light Grid Accent 1" w:semiHidden="0" w:uiPriority="62" w:unhideWhenUsed="0"/>
-    <w:lsdException w:name="Medium Shading 1 Accent 1" w:semiHidden="0" w:uiPriority="63" w:unhideWhenUsed="0"/>
-    <w:lsdException w:name="Medium Shading 2 Accent 1" w:semiHidden="0" w:uiPriority="64" w:unhideWhenUsed="0"/>
-    <w:lsdException w:name="Medium List 1 Accent 1" w:semiHidden="0" w:uiPriority="65" w:unhideWhenUsed="0"/>
-    <w:lsdException w:name="Revision" w:uiPriority="99" w:unhideWhenUsed="0"/>
-    <w:lsdException w:name="List Paragraph" w:semiHidden="0" w:uiPriority="34" w:unhideWhenUsed="0" w:qFormat="1"/>
-    <w:lsdException w:name="Quote" w:semiHidden="0" w:uiPriority="29" w:unhideWhenUsed="0" w:qFormat="1"/>
-    <w:lsdException w:name="Intense Quote" w:semiHidden="0" w:uiPriority="30" w:unhideWhenUsed="0" w:qFormat="1"/>
-    <w:lsdException w:name="Medium List 2 Accent 1" w:semiHidden="0" w:uiPriority="66" w:unhideWhenUsed="0"/>
-    <w:lsdException w:name="Medium Grid 1 Accent 1" w:semiHidden="0" w:uiPriority="67" w:unhideWhenUsed="0"/>
-    <w:lsdException w:name="Medium Grid 2 Accent 1" w:semiHidden="0" w:uiPriority="68" w:unhideWhenUsed="0"/>
-    <w:lsdException w:name="Medium Grid 3 Accent 1" w:semiHidden="0" w:uiPriority="69" w:unhideWhenUsed="0"/>
-    <w:lsdException w:name="Dark List Accent 1" w:semiHidden="0" w:uiPriority="70" w:unhideWhenUsed="0"/>
-    <w:lsdException w:name="Colorful Shading Accent 1" w:semiHidden="0" w:uiPriority="71" w:unhideWhenUsed="0"/>
-    <w:lsdException w:name="Colorful List Accent 1" w:semiHidden="0" w:uiPriority="72" w:unhideWhenUsed="0"/>
-    <w:lsdException w:name="Colorful Grid Accent 1" w:semiHidden="0" w:uiPriority="73" w:unhideWhenUsed="0"/>
-    <w:lsdException w:name="Light Shading Accent 2" w:semiHidden="0" w:uiPriority="60" w:unhideWhenUsed="0"/>
-    <w:lsdException w:name="Light List Accent 2" w:semiHidden="0" w:uiPriority="61" w:unhideWhenUsed="0"/>
-    <w:lsdException w:name="Light Grid Accent 2" w:semiHidden="0" w:uiPriority="62" w:unhideWhenUsed="0"/>
-    <w:lsdException w:name="Medium Shading 1 Accent 2" w:semiHidden="0" w:uiPriority="63" w:unhideWhenUsed="0"/>
-    <w:lsdException w:name="Medium Shading 2 Accent 2" w:semiHidden="0" w:uiPriority="64" w:unhideWhenUsed="0"/>
-    <w:lsdException w:name="Medium List 1 Accent 2" w:semiHidden="0" w:uiPriority="65" w:unhideWhenUsed="0"/>
-    <w:lsdException w:name="Medium List 2 Accent 2" w:semiHidden="0" w:uiPriority="66" w:unhideWhenUsed="0"/>
-    <w:lsdException w:name="Medium Grid 1 Accent 2" w:semiHidden="0" w:uiPriority="67" w:unhideWhenUsed="0"/>
-    <w:lsdException w:name="Medium Grid 2 Accent 2" w:semiHidden="0" w:uiPriority="68" w:unhideWhenUsed="0"/>
-    <w:lsdException w:name="Medium Grid 3 Accent 2" w:semiHidden="0" w:uiPriority="69" w:unhideWhenUsed="0"/>
-    <w:lsdException w:name="Dark List Accent 2" w:semiHidden="0" w:uiPriority="70" w:unhideWhenUsed="0"/>
-    <w:lsdException w:name="Colorful Shading Accent 2" w:semiHidden="0" w:uiPriority="71" w:unhideWhenUsed="0"/>
-    <w:lsdException w:name="Colorful List Accent 2" w:semiHidden="0" w:uiPriority="72" w:unhideWhenUsed="0"/>
-    <w:lsdException w:name="Colorful Grid Accent 2" w:semiHidden="0" w:uiPriority="73" w:unhideWhenUsed="0"/>
-    <w:lsdException w:name="Light Shading Accent 3" w:semiHidden="0" w:uiPriority="60" w:unhideWhenUsed="0"/>
-    <w:lsdException w:name="Light List Accent 3" w:semiHidden="0" w:uiPriority="61" w:unhideWhenUsed="0"/>
-    <w:lsdException w:name="Light Grid Accent 3" w:semiHidden="0" w:uiPriority="62" w:unhideWhenUsed="0"/>
-    <w:lsdException w:name="Medium Shading 1 Accent 3" w:semiHidden="0" w:uiPriority="63" w:unhideWhenUsed="0"/>
-    <w:lsdException w:name="Medium Shading 2 Accent 3" w:semiHidden="0" w:uiPriority="64" w:unhideWhenUsed="0"/>
-    <w:lsdException w:name="Medium List 1 Accent 3" w:semiHidden="0" w:uiPriority="65" w:unhideWhenUsed="0"/>
-    <w:lsdException w:name="Medium List 2 Accent 3" w:semiHidden="0" w:uiPriority="66" w:unhideWhenUsed="0"/>
-    <w:lsdException w:name="Medium Grid 1 Accent 3" w:semiHidden="0" w:uiPriority="67" w:unhideWhenUsed="0"/>
-    <w:lsdException w:name="Medium Grid 2 Accent 3" w:semiHidden="0" w:uiPriority="68" w:unhideWhenUsed="0"/>
-    <w:lsdException w:name="Medium Grid 3 Accent 3" w:semiHidden="0" w:uiPriority="69" w:unhideWhenUsed="0"/>
-    <w:lsdException w:name="Dark List Accent 3" w:semiHidden="0" w:uiPriority="70" w:unhideWhenUsed="0"/>
-    <w:lsdException w:name="Colorful Shading Accent 3" w:semiHidden="0" w:uiPriority="71" w:unhideWhenUsed="0"/>
-    <w:lsdException w:name="Colorful List Accent 3" w:semiHidden="0" w:uiPriority="72" w:unhideWhenUsed="0"/>
-    <w:lsdException w:name="Colorful Grid Accent 3" w:semiHidden="0" w:uiPriority="73" w:unhideWhenUsed="0"/>
-    <w:lsdException w:name="Light Shading Accent 4" w:semiHidden="0" w:uiPriority="60" w:unhideWhenUsed="0"/>
-    <w:lsdException w:name="Light List Accent 4" w:semiHidden="0" w:uiPriority="61" w:unhideWhenUsed="0"/>
-    <w:lsdException w:name="Light Grid Accent 4" w:semiHidden="0" w:uiPriority="62" w:unhideWhenUsed="0"/>
-    <w:lsdException w:name="Medium Shading 1 Accent 4" w:semiHidden="0" w:uiPriority="63" w:unhideWhenUsed="0"/>
-    <w:lsdException w:name="Medium Shading 2 Accent 4" w:semiHidden="0" w:uiPriority="64" w:unhideWhenUsed="0"/>
-    <w:lsdException w:name="Medium List 1 Accent 4" w:semiHidden="0" w:uiPriority="65" w:unhideWhenUsed="0"/>
-    <w:lsdException w:name="Medium List 2 Accent 4" w:semiHidden="0" w:uiPriority="66" w:unhideWhenUsed="0"/>
-    <w:lsdException w:name="Medium Grid 1 Accent 4" w:semiHidden="0" w:uiPriority="67" w:unhideWhenUsed="0"/>
-    <w:lsdException w:name="Medium Grid 2 Accent 4" w:semiHidden="0" w:uiPriority="68" w:unhideWhenUsed="0"/>
-    <w:lsdException w:name="Medium Grid 3 Accent 4" w:semiHidden="0" w:uiPriority="69" w:unhideWhenUsed="0"/>
-    <w:lsdException w:name="Dark List Accent 4" w:semiHidden="0" w:uiPriority="70" w:unhideWhenUsed="0"/>
-    <w:lsdException w:name="Colorful Shading Accent 4" w:semiHidden="0" w:uiPriority="71" w:unhideWhenUsed="0"/>
-    <w:lsdException w:name="Colorful List Accent 4" w:semiHidden="0" w:uiPriority="72" w:unhideWhenUsed="0"/>
-    <w:lsdException w:name="Colorful Grid Accent 4" w:semiHidden="0" w:uiPriority="73" w:unhideWhenUsed="0"/>
-    <w:lsdException w:name="Light Shading Accent 5" w:semiHidden="0" w:uiPriority="60" w:unhideWhenUsed="0"/>
-    <w:lsdException w:name="Light List Accent 5" w:semiHidden="0" w:uiPriority="61" w:unhideWhenUsed="0"/>
-    <w:lsdException w:name="Light Grid Accent 5" w:semiHidden="0" w:uiPriority="62" w:unhideWhenUsed="0"/>
-    <w:lsdException w:name="Medium Shading 1 Accent 5" w:semiHidden="0" w:uiPriority="63" w:unhideWhenUsed="0"/>
-    <w:lsdException w:name="Medium Shading 2 Accent 5" w:semiHidden="0" w:uiPriority="64" w:unhideWhenUsed="0"/>
-    <w:lsdException w:name="Medium List 1 Accent 5" w:semiHidden="0" w:uiPriority="65" w:unhideWhenUsed="0"/>
-    <w:lsdException w:name="Medium List 2 Accent 5" w:semiHidden="0" w:uiPriority="66" w:unhideWhenUsed="0"/>
-    <w:lsdException w:name="Medium Grid 1 Accent 5" w:semiHidden="0" w:uiPriority="67" w:unhideWhenUsed="0"/>
-    <w:lsdException w:name="Medium Grid 2 Accent 5" w:semiHidden="0" w:uiPriority="68" w:unhideWhenUsed="0"/>
-    <w:lsdException w:name="Medium Grid 3 Accent 5" w:semiHidden="0" w:uiPriority="69" w:unhideWhenUsed="0"/>
-    <w:lsdException w:name="Dark List Accent 5" w:semiHidden="0" w:uiPriority="70" w:unhideWhenUsed="0"/>
-    <w:lsdException w:name="Colorful Shading Accent 5" w:semiHidden="0" w:uiPriority="71" w:unhideWhenUsed="0"/>
-    <w:lsdException w:name="Colorful List Accent 5" w:semiHidden="0" w:uiPriority="72" w:unhideWhenUsed="0"/>
-    <w:lsdException w:name="Colorful Grid Accent 5" w:semiHidden="0" w:uiPriority="73" w:unhideWhenUsed="0"/>
-    <w:lsdException w:name="Light Shading Accent 6" w:semiHidden="0" w:uiPriority="60" w:unhideWhenUsed="0"/>
-    <w:lsdException w:name="Light List Accent 6" w:semiHidden="0" w:uiPriority="61" w:unhideWhenUsed="0"/>
-    <w:lsdException w:name="Light Grid Accent 6" w:semiHidden="0" w:uiPriority="62" w:unhideWhenUsed="0"/>
-    <w:lsdException w:name="Medium Shading 1 Accent 6" w:semiHidden="0" w:uiPriority="63" w:unhideWhenUsed="0"/>
-    <w:lsdException w:name="Medium Shading 2 Accent 6" w:semiHidden="0" w:uiPriority="64" w:unhideWhenUsed="0"/>
-    <w:lsdException w:name="Medium List 1 Accent 6" w:semiHidden="0" w:uiPriority="65" w:unhideWhenUsed="0"/>
-    <w:lsdException w:name="Medium List 2 Accent 6" w:semiHidden="0" w:uiPriority="66" w:unhideWhenUsed="0"/>
-    <w:lsdException w:name="Medium Grid 1 Accent 6" w:semiHidden="0" w:uiPriority="67" w:unhideWhenUsed="0"/>
-    <w:lsdException w:name="Medium Grid 2 Accent 6" w:semiHidden="0" w:uiPriority="68" w:unhideWhenUsed="0"/>
-    <w:lsdException w:name="Medium Grid 3 Accent 6" w:semiHidden="0" w:uiPriority="69" w:unhideWhenUsed="0"/>
-    <w:lsdException w:name="Dark List Accent 6" w:semiHidden="0" w:uiPriority="70" w:unhideWhenUsed="0"/>
-    <w:lsdException w:name="Colorful Shading Accent 6" w:semiHidden="0" w:uiPriority="71" w:unhideWhenUsed="0"/>
-    <w:lsdException w:name="Colorful List Accent 6" w:semiHidden="0" w:uiPriority="72" w:unhideWhenUsed="0"/>
-    <w:lsdException w:name="Colorful Grid Accent 6" w:semiHidden="0" w:uiPriority="73" w:unhideWhenUsed="0"/>
-    <w:lsdException w:name="Subtle Emphasis" w:semiHidden="0" w:uiPriority="19" w:unhideWhenUsed="0" w:qFormat="1"/>
-    <w:lsdException w:name="Intense Emphasis" w:semiHidden="0" w:uiPriority="21" w:unhideWhenUsed="0" w:qFormat="1"/>
-    <w:lsdException w:name="Subtle Reference" w:semiHidden="0" w:uiPriority="31" w:unhideWhenUsed="0" w:qFormat="1"/>
-    <w:lsdException w:name="Intense Reference" w:semiHidden="0" w:uiPriority="32" w:unhideWhenUsed="0" w:qFormat="1"/>
-    <w:lsdException w:name="Book Title" w:semiHidden="0" w:uiPriority="33" w:unhideWhenUsed="0" w:qFormat="1"/>
-    <w:lsdException w:name="Bibliography" w:uiPriority="37"/>
-    <w:lsdException w:name="TOC Heading" w:uiPriority="39" w:qFormat="1"/>
-  </w:latentStyles>
-  <w:style w:type="paragraph" w:default="1" w:styleId="Normal">
-    <w:name w:val="Normal"/>
-    <w:qFormat/>
-    <w:pPr>
-      <w:spacing w:line="240" w:lineRule="atLeast"/>
-      <w:ind w:firstLine="360"/>
-      <w:jc w:val="both"/>
-    </w:pPr>
-  </w:style>
-  <w:style w:type="character" w:default="1" w:styleId="DefaultParagraphFont">
-    <w:name w:val="Default Paragraph Font"/>
-    <w:uiPriority w:val="1"/>
     <w:unhideWhenUsed/>
   </w:style>
   <w:style w:type="table" w:default="1" w:styleId="TableNormal">
@@ -4513,7 +4014,7 @@
   <a:extraClrSchemeLst/>
   <a:extLst>
     <a:ext uri="{05A4C25C-085E-4340-85A3-A5531E510DB2}">
-      <thm15:themeFamily xmlns:thm15="http://schemas.microsoft.com/office/thememl/2012/main" xmlns="" name="Office Theme" id="{62F939B6-93AF-4DB8-9C6B-D6C7DFDC589F}" vid="{4A3C46E8-61CC-4603-A589-7422A47A8E4A}"/>
+      <thm15:themeFamily xmlns:thm15="http://schemas.microsoft.com/office/thememl/2012/main" name="Office Theme" id="{62F939B6-93AF-4DB8-9C6B-D6C7DFDC589F}" vid="{4A3C46E8-61CC-4603-A589-7422A47A8E4A}"/>
     </a:ext>
   </a:extLst>
 </a:theme>
@@ -4524,7 +4025,7 @@
 </file>
 
 <file path=customXml/itemProps1.xml><?xml version="1.0" encoding="utf-8"?>
-<ds:datastoreItem xmlns:ds="http://schemas.openxmlformats.org/officeDocument/2006/customXml" ds:itemID="{63621C05-1C97-3640-BD47-3757EA42C74D}">
+<ds:datastoreItem xmlns:ds="http://schemas.openxmlformats.org/officeDocument/2006/customXml" ds:itemID="{AD238A9A-4640-8841-A6CE-C57CEAB2DFE0}">
   <ds:schemaRefs>
     <ds:schemaRef ds:uri="http://schemas.openxmlformats.org/officeDocument/2006/bibliography"/>
   </ds:schemaRefs>

</xml_diff>